<commit_message>
added the design rationale on the classes in environment and player package, and other related classes
</commit_message>
<xml_diff>
--- a/docs/Design rationale - Assignment 2.docx
+++ b/docs/Design rationale - Assignment 2.docx
@@ -282,6 +282,1152 @@
     <w:p/>
     <w:p>
       <w:pPr>
+        <w:rPr>
+          <w:b/>
+          <w:bCs/>
+          <w:sz w:val="26"/>
+          <w:szCs w:val="26"/>
+        </w:rPr>
+      </w:pPr>
+      <w:r>
+        <w:rPr>
+          <w:b/>
+          <w:bCs/>
+          <w:sz w:val="26"/>
+          <w:szCs w:val="26"/>
+        </w:rPr>
+        <w:lastRenderedPageBreak/>
+        <w:t>Inheritance</w:t>
+      </w:r>
+    </w:p>
+    <w:p>
+      <w:r>
+        <w:t xml:space="preserve">Inheritance is used in the design. When one class extends from another class, it becomes the child class of the class it is extending from. By extending from the parent class, the child class will be able to inherit the attributes and methods from the parent class. As there will be similarities between the child and parent class, these methods and attributes can be reused, thus reducing repetitive code which complies to the </w:t>
+      </w:r>
+      <w:r>
+        <w:rPr>
+          <w:i/>
+          <w:iCs/>
+        </w:rPr>
+        <w:t>Don’t Repeat Yourself</w:t>
+      </w:r>
+      <w:r>
+        <w:t xml:space="preserve"> principle. </w:t>
+      </w:r>
+    </w:p>
+    <w:p>
+      <w:r>
+        <w:t>Classes involved in inheritance:</w:t>
+      </w:r>
+    </w:p>
+    <w:tbl>
+      <w:tblPr>
+        <w:tblStyle w:val="TableGrid"/>
+        <w:tblW w:w="0" w:type="auto"/>
+        <w:tblLook w:val="04A0" w:firstRow="1" w:lastRow="0" w:firstColumn="1" w:lastColumn="0" w:noHBand="0" w:noVBand="1"/>
+      </w:tblPr>
+      <w:tblGrid>
+        <w:gridCol w:w="3432"/>
+        <w:gridCol w:w="5587"/>
+      </w:tblGrid>
+      <w:tr>
+        <w:tc>
+          <w:tcPr>
+            <w:tcW w:w="3505" w:type="dxa"/>
+          </w:tcPr>
+          <w:p>
+            <w:pPr>
+              <w:spacing w:line="276" w:lineRule="auto"/>
+              <w:rPr>
+                <w:rFonts w:ascii="Arial" w:hAnsi="Arial" w:cs="Arial"/>
+                <w:b/>
+                <w:bCs/>
+              </w:rPr>
+            </w:pPr>
+            <w:r>
+              <w:rPr>
+                <w:rFonts w:ascii="Arial" w:hAnsi="Arial" w:cs="Arial"/>
+                <w:b/>
+                <w:bCs/>
+              </w:rPr>
+              <w:t>Child class</w:t>
+            </w:r>
+          </w:p>
+        </w:tc>
+        <w:tc>
+          <w:tcPr>
+            <w:tcW w:w="5845" w:type="dxa"/>
+          </w:tcPr>
+          <w:p>
+            <w:pPr>
+              <w:spacing w:line="276" w:lineRule="auto"/>
+              <w:rPr>
+                <w:rFonts w:ascii="Arial" w:hAnsi="Arial" w:cs="Arial"/>
+                <w:b/>
+                <w:bCs/>
+              </w:rPr>
+            </w:pPr>
+            <w:r>
+              <w:rPr>
+                <w:rFonts w:ascii="Arial" w:hAnsi="Arial" w:cs="Arial"/>
+                <w:b/>
+                <w:bCs/>
+              </w:rPr>
+              <w:t>Parent class</w:t>
+            </w:r>
+          </w:p>
+        </w:tc>
+      </w:tr>
+      <w:tr>
+        <w:tc>
+          <w:tcPr>
+            <w:tcW w:w="3505" w:type="dxa"/>
+          </w:tcPr>
+          <w:p>
+            <w:pPr>
+              <w:spacing w:line="276" w:lineRule="auto"/>
+              <w:rPr>
+                <w:rFonts w:ascii="Arial" w:hAnsi="Arial" w:cs="Arial"/>
+              </w:rPr>
+            </w:pPr>
+            <w:r>
+              <w:rPr>
+                <w:rFonts w:ascii="Arial" w:hAnsi="Arial" w:cs="Arial"/>
+              </w:rPr>
+              <w:t>BreedingAction</w:t>
+            </w:r>
+          </w:p>
+        </w:tc>
+        <w:tc>
+          <w:tcPr>
+            <w:tcW w:w="5845" w:type="dxa"/>
+          </w:tcPr>
+          <w:p>
+            <w:pPr>
+              <w:spacing w:line="276" w:lineRule="auto"/>
+              <w:rPr>
+                <w:rFonts w:ascii="Arial" w:hAnsi="Arial" w:cs="Arial"/>
+              </w:rPr>
+            </w:pPr>
+            <w:r>
+              <w:rPr>
+                <w:rFonts w:ascii="Arial" w:hAnsi="Arial" w:cs="Arial"/>
+              </w:rPr>
+              <w:t>Action</w:t>
+            </w:r>
+          </w:p>
+        </w:tc>
+      </w:tr>
+      <w:tr>
+        <w:tc>
+          <w:tcPr>
+            <w:tcW w:w="3505" w:type="dxa"/>
+          </w:tcPr>
+          <w:p>
+            <w:pPr>
+              <w:spacing w:line="276" w:lineRule="auto"/>
+              <w:rPr>
+                <w:rFonts w:ascii="Arial" w:hAnsi="Arial" w:cs="Arial"/>
+              </w:rPr>
+            </w:pPr>
+            <w:r>
+              <w:rPr>
+                <w:rFonts w:ascii="Arial" w:hAnsi="Arial" w:cs="Arial"/>
+              </w:rPr>
+              <w:t>BuyAction</w:t>
+            </w:r>
+          </w:p>
+        </w:tc>
+        <w:tc>
+          <w:tcPr>
+            <w:tcW w:w="5845" w:type="dxa"/>
+          </w:tcPr>
+          <w:p>
+            <w:pPr>
+              <w:spacing w:line="276" w:lineRule="auto"/>
+              <w:rPr>
+                <w:rFonts w:ascii="Arial" w:hAnsi="Arial" w:cs="Arial"/>
+              </w:rPr>
+            </w:pPr>
+            <w:r>
+              <w:rPr>
+                <w:rFonts w:ascii="Arial" w:hAnsi="Arial" w:cs="Arial"/>
+              </w:rPr>
+              <w:t>Action</w:t>
+            </w:r>
+          </w:p>
+        </w:tc>
+      </w:tr>
+      <w:tr>
+        <w:tc>
+          <w:tcPr>
+            <w:tcW w:w="3505" w:type="dxa"/>
+          </w:tcPr>
+          <w:p>
+            <w:pPr>
+              <w:spacing w:line="276" w:lineRule="auto"/>
+              <w:rPr>
+                <w:rFonts w:ascii="Arial" w:hAnsi="Arial" w:cs="Arial"/>
+              </w:rPr>
+            </w:pPr>
+            <w:r>
+              <w:rPr>
+                <w:rFonts w:ascii="Arial" w:hAnsi="Arial" w:cs="Arial"/>
+              </w:rPr>
+              <w:t>CheckInventoryAction</w:t>
+            </w:r>
+          </w:p>
+        </w:tc>
+        <w:tc>
+          <w:tcPr>
+            <w:tcW w:w="5845" w:type="dxa"/>
+          </w:tcPr>
+          <w:p>
+            <w:pPr>
+              <w:spacing w:line="276" w:lineRule="auto"/>
+              <w:rPr>
+                <w:rFonts w:ascii="Arial" w:hAnsi="Arial" w:cs="Arial"/>
+              </w:rPr>
+            </w:pPr>
+            <w:r>
+              <w:rPr>
+                <w:rFonts w:ascii="Arial" w:hAnsi="Arial" w:cs="Arial"/>
+              </w:rPr>
+              <w:t>Action</w:t>
+            </w:r>
+          </w:p>
+        </w:tc>
+      </w:tr>
+      <w:tr>
+        <w:tc>
+          <w:tcPr>
+            <w:tcW w:w="3505" w:type="dxa"/>
+          </w:tcPr>
+          <w:p>
+            <w:pPr>
+              <w:spacing w:line="276" w:lineRule="auto"/>
+              <w:rPr>
+                <w:rFonts w:ascii="Arial" w:hAnsi="Arial" w:cs="Arial"/>
+              </w:rPr>
+            </w:pPr>
+            <w:r>
+              <w:rPr>
+                <w:rFonts w:ascii="Arial" w:hAnsi="Arial" w:cs="Arial"/>
+              </w:rPr>
+              <w:t>FeedingAction</w:t>
+            </w:r>
+          </w:p>
+        </w:tc>
+        <w:tc>
+          <w:tcPr>
+            <w:tcW w:w="5845" w:type="dxa"/>
+          </w:tcPr>
+          <w:p>
+            <w:pPr>
+              <w:spacing w:line="276" w:lineRule="auto"/>
+              <w:rPr>
+                <w:rFonts w:ascii="Arial" w:hAnsi="Arial" w:cs="Arial"/>
+              </w:rPr>
+            </w:pPr>
+            <w:r>
+              <w:rPr>
+                <w:rFonts w:ascii="Arial" w:hAnsi="Arial" w:cs="Arial"/>
+              </w:rPr>
+              <w:t>Action</w:t>
+            </w:r>
+          </w:p>
+        </w:tc>
+      </w:tr>
+      <w:tr>
+        <w:tc>
+          <w:tcPr>
+            <w:tcW w:w="3505" w:type="dxa"/>
+          </w:tcPr>
+          <w:p>
+            <w:pPr>
+              <w:spacing w:line="276" w:lineRule="auto"/>
+              <w:rPr>
+                <w:rFonts w:ascii="Arial" w:hAnsi="Arial" w:cs="Arial"/>
+              </w:rPr>
+            </w:pPr>
+            <w:r>
+              <w:rPr>
+                <w:rFonts w:ascii="Arial" w:hAnsi="Arial" w:cs="Arial"/>
+              </w:rPr>
+              <w:t>LayEggAction</w:t>
+            </w:r>
+          </w:p>
+        </w:tc>
+        <w:tc>
+          <w:tcPr>
+            <w:tcW w:w="5845" w:type="dxa"/>
+          </w:tcPr>
+          <w:p>
+            <w:pPr>
+              <w:spacing w:line="276" w:lineRule="auto"/>
+              <w:rPr>
+                <w:rFonts w:ascii="Arial" w:hAnsi="Arial" w:cs="Arial"/>
+              </w:rPr>
+            </w:pPr>
+            <w:r>
+              <w:rPr>
+                <w:rFonts w:ascii="Arial" w:hAnsi="Arial" w:cs="Arial"/>
+              </w:rPr>
+              <w:t>Action</w:t>
+            </w:r>
+          </w:p>
+        </w:tc>
+      </w:tr>
+      <w:tr>
+        <w:tc>
+          <w:tcPr>
+            <w:tcW w:w="3505" w:type="dxa"/>
+          </w:tcPr>
+          <w:p>
+            <w:pPr>
+              <w:spacing w:line="276" w:lineRule="auto"/>
+              <w:rPr>
+                <w:rFonts w:ascii="Arial" w:hAnsi="Arial" w:cs="Arial"/>
+              </w:rPr>
+            </w:pPr>
+            <w:r>
+              <w:rPr>
+                <w:rFonts w:ascii="Arial" w:hAnsi="Arial" w:cs="Arial"/>
+              </w:rPr>
+              <w:t>PlayerFeedAction</w:t>
+            </w:r>
+          </w:p>
+        </w:tc>
+        <w:tc>
+          <w:tcPr>
+            <w:tcW w:w="5845" w:type="dxa"/>
+          </w:tcPr>
+          <w:p>
+            <w:pPr>
+              <w:spacing w:line="276" w:lineRule="auto"/>
+              <w:rPr>
+                <w:rFonts w:ascii="Arial" w:hAnsi="Arial" w:cs="Arial"/>
+              </w:rPr>
+            </w:pPr>
+            <w:r>
+              <w:rPr>
+                <w:rFonts w:ascii="Arial" w:hAnsi="Arial" w:cs="Arial"/>
+              </w:rPr>
+              <w:t>Action</w:t>
+            </w:r>
+          </w:p>
+        </w:tc>
+      </w:tr>
+      <w:tr>
+        <w:tc>
+          <w:tcPr>
+            <w:tcW w:w="3505" w:type="dxa"/>
+          </w:tcPr>
+          <w:p>
+            <w:pPr>
+              <w:spacing w:line="276" w:lineRule="auto"/>
+              <w:rPr>
+                <w:rFonts w:ascii="Arial" w:hAnsi="Arial" w:cs="Arial"/>
+              </w:rPr>
+            </w:pPr>
+            <w:r>
+              <w:rPr>
+                <w:rFonts w:ascii="Arial" w:hAnsi="Arial" w:cs="Arial"/>
+              </w:rPr>
+              <w:t>SearchItemAction</w:t>
+            </w:r>
+          </w:p>
+        </w:tc>
+        <w:tc>
+          <w:tcPr>
+            <w:tcW w:w="5845" w:type="dxa"/>
+          </w:tcPr>
+          <w:p>
+            <w:pPr>
+              <w:spacing w:line="276" w:lineRule="auto"/>
+              <w:rPr>
+                <w:rFonts w:ascii="Arial" w:hAnsi="Arial" w:cs="Arial"/>
+              </w:rPr>
+            </w:pPr>
+            <w:r>
+              <w:rPr>
+                <w:rFonts w:ascii="Arial" w:hAnsi="Arial" w:cs="Arial"/>
+              </w:rPr>
+              <w:t>Action</w:t>
+            </w:r>
+          </w:p>
+        </w:tc>
+      </w:tr>
+      <w:tr>
+        <w:tc>
+          <w:tcPr>
+            <w:tcW w:w="3505" w:type="dxa"/>
+          </w:tcPr>
+          <w:p>
+            <w:pPr>
+              <w:spacing w:line="276" w:lineRule="auto"/>
+              <w:rPr>
+                <w:rFonts w:ascii="Arial" w:hAnsi="Arial" w:cs="Arial"/>
+              </w:rPr>
+            </w:pPr>
+            <w:r>
+              <w:rPr>
+                <w:rFonts w:ascii="Arial" w:hAnsi="Arial" w:cs="Arial"/>
+              </w:rPr>
+              <w:t>DinoActor</w:t>
+            </w:r>
+          </w:p>
+        </w:tc>
+        <w:tc>
+          <w:tcPr>
+            <w:tcW w:w="5845" w:type="dxa"/>
+          </w:tcPr>
+          <w:p>
+            <w:pPr>
+              <w:spacing w:line="276" w:lineRule="auto"/>
+              <w:rPr>
+                <w:rFonts w:ascii="Arial" w:hAnsi="Arial" w:cs="Arial"/>
+              </w:rPr>
+            </w:pPr>
+            <w:r>
+              <w:rPr>
+                <w:rFonts w:ascii="Arial" w:hAnsi="Arial" w:cs="Arial"/>
+              </w:rPr>
+              <w:t>Actor</w:t>
+            </w:r>
+          </w:p>
+        </w:tc>
+      </w:tr>
+      <w:tr>
+        <w:trPr>
+          <w:trHeight w:val="206"/>
+        </w:trPr>
+        <w:tc>
+          <w:tcPr>
+            <w:tcW w:w="3505" w:type="dxa"/>
+          </w:tcPr>
+          <w:p>
+            <w:pPr>
+              <w:spacing w:line="276" w:lineRule="auto"/>
+              <w:rPr>
+                <w:rFonts w:ascii="Arial" w:hAnsi="Arial" w:cs="Arial"/>
+              </w:rPr>
+            </w:pPr>
+            <w:r>
+              <w:rPr>
+                <w:rFonts w:ascii="Arial" w:hAnsi="Arial" w:cs="Arial"/>
+              </w:rPr>
+              <w:t>Allosaur</w:t>
+            </w:r>
+          </w:p>
+        </w:tc>
+        <w:tc>
+          <w:tcPr>
+            <w:tcW w:w="5845" w:type="dxa"/>
+          </w:tcPr>
+          <w:p>
+            <w:pPr>
+              <w:spacing w:line="276" w:lineRule="auto"/>
+              <w:rPr>
+                <w:rFonts w:ascii="Arial" w:hAnsi="Arial" w:cs="Arial"/>
+              </w:rPr>
+            </w:pPr>
+            <w:r>
+              <w:rPr>
+                <w:rFonts w:ascii="Arial" w:hAnsi="Arial" w:cs="Arial"/>
+              </w:rPr>
+              <w:t>DinoActor</w:t>
+            </w:r>
+          </w:p>
+        </w:tc>
+      </w:tr>
+      <w:tr>
+        <w:tc>
+          <w:tcPr>
+            <w:tcW w:w="3505" w:type="dxa"/>
+          </w:tcPr>
+          <w:p>
+            <w:pPr>
+              <w:spacing w:line="276" w:lineRule="auto"/>
+              <w:rPr>
+                <w:rFonts w:ascii="Arial" w:hAnsi="Arial" w:cs="Arial"/>
+              </w:rPr>
+            </w:pPr>
+            <w:r>
+              <w:rPr>
+                <w:rFonts w:ascii="Arial" w:hAnsi="Arial" w:cs="Arial"/>
+              </w:rPr>
+              <w:t>Brachiosaur</w:t>
+            </w:r>
+          </w:p>
+        </w:tc>
+        <w:tc>
+          <w:tcPr>
+            <w:tcW w:w="5845" w:type="dxa"/>
+          </w:tcPr>
+          <w:p>
+            <w:pPr>
+              <w:spacing w:line="276" w:lineRule="auto"/>
+              <w:rPr>
+                <w:rFonts w:ascii="Arial" w:hAnsi="Arial" w:cs="Arial"/>
+              </w:rPr>
+            </w:pPr>
+            <w:r>
+              <w:rPr>
+                <w:rFonts w:ascii="Arial" w:hAnsi="Arial" w:cs="Arial"/>
+              </w:rPr>
+              <w:t>DinoActor</w:t>
+            </w:r>
+          </w:p>
+        </w:tc>
+      </w:tr>
+      <w:tr>
+        <w:tc>
+          <w:tcPr>
+            <w:tcW w:w="3505" w:type="dxa"/>
+          </w:tcPr>
+          <w:p>
+            <w:pPr>
+              <w:spacing w:line="276" w:lineRule="auto"/>
+              <w:rPr>
+                <w:rFonts w:ascii="Arial" w:hAnsi="Arial" w:cs="Arial"/>
+              </w:rPr>
+            </w:pPr>
+            <w:r>
+              <w:rPr>
+                <w:rFonts w:ascii="Arial" w:hAnsi="Arial" w:cs="Arial"/>
+              </w:rPr>
+              <w:t>Stegosaur</w:t>
+            </w:r>
+          </w:p>
+        </w:tc>
+        <w:tc>
+          <w:tcPr>
+            <w:tcW w:w="5845" w:type="dxa"/>
+          </w:tcPr>
+          <w:p>
+            <w:pPr>
+              <w:spacing w:line="276" w:lineRule="auto"/>
+              <w:rPr>
+                <w:rFonts w:ascii="Arial" w:hAnsi="Arial" w:cs="Arial"/>
+              </w:rPr>
+            </w:pPr>
+            <w:r>
+              <w:rPr>
+                <w:rFonts w:ascii="Arial" w:hAnsi="Arial" w:cs="Arial"/>
+              </w:rPr>
+              <w:t>DinoActor</w:t>
+            </w:r>
+          </w:p>
+        </w:tc>
+      </w:tr>
+      <w:tr>
+        <w:tc>
+          <w:tcPr>
+            <w:tcW w:w="3505" w:type="dxa"/>
+          </w:tcPr>
+          <w:p>
+            <w:pPr>
+              <w:spacing w:line="276" w:lineRule="auto"/>
+              <w:rPr>
+                <w:rFonts w:ascii="Arial" w:hAnsi="Arial" w:cs="Arial"/>
+              </w:rPr>
+            </w:pPr>
+            <w:r>
+              <w:rPr>
+                <w:rFonts w:ascii="Arial" w:hAnsi="Arial" w:cs="Arial"/>
+              </w:rPr>
+              <w:t>Player</w:t>
+            </w:r>
+          </w:p>
+        </w:tc>
+        <w:tc>
+          <w:tcPr>
+            <w:tcW w:w="5845" w:type="dxa"/>
+          </w:tcPr>
+          <w:p>
+            <w:pPr>
+              <w:spacing w:line="276" w:lineRule="auto"/>
+              <w:rPr>
+                <w:rFonts w:ascii="Arial" w:hAnsi="Arial" w:cs="Arial"/>
+              </w:rPr>
+            </w:pPr>
+            <w:r>
+              <w:rPr>
+                <w:rFonts w:ascii="Arial" w:hAnsi="Arial" w:cs="Arial"/>
+              </w:rPr>
+              <w:t>Actor</w:t>
+            </w:r>
+          </w:p>
+        </w:tc>
+      </w:tr>
+      <w:tr>
+        <w:tc>
+          <w:tcPr>
+            <w:tcW w:w="3505" w:type="dxa"/>
+          </w:tcPr>
+          <w:p>
+            <w:pPr>
+              <w:spacing w:line="276" w:lineRule="auto"/>
+              <w:rPr>
+                <w:rFonts w:ascii="Arial" w:hAnsi="Arial" w:cs="Arial"/>
+              </w:rPr>
+            </w:pPr>
+            <w:r>
+              <w:rPr>
+                <w:rFonts w:ascii="Arial" w:hAnsi="Arial" w:cs="Arial"/>
+              </w:rPr>
+              <w:t>CapableGround</w:t>
+            </w:r>
+          </w:p>
+        </w:tc>
+        <w:tc>
+          <w:tcPr>
+            <w:tcW w:w="5845" w:type="dxa"/>
+          </w:tcPr>
+          <w:p>
+            <w:pPr>
+              <w:spacing w:line="276" w:lineRule="auto"/>
+              <w:rPr>
+                <w:rFonts w:ascii="Arial" w:hAnsi="Arial" w:cs="Arial"/>
+              </w:rPr>
+            </w:pPr>
+            <w:r>
+              <w:rPr>
+                <w:rFonts w:ascii="Arial" w:hAnsi="Arial" w:cs="Arial"/>
+              </w:rPr>
+              <w:t>Ground</w:t>
+            </w:r>
+          </w:p>
+        </w:tc>
+      </w:tr>
+      <w:tr>
+        <w:tc>
+          <w:tcPr>
+            <w:tcW w:w="3505" w:type="dxa"/>
+          </w:tcPr>
+          <w:p>
+            <w:pPr>
+              <w:spacing w:line="276" w:lineRule="auto"/>
+              <w:rPr>
+                <w:rFonts w:ascii="Arial" w:hAnsi="Arial" w:cs="Arial"/>
+              </w:rPr>
+            </w:pPr>
+            <w:r>
+              <w:rPr>
+                <w:rFonts w:ascii="Arial" w:hAnsi="Arial" w:cs="Arial"/>
+              </w:rPr>
+              <w:t>Bush</w:t>
+            </w:r>
+          </w:p>
+        </w:tc>
+        <w:tc>
+          <w:tcPr>
+            <w:tcW w:w="5845" w:type="dxa"/>
+          </w:tcPr>
+          <w:p>
+            <w:pPr>
+              <w:spacing w:line="276" w:lineRule="auto"/>
+              <w:rPr>
+                <w:rFonts w:ascii="Arial" w:hAnsi="Arial" w:cs="Arial"/>
+              </w:rPr>
+            </w:pPr>
+            <w:r>
+              <w:rPr>
+                <w:rFonts w:ascii="Arial" w:hAnsi="Arial" w:cs="Arial"/>
+              </w:rPr>
+              <w:t>CapableGround</w:t>
+            </w:r>
+          </w:p>
+        </w:tc>
+      </w:tr>
+      <w:tr>
+        <w:tc>
+          <w:tcPr>
+            <w:tcW w:w="3505" w:type="dxa"/>
+          </w:tcPr>
+          <w:p>
+            <w:pPr>
+              <w:spacing w:line="276" w:lineRule="auto"/>
+              <w:rPr>
+                <w:rFonts w:ascii="Arial" w:hAnsi="Arial" w:cs="Arial"/>
+              </w:rPr>
+            </w:pPr>
+            <w:r>
+              <w:rPr>
+                <w:rFonts w:ascii="Arial" w:hAnsi="Arial" w:cs="Arial"/>
+              </w:rPr>
+              <w:t>Tree</w:t>
+            </w:r>
+          </w:p>
+        </w:tc>
+        <w:tc>
+          <w:tcPr>
+            <w:tcW w:w="5845" w:type="dxa"/>
+          </w:tcPr>
+          <w:p>
+            <w:pPr>
+              <w:spacing w:line="276" w:lineRule="auto"/>
+              <w:rPr>
+                <w:rFonts w:ascii="Arial" w:hAnsi="Arial" w:cs="Arial"/>
+              </w:rPr>
+            </w:pPr>
+            <w:r>
+              <w:rPr>
+                <w:rFonts w:ascii="Arial" w:hAnsi="Arial" w:cs="Arial"/>
+              </w:rPr>
+              <w:t>CapableGround</w:t>
+            </w:r>
+          </w:p>
+        </w:tc>
+      </w:tr>
+      <w:tr>
+        <w:tc>
+          <w:tcPr>
+            <w:tcW w:w="3505" w:type="dxa"/>
+          </w:tcPr>
+          <w:p>
+            <w:pPr>
+              <w:spacing w:line="276" w:lineRule="auto"/>
+              <w:rPr>
+                <w:rFonts w:ascii="Arial" w:hAnsi="Arial" w:cs="Arial"/>
+              </w:rPr>
+            </w:pPr>
+            <w:r>
+              <w:rPr>
+                <w:rFonts w:ascii="Arial" w:hAnsi="Arial" w:cs="Arial"/>
+              </w:rPr>
+              <w:t>VendingMachine</w:t>
+            </w:r>
+          </w:p>
+        </w:tc>
+        <w:tc>
+          <w:tcPr>
+            <w:tcW w:w="5845" w:type="dxa"/>
+          </w:tcPr>
+          <w:p>
+            <w:pPr>
+              <w:spacing w:line="276" w:lineRule="auto"/>
+              <w:rPr>
+                <w:rFonts w:ascii="Arial" w:hAnsi="Arial" w:cs="Arial"/>
+              </w:rPr>
+            </w:pPr>
+            <w:r>
+              <w:rPr>
+                <w:rFonts w:ascii="Arial" w:hAnsi="Arial" w:cs="Arial"/>
+              </w:rPr>
+              <w:t>CapableGround</w:t>
+            </w:r>
+          </w:p>
+        </w:tc>
+      </w:tr>
+      <w:tr>
+        <w:tc>
+          <w:tcPr>
+            <w:tcW w:w="3505" w:type="dxa"/>
+          </w:tcPr>
+          <w:p>
+            <w:pPr>
+              <w:spacing w:line="276" w:lineRule="auto"/>
+              <w:rPr>
+                <w:rFonts w:ascii="Arial" w:hAnsi="Arial" w:cs="Arial"/>
+              </w:rPr>
+            </w:pPr>
+            <w:r>
+              <w:rPr>
+                <w:rFonts w:ascii="Arial" w:hAnsi="Arial" w:cs="Arial"/>
+              </w:rPr>
+              <w:t>Dirt</w:t>
+            </w:r>
+          </w:p>
+        </w:tc>
+        <w:tc>
+          <w:tcPr>
+            <w:tcW w:w="5845" w:type="dxa"/>
+          </w:tcPr>
+          <w:p>
+            <w:pPr>
+              <w:spacing w:line="276" w:lineRule="auto"/>
+              <w:rPr>
+                <w:rFonts w:ascii="Arial" w:hAnsi="Arial" w:cs="Arial"/>
+              </w:rPr>
+            </w:pPr>
+            <w:r>
+              <w:rPr>
+                <w:rFonts w:ascii="Arial" w:hAnsi="Arial" w:cs="Arial"/>
+              </w:rPr>
+              <w:t>Ground</w:t>
+            </w:r>
+          </w:p>
+        </w:tc>
+      </w:tr>
+      <w:tr>
+        <w:tc>
+          <w:tcPr>
+            <w:tcW w:w="3505" w:type="dxa"/>
+          </w:tcPr>
+          <w:p>
+            <w:pPr>
+              <w:spacing w:line="276" w:lineRule="auto"/>
+              <w:rPr>
+                <w:rFonts w:ascii="Arial" w:hAnsi="Arial" w:cs="Arial"/>
+              </w:rPr>
+            </w:pPr>
+            <w:r>
+              <w:rPr>
+                <w:rFonts w:ascii="Arial" w:hAnsi="Arial" w:cs="Arial"/>
+              </w:rPr>
+              <w:t>Corpse</w:t>
+            </w:r>
+          </w:p>
+        </w:tc>
+        <w:tc>
+          <w:tcPr>
+            <w:tcW w:w="5845" w:type="dxa"/>
+          </w:tcPr>
+          <w:p>
+            <w:pPr>
+              <w:spacing w:line="276" w:lineRule="auto"/>
+              <w:rPr>
+                <w:rFonts w:ascii="Arial" w:hAnsi="Arial" w:cs="Arial"/>
+              </w:rPr>
+            </w:pPr>
+            <w:r>
+              <w:rPr>
+                <w:rFonts w:ascii="Arial" w:hAnsi="Arial" w:cs="Arial"/>
+              </w:rPr>
+              <w:t>PortableItem</w:t>
+            </w:r>
+          </w:p>
+        </w:tc>
+      </w:tr>
+      <w:tr>
+        <w:trPr>
+          <w:trHeight w:val="58"/>
+        </w:trPr>
+        <w:tc>
+          <w:tcPr>
+            <w:tcW w:w="3505" w:type="dxa"/>
+          </w:tcPr>
+          <w:p>
+            <w:pPr>
+              <w:spacing w:line="276" w:lineRule="auto"/>
+              <w:rPr>
+                <w:rFonts w:ascii="Arial" w:hAnsi="Arial" w:cs="Arial"/>
+              </w:rPr>
+            </w:pPr>
+            <w:r>
+              <w:rPr>
+                <w:rFonts w:ascii="Arial" w:hAnsi="Arial" w:cs="Arial"/>
+              </w:rPr>
+              <w:t>Egg</w:t>
+            </w:r>
+          </w:p>
+        </w:tc>
+        <w:tc>
+          <w:tcPr>
+            <w:tcW w:w="5845" w:type="dxa"/>
+          </w:tcPr>
+          <w:p>
+            <w:pPr>
+              <w:spacing w:line="276" w:lineRule="auto"/>
+              <w:rPr>
+                <w:rFonts w:ascii="Arial" w:hAnsi="Arial" w:cs="Arial"/>
+              </w:rPr>
+            </w:pPr>
+            <w:r>
+              <w:rPr>
+                <w:rFonts w:ascii="Arial" w:hAnsi="Arial" w:cs="Arial"/>
+              </w:rPr>
+              <w:t>PortableItem</w:t>
+            </w:r>
+          </w:p>
+        </w:tc>
+      </w:tr>
+      <w:tr>
+        <w:trPr>
+          <w:trHeight w:val="58"/>
+        </w:trPr>
+        <w:tc>
+          <w:tcPr>
+            <w:tcW w:w="3505" w:type="dxa"/>
+          </w:tcPr>
+          <w:p>
+            <w:pPr>
+              <w:spacing w:line="276" w:lineRule="auto"/>
+              <w:rPr>
+                <w:rFonts w:ascii="Arial" w:hAnsi="Arial" w:cs="Arial"/>
+              </w:rPr>
+            </w:pPr>
+            <w:r>
+              <w:rPr>
+                <w:rFonts w:ascii="Arial" w:hAnsi="Arial" w:cs="Arial"/>
+              </w:rPr>
+              <w:t>Fruit</w:t>
+            </w:r>
+          </w:p>
+        </w:tc>
+        <w:tc>
+          <w:tcPr>
+            <w:tcW w:w="5845" w:type="dxa"/>
+          </w:tcPr>
+          <w:p>
+            <w:pPr>
+              <w:spacing w:line="276" w:lineRule="auto"/>
+              <w:rPr>
+                <w:rFonts w:ascii="Arial" w:hAnsi="Arial" w:cs="Arial"/>
+              </w:rPr>
+            </w:pPr>
+            <w:r>
+              <w:rPr>
+                <w:rFonts w:ascii="Arial" w:hAnsi="Arial" w:cs="Arial"/>
+              </w:rPr>
+              <w:t>PortableItem</w:t>
+            </w:r>
+          </w:p>
+        </w:tc>
+      </w:tr>
+      <w:tr>
+        <w:trPr>
+          <w:trHeight w:val="58"/>
+        </w:trPr>
+        <w:tc>
+          <w:tcPr>
+            <w:tcW w:w="3505" w:type="dxa"/>
+          </w:tcPr>
+          <w:p>
+            <w:pPr>
+              <w:spacing w:line="276" w:lineRule="auto"/>
+              <w:rPr>
+                <w:rFonts w:ascii="Arial" w:hAnsi="Arial" w:cs="Arial"/>
+              </w:rPr>
+            </w:pPr>
+            <w:r>
+              <w:rPr>
+                <w:rFonts w:ascii="Arial" w:hAnsi="Arial" w:cs="Arial"/>
+              </w:rPr>
+              <w:t>MealKitsItem</w:t>
+            </w:r>
+          </w:p>
+        </w:tc>
+        <w:tc>
+          <w:tcPr>
+            <w:tcW w:w="5845" w:type="dxa"/>
+          </w:tcPr>
+          <w:p>
+            <w:pPr>
+              <w:spacing w:line="276" w:lineRule="auto"/>
+              <w:rPr>
+                <w:rFonts w:ascii="Arial" w:hAnsi="Arial" w:cs="Arial"/>
+              </w:rPr>
+            </w:pPr>
+            <w:r>
+              <w:rPr>
+                <w:rFonts w:ascii="Arial" w:hAnsi="Arial" w:cs="Arial"/>
+              </w:rPr>
+              <w:t>PortableItem</w:t>
+            </w:r>
+          </w:p>
+        </w:tc>
+      </w:tr>
+      <w:tr>
+        <w:trPr>
+          <w:trHeight w:val="58"/>
+        </w:trPr>
+        <w:tc>
+          <w:tcPr>
+            <w:tcW w:w="3505" w:type="dxa"/>
+          </w:tcPr>
+          <w:p>
+            <w:pPr>
+              <w:spacing w:line="276" w:lineRule="auto"/>
+              <w:rPr>
+                <w:rFonts w:ascii="Arial" w:hAnsi="Arial" w:cs="Arial"/>
+              </w:rPr>
+            </w:pPr>
+            <w:r>
+              <w:rPr>
+                <w:rFonts w:ascii="Arial" w:hAnsi="Arial" w:cs="Arial"/>
+              </w:rPr>
+              <w:t>LaserGun</w:t>
+            </w:r>
+          </w:p>
+        </w:tc>
+        <w:tc>
+          <w:tcPr>
+            <w:tcW w:w="5845" w:type="dxa"/>
+          </w:tcPr>
+          <w:p>
+            <w:pPr>
+              <w:spacing w:line="276" w:lineRule="auto"/>
+              <w:rPr>
+                <w:rFonts w:ascii="Arial" w:hAnsi="Arial" w:cs="Arial"/>
+              </w:rPr>
+            </w:pPr>
+            <w:r>
+              <w:rPr>
+                <w:rFonts w:ascii="Arial" w:hAnsi="Arial" w:cs="Arial"/>
+              </w:rPr>
+              <w:t>WeaponItem</w:t>
+            </w:r>
+          </w:p>
+        </w:tc>
+      </w:tr>
+    </w:tbl>
+    <w:p>
+      <w:pPr>
+        <w:pStyle w:val="NoSpacing"/>
+        <w:spacing w:line="276" w:lineRule="auto"/>
+        <w:rPr>
+          <w:rFonts w:ascii="Arial" w:hAnsi="Arial" w:cs="Arial"/>
+        </w:rPr>
+      </w:pPr>
+    </w:p>
+    <w:p>
+      <w:pPr>
+        <w:rPr>
+          <w:b/>
+          <w:bCs/>
+          <w:sz w:val="26"/>
+          <w:szCs w:val="26"/>
+        </w:rPr>
+      </w:pPr>
+      <w:r>
+        <w:rPr>
+          <w:b/>
+          <w:bCs/>
+          <w:sz w:val="26"/>
+          <w:szCs w:val="26"/>
+        </w:rPr>
+        <w:t>Enum</w:t>
+      </w:r>
+    </w:p>
+    <w:p>
+      <w:r>
+        <w:t xml:space="preserve">Enum classes are used in the design. There are a lot of fixed sets of constants used throughout the program which include attributes and methods. By using Enums, attributes are not needed to store the fixed values in certain classes. It is also more type-safe compared to using constants as it gives a more descriptive type name. Methods that are constant can also be accessed easily through the Enum class instead of needing to go through each class to find a method we need. It is cleaner, more readable and more maintainable to use Enum classes. </w:t>
+      </w:r>
+    </w:p>
+    <w:p>
+      <w:r>
+        <w:t>Enum classes:</w:t>
+      </w:r>
+    </w:p>
+    <w:p>
+      <w:pPr>
+        <w:pStyle w:val="ListParagraph"/>
+        <w:numPr>
+          <w:ilvl w:val="0"/>
+          <w:numId w:val="8"/>
+        </w:numPr>
+        <w:spacing w:line="276" w:lineRule="auto"/>
+        <w:rPr>
+          <w:rFonts w:ascii="Arial" w:hAnsi="Arial" w:cs="Arial"/>
+        </w:rPr>
+      </w:pPr>
+      <w:r>
+        <w:rPr>
+          <w:rFonts w:ascii="Arial" w:hAnsi="Arial" w:cs="Arial"/>
+        </w:rPr>
+        <w:t>DinoCapabilities</w:t>
+      </w:r>
+    </w:p>
+    <w:p>
+      <w:pPr>
+        <w:pStyle w:val="ListParagraph"/>
+        <w:numPr>
+          <w:ilvl w:val="0"/>
+          <w:numId w:val="8"/>
+        </w:numPr>
+        <w:spacing w:line="276" w:lineRule="auto"/>
+        <w:rPr>
+          <w:rFonts w:ascii="Arial" w:hAnsi="Arial" w:cs="Arial"/>
+        </w:rPr>
+      </w:pPr>
+      <w:r>
+        <w:rPr>
+          <w:rFonts w:ascii="Arial" w:hAnsi="Arial" w:cs="Arial"/>
+        </w:rPr>
+        <w:t>DinoEncyclopedia</w:t>
+      </w:r>
+    </w:p>
+    <w:p>
+      <w:pPr>
+        <w:pStyle w:val="ListParagraph"/>
+        <w:numPr>
+          <w:ilvl w:val="0"/>
+          <w:numId w:val="8"/>
+        </w:numPr>
+        <w:spacing w:line="276" w:lineRule="auto"/>
+        <w:rPr>
+          <w:rFonts w:ascii="Arial" w:hAnsi="Arial" w:cs="Arial"/>
+        </w:rPr>
+      </w:pPr>
+      <w:r>
+        <w:rPr>
+          <w:rFonts w:ascii="Arial" w:hAnsi="Arial" w:cs="Arial"/>
+        </w:rPr>
+        <w:t>FoodType</w:t>
+      </w:r>
+    </w:p>
+    <w:p>
+      <w:pPr>
+        <w:pStyle w:val="ListParagraph"/>
+        <w:numPr>
+          <w:ilvl w:val="0"/>
+          <w:numId w:val="8"/>
+        </w:numPr>
+        <w:spacing w:line="276" w:lineRule="auto"/>
+        <w:rPr>
+          <w:rFonts w:ascii="Arial" w:hAnsi="Arial" w:cs="Arial"/>
+        </w:rPr>
+      </w:pPr>
+      <w:r>
+        <w:rPr>
+          <w:rFonts w:ascii="Arial" w:hAnsi="Arial" w:cs="Arial"/>
+        </w:rPr>
+        <w:t>PregnancyStatus</w:t>
+      </w:r>
+    </w:p>
+    <w:p>
+      <w:pPr>
+        <w:pStyle w:val="ListParagraph"/>
+        <w:numPr>
+          <w:ilvl w:val="0"/>
+          <w:numId w:val="8"/>
+        </w:numPr>
+        <w:spacing w:line="276" w:lineRule="auto"/>
+        <w:rPr>
+          <w:rFonts w:ascii="Arial" w:hAnsi="Arial" w:cs="Arial"/>
+        </w:rPr>
+      </w:pPr>
+      <w:r>
+        <w:rPr>
+          <w:rFonts w:ascii="Arial" w:hAnsi="Arial" w:cs="Arial"/>
+        </w:rPr>
+        <w:t>PregnantCapability</w:t>
+      </w:r>
+    </w:p>
+    <w:p>
+      <w:pPr>
+        <w:pStyle w:val="ListParagraph"/>
+        <w:numPr>
+          <w:ilvl w:val="0"/>
+          <w:numId w:val="8"/>
+        </w:numPr>
+        <w:spacing w:line="276" w:lineRule="auto"/>
+        <w:rPr>
+          <w:rFonts w:ascii="Arial" w:hAnsi="Arial" w:cs="Arial"/>
+        </w:rPr>
+      </w:pPr>
+      <w:r>
+        <w:rPr>
+          <w:rFonts w:ascii="Arial" w:hAnsi="Arial" w:cs="Arial"/>
+        </w:rPr>
+        <w:t>TerrainType</w:t>
+      </w:r>
+    </w:p>
+    <w:p>
+      <w:pPr>
         <w:spacing w:before="240" w:after="240"/>
         <w:rPr>
           <w:b/>
@@ -289,7 +1435,6 @@
           <w:szCs w:val="26"/>
         </w:rPr>
       </w:pPr>
-      <w:proofErr w:type="spellStart"/>
       <w:r>
         <w:rPr>
           <w:b/>
@@ -297,16 +1442,7 @@
           <w:szCs w:val="26"/>
         </w:rPr>
         <w:lastRenderedPageBreak/>
-        <w:t>DinoActor</w:t>
-      </w:r>
-      <w:proofErr w:type="spellEnd"/>
-      <w:r>
-        <w:rPr>
-          <w:b/>
-          <w:sz w:val="26"/>
-          <w:szCs w:val="26"/>
-        </w:rPr>
-        <w:t xml:space="preserve"> abstract class - extends Actor</w:t>
+        <w:t>DinoActor abstract class - extends Actor</w:t>
       </w:r>
     </w:p>
     <w:p>
@@ -332,13 +1468,8 @@
         <w:spacing w:before="240" w:after="240"/>
       </w:pPr>
       <w:r>
-        <w:t xml:space="preserve">All dinosaurs share a lot of common attributes and methods, such as age, printing out a message when they get hungry etc. An abstract class </w:t>
-      </w:r>
-      <w:proofErr w:type="spellStart"/>
-      <w:r>
-        <w:t>DinoActor</w:t>
-      </w:r>
-      <w:proofErr w:type="spellEnd"/>
+        <w:t>All dinosaurs share a lot of common attributes and methods, such as age, printing out a message when they get hungry etc. An abstract class DinoActor</w:t>
+      </w:r>
       <w:r>
         <w:rPr>
           <w:i/>
@@ -355,16 +1486,8 @@
         <w:t>S</w:t>
       </w:r>
       <w:r>
-        <w:t>tegosaur, Brachiosau</w:t>
-      </w:r>
-      <w:r>
-        <w:t xml:space="preserve">r and Allosaur, will inherit from </w:t>
-      </w:r>
-      <w:proofErr w:type="spellStart"/>
-      <w:r>
-        <w:t>DinoActor</w:t>
-      </w:r>
-      <w:proofErr w:type="spellEnd"/>
+        <w:t>tegosaur, Brachiosaur and Allosaur, will inherit from DinoActor</w:t>
+      </w:r>
       <w:r>
         <w:rPr>
           <w:i/>
@@ -388,13 +1511,8 @@
         </w:numPr>
         <w:spacing w:before="240"/>
       </w:pPr>
-      <w:proofErr w:type="gramStart"/>
-      <w:r>
-        <w:t>Don’t</w:t>
-      </w:r>
-      <w:proofErr w:type="gramEnd"/>
-      <w:r>
-        <w:t xml:space="preserve"> repeat yourself principle (common methods and attributes can be shared) and improve maintainability by utilizing abstraction</w:t>
+      <w:r>
+        <w:t>Don’t repeat yourself principle (common methods and attributes can be shared) and improve maintainability by utilizing abstraction</w:t>
       </w:r>
     </w:p>
     <w:p>
@@ -404,16 +1522,8 @@
           <w:numId w:val="3"/>
         </w:numPr>
       </w:pPr>
-      <w:proofErr w:type="spellStart"/>
-      <w:r>
-        <w:t>Liskov’s</w:t>
-      </w:r>
-      <w:proofErr w:type="spellEnd"/>
-      <w:r>
-        <w:t xml:space="preserve"> Substitution Principle</w:t>
-      </w:r>
-      <w:r>
-        <w:t xml:space="preserve"> and the Principle of Sound Contracting</w:t>
+      <w:r>
+        <w:t>Liskov’s Substitution Principle and the Principle of Sound Contracting</w:t>
       </w:r>
     </w:p>
     <w:p>
@@ -425,21 +1535,8 @@
         <w:spacing w:after="240"/>
       </w:pPr>
       <w:r>
-        <w:t xml:space="preserve">The subclasses of </w:t>
-      </w:r>
-      <w:proofErr w:type="spellStart"/>
-      <w:r>
-        <w:t>DinoActor</w:t>
-      </w:r>
-      <w:proofErr w:type="spellEnd"/>
-      <w:r>
-        <w:t xml:space="preserve"> have constructors that have 2 parameters less than </w:t>
-      </w:r>
-      <w:proofErr w:type="spellStart"/>
-      <w:r>
-        <w:t>DinoActor</w:t>
-      </w:r>
-      <w:proofErr w:type="spellEnd"/>
+        <w:t>The subclasses of DinoActor have constructors that have 2 parameters less than DinoActor</w:t>
+      </w:r>
     </w:p>
     <w:p>
       <w:pPr>
@@ -463,16 +1560,8 @@
       <w:pPr>
         <w:spacing w:before="240" w:after="240"/>
       </w:pPr>
-      <w:proofErr w:type="spellStart"/>
-      <w:r>
-        <w:t>DinoActors</w:t>
-      </w:r>
-      <w:proofErr w:type="spellEnd"/>
-      <w:r>
-        <w:t xml:space="preserve"> functionality - feeding, breeding, attacking, getting pregnant then laying eggs, have a dedic</w:t>
-      </w:r>
-      <w:r>
-        <w:t xml:space="preserve">ated class that implements Behaviour and class that extends Action. </w:t>
+      <w:r>
+        <w:t xml:space="preserve">DinoActors functionality - feeding, breeding, attacking, getting pregnant then laying eggs, have a dedicated class that implements Behaviour and class that extends Action. </w:t>
       </w:r>
     </w:p>
     <w:tbl>
@@ -546,19 +1635,9 @@
               </w:pBdr>
               <w:spacing w:line="240" w:lineRule="auto"/>
             </w:pPr>
-            <w:proofErr w:type="spellStart"/>
             <w:r>
-              <w:t>BreedingBehaviour</w:t>
+              <w:t>BreedingBehaviour and BreedingAction</w:t>
             </w:r>
-            <w:proofErr w:type="spellEnd"/>
-            <w:r>
-              <w:t xml:space="preserve"> and </w:t>
-            </w:r>
-            <w:proofErr w:type="spellStart"/>
-            <w:r>
-              <w:t>BreedingAction</w:t>
-            </w:r>
-            <w:proofErr w:type="spellEnd"/>
           </w:p>
         </w:tc>
       </w:tr>
@@ -615,13 +1694,8 @@
               <w:spacing w:line="240" w:lineRule="auto"/>
             </w:pPr>
             <w:r>
-              <w:t xml:space="preserve">Feeding Behaviour and </w:t>
+              <w:t>Feeding Behaviour and FeedingAction</w:t>
             </w:r>
-            <w:proofErr w:type="spellStart"/>
-            <w:r>
-              <w:t>FeedingAction</w:t>
-            </w:r>
-            <w:proofErr w:type="spellEnd"/>
           </w:p>
         </w:tc>
       </w:tr>
@@ -677,19 +1751,9 @@
               </w:pBdr>
               <w:spacing w:line="240" w:lineRule="auto"/>
             </w:pPr>
-            <w:proofErr w:type="spellStart"/>
             <w:r>
-              <w:t>FedByPlayerBehaviour</w:t>
+              <w:t>FedByPlayerBehaviour and PlayerFeedAction</w:t>
             </w:r>
-            <w:proofErr w:type="spellEnd"/>
-            <w:r>
-              <w:t xml:space="preserve"> and </w:t>
-            </w:r>
-            <w:proofErr w:type="spellStart"/>
-            <w:r>
-              <w:t>PlayerFeedAction</w:t>
-            </w:r>
-            <w:proofErr w:type="spellEnd"/>
           </w:p>
         </w:tc>
       </w:tr>
@@ -721,13 +1785,8 @@
               <w:spacing w:line="240" w:lineRule="auto"/>
             </w:pPr>
             <w:r>
-              <w:t xml:space="preserve">Attacking another </w:t>
+              <w:t>Attacking another DinoActor</w:t>
             </w:r>
-            <w:proofErr w:type="spellStart"/>
-            <w:r>
-              <w:t>DinoActor</w:t>
-            </w:r>
-            <w:proofErr w:type="spellEnd"/>
           </w:p>
         </w:tc>
         <w:tc>
@@ -753,19 +1812,9 @@
               </w:pBdr>
               <w:spacing w:line="240" w:lineRule="auto"/>
             </w:pPr>
-            <w:proofErr w:type="spellStart"/>
             <w:r>
-              <w:t>AttackBehaviour</w:t>
+              <w:t>AttackBehaviour and AttackAction</w:t>
             </w:r>
-            <w:proofErr w:type="spellEnd"/>
-            <w:r>
-              <w:t xml:space="preserve"> and </w:t>
-            </w:r>
-            <w:proofErr w:type="spellStart"/>
-            <w:r>
-              <w:t>AttackAction</w:t>
-            </w:r>
-            <w:proofErr w:type="spellEnd"/>
           </w:p>
         </w:tc>
       </w:tr>
@@ -821,19 +1870,9 @@
               </w:pBdr>
               <w:spacing w:line="240" w:lineRule="auto"/>
             </w:pPr>
-            <w:proofErr w:type="spellStart"/>
             <w:r>
-              <w:t>PregnancyBehaviour</w:t>
+              <w:t>PregnancyBehaviour and LayEggAction</w:t>
             </w:r>
-            <w:proofErr w:type="spellEnd"/>
-            <w:r>
-              <w:t xml:space="preserve"> and </w:t>
-            </w:r>
-            <w:proofErr w:type="spellStart"/>
-            <w:r>
-              <w:t>LayEggAction</w:t>
-            </w:r>
-            <w:proofErr w:type="spellEnd"/>
           </w:p>
         </w:tc>
       </w:tr>
@@ -890,21 +1929,8 @@
               <w:spacing w:line="240" w:lineRule="auto"/>
             </w:pPr>
             <w:r>
-              <w:t>(</w:t>
+              <w:t>(i) FollowMateBehaviour</w:t>
             </w:r>
-            <w:proofErr w:type="spellStart"/>
-            <w:r>
-              <w:t>i</w:t>
-            </w:r>
-            <w:proofErr w:type="spellEnd"/>
-            <w:r>
-              <w:t xml:space="preserve">) </w:t>
-            </w:r>
-            <w:proofErr w:type="spellStart"/>
-            <w:r>
-              <w:t>FollowMateBehaviour</w:t>
-            </w:r>
-            <w:proofErr w:type="spellEnd"/>
           </w:p>
           <w:p>
             <w:pPr>
@@ -919,13 +1945,8 @@
               <w:spacing w:line="240" w:lineRule="auto"/>
             </w:pPr>
             <w:r>
-              <w:t xml:space="preserve">(ii) </w:t>
+              <w:t>(ii) FollowFoodOnGroundBehaviour</w:t>
             </w:r>
-            <w:proofErr w:type="spellStart"/>
-            <w:r>
-              <w:t>FollowFoodOnGroundBehaviour</w:t>
-            </w:r>
-            <w:proofErr w:type="spellEnd"/>
           </w:p>
           <w:p>
             <w:pPr>
@@ -940,13 +1961,8 @@
               <w:spacing w:line="240" w:lineRule="auto"/>
             </w:pPr>
             <w:r>
-              <w:t xml:space="preserve">(iii) </w:t>
+              <w:t>(iii) FollowFoodOnPlantBehaviour</w:t>
             </w:r>
-            <w:proofErr w:type="spellStart"/>
-            <w:r>
-              <w:t>FollowFoodOnPlantBehaviour</w:t>
-            </w:r>
-            <w:proofErr w:type="spellEnd"/>
           </w:p>
           <w:p>
             <w:pPr>
@@ -961,13 +1977,8 @@
               <w:spacing w:line="240" w:lineRule="auto"/>
             </w:pPr>
             <w:r>
-              <w:t xml:space="preserve">(iv) </w:t>
+              <w:t>(iv) FollowVictimBehaviour</w:t>
             </w:r>
-            <w:proofErr w:type="spellStart"/>
-            <w:r>
-              <w:t>FollowVictimBehaviour</w:t>
-            </w:r>
-            <w:proofErr w:type="spellEnd"/>
           </w:p>
           <w:p>
             <w:pPr>
@@ -982,13 +1993,8 @@
               <w:spacing w:line="240" w:lineRule="auto"/>
             </w:pPr>
             <w:r>
-              <w:t xml:space="preserve">and </w:t>
+              <w:t>and MoveActorAction</w:t>
             </w:r>
-            <w:proofErr w:type="spellStart"/>
-            <w:r>
-              <w:t>MoveActorAction</w:t>
-            </w:r>
-            <w:proofErr w:type="spellEnd"/>
           </w:p>
         </w:tc>
       </w:tr>
@@ -998,15 +2004,7 @@
         <w:spacing w:before="240" w:after="240"/>
       </w:pPr>
       <w:r>
-        <w:t xml:space="preserve">Classes that implement Behaviour have an advantage, which is its </w:t>
-      </w:r>
-      <w:proofErr w:type="spellStart"/>
-      <w:r>
-        <w:t>getAction</w:t>
-      </w:r>
-      <w:proofErr w:type="spellEnd"/>
-      <w:r>
-        <w:t xml:space="preserve"> method can return an Action or null whenever appropriate.</w:t>
+        <w:t>Classes that implement Behaviour have an advantage, which is its getAction method can return an Action or null whenever appropriate.</w:t>
       </w:r>
     </w:p>
     <w:p>
@@ -1014,29 +2012,7 @@
         <w:spacing w:before="240" w:after="240"/>
       </w:pPr>
       <w:r>
-        <w:t>Leveragin</w:t>
-      </w:r>
-      <w:r>
-        <w:t xml:space="preserve">g on this, we implemented the </w:t>
-      </w:r>
-      <w:proofErr w:type="spellStart"/>
-      <w:r>
-        <w:t>DinoActor’s</w:t>
-      </w:r>
-      <w:proofErr w:type="spellEnd"/>
-      <w:r>
-        <w:t xml:space="preserve"> behaviour, such that all conditions that need to be checked before an Action can be returned is packed in its </w:t>
-      </w:r>
-      <w:proofErr w:type="spellStart"/>
-      <w:r>
-        <w:t>getAction</w:t>
-      </w:r>
-      <w:proofErr w:type="spellEnd"/>
-      <w:r>
-        <w:t xml:space="preserve"> method. If all necessary conditions are met, the appropriate Action is returned. If not, null </w:t>
-      </w:r>
-      <w:r>
-        <w:t>can be returned. It also helps us to do any necessary updating of the Actor's state.</w:t>
+        <w:t>Leveraging on this, we implemented the DinoActor’s behaviour, such that all conditions that need to be checked before an Action can be returned is packed in its getAction method. If all necessary conditions are met, the appropriate Action is returned. If not, null can be returned. It also helps us to do any necessary updating of the Actor's state.</w:t>
       </w:r>
     </w:p>
     <w:p>
@@ -1055,23 +2031,7 @@
       </w:pPr>
       <w:r>
         <w:lastRenderedPageBreak/>
-        <w:t xml:space="preserve">For example, </w:t>
-      </w:r>
-      <w:proofErr w:type="spellStart"/>
-      <w:r>
-        <w:t>PregnancyBehaviour</w:t>
-      </w:r>
-      <w:proofErr w:type="spellEnd"/>
-      <w:r>
-        <w:t xml:space="preserve"> and </w:t>
-      </w:r>
-      <w:proofErr w:type="spellStart"/>
-      <w:r>
-        <w:t>LayEggAction</w:t>
-      </w:r>
-      <w:proofErr w:type="spellEnd"/>
-      <w:r>
-        <w:t>:</w:t>
+        <w:t>For example, PregnancyBehaviour and LayEggAction:</w:t>
       </w:r>
     </w:p>
     <w:p>
@@ -1079,50 +2039,7 @@
         <w:spacing w:before="240" w:after="240"/>
       </w:pPr>
       <w:r>
-        <w:t xml:space="preserve">When the </w:t>
-      </w:r>
-      <w:proofErr w:type="spellStart"/>
-      <w:r>
-        <w:t>getAction</w:t>
-      </w:r>
-      <w:proofErr w:type="spellEnd"/>
-      <w:r>
-        <w:t xml:space="preserve"> method of </w:t>
-      </w:r>
-      <w:proofErr w:type="spellStart"/>
-      <w:r>
-        <w:t>PregnancyBehaviour</w:t>
-      </w:r>
-      <w:proofErr w:type="spellEnd"/>
-      <w:r>
-        <w:t xml:space="preserve"> is called, it will check if the actor is a pregnant </w:t>
-      </w:r>
-      <w:proofErr w:type="spellStart"/>
-      <w:r>
-        <w:t>DinoActor</w:t>
-      </w:r>
-      <w:proofErr w:type="spellEnd"/>
-      <w:r>
-        <w:t xml:space="preserve"> that is du</w:t>
-      </w:r>
-      <w:r>
-        <w:t xml:space="preserve">e to lay an egg. If it is, </w:t>
-      </w:r>
-      <w:proofErr w:type="spellStart"/>
-      <w:r>
-        <w:t>LayEggAction</w:t>
-      </w:r>
-      <w:proofErr w:type="spellEnd"/>
-      <w:r>
-        <w:t xml:space="preserve"> is returned, otherwise it will decrement the pregnant </w:t>
-      </w:r>
-      <w:proofErr w:type="spellStart"/>
-      <w:r>
-        <w:t>DinoActor’s</w:t>
-      </w:r>
-      <w:proofErr w:type="spellEnd"/>
-      <w:r>
-        <w:t xml:space="preserve"> pregnancy period. </w:t>
+        <w:t xml:space="preserve">When the getAction method of PregnancyBehaviour is called, it will check if the actor is a pregnant DinoActor that is due to lay an egg. If it is, LayEggAction is returned, otherwise it will decrement the pregnant DinoActor’s pregnancy period. </w:t>
       </w:r>
     </w:p>
     <w:p>
@@ -1130,10 +2047,7 @@
         <w:spacing w:before="240" w:after="240"/>
       </w:pPr>
       <w:r>
-        <w:t xml:space="preserve">Note that since most of the functionality implemented this way are quite straightforward, in later sections we will only highlight </w:t>
-      </w:r>
-      <w:r>
-        <w:t>more complex functionality such as the following functionality which involves using inheritance.</w:t>
+        <w:t>Note that since most of the functionality implemented this way are quite straightforward, in later sections we will only highlight more complex functionality such as the following functionality which involves using inheritance.</w:t>
       </w:r>
     </w:p>
     <w:p>
@@ -1153,15 +2067,7 @@
         <w:spacing w:before="240"/>
       </w:pPr>
       <w:r>
-        <w:t xml:space="preserve">Information hiding is achieved. The </w:t>
-      </w:r>
-      <w:proofErr w:type="spellStart"/>
-      <w:r>
-        <w:t>DinoActor</w:t>
-      </w:r>
-      <w:proofErr w:type="spellEnd"/>
-      <w:r>
-        <w:t xml:space="preserve"> base class does not need to care about the conditions that need to be for a certain Action to occur, </w:t>
+        <w:t xml:space="preserve">Information hiding is achieved. The DinoActor base class does not need to care about the conditions that need to be for a certain Action to occur, </w:t>
       </w:r>
       <w:proofErr w:type="gramStart"/>
       <w:r>
@@ -1169,15 +2075,7 @@
       </w:r>
       <w:proofErr w:type="gramEnd"/>
       <w:r>
-        <w:t xml:space="preserve"> it does not need to know that a </w:t>
-      </w:r>
-      <w:proofErr w:type="spellStart"/>
-      <w:r>
-        <w:t>DinoActor</w:t>
-      </w:r>
-      <w:proofErr w:type="spellEnd"/>
-      <w:r>
-        <w:t xml:space="preserve"> needs to be a female to be pregnant.</w:t>
+        <w:t xml:space="preserve"> it does not need to know that a DinoActor needs to be a female to be pregnant.</w:t>
       </w:r>
     </w:p>
     <w:p>
@@ -1188,26 +2086,7 @@
         </w:numPr>
       </w:pPr>
       <w:r>
-        <w:t xml:space="preserve">Reduce clutter in </w:t>
-      </w:r>
-      <w:proofErr w:type="spellStart"/>
-      <w:r>
-        <w:t>playTur</w:t>
-      </w:r>
-      <w:r>
-        <w:t>n</w:t>
-      </w:r>
-      <w:proofErr w:type="spellEnd"/>
-      <w:r>
-        <w:t xml:space="preserve"> method in the </w:t>
-      </w:r>
-      <w:proofErr w:type="spellStart"/>
-      <w:r>
-        <w:t>DinoActor</w:t>
-      </w:r>
-      <w:proofErr w:type="spellEnd"/>
-      <w:r>
-        <w:t xml:space="preserve"> base class, cleaner code means better maintainability.</w:t>
+        <w:t>Reduce clutter in playTurn method in the DinoActor base class, cleaner code means better maintainability.</w:t>
       </w:r>
     </w:p>
     <w:p>
@@ -1218,18 +2097,7 @@
         </w:numPr>
       </w:pPr>
       <w:r>
-        <w:t>The single responsibility principle from SOLID is also achieved in a sense that the role of a Behaviour-implementing class and their corresponding Actions perform a single rol</w:t>
-      </w:r>
-      <w:r>
-        <w:t xml:space="preserve">e together, simulating a specific behaviour together. Whenever there is something wrong with that behaviour, the programmers can just </w:t>
-      </w:r>
-      <w:proofErr w:type="gramStart"/>
-      <w:r>
-        <w:t>look into</w:t>
-      </w:r>
-      <w:proofErr w:type="gramEnd"/>
-      <w:r>
-        <w:t xml:space="preserve"> that to find the error.</w:t>
+        <w:t>The single responsibility principle from SOLID is also achieved in a sense that the role of a Behaviour-implementing class and their corresponding Actions perform a single role together, simulating a specific behaviour together. Whenever there is something wrong with that behaviour, the programmers can just look into that to find the error.</w:t>
       </w:r>
     </w:p>
     <w:p>
@@ -1241,41 +2109,20 @@
         <w:spacing w:after="240"/>
       </w:pPr>
       <w:r>
-        <w:t>Ease of extending code if any conditions need to be added or altered in the future, we c</w:t>
-      </w:r>
-      <w:r>
-        <w:t xml:space="preserve">an simply add it in the Behaviour class. If it needs to be removed, we just can delete the class and not add that behaviour into the </w:t>
-      </w:r>
-      <w:proofErr w:type="spellStart"/>
-      <w:r>
-        <w:t>DinoActor’s</w:t>
-      </w:r>
-      <w:proofErr w:type="spellEnd"/>
-      <w:r>
-        <w:t xml:space="preserve"> attribute, the rest of the code is not affected.</w:t>
+        <w:t>Ease of extending code if any conditions need to be added or altered in the future, we can simply add it in the Behaviour class. If it needs to be removed, we just can delete the class and not add that behaviour into the DinoActor’s attribute, the rest of the code is not affected.</w:t>
       </w:r>
     </w:p>
     <w:p>
       <w:pPr>
         <w:spacing w:before="240" w:after="240"/>
       </w:pPr>
-      <w:proofErr w:type="spellStart"/>
-      <w:r>
-        <w:rPr>
-          <w:b/>
-          <w:sz w:val="26"/>
-          <w:szCs w:val="26"/>
-        </w:rPr>
-        <w:t>DinoEncyclopedia</w:t>
-      </w:r>
-      <w:proofErr w:type="spellEnd"/>
-      <w:r>
-        <w:rPr>
-          <w:b/>
-          <w:sz w:val="26"/>
-          <w:szCs w:val="26"/>
-        </w:rPr>
-        <w:t xml:space="preserve"> Enum class</w:t>
+      <w:r>
+        <w:rPr>
+          <w:b/>
+          <w:sz w:val="26"/>
+          <w:szCs w:val="26"/>
+        </w:rPr>
+        <w:t>DinoEncyclopedia Enum class</w:t>
       </w:r>
     </w:p>
     <w:p>
@@ -1283,10 +2130,7 @@
         <w:spacing w:before="240" w:after="240"/>
       </w:pPr>
       <w:r>
-        <w:t>There are a lot of constant values</w:t>
-      </w:r>
-      <w:r>
-        <w:t xml:space="preserve"> that we need to keep track of for dinosaur Actors, such as: number of turns till the pregnant dinosaur lays an egg, number of turns till a baby dinosaur reaches adulthood, initial food level etc.</w:t>
+        <w:t>There are a lot of constant values that we need to keep track of for dinosaur Actors, such as: number of turns till the pregnant dinosaur lays an egg, number of turns till a baby dinosaur reaches adulthood, initial food level etc.</w:t>
       </w:r>
     </w:p>
     <w:p>
@@ -1294,26 +2138,7 @@
         <w:spacing w:before="240" w:after="240"/>
       </w:pPr>
       <w:r>
-        <w:t>These constants belong to their corresponding dinosaur clas</w:t>
-      </w:r>
-      <w:r>
-        <w:t xml:space="preserve">ses, not to a specific any object. Hence, </w:t>
-      </w:r>
-      <w:proofErr w:type="gramStart"/>
-      <w:r>
-        <w:t>in order to</w:t>
-      </w:r>
-      <w:proofErr w:type="gramEnd"/>
-      <w:r>
-        <w:t xml:space="preserve"> have a standardized set of values necessary for initialization or any other usage, they are stored in the </w:t>
-      </w:r>
-      <w:proofErr w:type="spellStart"/>
-      <w:r>
-        <w:t>DinoEncyclopedia</w:t>
-      </w:r>
-      <w:proofErr w:type="spellEnd"/>
-      <w:r>
-        <w:t xml:space="preserve"> class.</w:t>
+        <w:t>These constants belong to their corresponding dinosaur classes, not to a specific any object. Hence, in order to have a standardized set of values necessary for initialization or any other usage, they are stored in the DinoEncyclopedia class.</w:t>
       </w:r>
     </w:p>
     <w:p>
@@ -1333,10 +2158,7 @@
         <w:spacing w:before="240"/>
       </w:pPr>
       <w:r>
-        <w:t xml:space="preserve">Cleaner code in Stegosaur, </w:t>
-      </w:r>
-      <w:r>
-        <w:t>Brachiosaur and Allosaur since they can have significantly less fields needed to store constants</w:t>
+        <w:t>Cleaner code in Stegosaur, Brachiosaur and Allosaur since they can have significantly less fields needed to store constants</w:t>
       </w:r>
     </w:p>
     <w:p>
@@ -1358,10 +2180,7 @@
         </w:numPr>
       </w:pPr>
       <w:r>
-        <w:t xml:space="preserve">Having a standardized set of values, which can be accessed by other classes apart from dinosaur Actors making the values uniform </w:t>
-      </w:r>
-      <w:r>
-        <w:t>throughout the project</w:t>
+        <w:t>Having a standardized set of values, which can be accessed by other classes apart from dinosaur Actors making the values uniform throughout the project</w:t>
       </w:r>
     </w:p>
     <w:p>
@@ -1372,15 +2191,7 @@
         </w:numPr>
       </w:pPr>
       <w:r>
-        <w:t xml:space="preserve">Separation of concerns and single point of change, whenever we want to change a value simply </w:t>
-      </w:r>
-      <w:proofErr w:type="gramStart"/>
-      <w:r>
-        <w:t>look into</w:t>
-      </w:r>
-      <w:proofErr w:type="gramEnd"/>
-      <w:r>
-        <w:t xml:space="preserve"> this class</w:t>
+        <w:t>Separation of concerns and single point of change, whenever we want to change a value simply look into this class</w:t>
       </w:r>
     </w:p>
     <w:p>
@@ -1414,23 +2225,13 @@
           <w:szCs w:val="26"/>
         </w:rPr>
       </w:pPr>
-      <w:proofErr w:type="spellStart"/>
-      <w:r>
-        <w:rPr>
-          <w:b/>
-          <w:sz w:val="26"/>
-          <w:szCs w:val="26"/>
-        </w:rPr>
-        <w:t>DinoCapabilities</w:t>
-      </w:r>
-      <w:proofErr w:type="spellEnd"/>
-      <w:r>
-        <w:rPr>
-          <w:b/>
-          <w:sz w:val="26"/>
-          <w:szCs w:val="26"/>
-        </w:rPr>
-        <w:t xml:space="preserve"> Enum class</w:t>
+      <w:r>
+        <w:rPr>
+          <w:b/>
+          <w:sz w:val="26"/>
+          <w:szCs w:val="26"/>
+        </w:rPr>
+        <w:t>DinoCapabilities Enum class</w:t>
       </w:r>
     </w:p>
     <w:p>
@@ -1438,42 +2239,15 @@
         <w:spacing w:before="240" w:after="240"/>
       </w:pPr>
       <w:r>
-        <w:t>In the design of the first assignment, there were sev</w:t>
-      </w:r>
-      <w:r>
-        <w:t>eral small Enum classes (</w:t>
-      </w:r>
-      <w:proofErr w:type="spellStart"/>
-      <w:r>
-        <w:t>PregnancyStatus</w:t>
-      </w:r>
-      <w:proofErr w:type="spellEnd"/>
-      <w:r>
-        <w:t xml:space="preserve">, </w:t>
-      </w:r>
-      <w:proofErr w:type="spellStart"/>
+        <w:t xml:space="preserve">In the design of the first assignment, there were several small Enum classes (PregnancyStatus, </w:t>
+      </w:r>
       <w:proofErr w:type="gramStart"/>
       <w:r>
-        <w:t>BreedingCapability</w:t>
-      </w:r>
-      <w:proofErr w:type="spellEnd"/>
-      <w:r>
-        <w:t>)created</w:t>
+        <w:t>BreedingCapability)created</w:t>
       </w:r>
       <w:proofErr w:type="gramEnd"/>
       <w:r>
-        <w:t xml:space="preserve"> to be used as Capabilities. We have combined the common Capabilities that </w:t>
-      </w:r>
-      <w:proofErr w:type="spellStart"/>
-      <w:r>
-        <w:t>DinoActors</w:t>
-      </w:r>
-      <w:proofErr w:type="spellEnd"/>
-      <w:r>
-        <w:t xml:space="preserve"> may possess into a single Enum class so that there will not be too many classes containing merely one </w:t>
-      </w:r>
-      <w:r>
-        <w:t xml:space="preserve">or two Enum values. </w:t>
+        <w:t xml:space="preserve"> to be used as Capabilities. We have combined the common Capabilities that DinoActors may possess into a single Enum class so that there will not be too many classes containing merely one or two Enum values. </w:t>
       </w:r>
     </w:p>
     <w:p>
@@ -1493,23 +2267,7 @@
         <w:spacing w:before="240"/>
       </w:pPr>
       <w:r>
-        <w:t xml:space="preserve">Integrates well with the existing system, can utilize </w:t>
-      </w:r>
-      <w:proofErr w:type="spellStart"/>
-      <w:r>
-        <w:t>hasCapability</w:t>
-      </w:r>
-      <w:proofErr w:type="spellEnd"/>
-      <w:r>
-        <w:t xml:space="preserve"> and </w:t>
-      </w:r>
-      <w:proofErr w:type="spellStart"/>
-      <w:r>
-        <w:t>addCapability</w:t>
-      </w:r>
-      <w:proofErr w:type="spellEnd"/>
-      <w:r>
-        <w:t xml:space="preserve"> method.</w:t>
+        <w:t>Integrates well with the existing system, can utilize hasCapability and addCapability method.</w:t>
       </w:r>
     </w:p>
     <w:p>
@@ -1520,29 +2278,7 @@
         </w:numPr>
       </w:pPr>
       <w:r>
-        <w:t xml:space="preserve">These capabilities with their accompanying accessors (small functions that return true if the </w:t>
-      </w:r>
-      <w:proofErr w:type="spellStart"/>
-      <w:r>
-        <w:t>D</w:t>
-      </w:r>
-      <w:r>
-        <w:t>inoActor</w:t>
-      </w:r>
-      <w:proofErr w:type="spellEnd"/>
-      <w:r>
-        <w:t xml:space="preserve"> has such a Capability, false otherwise) will help to prevent excessive usage of the </w:t>
-      </w:r>
-      <w:proofErr w:type="spellStart"/>
-      <w:r>
-        <w:t>instanceOf</w:t>
-      </w:r>
-      <w:proofErr w:type="spellEnd"/>
-      <w:r>
-        <w:t xml:space="preserve"> keyword at multiple classes. Most of the time, we only need to downcast once to the base class, making the design more Object-Oriented. Though many acce</w:t>
-      </w:r>
-      <w:r>
-        <w:t xml:space="preserve">ssors are needed, these small methods are safe </w:t>
+        <w:t xml:space="preserve">These capabilities with their accompanying accessors (small functions that return true if the DinoActor has such a Capability, false otherwise) will help to prevent excessive usage of the instanceOf keyword at multiple classes. Most of the time, we only need to downcast once to the base class, making the design more Object-Oriented. Though many accessors are needed, these small methods are safe </w:t>
       </w:r>
       <w:proofErr w:type="gramStart"/>
       <w:r>
@@ -1562,15 +2298,7 @@
         <w:spacing w:after="240"/>
       </w:pPr>
       <w:r>
-        <w:t xml:space="preserve">Adhering to cohesion, since this class is solely for all Enums that should be used as Capabilities for </w:t>
-      </w:r>
-      <w:proofErr w:type="spellStart"/>
-      <w:r>
-        <w:t>DinoActors</w:t>
-      </w:r>
-      <w:proofErr w:type="spellEnd"/>
-      <w:r>
-        <w:t>.</w:t>
+        <w:t>Adhering to cohesion, since this class is solely for all Enums that should be used as Capabilities for DinoActors.</w:t>
       </w:r>
     </w:p>
     <w:p>
@@ -1596,26 +2324,15 @@
         <w:spacing w:before="240" w:after="240"/>
       </w:pPr>
       <w:r>
-        <w:t xml:space="preserve">The dinosaur actors shall be represented in the console with the first letter of their names, whereby the lowercase form represents a baby </w:t>
+        <w:t xml:space="preserve">The dinosaur actors shall be represented in the console with the first letter of their names, whereby the lowercase form represents a baby dinosaur and the uppercase form represents a </w:t>
       </w:r>
       <w:proofErr w:type="gramStart"/>
       <w:r>
-        <w:t>dinosaur</w:t>
+        <w:t>grown up</w:t>
       </w:r>
       <w:proofErr w:type="gramEnd"/>
       <w:r>
-        <w:t xml:space="preserve"> and the uppercase form represents a grown up dinosaur, </w:t>
-      </w:r>
-      <w:proofErr w:type="spellStart"/>
-      <w:r>
-        <w:t>eg</w:t>
-      </w:r>
-      <w:proofErr w:type="spellEnd"/>
-      <w:r>
-        <w:t>: ‘a’ - baby Allosaur, ‘B’ - adult Brachiosaur, ‘s’</w:t>
-      </w:r>
-      <w:r>
-        <w:t xml:space="preserve"> - baby Stegosaur</w:t>
+        <w:t xml:space="preserve"> dinosaur, eg: ‘a’ - baby Allosaur, ‘B’ - adult Brachiosaur, ‘s’ - baby Stegosaur</w:t>
       </w:r>
     </w:p>
     <w:p>
@@ -1627,31 +2344,7 @@
         </w:rPr>
       </w:pPr>
       <w:r>
-        <w:t xml:space="preserve">An age attribute is added to the </w:t>
-      </w:r>
-      <w:proofErr w:type="spellStart"/>
-      <w:r>
-        <w:t>DinoActor</w:t>
-      </w:r>
-      <w:proofErr w:type="spellEnd"/>
-      <w:r>
-        <w:t xml:space="preserve"> class, with appropriate methods to increment the age and change the </w:t>
-      </w:r>
-      <w:proofErr w:type="spellStart"/>
-      <w:r>
-        <w:t>displayChar</w:t>
-      </w:r>
-      <w:proofErr w:type="spellEnd"/>
-      <w:r>
-        <w:t xml:space="preserve"> in the </w:t>
-      </w:r>
-      <w:proofErr w:type="spellStart"/>
-      <w:r>
-        <w:t>playTurn</w:t>
-      </w:r>
-      <w:proofErr w:type="spellEnd"/>
-      <w:r>
-        <w:t xml:space="preserve"> method. This is good design since each class should be responsible for their own properties.</w:t>
+        <w:t>An age attribute is added to the DinoActor class, with appropriate methods to increment the age and change the displayChar in the playTurn method. This is good design since each class should be responsible for their own properties.</w:t>
       </w:r>
       <w:r>
         <w:tab/>
@@ -1672,15 +2365,7 @@
           <w:sz w:val="26"/>
           <w:szCs w:val="26"/>
         </w:rPr>
-        <w:t>Follo</w:t>
-      </w:r>
-      <w:r>
-        <w:rPr>
-          <w:b/>
-          <w:sz w:val="26"/>
-          <w:szCs w:val="26"/>
-        </w:rPr>
-        <w:t xml:space="preserve">wing </w:t>
+        <w:t xml:space="preserve">Following </w:t>
       </w:r>
     </w:p>
     <w:p>
@@ -1688,43 +2373,13 @@
         <w:spacing w:before="240" w:after="240"/>
       </w:pPr>
       <w:r>
-        <w:t xml:space="preserve">This section includes the explanation of all </w:t>
-      </w:r>
-      <w:proofErr w:type="spellStart"/>
-      <w:r>
-        <w:t>DinoActors</w:t>
-      </w:r>
-      <w:proofErr w:type="spellEnd"/>
-      <w:r>
-        <w:t xml:space="preserve"> following mates, </w:t>
-      </w:r>
-      <w:proofErr w:type="gramStart"/>
-      <w:r>
-        <w:t>food</w:t>
-      </w:r>
-      <w:proofErr w:type="gramEnd"/>
-      <w:r>
-        <w:t xml:space="preserve"> or victims (Allosaur following Stegosaur to attack it when hungry). The original class </w:t>
-      </w:r>
-      <w:proofErr w:type="spellStart"/>
-      <w:r>
-        <w:t>FollowBehaviour</w:t>
-      </w:r>
-      <w:proofErr w:type="spellEnd"/>
-      <w:r>
-        <w:t xml:space="preserve"> was modified significantly, since at first it </w:t>
-      </w:r>
-      <w:r>
-        <w:rPr>
-          <w:b/>
-        </w:rPr>
-        <w:t>only detected Actors th</w:t>
-      </w:r>
-      <w:r>
-        <w:rPr>
-          <w:b/>
-        </w:rPr>
-        <w:t>at were at eight immediate locations around it.</w:t>
+        <w:t xml:space="preserve">This section includes the explanation of all DinoActors following mates, food or victims (Allosaur following Stegosaur to attack it when hungry). The original class FollowBehaviour was modified significantly, since at first it </w:t>
+      </w:r>
+      <w:r>
+        <w:rPr>
+          <w:b/>
+        </w:rPr>
+        <w:t>only detected Actors that were at eight immediate locations around it.</w:t>
       </w:r>
       <w:r>
         <w:t xml:space="preserve"> Note that after modification, </w:t>
@@ -1745,10 +2400,7 @@
         <w:t>within the range MIN_RADIUS to MAX_RADIUS</w:t>
       </w:r>
       <w:r>
-        <w:t xml:space="preserve">. Modifications have also been </w:t>
-      </w:r>
-      <w:r>
-        <w:t xml:space="preserve">made to make it </w:t>
+        <w:t xml:space="preserve">. Modifications have also been made to make it </w:t>
       </w:r>
       <w:r>
         <w:rPr>
@@ -1757,26 +2409,7 @@
         <w:t>more flexible and be able to follow Items or Ground (Tree or Bush that has fruit) as well.</w:t>
       </w:r>
       <w:r>
-        <w:t xml:space="preserve"> This helps to reduce redundancies </w:t>
-      </w:r>
-      <w:proofErr w:type="gramStart"/>
-      <w:r>
-        <w:t>significantly, and</w:t>
-      </w:r>
-      <w:proofErr w:type="gramEnd"/>
-      <w:r>
-        <w:t xml:space="preserve"> will also make any future extensions easy to implement. To achieve this, </w:t>
-      </w:r>
-      <w:proofErr w:type="spellStart"/>
-      <w:r>
-        <w:t>FollowBehaviour</w:t>
-      </w:r>
-      <w:proofErr w:type="spellEnd"/>
-      <w:r>
-        <w:t xml:space="preserve"> is made</w:t>
-      </w:r>
-      <w:r>
-        <w:t xml:space="preserve"> into an abstract class, which will be the base class for four other subclasses.</w:t>
+        <w:t xml:space="preserve"> This helps to reduce redundancies significantly, and will also make any future extensions easy to implement. To achieve this, FollowBehaviour is made into an abstract class, which will be the base class for four other subclasses.</w:t>
       </w:r>
     </w:p>
     <w:p>
@@ -1823,76 +2456,15 @@
         <w:rPr>
           <w:b/>
         </w:rPr>
-        <w:t xml:space="preserve">Subclasses: </w:t>
-      </w:r>
-      <w:proofErr w:type="spellStart"/>
-      <w:r>
-        <w:rPr>
-          <w:b/>
-        </w:rPr>
-        <w:t>FollowFoodOnGroundBehaviour</w:t>
-      </w:r>
-      <w:proofErr w:type="spellEnd"/>
-      <w:r>
-        <w:rPr>
-          <w:b/>
-        </w:rPr>
-        <w:t xml:space="preserve">, </w:t>
-      </w:r>
-      <w:proofErr w:type="spellStart"/>
-      <w:r>
-        <w:rPr>
-          <w:b/>
-        </w:rPr>
-        <w:t>FollowFoodOnPlantBehaviour</w:t>
-      </w:r>
-      <w:proofErr w:type="spellEnd"/>
-      <w:r>
-        <w:rPr>
-          <w:b/>
-        </w:rPr>
-        <w:t xml:space="preserve">, </w:t>
-      </w:r>
-      <w:proofErr w:type="spellStart"/>
-      <w:r>
-        <w:rPr>
-          <w:b/>
-        </w:rPr>
-        <w:t>FollowMateBehaviour</w:t>
-      </w:r>
-      <w:proofErr w:type="spellEnd"/>
-      <w:r>
-        <w:rPr>
-          <w:b/>
-        </w:rPr>
-        <w:t xml:space="preserve"> and </w:t>
-      </w:r>
-      <w:proofErr w:type="spellStart"/>
-      <w:r>
-        <w:rPr>
-          <w:b/>
-        </w:rPr>
-        <w:t>FollowVictimBehaviour</w:t>
-      </w:r>
-      <w:proofErr w:type="spellEnd"/>
+        <w:t>Subclasses: FollowFoodOnGroundBehaviour, FollowFoodOnPlantBehaviour, FollowMateBehaviour and FollowVictimBehaviour</w:t>
+      </w:r>
     </w:p>
     <w:p>
       <w:pPr>
         <w:spacing w:before="240" w:after="240"/>
       </w:pPr>
       <w:r>
-        <w:t>Th</w:t>
-      </w:r>
-      <w:r>
-        <w:t xml:space="preserve">e </w:t>
-      </w:r>
-      <w:proofErr w:type="spellStart"/>
-      <w:r>
-        <w:t>FollowBehaviour</w:t>
-      </w:r>
-      <w:proofErr w:type="spellEnd"/>
-      <w:r>
-        <w:t xml:space="preserve"> class is modified to contain methods that compose the core logic of the following functionality, with some abstract methods that need to be implemented by its child classes.</w:t>
+        <w:t>The FollowBehaviour class is modified to contain methods that compose the core logic of the following functionality, with some abstract methods that need to be implemented by its child classes.</w:t>
       </w:r>
     </w:p>
     <w:p>
@@ -1900,34 +2472,7 @@
         <w:spacing w:before="240" w:after="240"/>
       </w:pPr>
       <w:r>
-        <w:t xml:space="preserve">Methods </w:t>
-      </w:r>
-      <w:proofErr w:type="spellStart"/>
-      <w:r>
-        <w:t>lookAround</w:t>
-      </w:r>
-      <w:proofErr w:type="spellEnd"/>
-      <w:r>
-        <w:t xml:space="preserve"> and </w:t>
-      </w:r>
-      <w:proofErr w:type="spellStart"/>
-      <w:r>
-        <w:t>getSpottedLocations</w:t>
-      </w:r>
-      <w:proofErr w:type="spellEnd"/>
-      <w:r>
-        <w:t xml:space="preserve"> are methods that work</w:t>
-      </w:r>
-      <w:r>
-        <w:t xml:space="preserve"> together to obtain the locations which are x number of squares away from the actor. Methods </w:t>
-      </w:r>
-      <w:proofErr w:type="spellStart"/>
-      <w:r>
-        <w:t>moveCloser</w:t>
-      </w:r>
-      <w:proofErr w:type="spellEnd"/>
-      <w:r>
-        <w:t xml:space="preserve"> and distance will work together to determine the next step the Actor should take to move closer to the target. </w:t>
+        <w:t xml:space="preserve">Methods lookAround and getSpottedLocations are methods that work together to obtain the locations which are x number of squares away from the actor. Methods moveCloser and distance will work together to determine the next step the Actor should take to move closer to the target. </w:t>
       </w:r>
     </w:p>
     <w:p>
@@ -1935,10 +2480,7 @@
         <w:spacing w:before="240" w:after="240"/>
       </w:pPr>
       <w:r>
-        <w:t>Allowing an Actor to follow another Acto</w:t>
-      </w:r>
-      <w:r>
-        <w:t>r, Item or Ground is achieved by having two abstract methods:</w:t>
+        <w:t>Allowing an Actor to follow another Actor, Item or Ground is achieved by having two abstract methods:</w:t>
       </w:r>
     </w:p>
     <w:p>
@@ -1949,13 +2491,8 @@
         </w:numPr>
         <w:spacing w:before="240"/>
       </w:pPr>
-      <w:proofErr w:type="spellStart"/>
-      <w:r>
-        <w:t>motivatedToFollow</w:t>
-      </w:r>
-      <w:proofErr w:type="spellEnd"/>
-      <w:r>
-        <w:t xml:space="preserve"> - checks whether an Actor has fulfilled conditions that make it actively look for a target to follow, </w:t>
+      <w:r>
+        <w:t xml:space="preserve">motivatedToFollow - checks whether an Actor has fulfilled conditions that make it actively look for a target to follow, </w:t>
       </w:r>
       <w:proofErr w:type="gramStart"/>
       <w:r>
@@ -1963,15 +2500,7 @@
       </w:r>
       <w:proofErr w:type="gramEnd"/>
       <w:r>
-        <w:t xml:space="preserve"> </w:t>
-      </w:r>
-      <w:proofErr w:type="spellStart"/>
-      <w:r>
-        <w:t>DinoActor</w:t>
-      </w:r>
-      <w:proofErr w:type="spellEnd"/>
-      <w:r>
-        <w:t xml:space="preserve"> only follows food when it is hungry etc.</w:t>
+        <w:t xml:space="preserve"> DinoActor only follows food when it is hungry etc.</w:t>
       </w:r>
     </w:p>
     <w:p>
@@ -1982,24 +2511,8 @@
         </w:numPr>
         <w:spacing w:after="240"/>
       </w:pPr>
-      <w:proofErr w:type="spellStart"/>
-      <w:r>
-        <w:t>findTarget</w:t>
-      </w:r>
-      <w:proofErr w:type="spellEnd"/>
-      <w:r>
-        <w:t xml:space="preserve"> - given</w:t>
-      </w:r>
-      <w:r>
-        <w:t xml:space="preserve"> a location, determine whether what the </w:t>
-      </w:r>
-      <w:proofErr w:type="spellStart"/>
-      <w:r>
-        <w:t>DinoActor</w:t>
-      </w:r>
-      <w:proofErr w:type="spellEnd"/>
-      <w:r>
-        <w:t xml:space="preserve"> intends to </w:t>
+      <w:r>
+        <w:t xml:space="preserve">findTarget - given a location, determine whether what the DinoActor intends to </w:t>
       </w:r>
       <w:proofErr w:type="gramStart"/>
       <w:r>
@@ -2015,15 +2528,7 @@
         <w:spacing w:before="240" w:after="240"/>
       </w:pPr>
       <w:r>
-        <w:t xml:space="preserve">The code in </w:t>
-      </w:r>
-      <w:proofErr w:type="spellStart"/>
-      <w:r>
-        <w:t>getAction</w:t>
-      </w:r>
-      <w:proofErr w:type="spellEnd"/>
-      <w:r>
-        <w:t xml:space="preserve"> pieces everything together, steps are as </w:t>
+        <w:t xml:space="preserve">The code in getAction pieces everything together, steps are as </w:t>
       </w:r>
       <w:proofErr w:type="gramStart"/>
       <w:r>
@@ -2040,15 +2545,7 @@
         <w:spacing w:before="240"/>
       </w:pPr>
       <w:r>
-        <w:t xml:space="preserve">Check if the actor wants to follow something, by calling </w:t>
-      </w:r>
-      <w:proofErr w:type="spellStart"/>
-      <w:r>
-        <w:t>motivatedToFollow</w:t>
-      </w:r>
-      <w:proofErr w:type="spellEnd"/>
-      <w:r>
-        <w:t xml:space="preserve"> method. If yes, proceed to step 2, otherwise null is returned.</w:t>
+        <w:t>Check if the actor wants to follow something, by calling motivatedToFollow method. If yes, proceed to step 2, otherwise null is returned.</w:t>
       </w:r>
     </w:p>
     <w:p>
@@ -2070,18 +2567,7 @@
         </w:numPr>
       </w:pPr>
       <w:r>
-        <w:t>For a</w:t>
-      </w:r>
-      <w:r>
-        <w:t xml:space="preserve">ll the locations found, check one by one whether the Actor will find its target on the location by calling the </w:t>
-      </w:r>
-      <w:proofErr w:type="spellStart"/>
-      <w:r>
-        <w:t>findTarget</w:t>
-      </w:r>
-      <w:proofErr w:type="spellEnd"/>
-      <w:r>
-        <w:t xml:space="preserve"> function. </w:t>
+        <w:t xml:space="preserve">For all the locations found, check one by one whether the Actor will find its target on the location by calling the findTarget function. </w:t>
       </w:r>
     </w:p>
     <w:p>
@@ -2092,26 +2578,7 @@
         </w:numPr>
       </w:pPr>
       <w:r>
-        <w:t xml:space="preserve">If a location is returned eventually and not null, the </w:t>
-      </w:r>
-      <w:proofErr w:type="spellStart"/>
-      <w:r>
-        <w:t>moveCloser</w:t>
-      </w:r>
-      <w:proofErr w:type="spellEnd"/>
-      <w:r>
-        <w:t xml:space="preserve"> function will be called, which returns a </w:t>
-      </w:r>
-      <w:proofErr w:type="spellStart"/>
-      <w:r>
-        <w:t>MoveActorAction</w:t>
-      </w:r>
-      <w:proofErr w:type="spellEnd"/>
-      <w:r>
-        <w:t xml:space="preserve"> </w:t>
-      </w:r>
-      <w:r>
-        <w:t xml:space="preserve">that helps the Actor move towards the target. </w:t>
+        <w:t xml:space="preserve">If a location is returned eventually and not null, the moveCloser function will be called, which returns a MoveActorAction that helps the Actor move towards the target. </w:t>
       </w:r>
     </w:p>
     <w:p>
@@ -2131,15 +2598,7 @@
       </w:r>
       <w:proofErr w:type="gramEnd"/>
       <w:r>
-        <w:t xml:space="preserve"> a </w:t>
-      </w:r>
-      <w:proofErr w:type="spellStart"/>
-      <w:r>
-        <w:t>MoveActorAction</w:t>
-      </w:r>
-      <w:proofErr w:type="spellEnd"/>
-      <w:r>
-        <w:t xml:space="preserve"> is returned or radius exceeds MAX_RADIUS.</w:t>
+        <w:t xml:space="preserve"> a MoveActorAction is returned or radius exceeds MAX_RADIUS.</w:t>
       </w:r>
     </w:p>
     <w:p>
@@ -2147,34 +2606,7 @@
         <w:spacing w:before="240" w:after="240"/>
       </w:pPr>
       <w:r>
-        <w:t>As mentioned ab</w:t>
-      </w:r>
-      <w:r>
-        <w:t xml:space="preserve">ove, all subclasses will override the abstract </w:t>
-      </w:r>
-      <w:proofErr w:type="spellStart"/>
-      <w:r>
-        <w:t>motivatedToFollow</w:t>
-      </w:r>
-      <w:proofErr w:type="spellEnd"/>
-      <w:r>
-        <w:t xml:space="preserve"> method and </w:t>
-      </w:r>
-      <w:proofErr w:type="spellStart"/>
-      <w:r>
-        <w:t>findTarget</w:t>
-      </w:r>
-      <w:proofErr w:type="spellEnd"/>
-      <w:r>
-        <w:t xml:space="preserve"> method to enable tailoring of the following behaviours specific to the motivation of the </w:t>
-      </w:r>
-      <w:proofErr w:type="spellStart"/>
-      <w:r>
-        <w:t>DinoActor</w:t>
-      </w:r>
-      <w:proofErr w:type="spellEnd"/>
-      <w:r>
-        <w:t>.</w:t>
+        <w:t>As mentioned above, all subclasses will override the abstract motivatedToFollow method and findTarget method to enable tailoring of the following behaviours specific to the motivation of the DinoActor.</w:t>
       </w:r>
     </w:p>
     <w:p>
@@ -2182,10 +2614,7 @@
         <w:spacing w:before="240" w:after="240"/>
       </w:pPr>
       <w:r>
-        <w:t xml:space="preserve">To emphasize, the principles considered into this part of the design </w:t>
-      </w:r>
-      <w:r>
-        <w:t>include:</w:t>
+        <w:t>To emphasize, the principles considered into this part of the design include:</w:t>
       </w:r>
     </w:p>
     <w:p>
@@ -2197,15 +2626,7 @@
         <w:spacing w:before="240"/>
       </w:pPr>
       <w:r>
-        <w:t xml:space="preserve">Adherence to the </w:t>
-      </w:r>
-      <w:proofErr w:type="gramStart"/>
-      <w:r>
-        <w:t>Don’t</w:t>
-      </w:r>
-      <w:proofErr w:type="gramEnd"/>
-      <w:r>
-        <w:t xml:space="preserve"> Repeat Yourself Principle by utilizing abstraction, inheritance and overriding </w:t>
+        <w:t xml:space="preserve">Adherence to the Don’t Repeat Yourself Principle by utilizing abstraction, inheritance and overriding </w:t>
       </w:r>
     </w:p>
     <w:p>
@@ -2227,13 +2648,8 @@
           <w:numId w:val="6"/>
         </w:numPr>
       </w:pPr>
-      <w:proofErr w:type="spellStart"/>
-      <w:r>
-        <w:t>Liskov’s</w:t>
-      </w:r>
-      <w:proofErr w:type="spellEnd"/>
-      <w:r>
-        <w:t xml:space="preserve"> Substitution Principle and the Principle of Sound Contracting</w:t>
+      <w:r>
+        <w:t>Liskov’s Substitution Principle and the Principle of Sound Contracting</w:t>
       </w:r>
     </w:p>
     <w:p>
@@ -2245,26 +2661,7 @@
         <w:spacing w:after="240"/>
       </w:pPr>
       <w:r>
-        <w:t xml:space="preserve">The subclasses of </w:t>
-      </w:r>
-      <w:proofErr w:type="spellStart"/>
-      <w:r>
-        <w:t>FollowBehaviour</w:t>
-      </w:r>
-      <w:proofErr w:type="spellEnd"/>
-      <w:r>
-        <w:t xml:space="preserve"> have constructors that have 0 parameters while </w:t>
-      </w:r>
-      <w:proofErr w:type="spellStart"/>
-      <w:r>
-        <w:t>FollowBehaviour</w:t>
-      </w:r>
-      <w:proofErr w:type="spellEnd"/>
-      <w:r>
-        <w:t xml:space="preserve"> has 3 </w:t>
-      </w:r>
-      <w:r>
-        <w:t>parameters</w:t>
+        <w:t>The subclasses of FollowBehaviour have constructors that have 0 parameters while FollowBehaviour has 3 parameters</w:t>
       </w:r>
     </w:p>
     <w:p>
@@ -2287,18 +2684,8 @@
           <w:sz w:val="26"/>
           <w:szCs w:val="26"/>
         </w:rPr>
-        <w:t xml:space="preserve">Egg class - extends </w:t>
-      </w:r>
-      <w:proofErr w:type="spellStart"/>
-      <w:r>
-        <w:rPr>
-          <w:b/>
-          <w:sz w:val="26"/>
-          <w:szCs w:val="26"/>
-        </w:rPr>
-        <w:t>PortableItem</w:t>
-      </w:r>
-      <w:proofErr w:type="spellEnd"/>
+        <w:t>Egg class - extends PortableItem</w:t>
+      </w:r>
     </w:p>
     <w:p>
       <w:pPr>
@@ -2313,37 +2700,7 @@
         <w:spacing w:before="240" w:after="240"/>
       </w:pPr>
       <w:r>
-        <w:t xml:space="preserve">The design of this class adheres to the Single Responsibility principle, as its only role is to represent the Egg entity that will eventually hatch into another </w:t>
-      </w:r>
-      <w:proofErr w:type="spellStart"/>
-      <w:r>
-        <w:t>DinoActor</w:t>
-      </w:r>
-      <w:proofErr w:type="spellEnd"/>
-      <w:r>
-        <w:t>. Static constants were used in this class to store the number of turns that an Egg ne</w:t>
-      </w:r>
-      <w:r>
-        <w:t xml:space="preserve">eds to wait till it hatches for each dinosaur species with its corresponding number of </w:t>
-      </w:r>
-      <w:proofErr w:type="spellStart"/>
-      <w:r>
-        <w:t>EcoPoints</w:t>
-      </w:r>
-      <w:proofErr w:type="spellEnd"/>
-      <w:r>
-        <w:t xml:space="preserve">. This is to prevent hard coding literals and provide a single point of change. This class also integrates well with the base code since extending </w:t>
-      </w:r>
-      <w:proofErr w:type="spellStart"/>
-      <w:r>
-        <w:t>PortableItem</w:t>
-      </w:r>
-      <w:proofErr w:type="spellEnd"/>
-      <w:r>
-        <w:t xml:space="preserve"> </w:t>
-      </w:r>
-      <w:r>
-        <w:t xml:space="preserve">allows an Egg to be picked up by Player directly with the existing engine, without extra changes. </w:t>
+        <w:t xml:space="preserve">The design of this class adheres to the Single Responsibility principle, as its only role is to represent the Egg entity that will eventually hatch into another DinoActor. Static constants were used in this class to store the number of turns that an Egg needs to wait till it hatches for each dinosaur species with its corresponding number of EcoPoints. This is to prevent hard coding literals and provide a single point of change. This class also integrates well with the base code since extending PortableItem allows an Egg to be picked up by Player directly with the existing engine, without extra changes. </w:t>
       </w:r>
     </w:p>
     <w:p>
@@ -2380,6 +2737,1114 @@
     <w:p/>
     <w:p/>
     <w:p/>
+    <w:p/>
+    <w:p/>
+    <w:p/>
+    <w:p/>
+    <w:p/>
+    <w:p/>
+    <w:p/>
+    <w:p/>
+    <w:p/>
+    <w:p/>
+    <w:p/>
+    <w:p>
+      <w:pPr>
+        <w:rPr>
+          <w:b/>
+          <w:bCs/>
+          <w:sz w:val="28"/>
+          <w:szCs w:val="28"/>
+        </w:rPr>
+      </w:pPr>
+      <w:r>
+        <w:rPr>
+          <w:b/>
+          <w:bCs/>
+          <w:sz w:val="28"/>
+          <w:szCs w:val="28"/>
+        </w:rPr>
+        <w:lastRenderedPageBreak/>
+        <w:t>The “nature” part of the game:</w:t>
+      </w:r>
+    </w:p>
+    <w:p>
+      <w:pPr>
+        <w:rPr>
+          <w:b/>
+          <w:bCs/>
+          <w:sz w:val="28"/>
+          <w:szCs w:val="28"/>
+        </w:rPr>
+      </w:pPr>
+    </w:p>
+    <w:p>
+      <w:pPr>
+        <w:rPr>
+          <w:b/>
+          <w:bCs/>
+          <w:sz w:val="26"/>
+          <w:szCs w:val="26"/>
+        </w:rPr>
+      </w:pPr>
+      <w:r>
+        <w:rPr>
+          <w:b/>
+          <w:bCs/>
+          <w:sz w:val="26"/>
+          <w:szCs w:val="26"/>
+        </w:rPr>
+        <w:t>Dirt</w:t>
+      </w:r>
+      <w:r>
+        <w:rPr>
+          <w:sz w:val="26"/>
+          <w:szCs w:val="26"/>
+        </w:rPr>
+        <w:t xml:space="preserve"> – </w:t>
+      </w:r>
+      <w:r>
+        <w:rPr>
+          <w:b/>
+          <w:bCs/>
+          <w:sz w:val="26"/>
+          <w:szCs w:val="26"/>
+        </w:rPr>
+        <w:t>extends Ground</w:t>
+      </w:r>
+    </w:p>
+    <w:p>
+      <w:r>
+        <w:t>The display character of Dirt is ‘.’. This class does not have any additional attributes and overrides only one method from Ground</w:t>
+      </w:r>
+      <w:r>
+        <w:t xml:space="preserve"> which is the tick method.</w:t>
+      </w:r>
+    </w:p>
+    <w:p>
+      <w:r>
+        <w:t xml:space="preserve">This class complies to the </w:t>
+      </w:r>
+      <w:r>
+        <w:rPr>
+          <w:i/>
+          <w:iCs/>
+        </w:rPr>
+        <w:t>Single Responsibility Principle</w:t>
+      </w:r>
+      <w:r>
+        <w:t xml:space="preserve"> as its only responsibility in the whole game is to decide whether or not a Bush will grow on each turn. It also takes the </w:t>
+      </w:r>
+      <w:r>
+        <w:rPr>
+          <w:i/>
+          <w:iCs/>
+        </w:rPr>
+        <w:t>Liskov Substitution Principle</w:t>
+      </w:r>
+      <w:r>
+        <w:t xml:space="preserve"> into account as the input parameter values and return values are the same as its parent class’s. Thus, when an instance of a base class is expected, the instance of this class can also be used, and the program does not break when this is done. </w:t>
+      </w:r>
+    </w:p>
+    <w:p>
+      <w:pPr>
+        <w:rPr>
+          <w:b/>
+          <w:bCs/>
+          <w:sz w:val="26"/>
+          <w:szCs w:val="26"/>
+        </w:rPr>
+      </w:pPr>
+    </w:p>
+    <w:p>
+      <w:pPr>
+        <w:rPr>
+          <w:b/>
+          <w:bCs/>
+          <w:sz w:val="26"/>
+          <w:szCs w:val="26"/>
+        </w:rPr>
+      </w:pPr>
+      <w:r>
+        <w:rPr>
+          <w:b/>
+          <w:bCs/>
+          <w:sz w:val="26"/>
+          <w:szCs w:val="26"/>
+        </w:rPr>
+        <w:t>CapableGround – extends Ground</w:t>
+      </w:r>
+    </w:p>
+    <w:p>
+      <w:r>
+        <w:t xml:space="preserve">This is an abstract class that inherits all functionalities of Ground and works as the parent class for Bush and Tree. The main reason that this class is necessary is to reduce redundancies. Tree and Bush class have a lot of methods with the same implementations and only differ in the naming. By making use of this class, we are complying to the rule of </w:t>
+      </w:r>
+      <w:r>
+        <w:rPr>
+          <w:i/>
+          <w:iCs/>
+        </w:rPr>
+        <w:t>Don’t Repeat Yourself</w:t>
+      </w:r>
+      <w:r>
+        <w:t>. In some of the methods, for example:</w:t>
+      </w:r>
+    </w:p>
+    <w:p>
+      <w:pPr>
+        <w:pStyle w:val="ListParagraph"/>
+        <w:numPr>
+          <w:ilvl w:val="0"/>
+          <w:numId w:val="14"/>
+        </w:numPr>
+        <w:spacing w:line="276" w:lineRule="auto"/>
+        <w:rPr>
+          <w:rFonts w:ascii="Arial" w:hAnsi="Arial" w:cs="Arial"/>
+          <w:b/>
+          <w:bCs/>
+          <w:sz w:val="26"/>
+          <w:szCs w:val="26"/>
+        </w:rPr>
+      </w:pPr>
+      <w:r>
+        <w:rPr>
+          <w:rFonts w:ascii="Arial" w:hAnsi="Arial" w:cs="Arial"/>
+        </w:rPr>
+        <w:t>isTree method</w:t>
+      </w:r>
+    </w:p>
+    <w:p>
+      <w:r>
+        <w:t xml:space="preserve">The role of this method is to check whether the Ground type is of Tree type by using the hasCapability method to see if the location is of TerrainType.Tree. From here, it can be seen that we are making sensible use of the provided code which is the hasCapability method that has been provided by the Ground class in the engine. </w:t>
+      </w:r>
+    </w:p>
+    <w:p/>
+    <w:p>
+      <w:pPr>
+        <w:rPr>
+          <w:sz w:val="26"/>
+          <w:szCs w:val="26"/>
+        </w:rPr>
+      </w:pPr>
+      <w:r>
+        <w:rPr>
+          <w:b/>
+          <w:bCs/>
+          <w:sz w:val="26"/>
+          <w:szCs w:val="26"/>
+        </w:rPr>
+        <w:t xml:space="preserve">Bush </w:t>
+      </w:r>
+      <w:r>
+        <w:rPr>
+          <w:b/>
+          <w:bCs/>
+          <w:sz w:val="26"/>
+          <w:szCs w:val="26"/>
+        </w:rPr>
+        <w:t xml:space="preserve">and Tree </w:t>
+      </w:r>
+      <w:r>
+        <w:rPr>
+          <w:b/>
+          <w:bCs/>
+          <w:sz w:val="26"/>
+          <w:szCs w:val="26"/>
+        </w:rPr>
+        <w:t xml:space="preserve">– extend </w:t>
+      </w:r>
+      <w:r>
+        <w:rPr>
+          <w:b/>
+          <w:bCs/>
+          <w:sz w:val="26"/>
+          <w:szCs w:val="26"/>
+        </w:rPr>
+        <w:t>Capable</w:t>
+      </w:r>
+      <w:r>
+        <w:rPr>
+          <w:b/>
+          <w:bCs/>
+          <w:sz w:val="26"/>
+          <w:szCs w:val="26"/>
+        </w:rPr>
+        <w:t>Ground</w:t>
+      </w:r>
+    </w:p>
+    <w:p>
+      <w:r>
+        <w:t>Display character of the Bush is ‘~’ when it is still young and will change into ‘*’ when it is fully grown. Display character of the Tree is ‘+’</w:t>
+      </w:r>
+      <w:r>
+        <w:t xml:space="preserve"> at the start.</w:t>
+      </w:r>
+      <w:r>
+        <w:t xml:space="preserve"> </w:t>
+      </w:r>
+      <w:r>
+        <w:t>W</w:t>
+      </w:r>
+      <w:r>
+        <w:t>hen it is still young, the character will be ‘t’ and change</w:t>
+      </w:r>
+      <w:r>
+        <w:t>s</w:t>
+      </w:r>
+      <w:r>
+        <w:t xml:space="preserve"> into ‘T’ when it is fully grown. </w:t>
+      </w:r>
+      <w:r>
+        <w:t xml:space="preserve">Both of the </w:t>
+      </w:r>
+      <w:r>
+        <w:t>class</w:t>
+      </w:r>
+      <w:r>
+        <w:t>es</w:t>
+      </w:r>
+      <w:r>
+        <w:t xml:space="preserve"> have two additional attributes which are the age, that is used to keep track of how old is </w:t>
+      </w:r>
+      <w:r>
+        <w:t>are they</w:t>
+      </w:r>
+      <w:r>
+        <w:t xml:space="preserve">, and an ArrayList that stores Fruit item grown on the </w:t>
+      </w:r>
+      <w:r>
+        <w:t xml:space="preserve">Bush/Tree as time ticks. All of these further justifies why we made an abstract parent class for the two classes as they share common attributes and methods. The only difference is their terrain type and their tick method. </w:t>
+      </w:r>
+    </w:p>
+    <w:p/>
+    <w:p>
+      <w:r>
+        <w:t>Attributes such as the displayChar</w:t>
+      </w:r>
+      <w:r>
+        <w:t xml:space="preserve"> </w:t>
+      </w:r>
+      <w:r>
+        <w:t xml:space="preserve">is inherited from the parent class of CapableGround, which is the Ground that resides in the engine. We are yet again making use of given attributes instead of redefining our own that has the same functionality. The class integrates with the existing system and reduces redundancies at the same time. </w:t>
+      </w:r>
+    </w:p>
+    <w:p/>
+    <w:p>
+      <w:pPr>
+        <w:rPr>
+          <w:sz w:val="26"/>
+          <w:szCs w:val="26"/>
+        </w:rPr>
+      </w:pPr>
+      <w:r>
+        <w:rPr>
+          <w:b/>
+          <w:bCs/>
+          <w:sz w:val="26"/>
+          <w:szCs w:val="26"/>
+        </w:rPr>
+        <w:t xml:space="preserve">Fruit – extends </w:t>
+      </w:r>
+      <w:r>
+        <w:rPr>
+          <w:b/>
+          <w:bCs/>
+          <w:sz w:val="26"/>
+          <w:szCs w:val="26"/>
+        </w:rPr>
+        <w:t>Portable</w:t>
+      </w:r>
+      <w:r>
+        <w:rPr>
+          <w:b/>
+          <w:bCs/>
+          <w:sz w:val="26"/>
+          <w:szCs w:val="26"/>
+        </w:rPr>
+        <w:t xml:space="preserve">Item </w:t>
+      </w:r>
+    </w:p>
+    <w:p>
+      <w:r>
+        <w:t>This class have one additional attribute which is the groundTime that is used to keep track of the how long the Fruit has been on the ground.</w:t>
+      </w:r>
+      <w:r>
+        <w:t xml:space="preserve"> This class is extended from the PortableItem class instead of the Item class. Item can be portable or not portable, directly inheriting from the PortableItem class allows the Fruit to be initialized to be portable. This prevents us from initializing the Item as not portable, therefore, there won’t be situations where we need change the portability and this prevents the risk of privacy leaks. </w:t>
+      </w:r>
+    </w:p>
+    <w:p/>
+    <w:p>
+      <w:r>
+        <w:lastRenderedPageBreak/>
+        <w:t>There are two tick methods given to us from the Item class in engine. This class complies to the Liskov Substitution Principle as the input parameter accepted by the method overridden by the subclass is the same as the one from the superclass. This allows the subclass to behave the same way as the parent class and prevents the application from breaking.</w:t>
+      </w:r>
+    </w:p>
+    <w:p>
+      <w:r>
+        <w:t>Making use of this tick method also reduces dependencies. The time the Fruit spent on the ground is being keep track of in this class instead of related classes such as the Tree class.</w:t>
+      </w:r>
+    </w:p>
+    <w:p/>
+    <w:p>
+      <w:pPr>
+        <w:rPr>
+          <w:sz w:val="26"/>
+          <w:szCs w:val="26"/>
+        </w:rPr>
+      </w:pPr>
+      <w:r>
+        <w:rPr>
+          <w:b/>
+          <w:bCs/>
+          <w:sz w:val="26"/>
+          <w:szCs w:val="26"/>
+        </w:rPr>
+        <w:t>Probability</w:t>
+      </w:r>
+      <w:r>
+        <w:rPr>
+          <w:sz w:val="26"/>
+          <w:szCs w:val="26"/>
+        </w:rPr>
+        <w:t xml:space="preserve"> </w:t>
+      </w:r>
+    </w:p>
+    <w:p>
+      <w:r>
+        <w:t>This class only has one method:</w:t>
+      </w:r>
+    </w:p>
+    <w:p>
+      <w:pPr>
+        <w:pStyle w:val="ListParagraph"/>
+        <w:numPr>
+          <w:ilvl w:val="0"/>
+          <w:numId w:val="13"/>
+        </w:numPr>
+        <w:spacing w:line="276" w:lineRule="auto"/>
+        <w:rPr>
+          <w:rFonts w:ascii="Arial" w:hAnsi="Arial" w:cs="Arial"/>
+        </w:rPr>
+      </w:pPr>
+      <w:r>
+        <w:rPr>
+          <w:rFonts w:ascii="Arial" w:hAnsi="Arial" w:cs="Arial"/>
+        </w:rPr>
+        <w:t>generateProbability method</w:t>
+      </w:r>
+    </w:p>
+    <w:p>
+      <w:r>
+        <w:t xml:space="preserve">As the name suggests, it generates a probability. This is done through getting a random float number and check if it is less the input value. This method is declared as static as there is no need to create a new instance every time this method is needed. This results in a cleaner and less convoluted code. Having a class to specifically check for probability of whether certain code should run is useful in a way such that duplicate code can be reduced as it is needed throughout different classes. </w:t>
+      </w:r>
+    </w:p>
+    <w:p/>
+    <w:p>
+      <w:pPr>
+        <w:rPr>
+          <w:b/>
+          <w:bCs/>
+          <w:sz w:val="28"/>
+          <w:szCs w:val="28"/>
+        </w:rPr>
+      </w:pPr>
+      <w:r>
+        <w:rPr>
+          <w:b/>
+          <w:bCs/>
+          <w:sz w:val="28"/>
+          <w:szCs w:val="28"/>
+        </w:rPr>
+        <w:t>Player actions and related classes:</w:t>
+      </w:r>
+    </w:p>
+    <w:p>
+      <w:pPr>
+        <w:rPr>
+          <w:b/>
+          <w:bCs/>
+          <w:sz w:val="28"/>
+          <w:szCs w:val="28"/>
+        </w:rPr>
+      </w:pPr>
+    </w:p>
+    <w:p>
+      <w:proofErr w:type="gramStart"/>
+      <w:r>
+        <w:rPr>
+          <w:b/>
+          <w:bCs/>
+          <w:sz w:val="26"/>
+          <w:szCs w:val="26"/>
+        </w:rPr>
+        <w:t>EcoPoints</w:t>
+      </w:r>
+      <w:r>
+        <w:t xml:space="preserve">  (</w:t>
+      </w:r>
+      <w:proofErr w:type="gramEnd"/>
+      <w:r>
+        <w:t>currency used in the game to buy items)</w:t>
+      </w:r>
+    </w:p>
+    <w:p>
+      <w:r>
+        <w:t>All of the methods and attributes are declared as static in this class. Some motivations behind this are:</w:t>
+      </w:r>
+    </w:p>
+    <w:p>
+      <w:pPr>
+        <w:pStyle w:val="ListParagraph"/>
+        <w:numPr>
+          <w:ilvl w:val="0"/>
+          <w:numId w:val="9"/>
+        </w:numPr>
+        <w:spacing w:line="276" w:lineRule="auto"/>
+        <w:rPr>
+          <w:rFonts w:ascii="Arial" w:hAnsi="Arial" w:cs="Arial"/>
+        </w:rPr>
+      </w:pPr>
+      <w:r>
+        <w:rPr>
+          <w:rFonts w:ascii="Arial" w:hAnsi="Arial" w:cs="Arial"/>
+        </w:rPr>
+        <w:t>All the instances of the class share the same static variable. This allows the ecoPoints used by the player to be updated consistently as changes to the ecoPoints value happen in several different classes at every turn.</w:t>
+      </w:r>
+    </w:p>
+    <w:p>
+      <w:pPr>
+        <w:pStyle w:val="ListParagraph"/>
+        <w:numPr>
+          <w:ilvl w:val="0"/>
+          <w:numId w:val="9"/>
+        </w:numPr>
+        <w:spacing w:line="276" w:lineRule="auto"/>
+        <w:rPr>
+          <w:rFonts w:ascii="Arial" w:hAnsi="Arial" w:cs="Arial"/>
+        </w:rPr>
+      </w:pPr>
+      <w:r>
+        <w:rPr>
+          <w:rFonts w:ascii="Arial" w:hAnsi="Arial" w:cs="Arial"/>
+        </w:rPr>
+        <w:t xml:space="preserve">There is no need to create a new instance every time a method from this class is needed as it will be the same for all instances of the class. This makes the code cleaner and readable.   </w:t>
+      </w:r>
+    </w:p>
+    <w:p>
+      <w:pPr>
+        <w:rPr>
+          <w:b/>
+          <w:bCs/>
+        </w:rPr>
+      </w:pPr>
+    </w:p>
+    <w:p>
+      <w:pPr>
+        <w:rPr>
+          <w:sz w:val="26"/>
+          <w:szCs w:val="26"/>
+        </w:rPr>
+      </w:pPr>
+      <w:r>
+        <w:rPr>
+          <w:b/>
+          <w:bCs/>
+          <w:sz w:val="26"/>
+          <w:szCs w:val="26"/>
+        </w:rPr>
+        <w:t>FoodType</w:t>
+      </w:r>
+      <w:r>
+        <w:rPr>
+          <w:b/>
+          <w:bCs/>
+          <w:sz w:val="26"/>
+          <w:szCs w:val="26"/>
+        </w:rPr>
+        <w:t xml:space="preserve"> and TerrainType</w:t>
+      </w:r>
+      <w:r>
+        <w:rPr>
+          <w:b/>
+          <w:bCs/>
+          <w:sz w:val="26"/>
+          <w:szCs w:val="26"/>
+        </w:rPr>
+        <w:t xml:space="preserve"> - enum class</w:t>
+      </w:r>
+      <w:r>
+        <w:rPr>
+          <w:sz w:val="26"/>
+          <w:szCs w:val="26"/>
+        </w:rPr>
+        <w:t xml:space="preserve"> </w:t>
+      </w:r>
+    </w:p>
+    <w:p>
+      <w:pPr>
+        <w:rPr>
+          <w:sz w:val="26"/>
+          <w:szCs w:val="26"/>
+        </w:rPr>
+      </w:pPr>
+    </w:p>
+    <w:p>
+      <w:r>
+        <w:t>FoodType values</w:t>
+      </w:r>
+      <w:r>
+        <w:t>: CARNIVORE, HERBIVORE</w:t>
+      </w:r>
+    </w:p>
+    <w:p>
+      <w:r>
+        <w:t>TerrainType values: BUSH, TREE, VENDING_MACHINE, HAS_FRUITS</w:t>
+      </w:r>
+    </w:p>
+    <w:p>
+      <w:r>
+        <w:t>As mentioned above, Enum classes are used to make the code cleaner and more maintainable as values are also standardized so they are the same and can be used in different classes. The values above are given to the edible items</w:t>
+      </w:r>
+      <w:r>
+        <w:t xml:space="preserve">, </w:t>
+      </w:r>
+      <w:r>
+        <w:t>dinosaurs</w:t>
+      </w:r>
+      <w:r>
+        <w:t xml:space="preserve"> and ground</w:t>
+      </w:r>
+      <w:r>
+        <w:t xml:space="preserve"> as a capability. This allows the food and dinosaurs to be easily matched. When comparison is needed, the hasCapability method can be used to check for the category the item or dinosaur is in which reduces the risk of getting type errors. </w:t>
+      </w:r>
+    </w:p>
+    <w:p>
+      <w:pPr>
+        <w:rPr>
+          <w:b/>
+          <w:bCs/>
+        </w:rPr>
+      </w:pPr>
+    </w:p>
+    <w:p>
+      <w:pPr>
+        <w:rPr>
+          <w:b/>
+          <w:bCs/>
+          <w:sz w:val="26"/>
+          <w:szCs w:val="26"/>
+        </w:rPr>
+      </w:pPr>
+    </w:p>
+    <w:p>
+      <w:pPr>
+        <w:rPr>
+          <w:b/>
+          <w:bCs/>
+          <w:sz w:val="26"/>
+          <w:szCs w:val="26"/>
+        </w:rPr>
+      </w:pPr>
+    </w:p>
+    <w:p>
+      <w:pPr>
+        <w:rPr>
+          <w:b/>
+          <w:bCs/>
+          <w:sz w:val="26"/>
+          <w:szCs w:val="26"/>
+        </w:rPr>
+      </w:pPr>
+    </w:p>
+    <w:p>
+      <w:pPr>
+        <w:rPr>
+          <w:b/>
+          <w:bCs/>
+          <w:sz w:val="26"/>
+          <w:szCs w:val="26"/>
+        </w:rPr>
+      </w:pPr>
+    </w:p>
+    <w:p>
+      <w:pPr>
+        <w:rPr>
+          <w:sz w:val="26"/>
+          <w:szCs w:val="26"/>
+        </w:rPr>
+      </w:pPr>
+      <w:r>
+        <w:rPr>
+          <w:b/>
+          <w:bCs/>
+          <w:sz w:val="26"/>
+          <w:szCs w:val="26"/>
+        </w:rPr>
+        <w:lastRenderedPageBreak/>
+        <w:t>BuyAction</w:t>
+      </w:r>
+      <w:r>
+        <w:rPr>
+          <w:sz w:val="26"/>
+          <w:szCs w:val="26"/>
+        </w:rPr>
+        <w:t xml:space="preserve"> </w:t>
+      </w:r>
+    </w:p>
+    <w:p>
+      <w:r>
+        <w:t>The purpose of this class is to simulate the action of buying from the vending machine. An important method in this class is the following method:</w:t>
+      </w:r>
+    </w:p>
+    <w:p>
+      <w:pPr>
+        <w:pStyle w:val="ListParagraph"/>
+        <w:numPr>
+          <w:ilvl w:val="0"/>
+          <w:numId w:val="10"/>
+        </w:numPr>
+        <w:spacing w:line="276" w:lineRule="auto"/>
+        <w:rPr>
+          <w:rFonts w:ascii="Arial" w:hAnsi="Arial" w:cs="Arial"/>
+        </w:rPr>
+      </w:pPr>
+      <w:r>
+        <w:rPr>
+          <w:rFonts w:ascii="Arial" w:hAnsi="Arial" w:cs="Arial"/>
+        </w:rPr>
+        <w:t>execute method</w:t>
+      </w:r>
+    </w:p>
+    <w:p>
+      <w:r>
+        <w:t xml:space="preserve">In this method, a menu of items will be shown to allow the player to choose from to buy and input a number corresponding to the item on the menu shown. Once the choice is made the VendingMachine is called to process the input, update the player’s EcoPoints (the currency used in the game), and add the item to the player’s inventory. </w:t>
+      </w:r>
+    </w:p>
+    <w:p>
+      <w:r>
+        <w:t>The menu is shown in a table – like form. System.out.format is used because it allows a formatted string to be returned by given locale, format and arguments. It is a convenient way to output strings in the format we need.</w:t>
+      </w:r>
+    </w:p>
+    <w:p>
+      <w:pPr>
+        <w:rPr>
+          <w:b/>
+          <w:bCs/>
+        </w:rPr>
+      </w:pPr>
+    </w:p>
+    <w:p>
+      <w:pPr>
+        <w:rPr>
+          <w:sz w:val="26"/>
+          <w:szCs w:val="26"/>
+        </w:rPr>
+      </w:pPr>
+      <w:r>
+        <w:rPr>
+          <w:b/>
+          <w:bCs/>
+          <w:sz w:val="26"/>
+          <w:szCs w:val="26"/>
+        </w:rPr>
+        <w:t>LaserGun</w:t>
+      </w:r>
+      <w:r>
+        <w:rPr>
+          <w:sz w:val="26"/>
+          <w:szCs w:val="26"/>
+        </w:rPr>
+        <w:t xml:space="preserve"> </w:t>
+      </w:r>
+    </w:p>
+    <w:p>
+      <w:r>
+        <w:t xml:space="preserve">Here, the only method used is the constructor. As the specifications require the player to be able to kill the Stegosaur in one or two hits, the attributes of the LaserGun </w:t>
+      </w:r>
+      <w:proofErr w:type="gramStart"/>
+      <w:r>
+        <w:t>is</w:t>
+      </w:r>
+      <w:proofErr w:type="gramEnd"/>
+      <w:r>
+        <w:t xml:space="preserve"> initialized to have a damage of 50. The initialization is done through using the keyword super to get a superclass constructor with a matching parameter list and entering the values for each parameter to initialize them.  </w:t>
+      </w:r>
+    </w:p>
+    <w:p>
+      <w:pPr>
+        <w:rPr>
+          <w:b/>
+          <w:bCs/>
+          <w:sz w:val="26"/>
+          <w:szCs w:val="26"/>
+        </w:rPr>
+      </w:pPr>
+    </w:p>
+    <w:p>
+      <w:pPr>
+        <w:rPr>
+          <w:sz w:val="26"/>
+          <w:szCs w:val="26"/>
+        </w:rPr>
+      </w:pPr>
+      <w:r>
+        <w:rPr>
+          <w:b/>
+          <w:bCs/>
+          <w:sz w:val="26"/>
+          <w:szCs w:val="26"/>
+        </w:rPr>
+        <w:t>MealKitsItem</w:t>
+      </w:r>
+      <w:r>
+        <w:rPr>
+          <w:sz w:val="26"/>
+          <w:szCs w:val="26"/>
+        </w:rPr>
+        <w:t xml:space="preserve"> </w:t>
+      </w:r>
+    </w:p>
+    <w:p>
+      <w:r>
+        <w:t xml:space="preserve">Only the constructor is used here and it only used to call the superclass constructor with a parameter list. There will be two different types of meal kits - Carnivore meal and Vegetarian meal kit, which will be differentiated through the usage of the values from the FoodType Enum (see FoodType class above). </w:t>
+      </w:r>
+    </w:p>
+    <w:p/>
+    <w:p>
+      <w:pPr>
+        <w:rPr>
+          <w:sz w:val="26"/>
+          <w:szCs w:val="26"/>
+        </w:rPr>
+      </w:pPr>
+      <w:r>
+        <w:rPr>
+          <w:b/>
+          <w:bCs/>
+          <w:sz w:val="26"/>
+          <w:szCs w:val="26"/>
+        </w:rPr>
+        <w:t>VendingMachine</w:t>
+      </w:r>
+      <w:r>
+        <w:rPr>
+          <w:sz w:val="26"/>
+          <w:szCs w:val="26"/>
+        </w:rPr>
+        <w:t xml:space="preserve"> </w:t>
+      </w:r>
+    </w:p>
+    <w:p>
+      <w:r>
+        <w:t xml:space="preserve">This class is to simulate a vending machine that sells a list of items. It is used together with the BuyAction class. </w:t>
+      </w:r>
+      <w:r>
+        <w:t xml:space="preserve">Here, we used the </w:t>
+      </w:r>
+      <w:proofErr w:type="gramStart"/>
+      <w:r>
+        <w:t>fail</w:t>
+      </w:r>
+      <w:proofErr w:type="gramEnd"/>
+      <w:r>
+        <w:t xml:space="preserve"> fast principle when the accepting the input from the player. Once the input is accepted, and the choose method in this class is invoked, it will immediately decide whether the input is expected, if it is an unexpected input, a message will immediately be output to the user and a false is returned. </w:t>
+      </w:r>
+    </w:p>
+    <w:p/>
+    <w:p>
+      <w:r>
+        <w:t xml:space="preserve">Same as the previous classes, this method is declared as static to increase readability and make the code cleaner. Furthermore, no initializations are required so it would be redundant to create a new instance of the classes.   </w:t>
+      </w:r>
+    </w:p>
+    <w:p>
+      <w:pPr>
+        <w:rPr>
+          <w:b/>
+          <w:bCs/>
+        </w:rPr>
+      </w:pPr>
+    </w:p>
+    <w:p>
+      <w:pPr>
+        <w:rPr>
+          <w:b/>
+          <w:bCs/>
+          <w:sz w:val="26"/>
+          <w:szCs w:val="26"/>
+        </w:rPr>
+      </w:pPr>
+    </w:p>
+    <w:p>
+      <w:pPr>
+        <w:rPr>
+          <w:b/>
+          <w:bCs/>
+          <w:sz w:val="26"/>
+          <w:szCs w:val="26"/>
+        </w:rPr>
+      </w:pPr>
+    </w:p>
+    <w:p>
+      <w:pPr>
+        <w:rPr>
+          <w:b/>
+          <w:bCs/>
+          <w:sz w:val="26"/>
+          <w:szCs w:val="26"/>
+        </w:rPr>
+      </w:pPr>
+    </w:p>
+    <w:p>
+      <w:pPr>
+        <w:rPr>
+          <w:b/>
+          <w:bCs/>
+          <w:sz w:val="26"/>
+          <w:szCs w:val="26"/>
+        </w:rPr>
+      </w:pPr>
+    </w:p>
+    <w:p>
+      <w:pPr>
+        <w:rPr>
+          <w:b/>
+          <w:bCs/>
+          <w:sz w:val="26"/>
+          <w:szCs w:val="26"/>
+        </w:rPr>
+      </w:pPr>
+    </w:p>
+    <w:p>
+      <w:pPr>
+        <w:rPr>
+          <w:b/>
+          <w:bCs/>
+          <w:sz w:val="26"/>
+          <w:szCs w:val="26"/>
+        </w:rPr>
+      </w:pPr>
+    </w:p>
+    <w:p>
+      <w:pPr>
+        <w:rPr>
+          <w:b/>
+          <w:bCs/>
+          <w:sz w:val="26"/>
+          <w:szCs w:val="26"/>
+        </w:rPr>
+      </w:pPr>
+    </w:p>
+    <w:p>
+      <w:pPr>
+        <w:rPr>
+          <w:b/>
+          <w:bCs/>
+          <w:sz w:val="26"/>
+          <w:szCs w:val="26"/>
+        </w:rPr>
+      </w:pPr>
+    </w:p>
+    <w:p>
+      <w:pPr>
+        <w:rPr>
+          <w:b/>
+          <w:bCs/>
+          <w:sz w:val="26"/>
+          <w:szCs w:val="26"/>
+        </w:rPr>
+      </w:pPr>
+    </w:p>
+    <w:p>
+      <w:pPr>
+        <w:rPr>
+          <w:sz w:val="26"/>
+          <w:szCs w:val="26"/>
+        </w:rPr>
+      </w:pPr>
+      <w:r>
+        <w:rPr>
+          <w:b/>
+          <w:bCs/>
+          <w:sz w:val="26"/>
+          <w:szCs w:val="26"/>
+        </w:rPr>
+        <w:lastRenderedPageBreak/>
+        <w:t>Player</w:t>
+      </w:r>
+      <w:r>
+        <w:rPr>
+          <w:sz w:val="26"/>
+          <w:szCs w:val="26"/>
+        </w:rPr>
+        <w:t xml:space="preserve"> </w:t>
+      </w:r>
+    </w:p>
+    <w:p>
+      <w:r>
+        <w:t>There is one important method in this class:</w:t>
+      </w:r>
+    </w:p>
+    <w:p>
+      <w:pPr>
+        <w:pStyle w:val="ListParagraph"/>
+        <w:numPr>
+          <w:ilvl w:val="0"/>
+          <w:numId w:val="11"/>
+        </w:numPr>
+        <w:spacing w:line="276" w:lineRule="auto"/>
+        <w:rPr>
+          <w:rFonts w:ascii="Arial" w:hAnsi="Arial" w:cs="Arial"/>
+        </w:rPr>
+      </w:pPr>
+      <w:r>
+        <w:rPr>
+          <w:rFonts w:ascii="Arial" w:hAnsi="Arial" w:cs="Arial"/>
+        </w:rPr>
+        <w:t>playTurn method</w:t>
+      </w:r>
+    </w:p>
+    <w:p>
+      <w:r>
+        <w:t xml:space="preserve">This method selects and return an action to perform on the current turn. The BuyAction is added into the list of Actions. This way of adding an action is different from the way actions such as AttackAction, PlayerFeedAction and so on is due to the fact that the VendingMachine is not an object that would appear in the GameMap, so there are no such things as allowable actions for the VendingMachine. Thus, it needs to be added directly via the playTurn method in the Player. At the same time, the current EcoPoints is also printed here as we need to know the EcoPoints for every turn and having it placed before the </w:t>
+      </w:r>
+      <w:proofErr w:type="gramStart"/>
+      <w:r>
+        <w:t>actions</w:t>
+      </w:r>
+      <w:proofErr w:type="gramEnd"/>
+      <w:r>
+        <w:t xml:space="preserve"> menu can allow the Player to decide whether they want to buy an item or continue with other actions.   </w:t>
+      </w:r>
+    </w:p>
+    <w:p>
+      <w:pPr>
+        <w:rPr>
+          <w:b/>
+          <w:bCs/>
+          <w:sz w:val="26"/>
+          <w:szCs w:val="26"/>
+        </w:rPr>
+      </w:pPr>
+    </w:p>
+    <w:p>
+      <w:pPr>
+        <w:rPr>
+          <w:sz w:val="26"/>
+          <w:szCs w:val="26"/>
+        </w:rPr>
+      </w:pPr>
+      <w:r>
+        <w:rPr>
+          <w:b/>
+          <w:bCs/>
+          <w:sz w:val="26"/>
+          <w:szCs w:val="26"/>
+        </w:rPr>
+        <w:t>PlayerFeedAction</w:t>
+      </w:r>
+      <w:r>
+        <w:rPr>
+          <w:sz w:val="26"/>
+          <w:szCs w:val="26"/>
+        </w:rPr>
+        <w:t xml:space="preserve"> </w:t>
+      </w:r>
+    </w:p>
+    <w:p>
+      <w:r>
+        <w:t>This class has an additional attribute called target, which is set to final as this value will never change. The purpose of this class is to allow the Player to feed the Dinosaurs. Method used here is:</w:t>
+      </w:r>
+    </w:p>
+    <w:p>
+      <w:pPr>
+        <w:pStyle w:val="ListParagraph"/>
+        <w:numPr>
+          <w:ilvl w:val="0"/>
+          <w:numId w:val="12"/>
+        </w:numPr>
+        <w:spacing w:line="276" w:lineRule="auto"/>
+        <w:rPr>
+          <w:rFonts w:ascii="Arial" w:hAnsi="Arial" w:cs="Arial"/>
+        </w:rPr>
+      </w:pPr>
+      <w:r>
+        <w:rPr>
+          <w:rFonts w:ascii="Arial" w:hAnsi="Arial" w:cs="Arial"/>
+        </w:rPr>
+        <w:t>execute method</w:t>
+      </w:r>
+    </w:p>
+    <w:p>
+      <w:r>
+        <w:t xml:space="preserve">In terms of feeding, the dinosaurs are placed in two different categories: Stegosaurs and Brachiosaurs are Herbivores and Allosaurs are Carnivores. Therefore, to feed the dinosaurs, we must first determine the type of dinosaurs they are. Once that is determined, the Player needs to go through their inventory to look for the right food to feed them. This is where the FoodType class will come in handy. Rather than checking for which instance they belong such as MealKitsItem or Fruits which are both herbivore food, the hasCapability method is used to check which food type they belong, </w:t>
+      </w:r>
+      <w:proofErr w:type="gramStart"/>
+      <w:r>
+        <w:t>i.e.</w:t>
+      </w:r>
+      <w:proofErr w:type="gramEnd"/>
+      <w:r>
+        <w:t xml:space="preserve"> FoodType.HERBIVORE or FoodType.CARNIVORE. This is definitely a more concise and clean way to compare the types and is less error prone.</w:t>
+      </w:r>
+      <w:r>
+        <w:t xml:space="preserve"> Furthemore, the </w:t>
+      </w:r>
+      <w:proofErr w:type="gramStart"/>
+      <w:r>
+        <w:t>fail</w:t>
+      </w:r>
+      <w:proofErr w:type="gramEnd"/>
+      <w:r>
+        <w:t xml:space="preserve"> fast principle is being make use of as messages are output every time we go into an if or else condition. If there are logic errors anywhere in the code, these messages, while it is output to inform user of the result of their chosen action, it also helps us programmers to determine where the error might be.</w:t>
+      </w:r>
+    </w:p>
+    <w:p>
+      <w:r>
+        <w:t xml:space="preserve">Once the correct food is matched with the correct dinosaur, that item will be removed from the inventory and the dinosaurs will have their hitPoints healed (if it is not max). If a fruit is fed, the EcoPoints will increase by 10.  </w:t>
+      </w:r>
+    </w:p>
+    <w:p>
+      <w:pPr>
+        <w:rPr>
+          <w:b/>
+          <w:bCs/>
+        </w:rPr>
+      </w:pPr>
+    </w:p>
+    <w:p>
+      <w:pPr>
+        <w:rPr>
+          <w:sz w:val="26"/>
+          <w:szCs w:val="26"/>
+        </w:rPr>
+      </w:pPr>
+      <w:r>
+        <w:rPr>
+          <w:b/>
+          <w:bCs/>
+          <w:sz w:val="26"/>
+          <w:szCs w:val="26"/>
+        </w:rPr>
+        <w:t>SearchItemAction</w:t>
+      </w:r>
+      <w:r>
+        <w:rPr>
+          <w:sz w:val="26"/>
+          <w:szCs w:val="26"/>
+        </w:rPr>
+        <w:t xml:space="preserve"> </w:t>
+      </w:r>
+    </w:p>
+    <w:p>
+      <w:r>
+        <w:t xml:space="preserve">SearchItemAction class extends the Action class. As mentioned above, the main reason for extending from another class is to reuse the attributes and methods that are similar between the classes.  </w:t>
+      </w:r>
+    </w:p>
+    <w:p>
+      <w:r>
+        <w:t>In this class, we are making full us of the methods that are introduced in the other classes to check for things such as the terrain type instead of using instanceOf. This makes the code cleaner and more readable as it is more descriptive. The effects of Liskov Substitution Principle are shown here: the ground, although it is of Bush/Tree type, does not get any error although it is declared as Ground type. This is due to the classes complying to the rules of using the same input parameter when overriding the methods in the parent class. Thus, allows the application to not break.</w:t>
+      </w:r>
+    </w:p>
     <w:p/>
     <w:p/>
     <w:p/>
@@ -2396,6 +3861,208 @@
 <file path=word/numbering.xml><?xml version="1.0" encoding="utf-8"?>
 <w:numbering xmlns:wpc="http://schemas.microsoft.com/office/word/2010/wordprocessingCanvas" xmlns:cx="http://schemas.microsoft.com/office/drawing/2014/chartex" xmlns:cx1="http://schemas.microsoft.com/office/drawing/2015/9/8/chartex" xmlns:cx2="http://schemas.microsoft.com/office/drawing/2015/10/21/chartex" xmlns:cx3="http://schemas.microsoft.com/office/drawing/2016/5/9/chartex" xmlns:cx4="http://schemas.microsoft.com/office/drawing/2016/5/10/chartex" xmlns:cx5="http://schemas.microsoft.com/office/drawing/2016/5/11/chartex" xmlns:cx6="http://schemas.microsoft.com/office/drawing/2016/5/12/chartex" xmlns:cx7="http://schemas.microsoft.com/office/drawing/2016/5/13/chartex" xmlns:cx8="http://schemas.microsoft.com/office/drawing/2016/5/14/chartex" xmlns:mc="http://schemas.openxmlformats.org/markup-compatibility/2006" xmlns:aink="http://schemas.microsoft.com/office/drawing/2016/ink" xmlns:am3d="http://schemas.microsoft.com/office/drawing/2017/model3d" xmlns:o="urn:schemas-microsoft-com:office:office" xmlns:r="http://schemas.openxmlformats.org/officeDocument/2006/relationships" xmlns:m="http://schemas.openxmlformats.org/officeDocument/2006/math" xmlns:v="urn:schemas-microsoft-com:vml" xmlns:wp14="http://schemas.microsoft.com/office/word/2010/wordprocessingDrawing" xmlns:wp="http://schemas.openxmlformats.org/drawingml/2006/wordprocessingDrawing" xmlns:w10="urn:schemas-microsoft-com:office:word" xmlns:w="http://schemas.openxmlformats.org/wordprocessingml/2006/main" xmlns:w14="http://schemas.microsoft.com/office/word/2010/wordml" xmlns:w15="http://schemas.microsoft.com/office/word/2012/wordml" xmlns:w16cex="http://schemas.microsoft.com/office/word/2018/wordml/cex" xmlns:w16cid="http://schemas.microsoft.com/office/word/2016/wordml/cid" xmlns:w16="http://schemas.microsoft.com/office/word/2018/wordml" xmlns:w16sdtdh="http://schemas.microsoft.com/office/word/2020/wordml/sdtdatahash" xmlns:w16se="http://schemas.microsoft.com/office/word/2015/wordml/symex" xmlns:wpg="http://schemas.microsoft.com/office/word/2010/wordprocessingGroup" xmlns:wpi="http://schemas.microsoft.com/office/word/2010/wordprocessingInk" xmlns:wne="http://schemas.microsoft.com/office/word/2006/wordml" xmlns:wps="http://schemas.microsoft.com/office/word/2010/wordprocessingShape" mc:Ignorable="w14 w15 w16se w16cid w16 w16cex w16sdtdh wp14">
   <w:abstractNum w:abstractNumId="0" w15:restartNumberingAfterBreak="0">
+    <w:nsid w:val="0290079C"/>
+    <w:multiLevelType w:val="hybridMultilevel"/>
+    <w:tmpl w:val="4B9ADC1C"/>
+    <w:lvl w:ilvl="0" w:tplc="04090005">
+      <w:start w:val="1"/>
+      <w:numFmt w:val="bullet"/>
+      <w:lvlText w:val=""/>
+      <w:lvlJc w:val="left"/>
+      <w:pPr>
+        <w:ind w:left="720" w:hanging="360"/>
+      </w:pPr>
+      <w:rPr>
+        <w:rFonts w:ascii="Wingdings" w:hAnsi="Wingdings" w:hint="default"/>
+      </w:rPr>
+    </w:lvl>
+    <w:lvl w:ilvl="1" w:tplc="04090003" w:tentative="1">
+      <w:start w:val="1"/>
+      <w:numFmt w:val="bullet"/>
+      <w:lvlText w:val="o"/>
+      <w:lvlJc w:val="left"/>
+      <w:pPr>
+        <w:ind w:left="1440" w:hanging="360"/>
+      </w:pPr>
+      <w:rPr>
+        <w:rFonts w:ascii="Courier New" w:hAnsi="Courier New" w:cs="Courier New" w:hint="default"/>
+      </w:rPr>
+    </w:lvl>
+    <w:lvl w:ilvl="2" w:tplc="04090005" w:tentative="1">
+      <w:start w:val="1"/>
+      <w:numFmt w:val="bullet"/>
+      <w:lvlText w:val=""/>
+      <w:lvlJc w:val="left"/>
+      <w:pPr>
+        <w:ind w:left="2160" w:hanging="360"/>
+      </w:pPr>
+      <w:rPr>
+        <w:rFonts w:ascii="Wingdings" w:hAnsi="Wingdings" w:hint="default"/>
+      </w:rPr>
+    </w:lvl>
+    <w:lvl w:ilvl="3" w:tplc="04090001" w:tentative="1">
+      <w:start w:val="1"/>
+      <w:numFmt w:val="bullet"/>
+      <w:lvlText w:val=""/>
+      <w:lvlJc w:val="left"/>
+      <w:pPr>
+        <w:ind w:left="2880" w:hanging="360"/>
+      </w:pPr>
+      <w:rPr>
+        <w:rFonts w:ascii="Symbol" w:hAnsi="Symbol" w:hint="default"/>
+      </w:rPr>
+    </w:lvl>
+    <w:lvl w:ilvl="4" w:tplc="04090003" w:tentative="1">
+      <w:start w:val="1"/>
+      <w:numFmt w:val="bullet"/>
+      <w:lvlText w:val="o"/>
+      <w:lvlJc w:val="left"/>
+      <w:pPr>
+        <w:ind w:left="3600" w:hanging="360"/>
+      </w:pPr>
+      <w:rPr>
+        <w:rFonts w:ascii="Courier New" w:hAnsi="Courier New" w:cs="Courier New" w:hint="default"/>
+      </w:rPr>
+    </w:lvl>
+    <w:lvl w:ilvl="5" w:tplc="04090005" w:tentative="1">
+      <w:start w:val="1"/>
+      <w:numFmt w:val="bullet"/>
+      <w:lvlText w:val=""/>
+      <w:lvlJc w:val="left"/>
+      <w:pPr>
+        <w:ind w:left="4320" w:hanging="360"/>
+      </w:pPr>
+      <w:rPr>
+        <w:rFonts w:ascii="Wingdings" w:hAnsi="Wingdings" w:hint="default"/>
+      </w:rPr>
+    </w:lvl>
+    <w:lvl w:ilvl="6" w:tplc="04090001" w:tentative="1">
+      <w:start w:val="1"/>
+      <w:numFmt w:val="bullet"/>
+      <w:lvlText w:val=""/>
+      <w:lvlJc w:val="left"/>
+      <w:pPr>
+        <w:ind w:left="5040" w:hanging="360"/>
+      </w:pPr>
+      <w:rPr>
+        <w:rFonts w:ascii="Symbol" w:hAnsi="Symbol" w:hint="default"/>
+      </w:rPr>
+    </w:lvl>
+    <w:lvl w:ilvl="7" w:tplc="04090003" w:tentative="1">
+      <w:start w:val="1"/>
+      <w:numFmt w:val="bullet"/>
+      <w:lvlText w:val="o"/>
+      <w:lvlJc w:val="left"/>
+      <w:pPr>
+        <w:ind w:left="5760" w:hanging="360"/>
+      </w:pPr>
+      <w:rPr>
+        <w:rFonts w:ascii="Courier New" w:hAnsi="Courier New" w:cs="Courier New" w:hint="default"/>
+      </w:rPr>
+    </w:lvl>
+    <w:lvl w:ilvl="8" w:tplc="04090005" w:tentative="1">
+      <w:start w:val="1"/>
+      <w:numFmt w:val="bullet"/>
+      <w:lvlText w:val=""/>
+      <w:lvlJc w:val="left"/>
+      <w:pPr>
+        <w:ind w:left="6480" w:hanging="360"/>
+      </w:pPr>
+      <w:rPr>
+        <w:rFonts w:ascii="Wingdings" w:hAnsi="Wingdings" w:hint="default"/>
+      </w:rPr>
+    </w:lvl>
+  </w:abstractNum>
+  <w:abstractNum w:abstractNumId="1" w15:restartNumberingAfterBreak="0">
+    <w:nsid w:val="04C70387"/>
+    <w:multiLevelType w:val="hybridMultilevel"/>
+    <w:tmpl w:val="252C637E"/>
+    <w:lvl w:ilvl="0" w:tplc="0409000F">
+      <w:start w:val="1"/>
+      <w:numFmt w:val="decimal"/>
+      <w:lvlText w:val="%1."/>
+      <w:lvlJc w:val="left"/>
+      <w:pPr>
+        <w:ind w:left="720" w:hanging="360"/>
+      </w:pPr>
+      <w:rPr>
+        <w:rFonts w:hint="default"/>
+      </w:rPr>
+    </w:lvl>
+    <w:lvl w:ilvl="1" w:tplc="04090019" w:tentative="1">
+      <w:start w:val="1"/>
+      <w:numFmt w:val="lowerLetter"/>
+      <w:lvlText w:val="%2."/>
+      <w:lvlJc w:val="left"/>
+      <w:pPr>
+        <w:ind w:left="1440" w:hanging="360"/>
+      </w:pPr>
+    </w:lvl>
+    <w:lvl w:ilvl="2" w:tplc="0409001B" w:tentative="1">
+      <w:start w:val="1"/>
+      <w:numFmt w:val="lowerRoman"/>
+      <w:lvlText w:val="%3."/>
+      <w:lvlJc w:val="right"/>
+      <w:pPr>
+        <w:ind w:left="2160" w:hanging="180"/>
+      </w:pPr>
+    </w:lvl>
+    <w:lvl w:ilvl="3" w:tplc="0409000F" w:tentative="1">
+      <w:start w:val="1"/>
+      <w:numFmt w:val="decimal"/>
+      <w:lvlText w:val="%4."/>
+      <w:lvlJc w:val="left"/>
+      <w:pPr>
+        <w:ind w:left="2880" w:hanging="360"/>
+      </w:pPr>
+    </w:lvl>
+    <w:lvl w:ilvl="4" w:tplc="04090019" w:tentative="1">
+      <w:start w:val="1"/>
+      <w:numFmt w:val="lowerLetter"/>
+      <w:lvlText w:val="%5."/>
+      <w:lvlJc w:val="left"/>
+      <w:pPr>
+        <w:ind w:left="3600" w:hanging="360"/>
+      </w:pPr>
+    </w:lvl>
+    <w:lvl w:ilvl="5" w:tplc="0409001B" w:tentative="1">
+      <w:start w:val="1"/>
+      <w:numFmt w:val="lowerRoman"/>
+      <w:lvlText w:val="%6."/>
+      <w:lvlJc w:val="right"/>
+      <w:pPr>
+        <w:ind w:left="4320" w:hanging="180"/>
+      </w:pPr>
+    </w:lvl>
+    <w:lvl w:ilvl="6" w:tplc="0409000F" w:tentative="1">
+      <w:start w:val="1"/>
+      <w:numFmt w:val="decimal"/>
+      <w:lvlText w:val="%7."/>
+      <w:lvlJc w:val="left"/>
+      <w:pPr>
+        <w:ind w:left="5040" w:hanging="360"/>
+      </w:pPr>
+    </w:lvl>
+    <w:lvl w:ilvl="7" w:tplc="04090019" w:tentative="1">
+      <w:start w:val="1"/>
+      <w:numFmt w:val="lowerLetter"/>
+      <w:lvlText w:val="%8."/>
+      <w:lvlJc w:val="left"/>
+      <w:pPr>
+        <w:ind w:left="5760" w:hanging="360"/>
+      </w:pPr>
+    </w:lvl>
+    <w:lvl w:ilvl="8" w:tplc="0409001B" w:tentative="1">
+      <w:start w:val="1"/>
+      <w:numFmt w:val="lowerRoman"/>
+      <w:lvlText w:val="%9."/>
+      <w:lvlJc w:val="right"/>
+      <w:pPr>
+        <w:ind w:left="6480" w:hanging="180"/>
+      </w:pPr>
+    </w:lvl>
+  </w:abstractNum>
+  <w:abstractNum w:abstractNumId="2" w15:restartNumberingAfterBreak="0">
     <w:nsid w:val="095362D9"/>
     <w:multiLevelType w:val="multilevel"/>
     <w:tmpl w:val="F698C458"/>
@@ -2508,7 +4175,7 @@
       </w:rPr>
     </w:lvl>
   </w:abstractNum>
-  <w:abstractNum w:abstractNumId="1" w15:restartNumberingAfterBreak="0">
+  <w:abstractNum w:abstractNumId="3" w15:restartNumberingAfterBreak="0">
     <w:nsid w:val="0F7F30C7"/>
     <w:multiLevelType w:val="multilevel"/>
     <w:tmpl w:val="FA868C24"/>
@@ -2621,7 +4288,7 @@
       </w:rPr>
     </w:lvl>
   </w:abstractNum>
-  <w:abstractNum w:abstractNumId="2" w15:restartNumberingAfterBreak="0">
+  <w:abstractNum w:abstractNumId="4" w15:restartNumberingAfterBreak="0">
     <w:nsid w:val="15C71A4F"/>
     <w:multiLevelType w:val="multilevel"/>
     <w:tmpl w:val="22601706"/>
@@ -2734,7 +4401,7 @@
       </w:rPr>
     </w:lvl>
   </w:abstractNum>
-  <w:abstractNum w:abstractNumId="3" w15:restartNumberingAfterBreak="0">
+  <w:abstractNum w:abstractNumId="5" w15:restartNumberingAfterBreak="0">
     <w:nsid w:val="166554DC"/>
     <w:multiLevelType w:val="multilevel"/>
     <w:tmpl w:val="900A59D2"/>
@@ -2847,7 +4514,120 @@
       </w:rPr>
     </w:lvl>
   </w:abstractNum>
-  <w:abstractNum w:abstractNumId="4" w15:restartNumberingAfterBreak="0">
+  <w:abstractNum w:abstractNumId="6" w15:restartNumberingAfterBreak="0">
+    <w:nsid w:val="1B58373B"/>
+    <w:multiLevelType w:val="hybridMultilevel"/>
+    <w:tmpl w:val="53C2D020"/>
+    <w:lvl w:ilvl="0" w:tplc="04090005">
+      <w:start w:val="1"/>
+      <w:numFmt w:val="bullet"/>
+      <w:lvlText w:val=""/>
+      <w:lvlJc w:val="left"/>
+      <w:pPr>
+        <w:ind w:left="720" w:hanging="360"/>
+      </w:pPr>
+      <w:rPr>
+        <w:rFonts w:ascii="Wingdings" w:hAnsi="Wingdings" w:hint="default"/>
+      </w:rPr>
+    </w:lvl>
+    <w:lvl w:ilvl="1" w:tplc="04090003">
+      <w:start w:val="1"/>
+      <w:numFmt w:val="bullet"/>
+      <w:lvlText w:val="o"/>
+      <w:lvlJc w:val="left"/>
+      <w:pPr>
+        <w:ind w:left="1440" w:hanging="360"/>
+      </w:pPr>
+      <w:rPr>
+        <w:rFonts w:ascii="Courier New" w:hAnsi="Courier New" w:cs="Courier New" w:hint="default"/>
+      </w:rPr>
+    </w:lvl>
+    <w:lvl w:ilvl="2" w:tplc="04090005">
+      <w:start w:val="1"/>
+      <w:numFmt w:val="bullet"/>
+      <w:lvlText w:val=""/>
+      <w:lvlJc w:val="left"/>
+      <w:pPr>
+        <w:ind w:left="2160" w:hanging="360"/>
+      </w:pPr>
+      <w:rPr>
+        <w:rFonts w:ascii="Wingdings" w:hAnsi="Wingdings" w:hint="default"/>
+      </w:rPr>
+    </w:lvl>
+    <w:lvl w:ilvl="3" w:tplc="04090001" w:tentative="1">
+      <w:start w:val="1"/>
+      <w:numFmt w:val="bullet"/>
+      <w:lvlText w:val=""/>
+      <w:lvlJc w:val="left"/>
+      <w:pPr>
+        <w:ind w:left="2880" w:hanging="360"/>
+      </w:pPr>
+      <w:rPr>
+        <w:rFonts w:ascii="Symbol" w:hAnsi="Symbol" w:hint="default"/>
+      </w:rPr>
+    </w:lvl>
+    <w:lvl w:ilvl="4" w:tplc="04090003" w:tentative="1">
+      <w:start w:val="1"/>
+      <w:numFmt w:val="bullet"/>
+      <w:lvlText w:val="o"/>
+      <w:lvlJc w:val="left"/>
+      <w:pPr>
+        <w:ind w:left="3600" w:hanging="360"/>
+      </w:pPr>
+      <w:rPr>
+        <w:rFonts w:ascii="Courier New" w:hAnsi="Courier New" w:cs="Courier New" w:hint="default"/>
+      </w:rPr>
+    </w:lvl>
+    <w:lvl w:ilvl="5" w:tplc="04090005" w:tentative="1">
+      <w:start w:val="1"/>
+      <w:numFmt w:val="bullet"/>
+      <w:lvlText w:val=""/>
+      <w:lvlJc w:val="left"/>
+      <w:pPr>
+        <w:ind w:left="4320" w:hanging="360"/>
+      </w:pPr>
+      <w:rPr>
+        <w:rFonts w:ascii="Wingdings" w:hAnsi="Wingdings" w:hint="default"/>
+      </w:rPr>
+    </w:lvl>
+    <w:lvl w:ilvl="6" w:tplc="04090001" w:tentative="1">
+      <w:start w:val="1"/>
+      <w:numFmt w:val="bullet"/>
+      <w:lvlText w:val=""/>
+      <w:lvlJc w:val="left"/>
+      <w:pPr>
+        <w:ind w:left="5040" w:hanging="360"/>
+      </w:pPr>
+      <w:rPr>
+        <w:rFonts w:ascii="Symbol" w:hAnsi="Symbol" w:hint="default"/>
+      </w:rPr>
+    </w:lvl>
+    <w:lvl w:ilvl="7" w:tplc="04090003" w:tentative="1">
+      <w:start w:val="1"/>
+      <w:numFmt w:val="bullet"/>
+      <w:lvlText w:val="o"/>
+      <w:lvlJc w:val="left"/>
+      <w:pPr>
+        <w:ind w:left="5760" w:hanging="360"/>
+      </w:pPr>
+      <w:rPr>
+        <w:rFonts w:ascii="Courier New" w:hAnsi="Courier New" w:cs="Courier New" w:hint="default"/>
+      </w:rPr>
+    </w:lvl>
+    <w:lvl w:ilvl="8" w:tplc="04090005" w:tentative="1">
+      <w:start w:val="1"/>
+      <w:numFmt w:val="bullet"/>
+      <w:lvlText w:val=""/>
+      <w:lvlJc w:val="left"/>
+      <w:pPr>
+        <w:ind w:left="6480" w:hanging="360"/>
+      </w:pPr>
+      <w:rPr>
+        <w:rFonts w:ascii="Wingdings" w:hAnsi="Wingdings" w:hint="default"/>
+      </w:rPr>
+    </w:lvl>
+  </w:abstractNum>
+  <w:abstractNum w:abstractNumId="7" w15:restartNumberingAfterBreak="0">
     <w:nsid w:val="2CD0525A"/>
     <w:multiLevelType w:val="multilevel"/>
     <w:tmpl w:val="194AB06E"/>
@@ -2960,7 +4740,96 @@
       </w:rPr>
     </w:lvl>
   </w:abstractNum>
-  <w:abstractNum w:abstractNumId="5" w15:restartNumberingAfterBreak="0">
+  <w:abstractNum w:abstractNumId="8" w15:restartNumberingAfterBreak="0">
+    <w:nsid w:val="54AA3FD4"/>
+    <w:multiLevelType w:val="hybridMultilevel"/>
+    <w:tmpl w:val="4E6C1CEA"/>
+    <w:lvl w:ilvl="0" w:tplc="0409000F">
+      <w:start w:val="1"/>
+      <w:numFmt w:val="decimal"/>
+      <w:lvlText w:val="%1."/>
+      <w:lvlJc w:val="left"/>
+      <w:pPr>
+        <w:ind w:left="720" w:hanging="360"/>
+      </w:pPr>
+      <w:rPr>
+        <w:rFonts w:hint="default"/>
+      </w:rPr>
+    </w:lvl>
+    <w:lvl w:ilvl="1" w:tplc="04090019" w:tentative="1">
+      <w:start w:val="1"/>
+      <w:numFmt w:val="lowerLetter"/>
+      <w:lvlText w:val="%2."/>
+      <w:lvlJc w:val="left"/>
+      <w:pPr>
+        <w:ind w:left="1440" w:hanging="360"/>
+      </w:pPr>
+    </w:lvl>
+    <w:lvl w:ilvl="2" w:tplc="0409001B" w:tentative="1">
+      <w:start w:val="1"/>
+      <w:numFmt w:val="lowerRoman"/>
+      <w:lvlText w:val="%3."/>
+      <w:lvlJc w:val="right"/>
+      <w:pPr>
+        <w:ind w:left="2160" w:hanging="180"/>
+      </w:pPr>
+    </w:lvl>
+    <w:lvl w:ilvl="3" w:tplc="0409000F" w:tentative="1">
+      <w:start w:val="1"/>
+      <w:numFmt w:val="decimal"/>
+      <w:lvlText w:val="%4."/>
+      <w:lvlJc w:val="left"/>
+      <w:pPr>
+        <w:ind w:left="2880" w:hanging="360"/>
+      </w:pPr>
+    </w:lvl>
+    <w:lvl w:ilvl="4" w:tplc="04090019" w:tentative="1">
+      <w:start w:val="1"/>
+      <w:numFmt w:val="lowerLetter"/>
+      <w:lvlText w:val="%5."/>
+      <w:lvlJc w:val="left"/>
+      <w:pPr>
+        <w:ind w:left="3600" w:hanging="360"/>
+      </w:pPr>
+    </w:lvl>
+    <w:lvl w:ilvl="5" w:tplc="0409001B" w:tentative="1">
+      <w:start w:val="1"/>
+      <w:numFmt w:val="lowerRoman"/>
+      <w:lvlText w:val="%6."/>
+      <w:lvlJc w:val="right"/>
+      <w:pPr>
+        <w:ind w:left="4320" w:hanging="180"/>
+      </w:pPr>
+    </w:lvl>
+    <w:lvl w:ilvl="6" w:tplc="0409000F" w:tentative="1">
+      <w:start w:val="1"/>
+      <w:numFmt w:val="decimal"/>
+      <w:lvlText w:val="%7."/>
+      <w:lvlJc w:val="left"/>
+      <w:pPr>
+        <w:ind w:left="5040" w:hanging="360"/>
+      </w:pPr>
+    </w:lvl>
+    <w:lvl w:ilvl="7" w:tplc="04090019" w:tentative="1">
+      <w:start w:val="1"/>
+      <w:numFmt w:val="lowerLetter"/>
+      <w:lvlText w:val="%8."/>
+      <w:lvlJc w:val="left"/>
+      <w:pPr>
+        <w:ind w:left="5760" w:hanging="360"/>
+      </w:pPr>
+    </w:lvl>
+    <w:lvl w:ilvl="8" w:tplc="0409001B" w:tentative="1">
+      <w:start w:val="1"/>
+      <w:numFmt w:val="lowerRoman"/>
+      <w:lvlText w:val="%9."/>
+      <w:lvlJc w:val="right"/>
+      <w:pPr>
+        <w:ind w:left="6480" w:hanging="180"/>
+      </w:pPr>
+    </w:lvl>
+  </w:abstractNum>
+  <w:abstractNum w:abstractNumId="9" w15:restartNumberingAfterBreak="0">
     <w:nsid w:val="595842E3"/>
     <w:multiLevelType w:val="multilevel"/>
     <w:tmpl w:val="858E0058"/>
@@ -3073,7 +4942,96 @@
       </w:rPr>
     </w:lvl>
   </w:abstractNum>
-  <w:abstractNum w:abstractNumId="6" w15:restartNumberingAfterBreak="0">
+  <w:abstractNum w:abstractNumId="10" w15:restartNumberingAfterBreak="0">
+    <w:nsid w:val="625E022B"/>
+    <w:multiLevelType w:val="hybridMultilevel"/>
+    <w:tmpl w:val="FAEA7A4E"/>
+    <w:lvl w:ilvl="0" w:tplc="0409000F">
+      <w:start w:val="1"/>
+      <w:numFmt w:val="decimal"/>
+      <w:lvlText w:val="%1."/>
+      <w:lvlJc w:val="left"/>
+      <w:pPr>
+        <w:ind w:left="720" w:hanging="360"/>
+      </w:pPr>
+      <w:rPr>
+        <w:rFonts w:hint="default"/>
+      </w:rPr>
+    </w:lvl>
+    <w:lvl w:ilvl="1" w:tplc="04090019" w:tentative="1">
+      <w:start w:val="1"/>
+      <w:numFmt w:val="lowerLetter"/>
+      <w:lvlText w:val="%2."/>
+      <w:lvlJc w:val="left"/>
+      <w:pPr>
+        <w:ind w:left="1440" w:hanging="360"/>
+      </w:pPr>
+    </w:lvl>
+    <w:lvl w:ilvl="2" w:tplc="0409001B" w:tentative="1">
+      <w:start w:val="1"/>
+      <w:numFmt w:val="lowerRoman"/>
+      <w:lvlText w:val="%3."/>
+      <w:lvlJc w:val="right"/>
+      <w:pPr>
+        <w:ind w:left="2160" w:hanging="180"/>
+      </w:pPr>
+    </w:lvl>
+    <w:lvl w:ilvl="3" w:tplc="0409000F" w:tentative="1">
+      <w:start w:val="1"/>
+      <w:numFmt w:val="decimal"/>
+      <w:lvlText w:val="%4."/>
+      <w:lvlJc w:val="left"/>
+      <w:pPr>
+        <w:ind w:left="2880" w:hanging="360"/>
+      </w:pPr>
+    </w:lvl>
+    <w:lvl w:ilvl="4" w:tplc="04090019" w:tentative="1">
+      <w:start w:val="1"/>
+      <w:numFmt w:val="lowerLetter"/>
+      <w:lvlText w:val="%5."/>
+      <w:lvlJc w:val="left"/>
+      <w:pPr>
+        <w:ind w:left="3600" w:hanging="360"/>
+      </w:pPr>
+    </w:lvl>
+    <w:lvl w:ilvl="5" w:tplc="0409001B" w:tentative="1">
+      <w:start w:val="1"/>
+      <w:numFmt w:val="lowerRoman"/>
+      <w:lvlText w:val="%6."/>
+      <w:lvlJc w:val="right"/>
+      <w:pPr>
+        <w:ind w:left="4320" w:hanging="180"/>
+      </w:pPr>
+    </w:lvl>
+    <w:lvl w:ilvl="6" w:tplc="0409000F" w:tentative="1">
+      <w:start w:val="1"/>
+      <w:numFmt w:val="decimal"/>
+      <w:lvlText w:val="%7."/>
+      <w:lvlJc w:val="left"/>
+      <w:pPr>
+        <w:ind w:left="5040" w:hanging="360"/>
+      </w:pPr>
+    </w:lvl>
+    <w:lvl w:ilvl="7" w:tplc="04090019" w:tentative="1">
+      <w:start w:val="1"/>
+      <w:numFmt w:val="lowerLetter"/>
+      <w:lvlText w:val="%8."/>
+      <w:lvlJc w:val="left"/>
+      <w:pPr>
+        <w:ind w:left="5760" w:hanging="360"/>
+      </w:pPr>
+    </w:lvl>
+    <w:lvl w:ilvl="8" w:tplc="0409001B" w:tentative="1">
+      <w:start w:val="1"/>
+      <w:numFmt w:val="lowerRoman"/>
+      <w:lvlText w:val="%9."/>
+      <w:lvlJc w:val="right"/>
+      <w:pPr>
+        <w:ind w:left="6480" w:hanging="180"/>
+      </w:pPr>
+    </w:lvl>
+  </w:abstractNum>
+  <w:abstractNum w:abstractNumId="11" w15:restartNumberingAfterBreak="0">
     <w:nsid w:val="6B8927ED"/>
     <w:multiLevelType w:val="multilevel"/>
     <w:tmpl w:val="E374789A"/>
@@ -3186,26 +5144,227 @@
       </w:rPr>
     </w:lvl>
   </w:abstractNum>
+  <w:abstractNum w:abstractNumId="12" w15:restartNumberingAfterBreak="0">
+    <w:nsid w:val="6C8465DB"/>
+    <w:multiLevelType w:val="hybridMultilevel"/>
+    <w:tmpl w:val="D48CB43C"/>
+    <w:lvl w:ilvl="0" w:tplc="1294FC40">
+      <w:start w:val="1"/>
+      <w:numFmt w:val="decimal"/>
+      <w:lvlText w:val="%1."/>
+      <w:lvlJc w:val="left"/>
+      <w:pPr>
+        <w:ind w:left="720" w:hanging="360"/>
+      </w:pPr>
+      <w:rPr>
+        <w:rFonts w:hint="default"/>
+        <w:b w:val="0"/>
+        <w:sz w:val="22"/>
+      </w:rPr>
+    </w:lvl>
+    <w:lvl w:ilvl="1" w:tplc="04090019" w:tentative="1">
+      <w:start w:val="1"/>
+      <w:numFmt w:val="lowerLetter"/>
+      <w:lvlText w:val="%2."/>
+      <w:lvlJc w:val="left"/>
+      <w:pPr>
+        <w:ind w:left="1440" w:hanging="360"/>
+      </w:pPr>
+    </w:lvl>
+    <w:lvl w:ilvl="2" w:tplc="0409001B" w:tentative="1">
+      <w:start w:val="1"/>
+      <w:numFmt w:val="lowerRoman"/>
+      <w:lvlText w:val="%3."/>
+      <w:lvlJc w:val="right"/>
+      <w:pPr>
+        <w:ind w:left="2160" w:hanging="180"/>
+      </w:pPr>
+    </w:lvl>
+    <w:lvl w:ilvl="3" w:tplc="0409000F" w:tentative="1">
+      <w:start w:val="1"/>
+      <w:numFmt w:val="decimal"/>
+      <w:lvlText w:val="%4."/>
+      <w:lvlJc w:val="left"/>
+      <w:pPr>
+        <w:ind w:left="2880" w:hanging="360"/>
+      </w:pPr>
+    </w:lvl>
+    <w:lvl w:ilvl="4" w:tplc="04090019" w:tentative="1">
+      <w:start w:val="1"/>
+      <w:numFmt w:val="lowerLetter"/>
+      <w:lvlText w:val="%5."/>
+      <w:lvlJc w:val="left"/>
+      <w:pPr>
+        <w:ind w:left="3600" w:hanging="360"/>
+      </w:pPr>
+    </w:lvl>
+    <w:lvl w:ilvl="5" w:tplc="0409001B" w:tentative="1">
+      <w:start w:val="1"/>
+      <w:numFmt w:val="lowerRoman"/>
+      <w:lvlText w:val="%6."/>
+      <w:lvlJc w:val="right"/>
+      <w:pPr>
+        <w:ind w:left="4320" w:hanging="180"/>
+      </w:pPr>
+    </w:lvl>
+    <w:lvl w:ilvl="6" w:tplc="0409000F" w:tentative="1">
+      <w:start w:val="1"/>
+      <w:numFmt w:val="decimal"/>
+      <w:lvlText w:val="%7."/>
+      <w:lvlJc w:val="left"/>
+      <w:pPr>
+        <w:ind w:left="5040" w:hanging="360"/>
+      </w:pPr>
+    </w:lvl>
+    <w:lvl w:ilvl="7" w:tplc="04090019" w:tentative="1">
+      <w:start w:val="1"/>
+      <w:numFmt w:val="lowerLetter"/>
+      <w:lvlText w:val="%8."/>
+      <w:lvlJc w:val="left"/>
+      <w:pPr>
+        <w:ind w:left="5760" w:hanging="360"/>
+      </w:pPr>
+    </w:lvl>
+    <w:lvl w:ilvl="8" w:tplc="0409001B" w:tentative="1">
+      <w:start w:val="1"/>
+      <w:numFmt w:val="lowerRoman"/>
+      <w:lvlText w:val="%9."/>
+      <w:lvlJc w:val="right"/>
+      <w:pPr>
+        <w:ind w:left="6480" w:hanging="180"/>
+      </w:pPr>
+    </w:lvl>
+  </w:abstractNum>
+  <w:abstractNum w:abstractNumId="13" w15:restartNumberingAfterBreak="0">
+    <w:nsid w:val="7A3D56E6"/>
+    <w:multiLevelType w:val="hybridMultilevel"/>
+    <w:tmpl w:val="4872A21E"/>
+    <w:lvl w:ilvl="0" w:tplc="0409000F">
+      <w:start w:val="1"/>
+      <w:numFmt w:val="decimal"/>
+      <w:lvlText w:val="%1."/>
+      <w:lvlJc w:val="left"/>
+      <w:pPr>
+        <w:ind w:left="720" w:hanging="360"/>
+      </w:pPr>
+      <w:rPr>
+        <w:rFonts w:hint="default"/>
+      </w:rPr>
+    </w:lvl>
+    <w:lvl w:ilvl="1" w:tplc="04090019" w:tentative="1">
+      <w:start w:val="1"/>
+      <w:numFmt w:val="lowerLetter"/>
+      <w:lvlText w:val="%2."/>
+      <w:lvlJc w:val="left"/>
+      <w:pPr>
+        <w:ind w:left="1440" w:hanging="360"/>
+      </w:pPr>
+    </w:lvl>
+    <w:lvl w:ilvl="2" w:tplc="0409001B" w:tentative="1">
+      <w:start w:val="1"/>
+      <w:numFmt w:val="lowerRoman"/>
+      <w:lvlText w:val="%3."/>
+      <w:lvlJc w:val="right"/>
+      <w:pPr>
+        <w:ind w:left="2160" w:hanging="180"/>
+      </w:pPr>
+    </w:lvl>
+    <w:lvl w:ilvl="3" w:tplc="0409000F" w:tentative="1">
+      <w:start w:val="1"/>
+      <w:numFmt w:val="decimal"/>
+      <w:lvlText w:val="%4."/>
+      <w:lvlJc w:val="left"/>
+      <w:pPr>
+        <w:ind w:left="2880" w:hanging="360"/>
+      </w:pPr>
+    </w:lvl>
+    <w:lvl w:ilvl="4" w:tplc="04090019" w:tentative="1">
+      <w:start w:val="1"/>
+      <w:numFmt w:val="lowerLetter"/>
+      <w:lvlText w:val="%5."/>
+      <w:lvlJc w:val="left"/>
+      <w:pPr>
+        <w:ind w:left="3600" w:hanging="360"/>
+      </w:pPr>
+    </w:lvl>
+    <w:lvl w:ilvl="5" w:tplc="0409001B" w:tentative="1">
+      <w:start w:val="1"/>
+      <w:numFmt w:val="lowerRoman"/>
+      <w:lvlText w:val="%6."/>
+      <w:lvlJc w:val="right"/>
+      <w:pPr>
+        <w:ind w:left="4320" w:hanging="180"/>
+      </w:pPr>
+    </w:lvl>
+    <w:lvl w:ilvl="6" w:tplc="0409000F" w:tentative="1">
+      <w:start w:val="1"/>
+      <w:numFmt w:val="decimal"/>
+      <w:lvlText w:val="%7."/>
+      <w:lvlJc w:val="left"/>
+      <w:pPr>
+        <w:ind w:left="5040" w:hanging="360"/>
+      </w:pPr>
+    </w:lvl>
+    <w:lvl w:ilvl="7" w:tplc="04090019" w:tentative="1">
+      <w:start w:val="1"/>
+      <w:numFmt w:val="lowerLetter"/>
+      <w:lvlText w:val="%8."/>
+      <w:lvlJc w:val="left"/>
+      <w:pPr>
+        <w:ind w:left="5760" w:hanging="360"/>
+      </w:pPr>
+    </w:lvl>
+    <w:lvl w:ilvl="8" w:tplc="0409001B" w:tentative="1">
+      <w:start w:val="1"/>
+      <w:numFmt w:val="lowerRoman"/>
+      <w:lvlText w:val="%9."/>
+      <w:lvlJc w:val="right"/>
+      <w:pPr>
+        <w:ind w:left="6480" w:hanging="180"/>
+      </w:pPr>
+    </w:lvl>
+  </w:abstractNum>
   <w:num w:numId="1">
+    <w:abstractNumId w:val="5"/>
+  </w:num>
+  <w:num w:numId="2">
+    <w:abstractNumId w:val="7"/>
+  </w:num>
+  <w:num w:numId="3">
+    <w:abstractNumId w:val="2"/>
+  </w:num>
+  <w:num w:numId="4">
     <w:abstractNumId w:val="3"/>
   </w:num>
-  <w:num w:numId="2">
+  <w:num w:numId="5">
+    <w:abstractNumId w:val="11"/>
+  </w:num>
+  <w:num w:numId="6">
     <w:abstractNumId w:val="4"/>
   </w:num>
-  <w:num w:numId="3">
+  <w:num w:numId="7">
+    <w:abstractNumId w:val="9"/>
+  </w:num>
+  <w:num w:numId="8">
     <w:abstractNumId w:val="0"/>
   </w:num>
-  <w:num w:numId="4">
+  <w:num w:numId="9">
+    <w:abstractNumId w:val="6"/>
+  </w:num>
+  <w:num w:numId="10">
+    <w:abstractNumId w:val="10"/>
+  </w:num>
+  <w:num w:numId="11">
     <w:abstractNumId w:val="1"/>
   </w:num>
-  <w:num w:numId="5">
-    <w:abstractNumId w:val="6"/>
+  <w:num w:numId="12">
+    <w:abstractNumId w:val="13"/>
   </w:num>
-  <w:num w:numId="6">
-    <w:abstractNumId w:val="2"/>
+  <w:num w:numId="13">
+    <w:abstractNumId w:val="8"/>
   </w:num>
-  <w:num w:numId="7">
-    <w:abstractNumId w:val="5"/>
+  <w:num w:numId="14">
+    <w:abstractNumId w:val="12"/>
   </w:num>
 </w:numbering>
 </file>
@@ -3795,6 +5954,58 @@
       </w:tblCellMar>
     </w:tblPr>
   </w:style>
+  <w:style w:type="paragraph" w:styleId="ListParagraph">
+    <w:name w:val="List Paragraph"/>
+    <w:basedOn w:val="Normal"/>
+    <w:uiPriority w:val="34"/>
+    <w:qFormat/>
+    <w:rsid w:val="00F916F0"/>
+    <w:pPr>
+      <w:spacing w:after="160" w:line="259" w:lineRule="auto"/>
+      <w:ind w:left="720"/>
+      <w:contextualSpacing/>
+    </w:pPr>
+    <w:rPr>
+      <w:rFonts w:asciiTheme="minorHAnsi" w:eastAsiaTheme="minorEastAsia" w:hAnsiTheme="minorHAnsi" w:cstheme="minorBidi"/>
+      <w:lang w:val="en-US"/>
+    </w:rPr>
+  </w:style>
+  <w:style w:type="table" w:styleId="TableGrid">
+    <w:name w:val="Table Grid"/>
+    <w:basedOn w:val="TableNormal"/>
+    <w:uiPriority w:val="39"/>
+    <w:rsid w:val="00F916F0"/>
+    <w:pPr>
+      <w:spacing w:line="240" w:lineRule="auto"/>
+    </w:pPr>
+    <w:rPr>
+      <w:rFonts w:asciiTheme="minorHAnsi" w:eastAsiaTheme="minorEastAsia" w:hAnsiTheme="minorHAnsi" w:cstheme="minorBidi"/>
+      <w:lang w:val="en-US"/>
+    </w:rPr>
+    <w:tblPr>
+      <w:tblBorders>
+        <w:top w:val="single" w:sz="4" w:space="0" w:color="auto"/>
+        <w:left w:val="single" w:sz="4" w:space="0" w:color="auto"/>
+        <w:bottom w:val="single" w:sz="4" w:space="0" w:color="auto"/>
+        <w:right w:val="single" w:sz="4" w:space="0" w:color="auto"/>
+        <w:insideH w:val="single" w:sz="4" w:space="0" w:color="auto"/>
+        <w:insideV w:val="single" w:sz="4" w:space="0" w:color="auto"/>
+      </w:tblBorders>
+    </w:tblPr>
+  </w:style>
+  <w:style w:type="paragraph" w:styleId="NoSpacing">
+    <w:name w:val="No Spacing"/>
+    <w:uiPriority w:val="1"/>
+    <w:qFormat/>
+    <w:rsid w:val="00F916F0"/>
+    <w:pPr>
+      <w:spacing w:line="240" w:lineRule="auto"/>
+    </w:pPr>
+    <w:rPr>
+      <w:rFonts w:asciiTheme="minorHAnsi" w:eastAsiaTheme="minorEastAsia" w:hAnsiTheme="minorHAnsi" w:cstheme="minorBidi"/>
+      <w:lang w:val="en-US"/>
+    </w:rPr>
+  </w:style>
 </w:styles>
 </file>
 

</xml_diff>

<commit_message>
declare tightest scope possible
</commit_message>
<xml_diff>
--- a/docs/Design rationale - Assignment 2.docx
+++ b/docs/Design rationale - Assignment 2.docx
@@ -2278,6 +2278,21 @@
     </w:p>
     <w:p>
       <w:pPr>
+        <w:numPr>
+          <w:ilvl w:val="0"/>
+          <w:numId w:val="3"/>
+        </w:numPr>
+        <w:spacing w:after="240"/>
+      </w:pPr>
+      <w:r>
+        <w:t>Declaring methods and attributes in the smallest scope possible</w:t>
+      </w:r>
+      <w:r>
+        <w:t>, to ensure proper abstraction is achieved.</w:t>
+      </w:r>
+    </w:p>
+    <w:p>
+      <w:pPr>
         <w:spacing w:after="240"/>
       </w:pPr>
       <w:r>
@@ -2758,11 +2773,8 @@
         <w:spacing w:before="240" w:after="240"/>
       </w:pPr>
       <w:r>
-        <w:t xml:space="preserve">Leveraging on this, we implemented the DinoActor’s behaviour, such that all conditions that need to be checked before an Action can be returned is packed in its getAction method. If all </w:t>
-      </w:r>
-      <w:r>
         <w:lastRenderedPageBreak/>
-        <w:t>necessary conditions are met, the appropriate Action is returned. If not, null can be returned. It also helps us to do any necessary updating of the Actor's state.</w:t>
+        <w:t>Leveraging on this, we implemented the DinoActor’s behaviour, such that all conditions that need to be checked before an Action can be returned is packed in its getAction method. If all necessary conditions are met, the appropriate Action is returned. If not, null can be returned. It also helps us to do any necessary updating of the Actor's state.</w:t>
       </w:r>
     </w:p>
     <w:p>
@@ -3245,6 +3257,7 @@
         <w:spacing w:before="240" w:after="240"/>
       </w:pPr>
       <w:r>
+        <w:lastRenderedPageBreak/>
         <w:t xml:space="preserve">An </w:t>
       </w:r>
       <w:r>
@@ -3421,6 +3434,7 @@
         <w:spacing w:before="240" w:after="240"/>
       </w:pPr>
       <w:r>
+        <w:lastRenderedPageBreak/>
         <w:t xml:space="preserve">Methods lookAround and getSpottedLocations are methods that work together to obtain the locations which are x number of squares away from the actor. Methods moveCloser and distance will work together to determine the next step the Actor should take to move closer to the target. </w:t>
       </w:r>
     </w:p>
@@ -3429,7 +3443,6 @@
         <w:spacing w:before="240" w:after="240"/>
       </w:pPr>
       <w:r>
-        <w:lastRenderedPageBreak/>
         <w:t>Allowing an Actor to follow another Actor, Item or Ground is achieved by having two abstract methods:</w:t>
       </w:r>
     </w:p>
@@ -3615,7 +3628,11 @@
         <w:spacing w:before="240" w:after="240"/>
       </w:pPr>
       <w:r>
-        <w:t xml:space="preserve">The design of this class adheres to the Single Responsibility principle, as its only role is to represent the Egg entity that will eventually hatch into another DinoActor. Static constants were used in this class to store the number of turns that an Egg needs to wait till it hatches for each dinosaur species with its corresponding number of EcoPoints. This is to prevent hard coding literals and provide a single point of change. This class also integrates well with the base code since extending PortableItem allows an Egg to be picked up by Player directly with the existing engine, without extra changes. </w:t>
+        <w:t xml:space="preserve">The design of this class adheres to the Single Responsibility principle, as its only role is to represent the Egg entity that will eventually hatch into another DinoActor. Static constants </w:t>
+      </w:r>
+      <w:r>
+        <w:lastRenderedPageBreak/>
+        <w:t xml:space="preserve">were used in this class to store the number of turns that an Egg needs to wait till it hatches for each dinosaur species with its corresponding number of EcoPoints. This is to prevent hard coding literals and provide a single point of change. This class also integrates well with the base code since extending PortableItem allows an Egg to be picked up by Player directly with the existing engine, without extra changes. </w:t>
       </w:r>
     </w:p>
     <w:p>
@@ -3634,7 +3651,6 @@
           <w:sz w:val="28"/>
           <w:szCs w:val="28"/>
         </w:rPr>
-        <w:lastRenderedPageBreak/>
         <w:t>The “nature” part of the game:</w:t>
       </w:r>
     </w:p>
@@ -3834,13 +3850,16 @@
     </w:p>
     <w:p>
       <w:r>
-        <w:t xml:space="preserve">This class have one additional attribute which is the groundTime that is used to keep track of the how long the Fruit has been on the ground. This class is extended from the PortableItem class instead of the Item class. Item can be portable or not portable, directly inheriting from the PortableItem class allows the Fruit to be initialized to be portable. This prevents us from initializing the Item as not portable, therefore, there won’t be situations where we need change the portability and this prevents the risk of privacy leaks. </w:t>
+        <w:t xml:space="preserve">This class have one additional attribute which is the groundTime that is used to keep track of the how long the Fruit has been on the ground. This class is extended from the PortableItem </w:t>
+      </w:r>
+      <w:r>
+        <w:lastRenderedPageBreak/>
+        <w:t xml:space="preserve">class instead of the Item class. Item can be portable or not portable, directly inheriting from the PortableItem class allows the Fruit to be initialized to be portable. This prevents us from initializing the Item as not portable, therefore, there won’t be situations where we need change the portability and this prevents the risk of privacy leaks. </w:t>
       </w:r>
     </w:p>
     <w:p/>
     <w:p>
       <w:r>
-        <w:lastRenderedPageBreak/>
         <w:t>There are two tick methods given to us from the Item class in engine. This class complies to the Liskov Substitution Principle as the input parameter accepted by the method overridden by the subclass is the same as the one from the superclass. This allows the subclass to behave the same way as the parent class and prevents the application from breaking.</w:t>
       </w:r>
     </w:p>
@@ -4107,7 +4126,6 @@
           <w:sz w:val="26"/>
           <w:szCs w:val="26"/>
         </w:rPr>
-        <w:lastRenderedPageBreak/>
         <w:t>BuyAction</w:t>
       </w:r>
       <w:r>
@@ -4376,7 +4394,6 @@
           <w:sz w:val="26"/>
           <w:szCs w:val="26"/>
         </w:rPr>
-        <w:lastRenderedPageBreak/>
         <w:t>Player</w:t>
       </w:r>
       <w:r>
@@ -4523,7 +4540,11 @@
     </w:p>
     <w:p>
       <w:r>
-        <w:t>In this class, we are making full us of the methods that are introduced in the other classes to check for things such as the terrain type instead of using instanceOf. This makes the code cleaner and more readable as it is more descriptive. The effects of Liskov Substitution Principle are shown here: the ground, although it is of Bush/Tree type, does not get any error although it is declared as Ground type. This is due to the classes complying to the rules of using the same input parameter when overriding the methods in the parent class. Thus, allows the application to not break.</w:t>
+        <w:t xml:space="preserve">In this class, we are making full us of the methods that are introduced in the other classes to check for things such as the terrain type instead of using instanceOf. This makes the code cleaner and more readable as it is more descriptive. The effects of Liskov Substitution </w:t>
+      </w:r>
+      <w:r>
+        <w:lastRenderedPageBreak/>
+        <w:t>Principle are shown here: the ground, although it is of Bush/Tree type, does not get any error although it is declared as Ground type. This is due to the classes complying to the rules of using the same input parameter when overriding the methods in the parent class. Thus, allows the application to not break.</w:t>
       </w:r>
     </w:p>
     <w:p/>

</xml_diff>

<commit_message>
update interaction diagram for DinoActor playTurn method
</commit_message>
<xml_diff>
--- a/docs/Design rationale - Assignment 2.docx
+++ b/docs/Design rationale - Assignment 2.docx
@@ -3068,11 +3068,6 @@
     </w:p>
     <w:p>
       <w:pPr>
-        <w:spacing w:after="240"/>
-      </w:pPr>
-    </w:p>
-    <w:p>
-      <w:pPr>
         <w:spacing w:before="240" w:after="240"/>
       </w:pPr>
       <w:r>
@@ -3257,192 +3252,191 @@
         <w:spacing w:before="240" w:after="240"/>
       </w:pPr>
       <w:r>
+        <w:t xml:space="preserve">An </w:t>
+      </w:r>
+      <w:r>
+        <w:t>age attribute is added to the DinoActor class, with appropriate methods to increment the age and change the displayChar in the playTurn method. This is good design since each class should be responsible for their own properties.</w:t>
+      </w:r>
+      <w:r>
+        <w:tab/>
+      </w:r>
+    </w:p>
+    <w:p>
+      <w:pPr>
+        <w:spacing w:before="240" w:after="240"/>
+      </w:pPr>
+    </w:p>
+    <w:p>
+      <w:pPr>
+        <w:spacing w:before="240" w:after="240"/>
+        <w:rPr>
+          <w:b/>
+          <w:sz w:val="26"/>
+          <w:szCs w:val="26"/>
+        </w:rPr>
+      </w:pPr>
+      <w:r>
+        <w:rPr>
+          <w:b/>
+          <w:sz w:val="26"/>
+          <w:szCs w:val="26"/>
+        </w:rPr>
+        <w:t>BreedingBehaviour and BreedingAction</w:t>
+      </w:r>
+    </w:p>
+    <w:p>
+      <w:pPr>
+        <w:spacing w:before="240" w:after="240"/>
+      </w:pPr>
+      <w:r>
+        <w:t>If two DinoActors are at adjacent locations, it will be checked whether they can breed or not. This is done so by calling getAction on BreedingBehaviour in the getAllowableActions method in DinoActor class. Note that the female DinoActor will have a 50% chance of getting pregnant once the breeding occurs. Due to the usage of Capabilities and getter methods to check whether the DinoActor has the capability of DinoCapabilities.CAN_BREED, when only need to perform downcasting once (from Actor to DinoActor). This helps us to reduce dependencies successfully, since the classes do not need to depend on Stegosaur, Brachiosaur or Allosaur.</w:t>
+      </w:r>
+    </w:p>
+    <w:p>
+      <w:pPr>
+        <w:spacing w:before="240" w:after="240"/>
+        <w:rPr>
+          <w:b/>
+          <w:sz w:val="26"/>
+          <w:szCs w:val="26"/>
+        </w:rPr>
+      </w:pPr>
+      <w:r>
+        <w:rPr>
+          <w:b/>
+          <w:sz w:val="26"/>
+          <w:szCs w:val="26"/>
+        </w:rPr>
+        <w:t>PregnancyBehaviour and LayEggAction</w:t>
+      </w:r>
+    </w:p>
+    <w:p>
+      <w:pPr>
+        <w:spacing w:before="240" w:after="240"/>
+      </w:pPr>
+      <w:r>
+        <w:t>After breeding, if a female DinoActor becomes pregnant, it will prioritize laying an egg above all. Due to the usage of Capabilities and getter methods to check whether the DinoActor has the capability of DinoCapabilities.PREGNANCY, when only need to perform downcasting once (from Actor to DinoActor). This helps us to reduce dependencies successfully, since the classes do not need to depend on Stegosaur, Brachiosaur or Allosaur.</w:t>
+      </w:r>
+      <w:r>
+        <w:t xml:space="preserve"> Note that a pregnant DinoActor will not be able to breed.</w:t>
+      </w:r>
+    </w:p>
+    <w:p>
+      <w:pPr>
+        <w:spacing w:before="240" w:after="240"/>
+        <w:rPr>
+          <w:b/>
+          <w:sz w:val="26"/>
+          <w:szCs w:val="26"/>
+        </w:rPr>
+      </w:pPr>
+      <w:r>
+        <w:rPr>
+          <w:b/>
+          <w:sz w:val="26"/>
+          <w:szCs w:val="26"/>
+        </w:rPr>
+        <w:t xml:space="preserve">Following </w:t>
+      </w:r>
+    </w:p>
+    <w:p>
+      <w:pPr>
+        <w:spacing w:before="240" w:after="240"/>
+      </w:pPr>
+      <w:r>
+        <w:t xml:space="preserve">This section includes the explanation of all DinoActors following mates, food or victims (Allosaur following Stegosaur to attack it when hungry). The original class FollowBehaviour was modified significantly, since at first it </w:t>
+      </w:r>
+      <w:r>
+        <w:rPr>
+          <w:b/>
+        </w:rPr>
+        <w:t>only detected Actors that were at eight immediate locations around it.</w:t>
+      </w:r>
+      <w:r>
+        <w:t xml:space="preserve"> Note that after modification, </w:t>
+      </w:r>
+      <w:r>
+        <w:rPr>
+          <w:b/>
+        </w:rPr>
+        <w:t>a suitable range</w:t>
+      </w:r>
+      <w:r>
+        <w:t xml:space="preserve"> is set for different behaviours such that it will search locations for targets to follow </w:t>
+      </w:r>
+      <w:r>
+        <w:rPr>
+          <w:b/>
+        </w:rPr>
+        <w:t>within the range MIN_RADIUS to MAX_RADIUS</w:t>
+      </w:r>
+      <w:r>
+        <w:t xml:space="preserve">. Modifications have also been made to make it </w:t>
+      </w:r>
+      <w:r>
+        <w:rPr>
+          <w:b/>
+        </w:rPr>
+        <w:t>more flexible and be able to follow Items or Ground (Tree or Bush that has fruit) as well.</w:t>
+      </w:r>
+      <w:r>
+        <w:t xml:space="preserve"> This helps to reduce redundancies significantly, and will also make any future extensions easy to implement. To achieve this, FollowBehaviour is made into an abstract class, which will be the base class for four other subclasses.</w:t>
+      </w:r>
+    </w:p>
+    <w:p>
+      <w:pPr>
+        <w:spacing w:before="240" w:after="240"/>
+        <w:rPr>
+          <w:b/>
+          <w:sz w:val="26"/>
+          <w:szCs w:val="26"/>
+        </w:rPr>
+      </w:pPr>
+      <w:r>
+        <w:rPr>
+          <w:b/>
+          <w:sz w:val="26"/>
+          <w:szCs w:val="26"/>
+        </w:rPr>
+        <w:t>Follow Behaviour abstract class - implements Behaviour</w:t>
+      </w:r>
+    </w:p>
+    <w:p>
+      <w:pPr>
+        <w:spacing w:before="240" w:after="240"/>
+        <w:rPr>
+          <w:b/>
+        </w:rPr>
+      </w:pPr>
+      <w:r>
+        <w:rPr>
+          <w:b/>
+        </w:rPr>
+        <w:t>Subclasses: FollowFoodOnGroundBehaviour, FollowFoodOnPlantBehaviour, FollowMateBehaviour and FollowVictimBehaviour</w:t>
+      </w:r>
+    </w:p>
+    <w:p>
+      <w:pPr>
+        <w:spacing w:before="240" w:after="240"/>
+      </w:pPr>
+      <w:r>
+        <w:t>The FollowBehaviour class is modified to contain methods that compose the core logic of the following functionality, with some abstract methods that need to be implemented by its child classes.</w:t>
+      </w:r>
+    </w:p>
+    <w:p>
+      <w:pPr>
+        <w:spacing w:before="240" w:after="240"/>
+      </w:pPr>
+      <w:r>
+        <w:t xml:space="preserve">Methods lookAround and getSpottedLocations are methods that work together to obtain the locations which are x number of squares away from the actor. Methods moveCloser and distance will work together to determine the next step the Actor should take to move closer to the target. </w:t>
+      </w:r>
+    </w:p>
+    <w:p>
+      <w:pPr>
+        <w:spacing w:before="240" w:after="240"/>
+      </w:pPr>
+      <w:r>
         <w:lastRenderedPageBreak/>
-        <w:t xml:space="preserve">An </w:t>
-      </w:r>
-      <w:r>
-        <w:t>age attribute is added to the DinoActor class, with appropriate methods to increment the age and change the displayChar in the playTurn method. This is good design since each class should be responsible for their own properties.</w:t>
-      </w:r>
-      <w:r>
-        <w:tab/>
-      </w:r>
-    </w:p>
-    <w:p>
-      <w:pPr>
-        <w:spacing w:before="240" w:after="240"/>
-      </w:pPr>
-    </w:p>
-    <w:p>
-      <w:pPr>
-        <w:spacing w:before="240" w:after="240"/>
-        <w:rPr>
-          <w:b/>
-          <w:sz w:val="26"/>
-          <w:szCs w:val="26"/>
-        </w:rPr>
-      </w:pPr>
-      <w:r>
-        <w:rPr>
-          <w:b/>
-          <w:sz w:val="26"/>
-          <w:szCs w:val="26"/>
-        </w:rPr>
-        <w:t>BreedingBehaviour and BreedingAction</w:t>
-      </w:r>
-    </w:p>
-    <w:p>
-      <w:pPr>
-        <w:spacing w:before="240" w:after="240"/>
-      </w:pPr>
-      <w:r>
-        <w:t>If two DinoActors are at adjacent locations, it will be checked whether they can breed or not. This is done so by calling getAction on BreedingBehaviour in the getAllowableActions method in DinoActor class. Note that the female DinoActor will have a 50% chance of getting pregnant once the breeding occurs. Due to the usage of Capabilities and getter methods to check whether the DinoActor has the capability of DinoCapabilities.CAN_BREED, when only need to perform downcasting once (from Actor to DinoActor). This helps us to reduce dependencies successfully, since the classes do not need to depend on Stegosaur, Brachiosaur or Allosaur.</w:t>
-      </w:r>
-    </w:p>
-    <w:p>
-      <w:pPr>
-        <w:spacing w:before="240" w:after="240"/>
-        <w:rPr>
-          <w:b/>
-          <w:sz w:val="26"/>
-          <w:szCs w:val="26"/>
-        </w:rPr>
-      </w:pPr>
-      <w:r>
-        <w:rPr>
-          <w:b/>
-          <w:sz w:val="26"/>
-          <w:szCs w:val="26"/>
-        </w:rPr>
-        <w:t>PregnancyBehaviour and LayEggAction</w:t>
-      </w:r>
-    </w:p>
-    <w:p>
-      <w:pPr>
-        <w:spacing w:before="240" w:after="240"/>
-      </w:pPr>
-      <w:r>
-        <w:t>After breeding, if a female DinoActor becomes pregnant, it will prioritize laying an egg above all. Due to the usage of Capabilities and getter methods to check whether the DinoActor has the capability of DinoCapabilities.PREGNANCY, when only need to perform downcasting once (from Actor to DinoActor). This helps us to reduce dependencies successfully, since the classes do not need to depend on Stegosaur, Brachiosaur or Allosaur.</w:t>
-      </w:r>
-      <w:r>
-        <w:t xml:space="preserve"> Note that a pregnant DinoActor will not be able to breed.</w:t>
-      </w:r>
-    </w:p>
-    <w:p>
-      <w:pPr>
-        <w:spacing w:before="240" w:after="240"/>
-        <w:rPr>
-          <w:b/>
-          <w:sz w:val="26"/>
-          <w:szCs w:val="26"/>
-        </w:rPr>
-      </w:pPr>
-      <w:r>
-        <w:rPr>
-          <w:b/>
-          <w:sz w:val="26"/>
-          <w:szCs w:val="26"/>
-        </w:rPr>
-        <w:t xml:space="preserve">Following </w:t>
-      </w:r>
-    </w:p>
-    <w:p>
-      <w:pPr>
-        <w:spacing w:before="240" w:after="240"/>
-      </w:pPr>
-      <w:r>
-        <w:t xml:space="preserve">This section includes the explanation of all DinoActors following mates, food or victims (Allosaur following Stegosaur to attack it when hungry). The original class FollowBehaviour was modified significantly, since at first it </w:t>
-      </w:r>
-      <w:r>
-        <w:rPr>
-          <w:b/>
-        </w:rPr>
-        <w:t>only detected Actors that were at eight immediate locations around it.</w:t>
-      </w:r>
-      <w:r>
-        <w:t xml:space="preserve"> Note that after modification, </w:t>
-      </w:r>
-      <w:r>
-        <w:rPr>
-          <w:b/>
-        </w:rPr>
-        <w:t>a suitable range</w:t>
-      </w:r>
-      <w:r>
-        <w:t xml:space="preserve"> is set for different behaviours such that it will search locations for targets to follow </w:t>
-      </w:r>
-      <w:r>
-        <w:rPr>
-          <w:b/>
-        </w:rPr>
-        <w:t>within the range MIN_RADIUS to MAX_RADIUS</w:t>
-      </w:r>
-      <w:r>
-        <w:t xml:space="preserve">. Modifications have also been made to make it </w:t>
-      </w:r>
-      <w:r>
-        <w:rPr>
-          <w:b/>
-        </w:rPr>
-        <w:t>more flexible and be able to follow Items or Ground (Tree or Bush that has fruit) as well.</w:t>
-      </w:r>
-      <w:r>
-        <w:t xml:space="preserve"> This helps to reduce redundancies significantly, and will also make any future extensions easy to implement. To achieve this, FollowBehaviour is made into an abstract class, which will be the base class for four other subclasses.</w:t>
-      </w:r>
-    </w:p>
-    <w:p>
-      <w:pPr>
-        <w:spacing w:before="240" w:after="240"/>
-        <w:rPr>
-          <w:b/>
-          <w:sz w:val="26"/>
-          <w:szCs w:val="26"/>
-        </w:rPr>
-      </w:pPr>
-      <w:r>
-        <w:rPr>
-          <w:b/>
-          <w:sz w:val="26"/>
-          <w:szCs w:val="26"/>
-        </w:rPr>
-        <w:t>Follow Behaviour abstract class - implements Behaviour</w:t>
-      </w:r>
-    </w:p>
-    <w:p>
-      <w:pPr>
-        <w:spacing w:before="240" w:after="240"/>
-        <w:rPr>
-          <w:b/>
-        </w:rPr>
-      </w:pPr>
-      <w:r>
-        <w:rPr>
-          <w:b/>
-        </w:rPr>
-        <w:t>Subclasses: FollowFoodOnGroundBehaviour, FollowFoodOnPlantBehaviour, FollowMateBehaviour and FollowVictimBehaviour</w:t>
-      </w:r>
-    </w:p>
-    <w:p>
-      <w:pPr>
-        <w:spacing w:before="240" w:after="240"/>
-      </w:pPr>
-      <w:r>
-        <w:t>The FollowBehaviour class is modified to contain methods that compose the core logic of the following functionality, with some abstract methods that need to be implemented by its child classes.</w:t>
-      </w:r>
-    </w:p>
-    <w:p>
-      <w:pPr>
-        <w:spacing w:before="240" w:after="240"/>
-      </w:pPr>
-      <w:r>
-        <w:lastRenderedPageBreak/>
-        <w:t xml:space="preserve">Methods lookAround and getSpottedLocations are methods that work together to obtain the locations which are x number of squares away from the actor. Methods moveCloser and distance will work together to determine the next step the Actor should take to move closer to the target. </w:t>
-      </w:r>
-    </w:p>
-    <w:p>
-      <w:pPr>
-        <w:spacing w:before="240" w:after="240"/>
-      </w:pPr>
-      <w:r>
         <w:t>Allowing an Actor to follow another Actor, Item or Ground is achieved by having two abstract methods:</w:t>
       </w:r>
     </w:p>
@@ -3628,11 +3622,7 @@
         <w:spacing w:before="240" w:after="240"/>
       </w:pPr>
       <w:r>
-        <w:t xml:space="preserve">The design of this class adheres to the Single Responsibility principle, as its only role is to represent the Egg entity that will eventually hatch into another DinoActor. Static constants </w:t>
-      </w:r>
-      <w:r>
-        <w:lastRenderedPageBreak/>
-        <w:t xml:space="preserve">were used in this class to store the number of turns that an Egg needs to wait till it hatches for each dinosaur species with its corresponding number of EcoPoints. This is to prevent hard coding literals and provide a single point of change. This class also integrates well with the base code since extending PortableItem allows an Egg to be picked up by Player directly with the existing engine, without extra changes. </w:t>
+        <w:t xml:space="preserve">The design of this class adheres to the Single Responsibility principle, as its only role is to represent the Egg entity that will eventually hatch into another DinoActor. Static constants were used in this class to store the number of turns that an Egg needs to wait till it hatches for each dinosaur species with its corresponding number of EcoPoints. This is to prevent hard coding literals and provide a single point of change. This class also integrates well with the base code since extending PortableItem allows an Egg to be picked up by Player directly with the existing engine, without extra changes. </w:t>
       </w:r>
     </w:p>
     <w:p>
@@ -3651,6 +3641,7 @@
           <w:sz w:val="28"/>
           <w:szCs w:val="28"/>
         </w:rPr>
+        <w:lastRenderedPageBreak/>
         <w:t>The “nature” part of the game:</w:t>
       </w:r>
     </w:p>
@@ -3850,16 +3841,13 @@
     </w:p>
     <w:p>
       <w:r>
-        <w:t xml:space="preserve">This class have one additional attribute which is the groundTime that is used to keep track of the how long the Fruit has been on the ground. This class is extended from the PortableItem </w:t>
-      </w:r>
+        <w:t xml:space="preserve">This class have one additional attribute which is the groundTime that is used to keep track of the how long the Fruit has been on the ground. This class is extended from the PortableItem class instead of the Item class. Item can be portable or not portable, directly inheriting from the PortableItem class allows the Fruit to be initialized to be portable. This prevents us from initializing the Item as not portable, therefore, there won’t be situations where we need change the portability and this prevents the risk of privacy leaks. </w:t>
+      </w:r>
+    </w:p>
+    <w:p/>
+    <w:p>
       <w:r>
         <w:lastRenderedPageBreak/>
-        <w:t xml:space="preserve">class instead of the Item class. Item can be portable or not portable, directly inheriting from the PortableItem class allows the Fruit to be initialized to be portable. This prevents us from initializing the Item as not portable, therefore, there won’t be situations where we need change the portability and this prevents the risk of privacy leaks. </w:t>
-      </w:r>
-    </w:p>
-    <w:p/>
-    <w:p>
-      <w:r>
         <w:t>There are two tick methods given to us from the Item class in engine. This class complies to the Liskov Substitution Principle as the input parameter accepted by the method overridden by the subclass is the same as the one from the superclass. This allows the subclass to behave the same way as the parent class and prevents the application from breaking.</w:t>
       </w:r>
     </w:p>
@@ -4126,6 +4114,7 @@
           <w:sz w:val="26"/>
           <w:szCs w:val="26"/>
         </w:rPr>
+        <w:lastRenderedPageBreak/>
         <w:t>BuyAction</w:t>
       </w:r>
       <w:r>
@@ -4394,6 +4383,7 @@
           <w:sz w:val="26"/>
           <w:szCs w:val="26"/>
         </w:rPr>
+        <w:lastRenderedPageBreak/>
         <w:t>Player</w:t>
       </w:r>
       <w:r>
@@ -4540,11 +4530,7 @@
     </w:p>
     <w:p>
       <w:r>
-        <w:t xml:space="preserve">In this class, we are making full us of the methods that are introduced in the other classes to check for things such as the terrain type instead of using instanceOf. This makes the code cleaner and more readable as it is more descriptive. The effects of Liskov Substitution </w:t>
-      </w:r>
-      <w:r>
-        <w:lastRenderedPageBreak/>
-        <w:t>Principle are shown here: the ground, although it is of Bush/Tree type, does not get any error although it is declared as Ground type. This is due to the classes complying to the rules of using the same input parameter when overriding the methods in the parent class. Thus, allows the application to not break.</w:t>
+        <w:t>In this class, we are making full us of the methods that are introduced in the other classes to check for things such as the terrain type instead of using instanceOf. This makes the code cleaner and more readable as it is more descriptive. The effects of Liskov Substitution Principle are shown here: the ground, although it is of Bush/Tree type, does not get any error although it is declared as Ground type. This is due to the classes complying to the rules of using the same input parameter when overriding the methods in the parent class. Thus, allows the application to not break.</w:t>
       </w:r>
     </w:p>
     <w:p/>

</xml_diff>

<commit_message>
Design Rationale Assignment 2 for Corpse, FeedingAction and Feeding Behaviour
</commit_message>
<xml_diff>
--- a/docs/Design rationale - Assignment 2.docx
+++ b/docs/Design rationale - Assignment 2.docx
@@ -280,12 +280,21 @@
       <w:r>
         <w:t xml:space="preserve">Inheritance is used in the design. When one class extends from another class, it becomes the child class of the class it is extending from. By extending from the parent class, the child class will be able to inherit the attributes and methods from the parent class. As there will be similarities between the child and parent class, these methods and attributes can be reused, thus reducing repetitive code which complies to the </w:t>
       </w:r>
+      <w:proofErr w:type="gramStart"/>
       <w:r>
         <w:rPr>
           <w:i/>
           <w:iCs/>
         </w:rPr>
-        <w:t>Don’t Repeat Yourself</w:t>
+        <w:t>Don’t</w:t>
+      </w:r>
+      <w:proofErr w:type="gramEnd"/>
+      <w:r>
+        <w:rPr>
+          <w:i/>
+          <w:iCs/>
+        </w:rPr>
+        <w:t xml:space="preserve"> Repeat Yourself</w:t>
       </w:r>
       <w:r>
         <w:t xml:space="preserve"> principle. </w:t>
@@ -367,12 +376,14 @@
                 <w:rFonts w:ascii="Arial" w:hAnsi="Arial" w:cs="Arial"/>
               </w:rPr>
             </w:pPr>
+            <w:proofErr w:type="spellStart"/>
             <w:r>
               <w:rPr>
                 <w:rFonts w:ascii="Arial" w:hAnsi="Arial" w:cs="Arial"/>
               </w:rPr>
               <w:t>BreedingAction</w:t>
             </w:r>
+            <w:proofErr w:type="spellEnd"/>
           </w:p>
         </w:tc>
         <w:tc>
@@ -406,12 +417,14 @@
                 <w:rFonts w:ascii="Arial" w:hAnsi="Arial" w:cs="Arial"/>
               </w:rPr>
             </w:pPr>
+            <w:proofErr w:type="spellStart"/>
             <w:r>
               <w:rPr>
                 <w:rFonts w:ascii="Arial" w:hAnsi="Arial" w:cs="Arial"/>
               </w:rPr>
               <w:t>AttackAction</w:t>
             </w:r>
+            <w:proofErr w:type="spellEnd"/>
           </w:p>
         </w:tc>
         <w:tc>
@@ -445,12 +458,14 @@
                 <w:rFonts w:ascii="Arial" w:hAnsi="Arial" w:cs="Arial"/>
               </w:rPr>
             </w:pPr>
+            <w:proofErr w:type="spellStart"/>
             <w:r>
               <w:rPr>
                 <w:rFonts w:ascii="Arial" w:hAnsi="Arial" w:cs="Arial"/>
               </w:rPr>
               <w:t>BuyAction</w:t>
             </w:r>
+            <w:proofErr w:type="spellEnd"/>
           </w:p>
         </w:tc>
         <w:tc>
@@ -485,12 +500,14 @@
                 <w:rFonts w:ascii="Arial" w:hAnsi="Arial" w:cs="Arial"/>
               </w:rPr>
             </w:pPr>
+            <w:proofErr w:type="spellStart"/>
             <w:r>
               <w:rPr>
                 <w:rFonts w:ascii="Arial" w:hAnsi="Arial" w:cs="Arial"/>
               </w:rPr>
               <w:t>CheckInventoryAction</w:t>
             </w:r>
+            <w:proofErr w:type="spellEnd"/>
           </w:p>
         </w:tc>
         <w:tc>
@@ -525,12 +542,14 @@
                 <w:rFonts w:ascii="Arial" w:hAnsi="Arial" w:cs="Arial"/>
               </w:rPr>
             </w:pPr>
+            <w:proofErr w:type="spellStart"/>
             <w:r>
               <w:rPr>
                 <w:rFonts w:ascii="Arial" w:hAnsi="Arial" w:cs="Arial"/>
               </w:rPr>
               <w:t>FeedingAction</w:t>
             </w:r>
+            <w:proofErr w:type="spellEnd"/>
           </w:p>
         </w:tc>
         <w:tc>
@@ -565,12 +584,14 @@
                 <w:rFonts w:ascii="Arial" w:hAnsi="Arial" w:cs="Arial"/>
               </w:rPr>
             </w:pPr>
+            <w:proofErr w:type="spellStart"/>
             <w:r>
               <w:rPr>
                 <w:rFonts w:ascii="Arial" w:hAnsi="Arial" w:cs="Arial"/>
               </w:rPr>
               <w:t>LayEggAction</w:t>
             </w:r>
+            <w:proofErr w:type="spellEnd"/>
           </w:p>
         </w:tc>
         <w:tc>
@@ -605,12 +626,14 @@
                 <w:rFonts w:ascii="Arial" w:hAnsi="Arial" w:cs="Arial"/>
               </w:rPr>
             </w:pPr>
+            <w:proofErr w:type="spellStart"/>
             <w:r>
               <w:rPr>
                 <w:rFonts w:ascii="Arial" w:hAnsi="Arial" w:cs="Arial"/>
               </w:rPr>
               <w:t>PlayerFeedAction</w:t>
             </w:r>
+            <w:proofErr w:type="spellEnd"/>
           </w:p>
         </w:tc>
         <w:tc>
@@ -645,12 +668,14 @@
                 <w:rFonts w:ascii="Arial" w:hAnsi="Arial" w:cs="Arial"/>
               </w:rPr>
             </w:pPr>
+            <w:proofErr w:type="spellStart"/>
             <w:r>
               <w:rPr>
                 <w:rFonts w:ascii="Arial" w:hAnsi="Arial" w:cs="Arial"/>
               </w:rPr>
               <w:t>SearchItemAction</w:t>
             </w:r>
+            <w:proofErr w:type="spellEnd"/>
           </w:p>
         </w:tc>
         <w:tc>
@@ -685,12 +710,14 @@
                 <w:rFonts w:ascii="Arial" w:hAnsi="Arial" w:cs="Arial"/>
               </w:rPr>
             </w:pPr>
+            <w:proofErr w:type="spellStart"/>
             <w:r>
               <w:rPr>
                 <w:rFonts w:ascii="Arial" w:hAnsi="Arial" w:cs="Arial"/>
               </w:rPr>
               <w:t>DinoActor</w:t>
             </w:r>
+            <w:proofErr w:type="spellEnd"/>
           </w:p>
         </w:tc>
         <w:tc>
@@ -724,12 +751,14 @@
                 <w:rFonts w:ascii="Arial" w:hAnsi="Arial" w:cs="Arial"/>
               </w:rPr>
             </w:pPr>
+            <w:proofErr w:type="spellStart"/>
             <w:r>
               <w:rPr>
                 <w:rFonts w:ascii="Arial" w:hAnsi="Arial" w:cs="Arial"/>
               </w:rPr>
               <w:t>FollowFoodOnGroundBehaviour</w:t>
             </w:r>
+            <w:proofErr w:type="spellEnd"/>
           </w:p>
         </w:tc>
         <w:tc>
@@ -742,12 +771,14 @@
                 <w:rFonts w:ascii="Arial" w:hAnsi="Arial" w:cs="Arial"/>
               </w:rPr>
             </w:pPr>
+            <w:proofErr w:type="spellStart"/>
             <w:r>
               <w:rPr>
                 <w:rFonts w:ascii="Arial" w:hAnsi="Arial" w:cs="Arial"/>
               </w:rPr>
               <w:t>FollowBehaviour</w:t>
             </w:r>
+            <w:proofErr w:type="spellEnd"/>
           </w:p>
         </w:tc>
       </w:tr>
@@ -762,12 +793,14 @@
                 <w:rFonts w:ascii="Arial" w:hAnsi="Arial" w:cs="Arial"/>
               </w:rPr>
             </w:pPr>
+            <w:proofErr w:type="spellStart"/>
             <w:r>
               <w:rPr>
                 <w:rFonts w:ascii="Arial" w:hAnsi="Arial" w:cs="Arial"/>
               </w:rPr>
               <w:t>FollowFoodOnPlantBehaviour</w:t>
             </w:r>
+            <w:proofErr w:type="spellEnd"/>
           </w:p>
         </w:tc>
         <w:tc>
@@ -780,12 +813,14 @@
                 <w:rFonts w:ascii="Arial" w:hAnsi="Arial" w:cs="Arial"/>
               </w:rPr>
             </w:pPr>
+            <w:proofErr w:type="spellStart"/>
             <w:r>
               <w:rPr>
                 <w:rFonts w:ascii="Arial" w:hAnsi="Arial" w:cs="Arial"/>
               </w:rPr>
               <w:t>FollowBehaviour</w:t>
             </w:r>
+            <w:proofErr w:type="spellEnd"/>
           </w:p>
         </w:tc>
       </w:tr>
@@ -800,12 +835,14 @@
                 <w:rFonts w:ascii="Arial" w:hAnsi="Arial" w:cs="Arial"/>
               </w:rPr>
             </w:pPr>
+            <w:proofErr w:type="spellStart"/>
             <w:r>
               <w:rPr>
                 <w:rFonts w:ascii="Arial" w:hAnsi="Arial" w:cs="Arial"/>
               </w:rPr>
               <w:t>FollowMateBehaviour</w:t>
             </w:r>
+            <w:proofErr w:type="spellEnd"/>
           </w:p>
         </w:tc>
         <w:tc>
@@ -818,12 +855,14 @@
                 <w:rFonts w:ascii="Arial" w:hAnsi="Arial" w:cs="Arial"/>
               </w:rPr>
             </w:pPr>
+            <w:proofErr w:type="spellStart"/>
             <w:r>
               <w:rPr>
                 <w:rFonts w:ascii="Arial" w:hAnsi="Arial" w:cs="Arial"/>
               </w:rPr>
               <w:t>FollowBehaviour</w:t>
             </w:r>
+            <w:proofErr w:type="spellEnd"/>
           </w:p>
         </w:tc>
       </w:tr>
@@ -838,12 +877,14 @@
                 <w:rFonts w:ascii="Arial" w:hAnsi="Arial" w:cs="Arial"/>
               </w:rPr>
             </w:pPr>
+            <w:proofErr w:type="spellStart"/>
             <w:r>
               <w:rPr>
                 <w:rFonts w:ascii="Arial" w:hAnsi="Arial" w:cs="Arial"/>
               </w:rPr>
               <w:t>FollowVictimBehaviour</w:t>
             </w:r>
+            <w:proofErr w:type="spellEnd"/>
           </w:p>
         </w:tc>
         <w:tc>
@@ -856,12 +897,14 @@
                 <w:rFonts w:ascii="Arial" w:hAnsi="Arial" w:cs="Arial"/>
               </w:rPr>
             </w:pPr>
+            <w:proofErr w:type="spellStart"/>
             <w:r>
               <w:rPr>
                 <w:rFonts w:ascii="Arial" w:hAnsi="Arial" w:cs="Arial"/>
               </w:rPr>
               <w:t>FollowBehaviour</w:t>
             </w:r>
+            <w:proofErr w:type="spellEnd"/>
           </w:p>
         </w:tc>
       </w:tr>
@@ -899,12 +942,14 @@
                 <w:rFonts w:ascii="Arial" w:hAnsi="Arial" w:cs="Arial"/>
               </w:rPr>
             </w:pPr>
+            <w:proofErr w:type="spellStart"/>
             <w:r>
               <w:rPr>
                 <w:rFonts w:ascii="Arial" w:hAnsi="Arial" w:cs="Arial"/>
               </w:rPr>
               <w:t>DinoActor</w:t>
             </w:r>
+            <w:proofErr w:type="spellEnd"/>
           </w:p>
         </w:tc>
       </w:tr>
@@ -939,12 +984,14 @@
                 <w:rFonts w:ascii="Arial" w:hAnsi="Arial" w:cs="Arial"/>
               </w:rPr>
             </w:pPr>
+            <w:proofErr w:type="spellStart"/>
             <w:r>
               <w:rPr>
                 <w:rFonts w:ascii="Arial" w:hAnsi="Arial" w:cs="Arial"/>
               </w:rPr>
               <w:t>DinoActor</w:t>
             </w:r>
+            <w:proofErr w:type="spellEnd"/>
           </w:p>
         </w:tc>
       </w:tr>
@@ -979,12 +1026,14 @@
                 <w:rFonts w:ascii="Arial" w:hAnsi="Arial" w:cs="Arial"/>
               </w:rPr>
             </w:pPr>
+            <w:proofErr w:type="spellStart"/>
             <w:r>
               <w:rPr>
                 <w:rFonts w:ascii="Arial" w:hAnsi="Arial" w:cs="Arial"/>
               </w:rPr>
               <w:t>DinoActor</w:t>
             </w:r>
+            <w:proofErr w:type="spellEnd"/>
           </w:p>
         </w:tc>
       </w:tr>
@@ -1040,12 +1089,14 @@
                 <w:rFonts w:ascii="Arial" w:hAnsi="Arial" w:cs="Arial"/>
               </w:rPr>
             </w:pPr>
+            <w:proofErr w:type="spellStart"/>
             <w:r>
               <w:rPr>
                 <w:rFonts w:ascii="Arial" w:hAnsi="Arial" w:cs="Arial"/>
               </w:rPr>
               <w:t>CapableGround</w:t>
             </w:r>
+            <w:proofErr w:type="spellEnd"/>
           </w:p>
         </w:tc>
         <w:tc>
@@ -1099,12 +1150,14 @@
                 <w:rFonts w:ascii="Arial" w:hAnsi="Arial" w:cs="Arial"/>
               </w:rPr>
             </w:pPr>
+            <w:proofErr w:type="spellStart"/>
             <w:r>
               <w:rPr>
                 <w:rFonts w:ascii="Arial" w:hAnsi="Arial" w:cs="Arial"/>
               </w:rPr>
               <w:t>CapableGround</w:t>
             </w:r>
+            <w:proofErr w:type="spellEnd"/>
           </w:p>
         </w:tc>
       </w:tr>
@@ -1139,12 +1192,14 @@
                 <w:rFonts w:ascii="Arial" w:hAnsi="Arial" w:cs="Arial"/>
               </w:rPr>
             </w:pPr>
+            <w:proofErr w:type="spellStart"/>
             <w:r>
               <w:rPr>
                 <w:rFonts w:ascii="Arial" w:hAnsi="Arial" w:cs="Arial"/>
               </w:rPr>
               <w:t>CapableGround</w:t>
             </w:r>
+            <w:proofErr w:type="spellEnd"/>
           </w:p>
         </w:tc>
       </w:tr>
@@ -1160,12 +1215,14 @@
                 <w:rFonts w:ascii="Arial" w:hAnsi="Arial" w:cs="Arial"/>
               </w:rPr>
             </w:pPr>
+            <w:proofErr w:type="spellStart"/>
             <w:r>
               <w:rPr>
                 <w:rFonts w:ascii="Arial" w:hAnsi="Arial" w:cs="Arial"/>
               </w:rPr>
               <w:t>VendingMachine</w:t>
             </w:r>
+            <w:proofErr w:type="spellEnd"/>
           </w:p>
         </w:tc>
         <w:tc>
@@ -1179,12 +1236,14 @@
                 <w:rFonts w:ascii="Arial" w:hAnsi="Arial" w:cs="Arial"/>
               </w:rPr>
             </w:pPr>
+            <w:proofErr w:type="spellStart"/>
             <w:r>
               <w:rPr>
                 <w:rFonts w:ascii="Arial" w:hAnsi="Arial" w:cs="Arial"/>
               </w:rPr>
               <w:t>CapableGround</w:t>
             </w:r>
+            <w:proofErr w:type="spellEnd"/>
           </w:p>
         </w:tc>
       </w:tr>
@@ -1259,12 +1318,14 @@
                 <w:rFonts w:ascii="Arial" w:hAnsi="Arial" w:cs="Arial"/>
               </w:rPr>
             </w:pPr>
+            <w:proofErr w:type="spellStart"/>
             <w:r>
               <w:rPr>
                 <w:rFonts w:ascii="Arial" w:hAnsi="Arial" w:cs="Arial"/>
               </w:rPr>
               <w:t>PortableItem</w:t>
             </w:r>
+            <w:proofErr w:type="spellEnd"/>
           </w:p>
         </w:tc>
       </w:tr>
@@ -1302,12 +1363,14 @@
                 <w:rFonts w:ascii="Arial" w:hAnsi="Arial" w:cs="Arial"/>
               </w:rPr>
             </w:pPr>
+            <w:proofErr w:type="spellStart"/>
             <w:r>
               <w:rPr>
                 <w:rFonts w:ascii="Arial" w:hAnsi="Arial" w:cs="Arial"/>
               </w:rPr>
               <w:t>PortableItem</w:t>
             </w:r>
+            <w:proofErr w:type="spellEnd"/>
           </w:p>
         </w:tc>
       </w:tr>
@@ -1345,12 +1408,14 @@
                 <w:rFonts w:ascii="Arial" w:hAnsi="Arial" w:cs="Arial"/>
               </w:rPr>
             </w:pPr>
+            <w:proofErr w:type="spellStart"/>
             <w:r>
               <w:rPr>
                 <w:rFonts w:ascii="Arial" w:hAnsi="Arial" w:cs="Arial"/>
               </w:rPr>
               <w:t>PortableItem</w:t>
             </w:r>
+            <w:proofErr w:type="spellEnd"/>
           </w:p>
         </w:tc>
       </w:tr>
@@ -1369,12 +1434,14 @@
                 <w:rFonts w:ascii="Arial" w:hAnsi="Arial" w:cs="Arial"/>
               </w:rPr>
             </w:pPr>
+            <w:proofErr w:type="spellStart"/>
             <w:r>
               <w:rPr>
                 <w:rFonts w:ascii="Arial" w:hAnsi="Arial" w:cs="Arial"/>
               </w:rPr>
               <w:t>MealKitsItem</w:t>
             </w:r>
+            <w:proofErr w:type="spellEnd"/>
           </w:p>
         </w:tc>
         <w:tc>
@@ -1388,12 +1455,14 @@
                 <w:rFonts w:ascii="Arial" w:hAnsi="Arial" w:cs="Arial"/>
               </w:rPr>
             </w:pPr>
+            <w:proofErr w:type="spellStart"/>
             <w:r>
               <w:rPr>
                 <w:rFonts w:ascii="Arial" w:hAnsi="Arial" w:cs="Arial"/>
               </w:rPr>
               <w:t>PortableItem</w:t>
             </w:r>
+            <w:proofErr w:type="spellEnd"/>
           </w:p>
         </w:tc>
       </w:tr>
@@ -1412,12 +1481,14 @@
                 <w:rFonts w:ascii="Arial" w:hAnsi="Arial" w:cs="Arial"/>
               </w:rPr>
             </w:pPr>
+            <w:proofErr w:type="spellStart"/>
             <w:r>
               <w:rPr>
                 <w:rFonts w:ascii="Arial" w:hAnsi="Arial" w:cs="Arial"/>
               </w:rPr>
               <w:t>LaserGun</w:t>
             </w:r>
+            <w:proofErr w:type="spellEnd"/>
           </w:p>
         </w:tc>
         <w:tc>
@@ -1431,12 +1502,14 @@
                 <w:rFonts w:ascii="Arial" w:hAnsi="Arial" w:cs="Arial"/>
               </w:rPr>
             </w:pPr>
+            <w:proofErr w:type="spellStart"/>
             <w:r>
               <w:rPr>
                 <w:rFonts w:ascii="Arial" w:hAnsi="Arial" w:cs="Arial"/>
               </w:rPr>
               <w:t>WeaponItem</w:t>
             </w:r>
+            <w:proofErr w:type="spellEnd"/>
           </w:p>
         </w:tc>
       </w:tr>
@@ -1571,7 +1644,23 @@
     </w:p>
     <w:p>
       <w:r>
-        <w:t xml:space="preserve">Enum classes are used in the design. There are a lot of fixed sets of constants used throughout the program which include attributes and methods. By using Enums, attributes are not needed to store the fixed values in certain classes. It is also more type-safe compared to using constants as it gives a more descriptive type name. Methods that are constant can also be accessed easily through the Enum class instead of needing to go through each class to find a method we need. It is cleaner, more readable and more maintainable to use Enum classes. </w:t>
+        <w:t xml:space="preserve">Enum classes are used in the design. There are a lot of fixed sets of constants used throughout the program which include attributes and methods. By using Enums, attributes are not needed to store the fixed values in certain classes. It is also more type-safe compared to using constants as it gives a more descriptive </w:t>
+      </w:r>
+      <w:proofErr w:type="gramStart"/>
+      <w:r>
+        <w:t>type</w:t>
+      </w:r>
+      <w:proofErr w:type="gramEnd"/>
+      <w:r>
+        <w:t xml:space="preserve"> name. Methods that are constant can also be accessed easily through the Enum class instead of needing to go through each class to find a method we need. It is cleaner, more </w:t>
+      </w:r>
+      <w:proofErr w:type="gramStart"/>
+      <w:r>
+        <w:t>readable</w:t>
+      </w:r>
+      <w:proofErr w:type="gramEnd"/>
+      <w:r>
+        <w:t xml:space="preserve"> and more maintainable to use Enum classes. </w:t>
       </w:r>
     </w:p>
     <w:p>
@@ -1591,12 +1680,14 @@
           <w:rFonts w:ascii="Arial" w:hAnsi="Arial" w:cs="Arial"/>
         </w:rPr>
       </w:pPr>
+      <w:proofErr w:type="spellStart"/>
       <w:r>
         <w:rPr>
           <w:rFonts w:ascii="Arial" w:hAnsi="Arial" w:cs="Arial"/>
         </w:rPr>
         <w:t>DinoCapabilities</w:t>
       </w:r>
+      <w:proofErr w:type="spellEnd"/>
     </w:p>
     <w:p>
       <w:pPr>
@@ -1610,12 +1701,14 @@
           <w:rFonts w:ascii="Arial" w:hAnsi="Arial" w:cs="Arial"/>
         </w:rPr>
       </w:pPr>
+      <w:proofErr w:type="spellStart"/>
       <w:r>
         <w:rPr>
           <w:rFonts w:ascii="Arial" w:hAnsi="Arial" w:cs="Arial"/>
         </w:rPr>
         <w:t>DinoEncyclopedia</w:t>
       </w:r>
+      <w:proofErr w:type="spellEnd"/>
     </w:p>
     <w:p>
       <w:pPr>
@@ -1629,12 +1722,14 @@
           <w:rFonts w:ascii="Arial" w:hAnsi="Arial" w:cs="Arial"/>
         </w:rPr>
       </w:pPr>
+      <w:proofErr w:type="spellStart"/>
       <w:r>
         <w:rPr>
           <w:rFonts w:ascii="Arial" w:hAnsi="Arial" w:cs="Arial"/>
         </w:rPr>
         <w:t>FoodType</w:t>
       </w:r>
+      <w:proofErr w:type="spellEnd"/>
     </w:p>
     <w:p>
       <w:pPr>
@@ -1648,12 +1743,14 @@
           <w:rFonts w:ascii="Arial" w:hAnsi="Arial" w:cs="Arial"/>
         </w:rPr>
       </w:pPr>
+      <w:proofErr w:type="spellStart"/>
       <w:r>
         <w:rPr>
           <w:rFonts w:ascii="Arial" w:hAnsi="Arial" w:cs="Arial"/>
         </w:rPr>
         <w:t>TerrainType</w:t>
       </w:r>
+      <w:proofErr w:type="spellEnd"/>
     </w:p>
     <w:p/>
     <w:p/>
@@ -2173,6 +2270,7 @@
           <w:szCs w:val="26"/>
         </w:rPr>
       </w:pPr>
+      <w:proofErr w:type="spellStart"/>
       <w:r>
         <w:rPr>
           <w:b/>
@@ -2180,8 +2278,27 @@
           <w:szCs w:val="26"/>
         </w:rPr>
         <w:lastRenderedPageBreak/>
-        <w:t>DinoActor abstract class - extends Actor</w:t>
-      </w:r>
+        <w:t>DinoActor</w:t>
+      </w:r>
+      <w:proofErr w:type="spellEnd"/>
+      <w:r>
+        <w:rPr>
+          <w:b/>
+          <w:sz w:val="26"/>
+          <w:szCs w:val="26"/>
+        </w:rPr>
+        <w:t xml:space="preserve"> abstract class - extends </w:t>
+      </w:r>
+      <w:proofErr w:type="gramStart"/>
+      <w:r>
+        <w:rPr>
+          <w:b/>
+          <w:sz w:val="26"/>
+          <w:szCs w:val="26"/>
+        </w:rPr>
+        <w:t>Actor</w:t>
+      </w:r>
+      <w:proofErr w:type="gramEnd"/>
     </w:p>
     <w:p>
       <w:pPr>
@@ -2206,8 +2323,13 @@
         <w:spacing w:before="240" w:after="240"/>
       </w:pPr>
       <w:r>
-        <w:t>All dinosaurs share a lot of common attributes and methods, such as age, printing out a message when they get hungry etc. An abstract class DinoActor</w:t>
-      </w:r>
+        <w:t xml:space="preserve">All dinosaurs share a lot of common attributes and methods, such as age, printing out a message when they get hungry etc. An abstract class </w:t>
+      </w:r>
+      <w:proofErr w:type="spellStart"/>
+      <w:r>
+        <w:t>DinoActor</w:t>
+      </w:r>
+      <w:proofErr w:type="spellEnd"/>
       <w:r>
         <w:rPr>
           <w:i/>
@@ -2224,8 +2346,13 @@
         <w:t>S</w:t>
       </w:r>
       <w:r>
-        <w:t>tegosaur, Brachiosaur and Allosaur, will inherit from DinoActor</w:t>
-      </w:r>
+        <w:t xml:space="preserve">tegosaur, Brachiosaur and Allosaur, will inherit from </w:t>
+      </w:r>
+      <w:proofErr w:type="spellStart"/>
+      <w:r>
+        <w:t>DinoActor</w:t>
+      </w:r>
+      <w:proofErr w:type="spellEnd"/>
       <w:r>
         <w:rPr>
           <w:i/>
@@ -2250,8 +2377,13 @@
         <w:spacing w:before="240"/>
       </w:pPr>
       <w:r>
-        <w:t>Don’t repeat yourself principle (common methods and attributes can be shared) and improve maintainability by utilizing abstraction</w:t>
-      </w:r>
+        <w:t xml:space="preserve">Don’t repeat yourself principle (common methods and attributes can be shared) and improve maintainability by utilizing </w:t>
+      </w:r>
+      <w:proofErr w:type="gramStart"/>
+      <w:r>
+        <w:t>abstraction</w:t>
+      </w:r>
+      <w:proofErr w:type="gramEnd"/>
     </w:p>
     <w:p>
       <w:pPr>
@@ -2260,8 +2392,13 @@
           <w:numId w:val="3"/>
         </w:numPr>
       </w:pPr>
-      <w:r>
-        <w:t>Liskov’s Substitution Principle and the Principle of Sound Contracting</w:t>
+      <w:proofErr w:type="spellStart"/>
+      <w:r>
+        <w:t>Liskov’s</w:t>
+      </w:r>
+      <w:proofErr w:type="spellEnd"/>
+      <w:r>
+        <w:t xml:space="preserve"> Substitution Principle and the Principle of Sound Contracting</w:t>
       </w:r>
     </w:p>
     <w:p>
@@ -2273,8 +2410,23 @@
         <w:spacing w:after="240"/>
       </w:pPr>
       <w:r>
-        <w:t>The subclasses of DinoActor have constructors that have 2 parameters less than DinoActor</w:t>
-      </w:r>
+        <w:t xml:space="preserve">The subclasses of </w:t>
+      </w:r>
+      <w:proofErr w:type="spellStart"/>
+      <w:r>
+        <w:t>DinoActor</w:t>
+      </w:r>
+      <w:proofErr w:type="spellEnd"/>
+      <w:r>
+        <w:t xml:space="preserve"> have constructors that have 2 parameters less than </w:t>
+      </w:r>
+      <w:proofErr w:type="spellStart"/>
+      <w:proofErr w:type="gramStart"/>
+      <w:r>
+        <w:t>DinoActor</w:t>
+      </w:r>
+      <w:proofErr w:type="spellEnd"/>
+      <w:proofErr w:type="gramEnd"/>
     </w:p>
     <w:p>
       <w:pPr>
@@ -2296,7 +2448,23 @@
         <w:spacing w:after="240"/>
       </w:pPr>
       <w:r>
-        <w:t>Note that most of the methods can be shared among the dinosaurs through the base class DinoActor, though if there are methods / attributes relevant for a certain type of dinosaur only, those field will be in the most specific class instead of in DinoActor. This is to ensure good design, by making sure classes are responsible for their own attributes.</w:t>
+        <w:t xml:space="preserve">Note that most of the methods can be shared among the dinosaurs through the base class </w:t>
+      </w:r>
+      <w:proofErr w:type="spellStart"/>
+      <w:r>
+        <w:t>DinoActor</w:t>
+      </w:r>
+      <w:proofErr w:type="spellEnd"/>
+      <w:r>
+        <w:t xml:space="preserve">, though if there are methods / attributes relevant for a certain type of dinosaur only, those field will be in the most specific class instead of in </w:t>
+      </w:r>
+      <w:proofErr w:type="spellStart"/>
+      <w:r>
+        <w:t>DinoActor</w:t>
+      </w:r>
+      <w:proofErr w:type="spellEnd"/>
+      <w:r>
+        <w:t>. This is to ensure good design, by making sure classes are responsible for their own attributes.</w:t>
       </w:r>
     </w:p>
     <w:p>
@@ -2321,8 +2489,13 @@
       <w:pPr>
         <w:spacing w:before="240" w:after="240"/>
       </w:pPr>
-      <w:r>
-        <w:t xml:space="preserve">DinoActors functionality - feeding, breeding, attacking, getting pregnant then laying eggs, have a dedicated class that implements Behaviour and class that extends Action. </w:t>
+      <w:proofErr w:type="spellStart"/>
+      <w:r>
+        <w:t>DinoActors</w:t>
+      </w:r>
+      <w:proofErr w:type="spellEnd"/>
+      <w:r>
+        <w:t xml:space="preserve"> functionality - feeding, breeding, attacking, getting pregnant then laying eggs, have a dedicated class that implements Behaviour and class that extends Action. </w:t>
       </w:r>
     </w:p>
     <w:tbl>
@@ -2396,9 +2569,19 @@
               </w:pBdr>
               <w:spacing w:line="240" w:lineRule="auto"/>
             </w:pPr>
-            <w:r>
-              <w:t>BreedingBehaviour and BreedingAction</w:t>
-            </w:r>
+            <w:proofErr w:type="spellStart"/>
+            <w:r>
+              <w:t>BreedingBehaviour</w:t>
+            </w:r>
+            <w:proofErr w:type="spellEnd"/>
+            <w:r>
+              <w:t xml:space="preserve"> and </w:t>
+            </w:r>
+            <w:proofErr w:type="spellStart"/>
+            <w:r>
+              <w:t>BreedingAction</w:t>
+            </w:r>
+            <w:proofErr w:type="spellEnd"/>
           </w:p>
         </w:tc>
       </w:tr>
@@ -2455,8 +2638,13 @@
               <w:spacing w:line="240" w:lineRule="auto"/>
             </w:pPr>
             <w:r>
-              <w:t>Feeding Behaviour and FeedingAction</w:t>
-            </w:r>
+              <w:t xml:space="preserve">Feeding Behaviour and </w:t>
+            </w:r>
+            <w:proofErr w:type="spellStart"/>
+            <w:r>
+              <w:t>FeedingAction</w:t>
+            </w:r>
+            <w:proofErr w:type="spellEnd"/>
           </w:p>
         </w:tc>
       </w:tr>
@@ -2512,9 +2700,19 @@
               </w:pBdr>
               <w:spacing w:line="240" w:lineRule="auto"/>
             </w:pPr>
-            <w:r>
-              <w:t>FedByPlayerBehaviour and PlayerFeedAction</w:t>
-            </w:r>
+            <w:proofErr w:type="spellStart"/>
+            <w:r>
+              <w:t>FedByPlayerBehaviour</w:t>
+            </w:r>
+            <w:proofErr w:type="spellEnd"/>
+            <w:r>
+              <w:t xml:space="preserve"> and </w:t>
+            </w:r>
+            <w:proofErr w:type="spellStart"/>
+            <w:r>
+              <w:t>PlayerFeedAction</w:t>
+            </w:r>
+            <w:proofErr w:type="spellEnd"/>
           </w:p>
         </w:tc>
       </w:tr>
@@ -2546,8 +2744,13 @@
               <w:spacing w:line="240" w:lineRule="auto"/>
             </w:pPr>
             <w:r>
-              <w:t>Attacking another DinoActor</w:t>
-            </w:r>
+              <w:t xml:space="preserve">Attacking another </w:t>
+            </w:r>
+            <w:proofErr w:type="spellStart"/>
+            <w:r>
+              <w:t>DinoActor</w:t>
+            </w:r>
+            <w:proofErr w:type="spellEnd"/>
           </w:p>
         </w:tc>
         <w:tc>
@@ -2573,9 +2776,19 @@
               </w:pBdr>
               <w:spacing w:line="240" w:lineRule="auto"/>
             </w:pPr>
-            <w:r>
-              <w:t>AttackBehaviour and AttackAction</w:t>
-            </w:r>
+            <w:proofErr w:type="spellStart"/>
+            <w:r>
+              <w:t>AttackBehaviour</w:t>
+            </w:r>
+            <w:proofErr w:type="spellEnd"/>
+            <w:r>
+              <w:t xml:space="preserve"> and </w:t>
+            </w:r>
+            <w:proofErr w:type="spellStart"/>
+            <w:r>
+              <w:t>AttackAction</w:t>
+            </w:r>
+            <w:proofErr w:type="spellEnd"/>
           </w:p>
         </w:tc>
       </w:tr>
@@ -2631,9 +2844,19 @@
               </w:pBdr>
               <w:spacing w:line="240" w:lineRule="auto"/>
             </w:pPr>
-            <w:r>
-              <w:t>PregnancyBehaviour and LayEggAction</w:t>
-            </w:r>
+            <w:proofErr w:type="spellStart"/>
+            <w:r>
+              <w:t>PregnancyBehaviour</w:t>
+            </w:r>
+            <w:proofErr w:type="spellEnd"/>
+            <w:r>
+              <w:t xml:space="preserve"> and </w:t>
+            </w:r>
+            <w:proofErr w:type="spellStart"/>
+            <w:r>
+              <w:t>LayEggAction</w:t>
+            </w:r>
+            <w:proofErr w:type="spellEnd"/>
           </w:p>
         </w:tc>
       </w:tr>
@@ -2690,8 +2913,21 @@
               <w:spacing w:line="240" w:lineRule="auto"/>
             </w:pPr>
             <w:r>
-              <w:t>(i) FollowMateBehaviour</w:t>
-            </w:r>
+              <w:t>(</w:t>
+            </w:r>
+            <w:proofErr w:type="spellStart"/>
+            <w:r>
+              <w:t>i</w:t>
+            </w:r>
+            <w:proofErr w:type="spellEnd"/>
+            <w:r>
+              <w:t xml:space="preserve">) </w:t>
+            </w:r>
+            <w:proofErr w:type="spellStart"/>
+            <w:r>
+              <w:t>FollowMateBehaviour</w:t>
+            </w:r>
+            <w:proofErr w:type="spellEnd"/>
           </w:p>
           <w:p>
             <w:pPr>
@@ -2706,8 +2942,13 @@
               <w:spacing w:line="240" w:lineRule="auto"/>
             </w:pPr>
             <w:r>
-              <w:t>(ii) FollowFoodOnGroundBehaviour</w:t>
-            </w:r>
+              <w:t xml:space="preserve">(ii) </w:t>
+            </w:r>
+            <w:proofErr w:type="spellStart"/>
+            <w:r>
+              <w:t>FollowFoodOnGroundBehaviour</w:t>
+            </w:r>
+            <w:proofErr w:type="spellEnd"/>
           </w:p>
           <w:p>
             <w:pPr>
@@ -2722,8 +2963,13 @@
               <w:spacing w:line="240" w:lineRule="auto"/>
             </w:pPr>
             <w:r>
-              <w:t>(iii) FollowFoodOnPlantBehaviour</w:t>
-            </w:r>
+              <w:t xml:space="preserve">(iii) </w:t>
+            </w:r>
+            <w:proofErr w:type="spellStart"/>
+            <w:r>
+              <w:t>FollowFoodOnPlantBehaviour</w:t>
+            </w:r>
+            <w:proofErr w:type="spellEnd"/>
           </w:p>
           <w:p>
             <w:pPr>
@@ -2738,8 +2984,13 @@
               <w:spacing w:line="240" w:lineRule="auto"/>
             </w:pPr>
             <w:r>
-              <w:t>(iv) FollowVictimBehaviour</w:t>
-            </w:r>
+              <w:t xml:space="preserve">(iv) </w:t>
+            </w:r>
+            <w:proofErr w:type="spellStart"/>
+            <w:r>
+              <w:t>FollowVictimBehaviour</w:t>
+            </w:r>
+            <w:proofErr w:type="spellEnd"/>
           </w:p>
           <w:p>
             <w:pPr>
@@ -2754,8 +3005,13 @@
               <w:spacing w:line="240" w:lineRule="auto"/>
             </w:pPr>
             <w:r>
-              <w:t>and MoveActorAction</w:t>
-            </w:r>
+              <w:t xml:space="preserve">and </w:t>
+            </w:r>
+            <w:proofErr w:type="spellStart"/>
+            <w:r>
+              <w:t>MoveActorAction</w:t>
+            </w:r>
+            <w:proofErr w:type="spellEnd"/>
           </w:p>
         </w:tc>
       </w:tr>
@@ -2765,7 +3021,15 @@
         <w:spacing w:before="240" w:after="240"/>
       </w:pPr>
       <w:r>
-        <w:t>Classes that implement Behaviour have an advantage, which is its getAction method can return an Action or null whenever appropriate.</w:t>
+        <w:t xml:space="preserve">Classes that implement Behaviour have an advantage, which is its </w:t>
+      </w:r>
+      <w:proofErr w:type="spellStart"/>
+      <w:r>
+        <w:t>getAction</w:t>
+      </w:r>
+      <w:proofErr w:type="spellEnd"/>
+      <w:r>
+        <w:t xml:space="preserve"> method can return an Action or null whenever appropriate.</w:t>
       </w:r>
     </w:p>
     <w:p>
@@ -2774,7 +3038,23 @@
       </w:pPr>
       <w:r>
         <w:lastRenderedPageBreak/>
-        <w:t>Leveraging on this, we implemented the DinoActor’s behaviour, such that all conditions that need to be checked before an Action can be returned is packed in its getAction method. If all necessary conditions are met, the appropriate Action is returned. If not, null can be returned. It also helps us to do any necessary updating of the Actor's state.</w:t>
+        <w:t xml:space="preserve">Leveraging on this, we implemented the </w:t>
+      </w:r>
+      <w:proofErr w:type="spellStart"/>
+      <w:r>
+        <w:t>DinoActor’s</w:t>
+      </w:r>
+      <w:proofErr w:type="spellEnd"/>
+      <w:r>
+        <w:t xml:space="preserve"> behaviour, such that all conditions that need to be checked before an Action can be returned is packed in its </w:t>
+      </w:r>
+      <w:proofErr w:type="spellStart"/>
+      <w:r>
+        <w:t>getAction</w:t>
+      </w:r>
+      <w:proofErr w:type="spellEnd"/>
+      <w:r>
+        <w:t xml:space="preserve"> method. If all necessary conditions are met, the appropriate Action is returned. If not, null can be returned. It also helps us to do any necessary updating of the Actor's state.</w:t>
       </w:r>
     </w:p>
     <w:p>
@@ -2782,7 +3062,23 @@
         <w:spacing w:before="240" w:after="240"/>
       </w:pPr>
       <w:r>
-        <w:t>For example, PregnancyBehaviour and LayEggAction:</w:t>
+        <w:t xml:space="preserve">For example, </w:t>
+      </w:r>
+      <w:proofErr w:type="spellStart"/>
+      <w:r>
+        <w:t>PregnancyBehaviour</w:t>
+      </w:r>
+      <w:proofErr w:type="spellEnd"/>
+      <w:r>
+        <w:t xml:space="preserve"> and </w:t>
+      </w:r>
+      <w:proofErr w:type="spellStart"/>
+      <w:r>
+        <w:t>LayEggAction</w:t>
+      </w:r>
+      <w:proofErr w:type="spellEnd"/>
+      <w:r>
+        <w:t>:</w:t>
       </w:r>
     </w:p>
     <w:p>
@@ -2790,7 +3086,47 @@
         <w:spacing w:before="240" w:after="240"/>
       </w:pPr>
       <w:r>
-        <w:t xml:space="preserve">When the getAction method of PregnancyBehaviour is called, it will check if the actor is a pregnant DinoActor that is due to lay an egg. If it is, LayEggAction is returned, otherwise it will decrement the pregnant DinoActor’s pregnancy period. </w:t>
+        <w:t xml:space="preserve">When the </w:t>
+      </w:r>
+      <w:proofErr w:type="spellStart"/>
+      <w:r>
+        <w:t>getAction</w:t>
+      </w:r>
+      <w:proofErr w:type="spellEnd"/>
+      <w:r>
+        <w:t xml:space="preserve"> method of </w:t>
+      </w:r>
+      <w:proofErr w:type="spellStart"/>
+      <w:r>
+        <w:t>PregnancyBehaviour</w:t>
+      </w:r>
+      <w:proofErr w:type="spellEnd"/>
+      <w:r>
+        <w:t xml:space="preserve"> is called, it will check if the actor is a pregnant </w:t>
+      </w:r>
+      <w:proofErr w:type="spellStart"/>
+      <w:r>
+        <w:t>DinoActor</w:t>
+      </w:r>
+      <w:proofErr w:type="spellEnd"/>
+      <w:r>
+        <w:t xml:space="preserve"> that is due to lay an egg. If it is, </w:t>
+      </w:r>
+      <w:proofErr w:type="spellStart"/>
+      <w:r>
+        <w:t>LayEggAction</w:t>
+      </w:r>
+      <w:proofErr w:type="spellEnd"/>
+      <w:r>
+        <w:t xml:space="preserve"> is returned, otherwise it will decrement the pregnant </w:t>
+      </w:r>
+      <w:proofErr w:type="spellStart"/>
+      <w:r>
+        <w:t>DinoActor’s</w:t>
+      </w:r>
+      <w:proofErr w:type="spellEnd"/>
+      <w:r>
+        <w:t xml:space="preserve"> pregnancy period. </w:t>
       </w:r>
     </w:p>
     <w:p>
@@ -2810,7 +3146,31 @@
         <w:spacing w:before="240"/>
       </w:pPr>
       <w:r>
-        <w:t>Information hiding is achieved. The DinoActor base class does not need to care about the conditions that need to be for a certain Action to occur, i.e. it does not need to know that a DinoActor needs to be a female to be pregnant.</w:t>
+        <w:t xml:space="preserve">Information hiding is achieved. The </w:t>
+      </w:r>
+      <w:proofErr w:type="spellStart"/>
+      <w:r>
+        <w:t>DinoActor</w:t>
+      </w:r>
+      <w:proofErr w:type="spellEnd"/>
+      <w:r>
+        <w:t xml:space="preserve"> base class does not need to care about the conditions that need to be for a certain Action to occur, </w:t>
+      </w:r>
+      <w:proofErr w:type="gramStart"/>
+      <w:r>
+        <w:t>i.e.</w:t>
+      </w:r>
+      <w:proofErr w:type="gramEnd"/>
+      <w:r>
+        <w:t xml:space="preserve"> it does not need to know that a </w:t>
+      </w:r>
+      <w:proofErr w:type="spellStart"/>
+      <w:r>
+        <w:t>DinoActor</w:t>
+      </w:r>
+      <w:proofErr w:type="spellEnd"/>
+      <w:r>
+        <w:t xml:space="preserve"> needs to be a female to be pregnant.</w:t>
       </w:r>
     </w:p>
     <w:p>
@@ -2821,7 +3181,23 @@
         </w:numPr>
       </w:pPr>
       <w:r>
-        <w:t>Reduce clutter in playTurn method in the DinoActor base class, cleaner code means better maintainability.</w:t>
+        <w:t xml:space="preserve">Reduce clutter in </w:t>
+      </w:r>
+      <w:proofErr w:type="spellStart"/>
+      <w:r>
+        <w:t>playTurn</w:t>
+      </w:r>
+      <w:proofErr w:type="spellEnd"/>
+      <w:r>
+        <w:t xml:space="preserve"> method in the </w:t>
+      </w:r>
+      <w:proofErr w:type="spellStart"/>
+      <w:r>
+        <w:t>DinoActor</w:t>
+      </w:r>
+      <w:proofErr w:type="spellEnd"/>
+      <w:r>
+        <w:t xml:space="preserve"> base class, cleaner code means better maintainability.</w:t>
       </w:r>
     </w:p>
     <w:p>
@@ -2832,7 +3208,15 @@
         </w:numPr>
       </w:pPr>
       <w:r>
-        <w:t>The single responsibility principle from SOLID is also achieved in a sense that the role of a Behaviour-implementing class and their corresponding Actions perform a single role together, simulating a specific behaviour together. Whenever there is something wrong with that behaviour, the programmers can just look into that to find the error.</w:t>
+        <w:t xml:space="preserve">The single responsibility principle from SOLID is also achieved in a sense that the role of a Behaviour-implementing class and their corresponding Actions perform a single role together, simulating a specific behaviour together. Whenever there is something wrong with that behaviour, the programmers can just </w:t>
+      </w:r>
+      <w:proofErr w:type="gramStart"/>
+      <w:r>
+        <w:t>look into</w:t>
+      </w:r>
+      <w:proofErr w:type="gramEnd"/>
+      <w:r>
+        <w:t xml:space="preserve"> that to find the error.</w:t>
       </w:r>
     </w:p>
     <w:p>
@@ -2844,7 +3228,15 @@
         <w:spacing w:after="240"/>
       </w:pPr>
       <w:r>
-        <w:t>Ease of extending code if any conditions need to be added or altered in the future, we can simply add it in the Behaviour class. If it needs to be removed, we just can delete the class and not add that behaviour into the DinoActor’s attribute, the rest of the code is not affected.</w:t>
+        <w:t xml:space="preserve">Ease of extending code if any conditions need to be added or altered in the future, we can simply add it in the Behaviour class. If it needs to be removed, we just can delete the class and not add that behaviour into the </w:t>
+      </w:r>
+      <w:proofErr w:type="spellStart"/>
+      <w:r>
+        <w:t>DinoActor’s</w:t>
+      </w:r>
+      <w:proofErr w:type="spellEnd"/>
+      <w:r>
+        <w:t xml:space="preserve"> attribute, the rest of the code is not affected.</w:t>
       </w:r>
     </w:p>
     <w:p>
@@ -2856,21 +3248,57 @@
           <w:szCs w:val="26"/>
         </w:rPr>
       </w:pPr>
-      <w:r>
-        <w:rPr>
-          <w:b/>
-          <w:sz w:val="26"/>
-          <w:szCs w:val="26"/>
-        </w:rPr>
-        <w:t>playTurn method in DinoActor</w:t>
-      </w:r>
+      <w:proofErr w:type="spellStart"/>
+      <w:r>
+        <w:rPr>
+          <w:b/>
+          <w:sz w:val="26"/>
+          <w:szCs w:val="26"/>
+        </w:rPr>
+        <w:t>playTurn</w:t>
+      </w:r>
+      <w:proofErr w:type="spellEnd"/>
+      <w:r>
+        <w:rPr>
+          <w:b/>
+          <w:sz w:val="26"/>
+          <w:szCs w:val="26"/>
+        </w:rPr>
+        <w:t xml:space="preserve"> method in </w:t>
+      </w:r>
+      <w:proofErr w:type="spellStart"/>
+      <w:r>
+        <w:rPr>
+          <w:b/>
+          <w:sz w:val="26"/>
+          <w:szCs w:val="26"/>
+        </w:rPr>
+        <w:t>DinoActor</w:t>
+      </w:r>
+      <w:proofErr w:type="spellEnd"/>
     </w:p>
     <w:p>
       <w:pPr>
         <w:spacing w:after="240"/>
       </w:pPr>
       <w:r>
-        <w:t>The playTurn method in DinoActor will determine the Action to return for each dinosaur in the end. We have implemented it such that the priority of Behaviour is in this order, where the first one is the most important:</w:t>
+        <w:t xml:space="preserve">The </w:t>
+      </w:r>
+      <w:proofErr w:type="spellStart"/>
+      <w:r>
+        <w:t>playTurn</w:t>
+      </w:r>
+      <w:proofErr w:type="spellEnd"/>
+      <w:r>
+        <w:t xml:space="preserve"> method in </w:t>
+      </w:r>
+      <w:proofErr w:type="spellStart"/>
+      <w:r>
+        <w:t>DinoActor</w:t>
+      </w:r>
+      <w:proofErr w:type="spellEnd"/>
+      <w:r>
+        <w:t xml:space="preserve"> will determine the Action to return for each dinosaur in the end. We have implemented it such that the priority of Behaviour is in this order, where the first one is the most important:</w:t>
       </w:r>
     </w:p>
     <w:p>
@@ -2889,12 +3317,40 @@
         <w:rPr>
           <w:rFonts w:ascii="Arial" w:hAnsi="Arial" w:cs="Arial"/>
         </w:rPr>
-        <w:t>Pregnancy Behaviour – A DinoActor prioritize laying an egg when it</w:t>
-      </w:r>
+        <w:t xml:space="preserve">Pregnancy </w:t>
+      </w:r>
+      <w:proofErr w:type="spellStart"/>
       <w:r>
         <w:rPr>
           <w:rFonts w:ascii="Arial" w:hAnsi="Arial" w:cs="Arial"/>
         </w:rPr>
+        <w:t>Behaviour</w:t>
+      </w:r>
+      <w:proofErr w:type="spellEnd"/>
+      <w:r>
+        <w:rPr>
+          <w:rFonts w:ascii="Arial" w:hAnsi="Arial" w:cs="Arial"/>
+        </w:rPr>
+        <w:t xml:space="preserve"> – A </w:t>
+      </w:r>
+      <w:proofErr w:type="spellStart"/>
+      <w:r>
+        <w:rPr>
+          <w:rFonts w:ascii="Arial" w:hAnsi="Arial" w:cs="Arial"/>
+        </w:rPr>
+        <w:t>DinoActor</w:t>
+      </w:r>
+      <w:proofErr w:type="spellEnd"/>
+      <w:r>
+        <w:rPr>
+          <w:rFonts w:ascii="Arial" w:hAnsi="Arial" w:cs="Arial"/>
+        </w:rPr>
+        <w:t xml:space="preserve"> prioritize laying an egg when it</w:t>
+      </w:r>
+      <w:r>
+        <w:rPr>
+          <w:rFonts w:ascii="Arial" w:hAnsi="Arial" w:cs="Arial"/>
+        </w:rPr>
         <w:t xml:space="preserve"> i</w:t>
       </w:r>
       <w:r>
@@ -2907,8 +3363,16 @@
         <w:rPr>
           <w:rFonts w:ascii="Arial" w:hAnsi="Arial" w:cs="Arial"/>
         </w:rPr>
-        <w:t xml:space="preserve"> above all</w:t>
-      </w:r>
+        <w:t xml:space="preserve"> above </w:t>
+      </w:r>
+      <w:proofErr w:type="gramStart"/>
+      <w:r>
+        <w:rPr>
+          <w:rFonts w:ascii="Arial" w:hAnsi="Arial" w:cs="Arial"/>
+        </w:rPr>
+        <w:t>all</w:t>
+      </w:r>
+      <w:proofErr w:type="gramEnd"/>
     </w:p>
     <w:p>
       <w:pPr>
@@ -2922,12 +3386,14 @@
           <w:rFonts w:ascii="Arial" w:hAnsi="Arial" w:cs="Arial"/>
         </w:rPr>
       </w:pPr>
+      <w:proofErr w:type="spellStart"/>
       <w:r>
         <w:rPr>
           <w:rFonts w:ascii="Arial" w:hAnsi="Arial" w:cs="Arial"/>
         </w:rPr>
         <w:t>BreedingBehaviour</w:t>
       </w:r>
+      <w:proofErr w:type="spellEnd"/>
     </w:p>
     <w:p>
       <w:pPr>
@@ -2941,12 +3407,14 @@
           <w:rFonts w:ascii="Arial" w:hAnsi="Arial" w:cs="Arial"/>
         </w:rPr>
       </w:pPr>
+      <w:proofErr w:type="spellStart"/>
       <w:r>
         <w:rPr>
           <w:rFonts w:ascii="Arial" w:hAnsi="Arial" w:cs="Arial"/>
         </w:rPr>
         <w:t>AttackBehaviour</w:t>
       </w:r>
+      <w:proofErr w:type="spellEnd"/>
     </w:p>
     <w:p>
       <w:pPr>
@@ -2960,12 +3428,14 @@
           <w:rFonts w:ascii="Arial" w:hAnsi="Arial" w:cs="Arial"/>
         </w:rPr>
       </w:pPr>
+      <w:proofErr w:type="spellStart"/>
       <w:r>
         <w:rPr>
           <w:rFonts w:ascii="Arial" w:hAnsi="Arial" w:cs="Arial"/>
         </w:rPr>
         <w:t>FeedingBehaviour</w:t>
       </w:r>
+      <w:proofErr w:type="spellEnd"/>
     </w:p>
     <w:p>
       <w:pPr>
@@ -2979,12 +3449,14 @@
           <w:rFonts w:ascii="Arial" w:hAnsi="Arial" w:cs="Arial"/>
         </w:rPr>
       </w:pPr>
+      <w:proofErr w:type="spellStart"/>
       <w:r>
         <w:rPr>
           <w:rFonts w:ascii="Arial" w:hAnsi="Arial" w:cs="Arial"/>
         </w:rPr>
         <w:t>FollowMateBehaviour</w:t>
       </w:r>
+      <w:proofErr w:type="spellEnd"/>
     </w:p>
     <w:p>
       <w:pPr>
@@ -2998,12 +3470,14 @@
           <w:rFonts w:ascii="Arial" w:hAnsi="Arial" w:cs="Arial"/>
         </w:rPr>
       </w:pPr>
+      <w:proofErr w:type="spellStart"/>
       <w:r>
         <w:rPr>
           <w:rFonts w:ascii="Arial" w:hAnsi="Arial" w:cs="Arial"/>
         </w:rPr>
         <w:t>FollowFoodOnGroundBehaviour</w:t>
       </w:r>
+      <w:proofErr w:type="spellEnd"/>
     </w:p>
     <w:p>
       <w:pPr>
@@ -3017,12 +3491,14 @@
           <w:rFonts w:ascii="Arial" w:hAnsi="Arial" w:cs="Arial"/>
         </w:rPr>
       </w:pPr>
+      <w:proofErr w:type="spellStart"/>
       <w:r>
         <w:rPr>
           <w:rFonts w:ascii="Arial" w:hAnsi="Arial" w:cs="Arial"/>
         </w:rPr>
         <w:t>FollowFoodOnPlantBehaviour</w:t>
       </w:r>
+      <w:proofErr w:type="spellEnd"/>
     </w:p>
     <w:p>
       <w:pPr>
@@ -3036,19 +3512,45 @@
           <w:rFonts w:ascii="Arial" w:hAnsi="Arial" w:cs="Arial"/>
         </w:rPr>
       </w:pPr>
+      <w:proofErr w:type="spellStart"/>
       <w:r>
         <w:rPr>
           <w:rFonts w:ascii="Arial" w:hAnsi="Arial" w:cs="Arial"/>
         </w:rPr>
         <w:t>WanderBehaviour</w:t>
       </w:r>
+      <w:proofErr w:type="spellEnd"/>
     </w:p>
     <w:p>
       <w:pPr>
         <w:spacing w:after="240"/>
       </w:pPr>
       <w:r>
-        <w:t>If all of the behaviours return null when getAction is invoked on them, this means that no appropriate Action can be returned, hence DoNothingAction will be returned instead.</w:t>
+        <w:t xml:space="preserve">If </w:t>
+      </w:r>
+      <w:proofErr w:type="gramStart"/>
+      <w:r>
+        <w:t>all of</w:t>
+      </w:r>
+      <w:proofErr w:type="gramEnd"/>
+      <w:r>
+        <w:t xml:space="preserve"> the behaviours return null when </w:t>
+      </w:r>
+      <w:proofErr w:type="spellStart"/>
+      <w:r>
+        <w:t>getAction</w:t>
+      </w:r>
+      <w:proofErr w:type="spellEnd"/>
+      <w:r>
+        <w:t xml:space="preserve"> is invoked on them, this means that no appropriate Action can be returned, hence </w:t>
+      </w:r>
+      <w:proofErr w:type="spellStart"/>
+      <w:r>
+        <w:t>DoNothingAction</w:t>
+      </w:r>
+      <w:proofErr w:type="spellEnd"/>
+      <w:r>
+        <w:t xml:space="preserve"> will be returned instead.</w:t>
       </w:r>
     </w:p>
     <w:p>
@@ -3075,13 +3577,23 @@
       <w:pPr>
         <w:spacing w:before="240" w:after="240"/>
       </w:pPr>
-      <w:r>
-        <w:rPr>
-          <w:b/>
-          <w:sz w:val="26"/>
-          <w:szCs w:val="26"/>
-        </w:rPr>
-        <w:t>DinoEncyclopedia Enum class</w:t>
+      <w:proofErr w:type="spellStart"/>
+      <w:r>
+        <w:rPr>
+          <w:b/>
+          <w:sz w:val="26"/>
+          <w:szCs w:val="26"/>
+        </w:rPr>
+        <w:t>DinoEncyclopedia</w:t>
+      </w:r>
+      <w:proofErr w:type="spellEnd"/>
+      <w:r>
+        <w:rPr>
+          <w:b/>
+          <w:sz w:val="26"/>
+          <w:szCs w:val="26"/>
+        </w:rPr>
+        <w:t xml:space="preserve"> Enum class</w:t>
       </w:r>
     </w:p>
     <w:p>
@@ -3097,7 +3609,23 @@
         <w:spacing w:before="240" w:after="240"/>
       </w:pPr>
       <w:r>
-        <w:t>These constants belong to their corresponding dinosaur classes, not to a specific any object. Hence, in order to have a standardized set of values necessary for initialization or any other usage, they are stored in the DinoEncyclopedia class.</w:t>
+        <w:t xml:space="preserve">These constants belong to their corresponding dinosaur classes, not to a specific any object. Hence, </w:t>
+      </w:r>
+      <w:proofErr w:type="gramStart"/>
+      <w:r>
+        <w:t>in order to</w:t>
+      </w:r>
+      <w:proofErr w:type="gramEnd"/>
+      <w:r>
+        <w:t xml:space="preserve"> have a standardized set of values necessary for initialization or any other usage, they are stored in the </w:t>
+      </w:r>
+      <w:proofErr w:type="spellStart"/>
+      <w:r>
+        <w:t>DinoEncyclopedia</w:t>
+      </w:r>
+      <w:proofErr w:type="spellEnd"/>
+      <w:r>
+        <w:t xml:space="preserve"> class.</w:t>
       </w:r>
     </w:p>
     <w:p>
@@ -3117,8 +3645,13 @@
         <w:spacing w:before="240"/>
       </w:pPr>
       <w:r>
-        <w:t>Cleaner code in Stegosaur, Brachiosaur and Allosaur since they can have significantly less fields needed to store constants</w:t>
-      </w:r>
+        <w:t xml:space="preserve">Cleaner code in Stegosaur, Brachiosaur and Allosaur since they can have significantly less fields needed to store </w:t>
+      </w:r>
+      <w:proofErr w:type="gramStart"/>
+      <w:r>
+        <w:t>constants</w:t>
+      </w:r>
+      <w:proofErr w:type="gramEnd"/>
     </w:p>
     <w:p>
       <w:pPr>
@@ -3128,8 +3661,13 @@
         </w:numPr>
       </w:pPr>
       <w:r>
-        <w:t>Prevent excessive hard coding</w:t>
-      </w:r>
+        <w:t xml:space="preserve">Prevent excessive hard </w:t>
+      </w:r>
+      <w:proofErr w:type="gramStart"/>
+      <w:r>
+        <w:t>coding</w:t>
+      </w:r>
+      <w:proofErr w:type="gramEnd"/>
     </w:p>
     <w:p>
       <w:pPr>
@@ -3139,8 +3677,13 @@
         </w:numPr>
       </w:pPr>
       <w:r>
-        <w:t>Having a standardized set of values, which can be accessed by other classes apart from dinosaur Actors making the values uniform throughout the project</w:t>
-      </w:r>
+        <w:t xml:space="preserve">Having a standardized set of values, which can be accessed by other classes apart from dinosaur Actors making the values uniform throughout the </w:t>
+      </w:r>
+      <w:proofErr w:type="gramStart"/>
+      <w:r>
+        <w:t>project</w:t>
+      </w:r>
+      <w:proofErr w:type="gramEnd"/>
     </w:p>
     <w:p>
       <w:pPr>
@@ -3150,8 +3693,13 @@
         </w:numPr>
       </w:pPr>
       <w:r>
-        <w:t>Separation of concerns and single point of change, whenever we want to change a value simply look into this class</w:t>
-      </w:r>
+        <w:t xml:space="preserve">Separation of concerns and single point of change, whenever we want to change a value simply look into this </w:t>
+      </w:r>
+      <w:proofErr w:type="gramStart"/>
+      <w:r>
+        <w:t>class</w:t>
+      </w:r>
+      <w:proofErr w:type="gramEnd"/>
     </w:p>
     <w:p>
       <w:pPr>
@@ -3162,8 +3710,13 @@
         <w:spacing w:after="240"/>
       </w:pPr>
       <w:r>
-        <w:t>Hence, allows for easier maintenance</w:t>
-      </w:r>
+        <w:t xml:space="preserve">Hence, allows for easier </w:t>
+      </w:r>
+      <w:proofErr w:type="gramStart"/>
+      <w:r>
+        <w:t>maintenance</w:t>
+      </w:r>
+      <w:proofErr w:type="gramEnd"/>
     </w:p>
     <w:p>
       <w:pPr>
@@ -3174,13 +3727,23 @@
           <w:szCs w:val="26"/>
         </w:rPr>
       </w:pPr>
-      <w:r>
-        <w:rPr>
-          <w:b/>
-          <w:sz w:val="26"/>
-          <w:szCs w:val="26"/>
-        </w:rPr>
-        <w:t>DinoCapabilities Enum class</w:t>
+      <w:proofErr w:type="spellStart"/>
+      <w:r>
+        <w:rPr>
+          <w:b/>
+          <w:sz w:val="26"/>
+          <w:szCs w:val="26"/>
+        </w:rPr>
+        <w:t>DinoCapabilities</w:t>
+      </w:r>
+      <w:proofErr w:type="spellEnd"/>
+      <w:r>
+        <w:rPr>
+          <w:b/>
+          <w:sz w:val="26"/>
+          <w:szCs w:val="26"/>
+        </w:rPr>
+        <w:t xml:space="preserve"> Enum class</w:t>
       </w:r>
     </w:p>
     <w:p>
@@ -3188,7 +3751,36 @@
         <w:spacing w:before="240" w:after="240"/>
       </w:pPr>
       <w:r>
-        <w:t xml:space="preserve">In the design of the first assignment, there were several small Enum classes (PregnancyStatus, BreedingCapability)created to be used as Capabilities. We have combined the common Capabilities that DinoActors may possess into a single Enum class so that there will not be too many classes containing merely one or two Enum values. </w:t>
+        <w:t>In the design of the first assignment, there were several small Enum classes (</w:t>
+      </w:r>
+      <w:proofErr w:type="spellStart"/>
+      <w:r>
+        <w:t>PregnancyStatus</w:t>
+      </w:r>
+      <w:proofErr w:type="spellEnd"/>
+      <w:r>
+        <w:t xml:space="preserve">, </w:t>
+      </w:r>
+      <w:proofErr w:type="spellStart"/>
+      <w:proofErr w:type="gramStart"/>
+      <w:r>
+        <w:t>BreedingCapability</w:t>
+      </w:r>
+      <w:proofErr w:type="spellEnd"/>
+      <w:r>
+        <w:t>)created</w:t>
+      </w:r>
+      <w:proofErr w:type="gramEnd"/>
+      <w:r>
+        <w:t xml:space="preserve"> to be used as Capabilities. We have combined the common Capabilities that </w:t>
+      </w:r>
+      <w:proofErr w:type="spellStart"/>
+      <w:r>
+        <w:t>DinoActors</w:t>
+      </w:r>
+      <w:proofErr w:type="spellEnd"/>
+      <w:r>
+        <w:t xml:space="preserve"> may possess into a single Enum class so that there will not be too many classes containing merely one or two Enum values. </w:t>
       </w:r>
     </w:p>
     <w:p>
@@ -3208,7 +3800,23 @@
         <w:spacing w:before="240"/>
       </w:pPr>
       <w:r>
-        <w:t>Integrates well with the existing system, can utilize hasCapability and addCapability method.</w:t>
+        <w:t xml:space="preserve">Integrates well with the existing system, can utilize </w:t>
+      </w:r>
+      <w:proofErr w:type="spellStart"/>
+      <w:r>
+        <w:t>hasCapability</w:t>
+      </w:r>
+      <w:proofErr w:type="spellEnd"/>
+      <w:r>
+        <w:t xml:space="preserve"> and </w:t>
+      </w:r>
+      <w:proofErr w:type="spellStart"/>
+      <w:r>
+        <w:t>addCapability</w:t>
+      </w:r>
+      <w:proofErr w:type="spellEnd"/>
+      <w:r>
+        <w:t xml:space="preserve"> method.</w:t>
       </w:r>
     </w:p>
     <w:p>
@@ -3219,7 +3827,31 @@
         </w:numPr>
       </w:pPr>
       <w:r>
-        <w:t xml:space="preserve">These capabilities with their accompanying accessors (small functions that return true if the DinoActor has such a Capability, false otherwise) will help to prevent excessive usage of the instanceOf keyword at multiple classes. Most of the time, we only need to downcast once to the base class, making the design more Object-Oriented. Though many accessors are needed, these small methods are safe and  will not cause side effects. </w:t>
+        <w:t xml:space="preserve">These capabilities with their accompanying accessors (small functions that return true if the </w:t>
+      </w:r>
+      <w:proofErr w:type="spellStart"/>
+      <w:r>
+        <w:t>DinoActor</w:t>
+      </w:r>
+      <w:proofErr w:type="spellEnd"/>
+      <w:r>
+        <w:t xml:space="preserve"> has such a Capability, false otherwise) will help to prevent excessive usage of the </w:t>
+      </w:r>
+      <w:proofErr w:type="spellStart"/>
+      <w:r>
+        <w:t>instanceOf</w:t>
+      </w:r>
+      <w:proofErr w:type="spellEnd"/>
+      <w:r>
+        <w:t xml:space="preserve"> keyword at multiple classes. Most of the time, we only need to downcast once to the base class, making the design more Object-Oriented. Though many accessors are needed, these small methods are safe </w:t>
+      </w:r>
+      <w:proofErr w:type="gramStart"/>
+      <w:r>
+        <w:t>and  will</w:t>
+      </w:r>
+      <w:proofErr w:type="gramEnd"/>
+      <w:r>
+        <w:t xml:space="preserve"> not cause side effects. </w:t>
       </w:r>
     </w:p>
     <w:p>
@@ -3231,7 +3863,15 @@
         <w:spacing w:after="240"/>
       </w:pPr>
       <w:r>
-        <w:t>Adhering to cohesion, since this class is solely for all Enums that should be used as Capabilities for DinoActors.</w:t>
+        <w:t xml:space="preserve">Adhering to cohesion, since this class is solely for all Enums that should be used as Capabilities for </w:t>
+      </w:r>
+      <w:proofErr w:type="spellStart"/>
+      <w:r>
+        <w:t>DinoActors</w:t>
+      </w:r>
+      <w:proofErr w:type="spellEnd"/>
+      <w:r>
+        <w:t>.</w:t>
       </w:r>
     </w:p>
     <w:p>
@@ -3249,8 +3889,18 @@
           <w:sz w:val="26"/>
           <w:szCs w:val="26"/>
         </w:rPr>
-        <w:t>Dinosaurs growing up</w:t>
-      </w:r>
+        <w:t xml:space="preserve">Dinosaurs growing </w:t>
+      </w:r>
+      <w:proofErr w:type="gramStart"/>
+      <w:r>
+        <w:rPr>
+          <w:b/>
+          <w:sz w:val="26"/>
+          <w:szCs w:val="26"/>
+        </w:rPr>
+        <w:t>up</w:t>
+      </w:r>
+      <w:proofErr w:type="gramEnd"/>
     </w:p>
     <w:p>
       <w:pPr>
@@ -3261,7 +3911,31 @@
         <w:t xml:space="preserve">An </w:t>
       </w:r>
       <w:r>
-        <w:t>age attribute is added to the DinoActor class, with appropriate methods to increment the age and change the displayChar in the playTurn method. This is good design since each class should be responsible for their own properties.</w:t>
+        <w:t xml:space="preserve">age attribute is added to the </w:t>
+      </w:r>
+      <w:proofErr w:type="spellStart"/>
+      <w:r>
+        <w:t>DinoActor</w:t>
+      </w:r>
+      <w:proofErr w:type="spellEnd"/>
+      <w:r>
+        <w:t xml:space="preserve"> class, with appropriate methods to increment the age and change the </w:t>
+      </w:r>
+      <w:proofErr w:type="spellStart"/>
+      <w:r>
+        <w:t>displayChar</w:t>
+      </w:r>
+      <w:proofErr w:type="spellEnd"/>
+      <w:r>
+        <w:t xml:space="preserve"> in the </w:t>
+      </w:r>
+      <w:proofErr w:type="spellStart"/>
+      <w:r>
+        <w:t>playTurn</w:t>
+      </w:r>
+      <w:proofErr w:type="spellEnd"/>
+      <w:r>
+        <w:t xml:space="preserve"> method. This is good design since each class should be responsible for their own properties.</w:t>
       </w:r>
       <w:r>
         <w:tab/>
@@ -3281,21 +3955,121 @@
           <w:szCs w:val="26"/>
         </w:rPr>
       </w:pPr>
-      <w:r>
-        <w:rPr>
-          <w:b/>
-          <w:sz w:val="26"/>
-          <w:szCs w:val="26"/>
-        </w:rPr>
-        <w:t>BreedingBehaviour and BreedingAction</w:t>
-      </w:r>
+      <w:proofErr w:type="spellStart"/>
+      <w:r>
+        <w:rPr>
+          <w:b/>
+          <w:sz w:val="26"/>
+          <w:szCs w:val="26"/>
+        </w:rPr>
+        <w:t>BreedingBehaviour</w:t>
+      </w:r>
+      <w:proofErr w:type="spellEnd"/>
+      <w:r>
+        <w:rPr>
+          <w:b/>
+          <w:sz w:val="26"/>
+          <w:szCs w:val="26"/>
+        </w:rPr>
+        <w:t xml:space="preserve"> and </w:t>
+      </w:r>
+      <w:proofErr w:type="spellStart"/>
+      <w:r>
+        <w:rPr>
+          <w:b/>
+          <w:sz w:val="26"/>
+          <w:szCs w:val="26"/>
+        </w:rPr>
+        <w:t>BreedingAction</w:t>
+      </w:r>
+      <w:proofErr w:type="spellEnd"/>
     </w:p>
     <w:p>
       <w:pPr>
         <w:spacing w:before="240" w:after="240"/>
       </w:pPr>
       <w:r>
-        <w:t>If two DinoActors are at adjacent locations, it will be checked whether they can breed or not. This is done so by calling getAction on BreedingBehaviour in the getAllowableActions method in DinoActor class. Note that the female DinoActor will have a 50% chance of getting pregnant once the breeding occurs. Due to the usage of Capabilities and getter methods to check whether the DinoActor has the capability of DinoCapabilities.CAN_BREED, when only need to perform downcasting once (from Actor to DinoActor). This helps us to reduce dependencies successfully, since the classes do not need to depend on Stegosaur, Brachiosaur or Allosaur.</w:t>
+        <w:t xml:space="preserve">If two </w:t>
+      </w:r>
+      <w:proofErr w:type="spellStart"/>
+      <w:r>
+        <w:t>DinoActors</w:t>
+      </w:r>
+      <w:proofErr w:type="spellEnd"/>
+      <w:r>
+        <w:t xml:space="preserve"> are at adjacent locations, it will be checked whether they can breed or not. This is done so by calling </w:t>
+      </w:r>
+      <w:proofErr w:type="spellStart"/>
+      <w:r>
+        <w:t>getAction</w:t>
+      </w:r>
+      <w:proofErr w:type="spellEnd"/>
+      <w:r>
+        <w:t xml:space="preserve"> on </w:t>
+      </w:r>
+      <w:proofErr w:type="spellStart"/>
+      <w:r>
+        <w:t>BreedingBehaviour</w:t>
+      </w:r>
+      <w:proofErr w:type="spellEnd"/>
+      <w:r>
+        <w:t xml:space="preserve"> in the </w:t>
+      </w:r>
+      <w:proofErr w:type="spellStart"/>
+      <w:r>
+        <w:t>getAllowableActions</w:t>
+      </w:r>
+      <w:proofErr w:type="spellEnd"/>
+      <w:r>
+        <w:t xml:space="preserve"> method in </w:t>
+      </w:r>
+      <w:proofErr w:type="spellStart"/>
+      <w:r>
+        <w:t>DinoActor</w:t>
+      </w:r>
+      <w:proofErr w:type="spellEnd"/>
+      <w:r>
+        <w:t xml:space="preserve"> class. Note that the female </w:t>
+      </w:r>
+      <w:proofErr w:type="spellStart"/>
+      <w:r>
+        <w:t>DinoActor</w:t>
+      </w:r>
+      <w:proofErr w:type="spellEnd"/>
+      <w:r>
+        <w:t xml:space="preserve"> will have a 50% chance of getting pregnant once the breeding occurs. Due to the usage of Capabilities and getter methods to check whether the </w:t>
+      </w:r>
+      <w:proofErr w:type="spellStart"/>
+      <w:r>
+        <w:t>DinoActor</w:t>
+      </w:r>
+      <w:proofErr w:type="spellEnd"/>
+      <w:r>
+        <w:t xml:space="preserve"> has the capability of </w:t>
+      </w:r>
+      <w:proofErr w:type="spellStart"/>
+      <w:r>
+        <w:t>DinoCapabilities.CAN_BREED</w:t>
+      </w:r>
+      <w:proofErr w:type="spellEnd"/>
+      <w:r>
+        <w:t xml:space="preserve">, when only need to perform </w:t>
+      </w:r>
+      <w:proofErr w:type="spellStart"/>
+      <w:r>
+        <w:t>downcasting</w:t>
+      </w:r>
+      <w:proofErr w:type="spellEnd"/>
+      <w:r>
+        <w:t xml:space="preserve"> once (from Actor to </w:t>
+      </w:r>
+      <w:proofErr w:type="spellStart"/>
+      <w:r>
+        <w:t>DinoActor</w:t>
+      </w:r>
+      <w:proofErr w:type="spellEnd"/>
+      <w:r>
+        <w:t>). This helps us to reduce dependencies successfully, since the classes do not need to depend on Stegosaur, Brachiosaur or Allosaur.</w:t>
       </w:r>
     </w:p>
     <w:p>
@@ -3307,24 +4081,519 @@
           <w:szCs w:val="26"/>
         </w:rPr>
       </w:pPr>
-      <w:r>
-        <w:rPr>
-          <w:b/>
-          <w:sz w:val="26"/>
-          <w:szCs w:val="26"/>
-        </w:rPr>
-        <w:t>PregnancyBehaviour and LayEggAction</w:t>
-      </w:r>
+      <w:proofErr w:type="spellStart"/>
+      <w:r>
+        <w:rPr>
+          <w:b/>
+          <w:sz w:val="26"/>
+          <w:szCs w:val="26"/>
+        </w:rPr>
+        <w:t>PregnancyBehaviour</w:t>
+      </w:r>
+      <w:proofErr w:type="spellEnd"/>
+      <w:r>
+        <w:rPr>
+          <w:b/>
+          <w:sz w:val="26"/>
+          <w:szCs w:val="26"/>
+        </w:rPr>
+        <w:t xml:space="preserve"> and </w:t>
+      </w:r>
+      <w:proofErr w:type="spellStart"/>
+      <w:r>
+        <w:rPr>
+          <w:b/>
+          <w:sz w:val="26"/>
+          <w:szCs w:val="26"/>
+        </w:rPr>
+        <w:t>LayEggAction</w:t>
+      </w:r>
+      <w:proofErr w:type="spellEnd"/>
     </w:p>
     <w:p>
       <w:pPr>
         <w:spacing w:before="240" w:after="240"/>
       </w:pPr>
       <w:r>
-        <w:t>After breeding, if a female DinoActor becomes pregnant, it will prioritize laying an egg above all. Due to the usage of Capabilities and getter methods to check whether the DinoActor has the capability of DinoCapabilities.PREGNANCY, when only need to perform downcasting once (from Actor to DinoActor). This helps us to reduce dependencies successfully, since the classes do not need to depend on Stegosaur, Brachiosaur or Allosaur.</w:t>
-      </w:r>
-      <w:r>
-        <w:t xml:space="preserve"> Note that a pregnant DinoActor will not be able to breed.</w:t>
+        <w:t xml:space="preserve">After breeding, if a female </w:t>
+      </w:r>
+      <w:proofErr w:type="spellStart"/>
+      <w:r>
+        <w:t>DinoActor</w:t>
+      </w:r>
+      <w:proofErr w:type="spellEnd"/>
+      <w:r>
+        <w:t xml:space="preserve"> becomes pregnant, it will prioritize laying an egg above all. Due to the usage of Capabilities and getter methods to check whether the </w:t>
+      </w:r>
+      <w:proofErr w:type="spellStart"/>
+      <w:r>
+        <w:t>DinoActor</w:t>
+      </w:r>
+      <w:proofErr w:type="spellEnd"/>
+      <w:r>
+        <w:t xml:space="preserve"> has the capability of </w:t>
+      </w:r>
+      <w:proofErr w:type="spellStart"/>
+      <w:r>
+        <w:t>DinoCapabilities.PREGNANCY</w:t>
+      </w:r>
+      <w:proofErr w:type="spellEnd"/>
+      <w:r>
+        <w:t xml:space="preserve">, when only need to perform </w:t>
+      </w:r>
+      <w:proofErr w:type="spellStart"/>
+      <w:r>
+        <w:t>downcasting</w:t>
+      </w:r>
+      <w:proofErr w:type="spellEnd"/>
+      <w:r>
+        <w:t xml:space="preserve"> once (from Actor to </w:t>
+      </w:r>
+      <w:proofErr w:type="spellStart"/>
+      <w:r>
+        <w:t>DinoActor</w:t>
+      </w:r>
+      <w:proofErr w:type="spellEnd"/>
+      <w:r>
+        <w:t>). This helps us to reduce dependencies successfully, since the classes do not need to depend on Stegosaur, Brachiosaur or Allosaur.</w:t>
+      </w:r>
+      <w:r>
+        <w:t xml:space="preserve"> Note that a pregnant </w:t>
+      </w:r>
+      <w:proofErr w:type="spellStart"/>
+      <w:r>
+        <w:t>DinoActor</w:t>
+      </w:r>
+      <w:proofErr w:type="spellEnd"/>
+      <w:r>
+        <w:t xml:space="preserve"> will not be able to breed.</w:t>
+      </w:r>
+    </w:p>
+    <w:p>
+      <w:pPr>
+        <w:rPr>
+          <w:b/>
+          <w:bCs/>
+          <w:sz w:val="26"/>
+          <w:szCs w:val="26"/>
+        </w:rPr>
+      </w:pPr>
+      <w:proofErr w:type="spellStart"/>
+      <w:r>
+        <w:rPr>
+          <w:b/>
+          <w:bCs/>
+          <w:sz w:val="26"/>
+          <w:szCs w:val="26"/>
+        </w:rPr>
+        <w:t>Feeding</w:t>
+      </w:r>
+      <w:r>
+        <w:rPr>
+          <w:b/>
+          <w:bCs/>
+          <w:sz w:val="26"/>
+          <w:szCs w:val="26"/>
+        </w:rPr>
+        <w:t>Action</w:t>
+      </w:r>
+      <w:proofErr w:type="spellEnd"/>
+      <w:r>
+        <w:rPr>
+          <w:b/>
+          <w:bCs/>
+          <w:sz w:val="26"/>
+          <w:szCs w:val="26"/>
+        </w:rPr>
+        <w:t xml:space="preserve"> and </w:t>
+      </w:r>
+      <w:proofErr w:type="spellStart"/>
+      <w:r>
+        <w:rPr>
+          <w:b/>
+          <w:bCs/>
+          <w:sz w:val="26"/>
+          <w:szCs w:val="26"/>
+        </w:rPr>
+        <w:t>FeedingBehaviour</w:t>
+      </w:r>
+      <w:proofErr w:type="spellEnd"/>
+    </w:p>
+    <w:p>
+      <w:pPr>
+        <w:rPr>
+          <w:b/>
+          <w:bCs/>
+          <w:sz w:val="26"/>
+          <w:szCs w:val="26"/>
+        </w:rPr>
+      </w:pPr>
+    </w:p>
+    <w:p>
+      <w:r>
+        <w:t>If</w:t>
+      </w:r>
+      <w:r>
+        <w:t xml:space="preserve"> a </w:t>
+      </w:r>
+      <w:proofErr w:type="spellStart"/>
+      <w:r>
+        <w:t>DinoActor</w:t>
+      </w:r>
+      <w:proofErr w:type="spellEnd"/>
+      <w:r>
+        <w:t xml:space="preserve"> finds a food item (Egg, Corpse, Fruit) or a plant (Tree or Bush) on the location adjacent to it, it will check whether they can feed on it or not. This is done so by calling </w:t>
+      </w:r>
+      <w:proofErr w:type="spellStart"/>
+      <w:r>
+        <w:t>getAction</w:t>
+      </w:r>
+      <w:proofErr w:type="spellEnd"/>
+      <w:r>
+        <w:t xml:space="preserve"> on </w:t>
+      </w:r>
+      <w:proofErr w:type="spellStart"/>
+      <w:r>
+        <w:t>FeedingBehaviour</w:t>
+      </w:r>
+      <w:proofErr w:type="spellEnd"/>
+      <w:r>
+        <w:t xml:space="preserve"> in the </w:t>
+      </w:r>
+      <w:proofErr w:type="spellStart"/>
+      <w:r>
+        <w:t>getAllowableActions</w:t>
+      </w:r>
+      <w:proofErr w:type="spellEnd"/>
+      <w:r>
+        <w:t xml:space="preserve"> method in </w:t>
+      </w:r>
+      <w:proofErr w:type="spellStart"/>
+      <w:r>
+        <w:t>DinoActor</w:t>
+      </w:r>
+      <w:proofErr w:type="spellEnd"/>
+      <w:r>
+        <w:t xml:space="preserve"> class. A carnivorous </w:t>
+      </w:r>
+      <w:proofErr w:type="spellStart"/>
+      <w:r>
+        <w:t>DinoActor</w:t>
+      </w:r>
+      <w:proofErr w:type="spellEnd"/>
+      <w:r>
+        <w:t xml:space="preserve"> which is the Allosaur can feed on Eggs and Corpses only whereas </w:t>
+      </w:r>
+      <w:proofErr w:type="gramStart"/>
+      <w:r>
+        <w:t>a</w:t>
+      </w:r>
+      <w:proofErr w:type="gramEnd"/>
+      <w:r>
+        <w:t xml:space="preserve"> herbivorous </w:t>
+      </w:r>
+      <w:proofErr w:type="spellStart"/>
+      <w:r>
+        <w:t>DinoActor</w:t>
+      </w:r>
+      <w:proofErr w:type="spellEnd"/>
+      <w:r>
+        <w:t xml:space="preserve"> can only eat Fruits which can be found on the ground, in trees and in bushes. Trees can only be searched for fruits by Brachiosaur and bushes can only be searched for fruits by Brachiosaur. Different food items may increase </w:t>
+      </w:r>
+      <w:proofErr w:type="spellStart"/>
+      <w:r>
+        <w:t>hitpoints</w:t>
+      </w:r>
+      <w:proofErr w:type="spellEnd"/>
+      <w:r>
+        <w:t xml:space="preserve"> of a </w:t>
+      </w:r>
+      <w:proofErr w:type="spellStart"/>
+      <w:r>
+        <w:t>DinoActor</w:t>
+      </w:r>
+      <w:proofErr w:type="spellEnd"/>
+      <w:r>
+        <w:t xml:space="preserve"> by varying amounts depending on food items and type of </w:t>
+      </w:r>
+      <w:proofErr w:type="spellStart"/>
+      <w:r>
+        <w:t>DinoActor</w:t>
+      </w:r>
+      <w:proofErr w:type="spellEnd"/>
+      <w:r>
+        <w:t xml:space="preserve">. In these two classes, we have used </w:t>
+      </w:r>
+      <w:r>
+        <w:t xml:space="preserve">Capabilities to check types of food items and </w:t>
+      </w:r>
+      <w:proofErr w:type="spellStart"/>
+      <w:r>
+        <w:t>DinoActor</w:t>
+      </w:r>
+      <w:proofErr w:type="spellEnd"/>
+      <w:r>
+        <w:t xml:space="preserve"> as well as getter methods to check whether the </w:t>
+      </w:r>
+      <w:proofErr w:type="spellStart"/>
+      <w:r>
+        <w:t>DinoActor</w:t>
+      </w:r>
+      <w:proofErr w:type="spellEnd"/>
+      <w:r>
+        <w:t xml:space="preserve"> has the capability </w:t>
+      </w:r>
+      <w:proofErr w:type="gramStart"/>
+      <w:r>
+        <w:t>of :</w:t>
+      </w:r>
+      <w:proofErr w:type="gramEnd"/>
+    </w:p>
+    <w:p>
+      <w:pPr>
+        <w:pStyle w:val="ListParagraph"/>
+        <w:numPr>
+          <w:ilvl w:val="0"/>
+          <w:numId w:val="16"/>
+        </w:numPr>
+        <w:rPr>
+          <w:sz w:val="26"/>
+          <w:szCs w:val="26"/>
+        </w:rPr>
+      </w:pPr>
+      <w:proofErr w:type="spellStart"/>
+      <w:r>
+        <w:t>DinoCapabilities.CARNIVORE</w:t>
+      </w:r>
+      <w:proofErr w:type="spellEnd"/>
+      <w:r>
+        <w:t xml:space="preserve"> </w:t>
+      </w:r>
+    </w:p>
+    <w:p>
+      <w:pPr>
+        <w:pStyle w:val="ListParagraph"/>
+        <w:numPr>
+          <w:ilvl w:val="0"/>
+          <w:numId w:val="16"/>
+        </w:numPr>
+        <w:rPr>
+          <w:sz w:val="26"/>
+          <w:szCs w:val="26"/>
+        </w:rPr>
+      </w:pPr>
+      <w:proofErr w:type="spellStart"/>
+      <w:r>
+        <w:t>DinoCapabilities.</w:t>
+      </w:r>
+      <w:r>
+        <w:t>HERBIVORE</w:t>
+      </w:r>
+      <w:proofErr w:type="spellEnd"/>
+    </w:p>
+    <w:p>
+      <w:pPr>
+        <w:pStyle w:val="ListParagraph"/>
+        <w:numPr>
+          <w:ilvl w:val="0"/>
+          <w:numId w:val="16"/>
+        </w:numPr>
+        <w:rPr>
+          <w:sz w:val="26"/>
+          <w:szCs w:val="26"/>
+        </w:rPr>
+      </w:pPr>
+      <w:proofErr w:type="spellStart"/>
+      <w:r>
+        <w:t>DinoCapabilities.</w:t>
+      </w:r>
+      <w:r>
+        <w:t>CAN_REACH_TREE</w:t>
+      </w:r>
+      <w:proofErr w:type="spellEnd"/>
+      <w:r>
+        <w:t xml:space="preserve"> (For </w:t>
+      </w:r>
+      <w:proofErr w:type="spellStart"/>
+      <w:r>
+        <w:t>Brachiosaurs</w:t>
+      </w:r>
+      <w:r>
+        <w:t>.Stegosaurs</w:t>
+      </w:r>
+      <w:proofErr w:type="spellEnd"/>
+      <w:r>
+        <w:t xml:space="preserve"> do not have this capability</w:t>
+      </w:r>
+      <w:r>
+        <w:t>)</w:t>
+      </w:r>
+    </w:p>
+    <w:p>
+      <w:pPr>
+        <w:rPr>
+          <w:sz w:val="26"/>
+          <w:szCs w:val="26"/>
+        </w:rPr>
+      </w:pPr>
+      <w:r>
+        <w:t xml:space="preserve">when the actor is </w:t>
+      </w:r>
+      <w:proofErr w:type="spellStart"/>
+      <w:r>
+        <w:t>downcasted</w:t>
+      </w:r>
+      <w:proofErr w:type="spellEnd"/>
+      <w:r>
+        <w:t xml:space="preserve"> from Actor type to </w:t>
+      </w:r>
+      <w:proofErr w:type="spellStart"/>
+      <w:r>
+        <w:t>DinoActor</w:t>
+      </w:r>
+      <w:proofErr w:type="spellEnd"/>
+      <w:r>
+        <w:t xml:space="preserve"> type.</w:t>
+      </w:r>
+    </w:p>
+    <w:p/>
+    <w:p>
+      <w:r>
+        <w:t xml:space="preserve">For the item(s), they are </w:t>
+      </w:r>
+      <w:proofErr w:type="spellStart"/>
+      <w:r>
+        <w:t>downcasted</w:t>
+      </w:r>
+      <w:proofErr w:type="spellEnd"/>
+      <w:r>
+        <w:t xml:space="preserve"> to </w:t>
+      </w:r>
+      <w:proofErr w:type="spellStart"/>
+      <w:r>
+        <w:t>PortableItem</w:t>
+      </w:r>
+      <w:proofErr w:type="spellEnd"/>
+      <w:r>
+        <w:t xml:space="preserve"> where we can check their capabilities:</w:t>
+      </w:r>
+    </w:p>
+    <w:p>
+      <w:pPr>
+        <w:pStyle w:val="ListParagraph"/>
+        <w:numPr>
+          <w:ilvl w:val="0"/>
+          <w:numId w:val="17"/>
+        </w:numPr>
+        <w:rPr>
+          <w:sz w:val="26"/>
+          <w:szCs w:val="26"/>
+        </w:rPr>
+      </w:pPr>
+      <w:proofErr w:type="spellStart"/>
+      <w:r>
+        <w:t>FoodType.CARNIVORE</w:t>
+      </w:r>
+      <w:proofErr w:type="spellEnd"/>
+    </w:p>
+    <w:p>
+      <w:pPr>
+        <w:pStyle w:val="ListParagraph"/>
+        <w:numPr>
+          <w:ilvl w:val="0"/>
+          <w:numId w:val="17"/>
+        </w:numPr>
+        <w:rPr>
+          <w:sz w:val="26"/>
+          <w:szCs w:val="26"/>
+        </w:rPr>
+      </w:pPr>
+      <w:proofErr w:type="spellStart"/>
+      <w:r>
+        <w:t>FoodType.HERBIVORE</w:t>
+      </w:r>
+      <w:proofErr w:type="spellEnd"/>
+    </w:p>
+    <w:p>
+      <w:pPr>
+        <w:rPr>
+          <w:sz w:val="26"/>
+          <w:szCs w:val="26"/>
+        </w:rPr>
+      </w:pPr>
+    </w:p>
+    <w:p>
+      <w:r>
+        <w:t xml:space="preserve">For trees and bushes, we downcast them from Ground to </w:t>
+      </w:r>
+      <w:proofErr w:type="spellStart"/>
+      <w:r>
+        <w:t>CapableGround</w:t>
+      </w:r>
+      <w:proofErr w:type="spellEnd"/>
+      <w:r>
+        <w:t xml:space="preserve"> and check their capabilities which are:</w:t>
+      </w:r>
+    </w:p>
+    <w:p>
+      <w:pPr>
+        <w:pStyle w:val="ListParagraph"/>
+        <w:numPr>
+          <w:ilvl w:val="0"/>
+          <w:numId w:val="18"/>
+        </w:numPr>
+      </w:pPr>
+      <w:proofErr w:type="spellStart"/>
+      <w:r>
+        <w:t>TerrainType.HAS_FRUITS</w:t>
+      </w:r>
+      <w:proofErr w:type="spellEnd"/>
+    </w:p>
+    <w:p>
+      <w:pPr>
+        <w:pStyle w:val="ListParagraph"/>
+        <w:numPr>
+          <w:ilvl w:val="0"/>
+          <w:numId w:val="18"/>
+        </w:numPr>
+      </w:pPr>
+      <w:proofErr w:type="spellStart"/>
+      <w:r>
+        <w:t>TerrainType.BUSH</w:t>
+      </w:r>
+      <w:proofErr w:type="spellEnd"/>
+    </w:p>
+    <w:p>
+      <w:pPr>
+        <w:pStyle w:val="ListParagraph"/>
+        <w:numPr>
+          <w:ilvl w:val="0"/>
+          <w:numId w:val="18"/>
+        </w:numPr>
+      </w:pPr>
+      <w:proofErr w:type="spellStart"/>
+      <w:r>
+        <w:t>TerrainType.TREE</w:t>
+      </w:r>
+      <w:proofErr w:type="spellEnd"/>
+    </w:p>
+    <w:p>
+      <w:pPr>
+        <w:rPr>
+          <w:sz w:val="26"/>
+          <w:szCs w:val="26"/>
+        </w:rPr>
+      </w:pPr>
+    </w:p>
+    <w:p>
+      <w:pPr>
+        <w:rPr>
+          <w:sz w:val="26"/>
+          <w:szCs w:val="26"/>
+        </w:rPr>
+      </w:pPr>
+      <w:r>
+        <w:t xml:space="preserve">This helps to reduce dependencies since the classes do not depend on Allosaur, Brachiosaur or Stegosaur classes. </w:t>
       </w:r>
     </w:p>
     <w:p>
@@ -3350,7 +4619,31 @@
         <w:spacing w:before="240" w:after="240"/>
       </w:pPr>
       <w:r>
-        <w:t xml:space="preserve">This section includes the explanation of all DinoActors following mates, food or victims (Allosaur following Stegosaur to attack it when hungry). The original class FollowBehaviour was modified significantly, since at first it </w:t>
+        <w:t xml:space="preserve">This section includes the explanation of all </w:t>
+      </w:r>
+      <w:proofErr w:type="spellStart"/>
+      <w:r>
+        <w:t>DinoActors</w:t>
+      </w:r>
+      <w:proofErr w:type="spellEnd"/>
+      <w:r>
+        <w:t xml:space="preserve"> following mates, </w:t>
+      </w:r>
+      <w:proofErr w:type="gramStart"/>
+      <w:r>
+        <w:t>food</w:t>
+      </w:r>
+      <w:proofErr w:type="gramEnd"/>
+      <w:r>
+        <w:t xml:space="preserve"> or victims (Allosaur following Stegosaur to attack it when hungry). The original class </w:t>
+      </w:r>
+      <w:proofErr w:type="spellStart"/>
+      <w:r>
+        <w:t>FollowBehaviour</w:t>
+      </w:r>
+      <w:proofErr w:type="spellEnd"/>
+      <w:r>
+        <w:t xml:space="preserve"> was modified significantly, since at first it </w:t>
       </w:r>
       <w:r>
         <w:rPr>
@@ -3386,7 +4679,23 @@
         <w:t>more flexible and be able to follow Items or Ground (Tree or Bush that has fruit) as well.</w:t>
       </w:r>
       <w:r>
-        <w:t xml:space="preserve"> This helps to reduce redundancies significantly, and will also make any future extensions easy to implement. To achieve this, FollowBehaviour is made into an abstract class, which will be the base class for four other subclasses.</w:t>
+        <w:t xml:space="preserve"> This helps to reduce redundancies </w:t>
+      </w:r>
+      <w:proofErr w:type="gramStart"/>
+      <w:r>
+        <w:t>significantly, and</w:t>
+      </w:r>
+      <w:proofErr w:type="gramEnd"/>
+      <w:r>
+        <w:t xml:space="preserve"> will also make any future extensions easy to implement. To achieve this, </w:t>
+      </w:r>
+      <w:proofErr w:type="spellStart"/>
+      <w:r>
+        <w:t>FollowBehaviour</w:t>
+      </w:r>
+      <w:proofErr w:type="spellEnd"/>
+      <w:r>
+        <w:t xml:space="preserve"> is made into an abstract class, which will be the base class for four other subclasses.</w:t>
       </w:r>
     </w:p>
     <w:p>
@@ -3404,8 +4713,18 @@
           <w:sz w:val="26"/>
           <w:szCs w:val="26"/>
         </w:rPr>
-        <w:t>Follow Behaviour abstract class - implements Behaviour</w:t>
-      </w:r>
+        <w:t xml:space="preserve">Follow Behaviour abstract class - implements </w:t>
+      </w:r>
+      <w:proofErr w:type="gramStart"/>
+      <w:r>
+        <w:rPr>
+          <w:b/>
+          <w:sz w:val="26"/>
+          <w:szCs w:val="26"/>
+        </w:rPr>
+        <w:t>Behaviour</w:t>
+      </w:r>
+      <w:proofErr w:type="gramEnd"/>
     </w:p>
     <w:p>
       <w:pPr>
@@ -3418,15 +4737,73 @@
         <w:rPr>
           <w:b/>
         </w:rPr>
-        <w:t>Subclasses: FollowFoodOnGroundBehaviour, FollowFoodOnPlantBehaviour, FollowMateBehaviour and FollowVictimBehaviour</w:t>
-      </w:r>
+        <w:t xml:space="preserve">Subclasses: </w:t>
+      </w:r>
+      <w:proofErr w:type="spellStart"/>
+      <w:r>
+        <w:rPr>
+          <w:b/>
+        </w:rPr>
+        <w:t>FollowFoodOnGroundBehaviour</w:t>
+      </w:r>
+      <w:proofErr w:type="spellEnd"/>
+      <w:r>
+        <w:rPr>
+          <w:b/>
+        </w:rPr>
+        <w:t xml:space="preserve">, </w:t>
+      </w:r>
+      <w:proofErr w:type="spellStart"/>
+      <w:r>
+        <w:rPr>
+          <w:b/>
+        </w:rPr>
+        <w:t>FollowFoodOnPlantBehaviour</w:t>
+      </w:r>
+      <w:proofErr w:type="spellEnd"/>
+      <w:r>
+        <w:rPr>
+          <w:b/>
+        </w:rPr>
+        <w:t xml:space="preserve">, </w:t>
+      </w:r>
+      <w:proofErr w:type="spellStart"/>
+      <w:r>
+        <w:rPr>
+          <w:b/>
+        </w:rPr>
+        <w:t>FollowMateBehaviour</w:t>
+      </w:r>
+      <w:proofErr w:type="spellEnd"/>
+      <w:r>
+        <w:rPr>
+          <w:b/>
+        </w:rPr>
+        <w:t xml:space="preserve"> and </w:t>
+      </w:r>
+      <w:proofErr w:type="spellStart"/>
+      <w:r>
+        <w:rPr>
+          <w:b/>
+        </w:rPr>
+        <w:t>FollowVictimBehaviour</w:t>
+      </w:r>
+      <w:proofErr w:type="spellEnd"/>
     </w:p>
     <w:p>
       <w:pPr>
         <w:spacing w:before="240" w:after="240"/>
       </w:pPr>
       <w:r>
-        <w:t>The FollowBehaviour class is modified to contain methods that compose the core logic of the following functionality, with some abstract methods that need to be implemented by its child classes.</w:t>
+        <w:t xml:space="preserve">The </w:t>
+      </w:r>
+      <w:proofErr w:type="spellStart"/>
+      <w:r>
+        <w:t>FollowBehaviour</w:t>
+      </w:r>
+      <w:proofErr w:type="spellEnd"/>
+      <w:r>
+        <w:t xml:space="preserve"> class is modified to contain methods that compose the core logic of the following functionality, with some abstract methods that need to be implemented by its child classes.</w:t>
       </w:r>
     </w:p>
     <w:p>
@@ -3434,8 +4811,31 @@
         <w:spacing w:before="240" w:after="240"/>
       </w:pPr>
       <w:r>
-        <w:lastRenderedPageBreak/>
-        <w:t xml:space="preserve">Methods lookAround and getSpottedLocations are methods that work together to obtain the locations which are x number of squares away from the actor. Methods moveCloser and distance will work together to determine the next step the Actor should take to move closer to the target. </w:t>
+        <w:t xml:space="preserve">Methods </w:t>
+      </w:r>
+      <w:proofErr w:type="spellStart"/>
+      <w:r>
+        <w:t>lookAround</w:t>
+      </w:r>
+      <w:proofErr w:type="spellEnd"/>
+      <w:r>
+        <w:t xml:space="preserve"> and </w:t>
+      </w:r>
+      <w:proofErr w:type="spellStart"/>
+      <w:r>
+        <w:t>getSpottedLocations</w:t>
+      </w:r>
+      <w:proofErr w:type="spellEnd"/>
+      <w:r>
+        <w:t xml:space="preserve"> are methods that work together to obtain the locations which are x number of squares away from the actor. Methods </w:t>
+      </w:r>
+      <w:proofErr w:type="spellStart"/>
+      <w:r>
+        <w:t>moveCloser</w:t>
+      </w:r>
+      <w:proofErr w:type="spellEnd"/>
+      <w:r>
+        <w:t xml:space="preserve"> and distance will work together to determine the next step the Actor should take to move closer to the target. </w:t>
       </w:r>
     </w:p>
     <w:p>
@@ -3454,8 +4854,29 @@
         </w:numPr>
         <w:spacing w:before="240"/>
       </w:pPr>
-      <w:r>
-        <w:t>motivatedToFollow - checks whether an Actor has fulfilled conditions that make it actively look for a target to follow, e.g. DinoActor only follows food when it is hungry etc.</w:t>
+      <w:proofErr w:type="spellStart"/>
+      <w:r>
+        <w:t>motivatedToFollow</w:t>
+      </w:r>
+      <w:proofErr w:type="spellEnd"/>
+      <w:r>
+        <w:t xml:space="preserve"> - checks whether an Actor has fulfilled conditions that make it actively look for a target to follow, </w:t>
+      </w:r>
+      <w:proofErr w:type="gramStart"/>
+      <w:r>
+        <w:t>e.g.</w:t>
+      </w:r>
+      <w:proofErr w:type="gramEnd"/>
+      <w:r>
+        <w:t xml:space="preserve"> </w:t>
+      </w:r>
+      <w:proofErr w:type="spellStart"/>
+      <w:r>
+        <w:t>DinoActor</w:t>
+      </w:r>
+      <w:proofErr w:type="spellEnd"/>
+      <w:r>
+        <w:t xml:space="preserve"> only follows food when it is hungry etc.</w:t>
       </w:r>
     </w:p>
     <w:p>
@@ -3466,8 +4887,29 @@
         </w:numPr>
         <w:spacing w:after="240"/>
       </w:pPr>
-      <w:r>
-        <w:t xml:space="preserve">findTarget - given a location, determine whether what the DinoActor intends to follow  is on that location. If yes, the location that the target is on will be returned, otherwise it will return null. </w:t>
+      <w:proofErr w:type="spellStart"/>
+      <w:r>
+        <w:t>findTarget</w:t>
+      </w:r>
+      <w:proofErr w:type="spellEnd"/>
+      <w:r>
+        <w:t xml:space="preserve"> - given a location, determine whether what the </w:t>
+      </w:r>
+      <w:proofErr w:type="spellStart"/>
+      <w:r>
+        <w:t>DinoActor</w:t>
+      </w:r>
+      <w:proofErr w:type="spellEnd"/>
+      <w:r>
+        <w:t xml:space="preserve"> intends to </w:t>
+      </w:r>
+      <w:proofErr w:type="gramStart"/>
+      <w:r>
+        <w:t>follow  is</w:t>
+      </w:r>
+      <w:proofErr w:type="gramEnd"/>
+      <w:r>
+        <w:t xml:space="preserve"> on that location. If yes, the location that the target is on will be returned, otherwise it will return null. </w:t>
       </w:r>
     </w:p>
     <w:p>
@@ -3475,8 +4917,21 @@
         <w:spacing w:before="240" w:after="240"/>
       </w:pPr>
       <w:r>
-        <w:t>The code in getAction pieces everything together, steps are as follows :</w:t>
-      </w:r>
+        <w:t xml:space="preserve">The code in </w:t>
+      </w:r>
+      <w:proofErr w:type="spellStart"/>
+      <w:r>
+        <w:t>getAction</w:t>
+      </w:r>
+      <w:proofErr w:type="spellEnd"/>
+      <w:r>
+        <w:t xml:space="preserve"> pieces everything together, steps are as </w:t>
+      </w:r>
+      <w:proofErr w:type="gramStart"/>
+      <w:r>
+        <w:t>follows :</w:t>
+      </w:r>
+      <w:proofErr w:type="gramEnd"/>
     </w:p>
     <w:p>
       <w:pPr>
@@ -3487,7 +4942,16 @@
         <w:spacing w:before="240"/>
       </w:pPr>
       <w:r>
-        <w:t>Check if the actor wants to follow something, by calling motivatedToFollow method. If yes, proceed to step 2, otherwise null is returned.</w:t>
+        <w:lastRenderedPageBreak/>
+        <w:t xml:space="preserve">Check if the actor wants to follow something, by calling </w:t>
+      </w:r>
+      <w:proofErr w:type="spellStart"/>
+      <w:r>
+        <w:t>motivatedToFollow</w:t>
+      </w:r>
+      <w:proofErr w:type="spellEnd"/>
+      <w:r>
+        <w:t xml:space="preserve"> method. If yes, proceed to step 2, otherwise null is returned.</w:t>
       </w:r>
     </w:p>
     <w:p>
@@ -3509,7 +4973,15 @@
         </w:numPr>
       </w:pPr>
       <w:r>
-        <w:t xml:space="preserve">For all the locations found, check one by one whether the Actor will find its target on the location by calling the findTarget function. </w:t>
+        <w:t xml:space="preserve">For all the locations found, check one by one whether the Actor will find its target on the location by calling the </w:t>
+      </w:r>
+      <w:proofErr w:type="spellStart"/>
+      <w:r>
+        <w:t>findTarget</w:t>
+      </w:r>
+      <w:proofErr w:type="spellEnd"/>
+      <w:r>
+        <w:t xml:space="preserve"> function. </w:t>
       </w:r>
     </w:p>
     <w:p>
@@ -3520,7 +4992,23 @@
         </w:numPr>
       </w:pPr>
       <w:r>
-        <w:t xml:space="preserve">If a location is returned eventually and not null, the moveCloser function will be called, which returns a MoveActorAction that helps the Actor move towards the target. </w:t>
+        <w:t xml:space="preserve">If a location is returned eventually and not null, the </w:t>
+      </w:r>
+      <w:proofErr w:type="spellStart"/>
+      <w:r>
+        <w:t>moveCloser</w:t>
+      </w:r>
+      <w:proofErr w:type="spellEnd"/>
+      <w:r>
+        <w:t xml:space="preserve"> function will be called, which returns a </w:t>
+      </w:r>
+      <w:proofErr w:type="spellStart"/>
+      <w:r>
+        <w:t>MoveActorAction</w:t>
+      </w:r>
+      <w:proofErr w:type="spellEnd"/>
+      <w:r>
+        <w:t xml:space="preserve"> that helps the Actor move towards the target. </w:t>
       </w:r>
     </w:p>
     <w:p>
@@ -3532,7 +5020,23 @@
         <w:spacing w:after="240"/>
       </w:pPr>
       <w:r>
-        <w:t>If after looping through all locations and the Actor does not find its target, steps 1 - 3 will be repeated with radius x + 1,  until a MoveActorAction is returned or radius exceeds MAX_RADIUS.</w:t>
+        <w:t xml:space="preserve">If after looping through all locations and the Actor does not find its target, steps 1 - 3 will be repeated with radius x + </w:t>
+      </w:r>
+      <w:proofErr w:type="gramStart"/>
+      <w:r>
+        <w:t>1,  until</w:t>
+      </w:r>
+      <w:proofErr w:type="gramEnd"/>
+      <w:r>
+        <w:t xml:space="preserve"> a </w:t>
+      </w:r>
+      <w:proofErr w:type="spellStart"/>
+      <w:r>
+        <w:t>MoveActorAction</w:t>
+      </w:r>
+      <w:proofErr w:type="spellEnd"/>
+      <w:r>
+        <w:t xml:space="preserve"> is returned or radius exceeds MAX_RADIUS.</w:t>
       </w:r>
     </w:p>
     <w:p>
@@ -3540,7 +5044,31 @@
         <w:spacing w:before="240" w:after="240"/>
       </w:pPr>
       <w:r>
-        <w:t>As mentioned above, all subclasses will override the abstract motivatedToFollow method and findTarget method to enable tailoring of the following behaviours specific to the motivation of the DinoActor.</w:t>
+        <w:t xml:space="preserve">As mentioned above, all subclasses will override the abstract </w:t>
+      </w:r>
+      <w:proofErr w:type="spellStart"/>
+      <w:r>
+        <w:t>motivatedToFollow</w:t>
+      </w:r>
+      <w:proofErr w:type="spellEnd"/>
+      <w:r>
+        <w:t xml:space="preserve"> method and </w:t>
+      </w:r>
+      <w:proofErr w:type="spellStart"/>
+      <w:r>
+        <w:t>findTarget</w:t>
+      </w:r>
+      <w:proofErr w:type="spellEnd"/>
+      <w:r>
+        <w:t xml:space="preserve"> method to enable tailoring of the following behaviours specific to the motivation of the </w:t>
+      </w:r>
+      <w:proofErr w:type="spellStart"/>
+      <w:r>
+        <w:t>DinoActor</w:t>
+      </w:r>
+      <w:proofErr w:type="spellEnd"/>
+      <w:r>
+        <w:t>.</w:t>
       </w:r>
     </w:p>
     <w:p>
@@ -3560,7 +5088,15 @@
         <w:spacing w:before="240"/>
       </w:pPr>
       <w:r>
-        <w:t xml:space="preserve">Adherence to the Don’t Repeat Yourself Principle by utilizing abstraction, inheritance and overriding </w:t>
+        <w:t xml:space="preserve">Adherence to the Don’t Repeat Yourself Principle by utilizing abstraction, inheritance and </w:t>
+      </w:r>
+      <w:proofErr w:type="gramStart"/>
+      <w:r>
+        <w:t>overriding</w:t>
+      </w:r>
+      <w:proofErr w:type="gramEnd"/>
+      <w:r>
+        <w:t xml:space="preserve"> </w:t>
       </w:r>
     </w:p>
     <w:p>
@@ -3571,8 +5107,13 @@
         </w:numPr>
       </w:pPr>
       <w:r>
-        <w:t>Easy to extend code if we want the dinosaurs to follow other things in the future</w:t>
-      </w:r>
+        <w:t xml:space="preserve">Easy to extend code if we want the dinosaurs to follow other things in the </w:t>
+      </w:r>
+      <w:proofErr w:type="gramStart"/>
+      <w:r>
+        <w:t>future</w:t>
+      </w:r>
+      <w:proofErr w:type="gramEnd"/>
     </w:p>
     <w:p>
       <w:pPr>
@@ -3581,8 +5122,13 @@
           <w:numId w:val="6"/>
         </w:numPr>
       </w:pPr>
-      <w:r>
-        <w:t>Liskov’s Substitution Principle and the Principle of Sound Contracting</w:t>
+      <w:proofErr w:type="spellStart"/>
+      <w:r>
+        <w:t>Liskov’s</w:t>
+      </w:r>
+      <w:proofErr w:type="spellEnd"/>
+      <w:r>
+        <w:t xml:space="preserve"> Substitution Principle and the Principle of Sound Contracting</w:t>
       </w:r>
     </w:p>
     <w:p>
@@ -3594,8 +5140,34 @@
         <w:spacing w:after="240"/>
       </w:pPr>
       <w:r>
-        <w:t>The subclasses of FollowBehaviour have constructors that have 0 parameters while FollowBehaviour has 3 parameters</w:t>
-      </w:r>
+        <w:t xml:space="preserve">The subclasses of </w:t>
+      </w:r>
+      <w:proofErr w:type="spellStart"/>
+      <w:r>
+        <w:t>FollowBehaviour</w:t>
+      </w:r>
+      <w:proofErr w:type="spellEnd"/>
+      <w:r>
+        <w:t xml:space="preserve"> have constructors that have 0 parameters while </w:t>
+      </w:r>
+      <w:proofErr w:type="spellStart"/>
+      <w:r>
+        <w:t>FollowBehaviour</w:t>
+      </w:r>
+      <w:proofErr w:type="spellEnd"/>
+      <w:r>
+        <w:t xml:space="preserve"> has 3 </w:t>
+      </w:r>
+      <w:proofErr w:type="gramStart"/>
+      <w:r>
+        <w:t>parameters</w:t>
+      </w:r>
+      <w:proofErr w:type="gramEnd"/>
+    </w:p>
+    <w:p>
+      <w:pPr>
+        <w:spacing w:after="240"/>
+      </w:pPr>
     </w:p>
     <w:p>
       <w:pPr>
@@ -3612,14 +5184,120 @@
           <w:sz w:val="26"/>
           <w:szCs w:val="26"/>
         </w:rPr>
-        <w:t>Egg class - extends PortableItem</w:t>
-      </w:r>
+        <w:t xml:space="preserve">Corpse </w:t>
+      </w:r>
+      <w:r>
+        <w:rPr>
+          <w:b/>
+          <w:sz w:val="26"/>
+          <w:szCs w:val="26"/>
+        </w:rPr>
+        <w:t xml:space="preserve">class - extends </w:t>
+      </w:r>
+      <w:proofErr w:type="spellStart"/>
+      <w:proofErr w:type="gramStart"/>
+      <w:r>
+        <w:rPr>
+          <w:b/>
+          <w:sz w:val="26"/>
+          <w:szCs w:val="26"/>
+        </w:rPr>
+        <w:t>PortableItem</w:t>
+      </w:r>
+      <w:proofErr w:type="spellEnd"/>
+      <w:proofErr w:type="gramEnd"/>
     </w:p>
     <w:p>
       <w:pPr>
         <w:spacing w:before="240" w:after="240"/>
       </w:pPr>
       <w:r>
+        <w:t>The display character of Corpse is ‘%’.</w:t>
+      </w:r>
+    </w:p>
+    <w:p>
+      <w:pPr>
+        <w:spacing w:before="240" w:after="240"/>
+        <w:rPr>
+          <w:b/>
+          <w:sz w:val="26"/>
+          <w:szCs w:val="26"/>
+        </w:rPr>
+      </w:pPr>
+      <w:r>
+        <w:t xml:space="preserve">The design of this class obeys the Single Responsibility principle, as its only role is to represent a dead </w:t>
+      </w:r>
+      <w:proofErr w:type="spellStart"/>
+      <w:r>
+        <w:t>DinoActor</w:t>
+      </w:r>
+      <w:proofErr w:type="spellEnd"/>
+      <w:r>
+        <w:t xml:space="preserve"> (Corpse) that will be removed after a certain number of turns depending on the type of </w:t>
+      </w:r>
+      <w:proofErr w:type="spellStart"/>
+      <w:r>
+        <w:t>DinoActor</w:t>
+      </w:r>
+      <w:proofErr w:type="spellEnd"/>
+      <w:r>
+        <w:t xml:space="preserve">. A static Map containing the different number of turns is used in this class linked with their respective </w:t>
+      </w:r>
+      <w:proofErr w:type="spellStart"/>
+      <w:r>
+        <w:t>DinoActor</w:t>
+      </w:r>
+      <w:proofErr w:type="spellEnd"/>
+      <w:r>
+        <w:t xml:space="preserve"> type. This allows easy and convenient modifications to be done as the class carries out only one functionality. This class extends </w:t>
+      </w:r>
+      <w:proofErr w:type="spellStart"/>
+      <w:r>
+        <w:t>PortableItem</w:t>
+      </w:r>
+      <w:proofErr w:type="spellEnd"/>
+      <w:r>
+        <w:t xml:space="preserve"> which allows the </w:t>
+      </w:r>
+      <w:r>
+        <w:t>Corpse to be eaten and removed easily without any extra changes.</w:t>
+      </w:r>
+    </w:p>
+    <w:p>
+      <w:pPr>
+        <w:spacing w:before="240" w:after="240"/>
+        <w:rPr>
+          <w:b/>
+          <w:sz w:val="26"/>
+          <w:szCs w:val="26"/>
+        </w:rPr>
+      </w:pPr>
+      <w:r>
+        <w:rPr>
+          <w:b/>
+          <w:sz w:val="26"/>
+          <w:szCs w:val="26"/>
+        </w:rPr>
+        <w:t xml:space="preserve">Egg class - extends </w:t>
+      </w:r>
+      <w:proofErr w:type="spellStart"/>
+      <w:proofErr w:type="gramStart"/>
+      <w:r>
+        <w:rPr>
+          <w:b/>
+          <w:sz w:val="26"/>
+          <w:szCs w:val="26"/>
+        </w:rPr>
+        <w:t>PortableItem</w:t>
+      </w:r>
+      <w:proofErr w:type="spellEnd"/>
+      <w:proofErr w:type="gramEnd"/>
+    </w:p>
+    <w:p>
+      <w:pPr>
+        <w:spacing w:before="240" w:after="240"/>
+      </w:pPr>
+      <w:r>
         <w:t>The display character of Egg is ‘o’.</w:t>
       </w:r>
     </w:p>
@@ -3628,11 +5306,35 @@
         <w:spacing w:before="240" w:after="240"/>
       </w:pPr>
       <w:r>
-        <w:t xml:space="preserve">The design of this class adheres to the Single Responsibility principle, as its only role is to represent the Egg entity that will eventually hatch into another DinoActor. Static constants </w:t>
+        <w:t xml:space="preserve">The design of this class adheres to the Single Responsibility principle, as its only role is to represent the Egg entity that will eventually hatch into another </w:t>
+      </w:r>
+      <w:proofErr w:type="spellStart"/>
+      <w:r>
+        <w:t>DinoActor</w:t>
+      </w:r>
+      <w:proofErr w:type="spellEnd"/>
+      <w:r>
+        <w:t xml:space="preserve">. Static constants were used in this class to store the number of turns that an Egg needs to wait till it hatches for each dinosaur species with its corresponding number of </w:t>
+      </w:r>
+      <w:proofErr w:type="spellStart"/>
+      <w:r>
+        <w:t>EcoPoints</w:t>
+      </w:r>
+      <w:proofErr w:type="spellEnd"/>
+      <w:r>
+        <w:t xml:space="preserve">. This is to prevent hard coding literals and provide a single point of change. This class also integrates well with </w:t>
       </w:r>
       <w:r>
         <w:lastRenderedPageBreak/>
-        <w:t xml:space="preserve">were used in this class to store the number of turns that an Egg needs to wait till it hatches for each dinosaur species with its corresponding number of EcoPoints. This is to prevent hard coding literals and provide a single point of change. This class also integrates well with the base code since extending PortableItem allows an Egg to be picked up by Player directly with the existing engine, without extra changes. </w:t>
+        <w:t xml:space="preserve">the base code since extending </w:t>
+      </w:r>
+      <w:proofErr w:type="spellStart"/>
+      <w:r>
+        <w:t>PortableItem</w:t>
+      </w:r>
+      <w:proofErr w:type="spellEnd"/>
+      <w:r>
+        <w:t xml:space="preserve"> allows an Egg to be picked up by Player directly with the existing engine, without extra changes. </w:t>
       </w:r>
     </w:p>
     <w:p>
@@ -3696,8 +5398,19 @@
           <w:sz w:val="26"/>
           <w:szCs w:val="26"/>
         </w:rPr>
-        <w:t>extends Ground</w:t>
-      </w:r>
+        <w:t xml:space="preserve">extends </w:t>
+      </w:r>
+      <w:proofErr w:type="gramStart"/>
+      <w:r>
+        <w:rPr>
+          <w:b/>
+          <w:bCs/>
+          <w:sz w:val="26"/>
+          <w:szCs w:val="26"/>
+        </w:rPr>
+        <w:t>Ground</w:t>
+      </w:r>
+      <w:proofErr w:type="gramEnd"/>
     </w:p>
     <w:p>
       <w:r>
@@ -3716,58 +5429,106 @@
         <w:t>Single Responsibility Principle</w:t>
       </w:r>
       <w:r>
-        <w:t xml:space="preserve"> as its only responsibility in the whole game is to decide whether or not a Bush will grow on each turn. It also takes the </w:t>
-      </w:r>
+        <w:t xml:space="preserve"> as its only responsibility in the whole game is to decide </w:t>
+      </w:r>
+      <w:proofErr w:type="gramStart"/>
+      <w:r>
+        <w:t>whether or not</w:t>
+      </w:r>
+      <w:proofErr w:type="gramEnd"/>
+      <w:r>
+        <w:t xml:space="preserve"> a Bush will grow on each turn. It also takes the </w:t>
+      </w:r>
+      <w:proofErr w:type="spellStart"/>
       <w:r>
         <w:rPr>
           <w:i/>
           <w:iCs/>
         </w:rPr>
-        <w:t>Liskov Substitution Principle</w:t>
-      </w:r>
-      <w:r>
-        <w:t xml:space="preserve"> into account as the input parameter values and return values are the same as its parent class’s. Thus, when an instance of a base class is expected, the instance of this class can also be used, and the program does not break when this is done. </w:t>
-      </w:r>
-    </w:p>
-    <w:p>
-      <w:pPr>
-        <w:rPr>
-          <w:b/>
-          <w:bCs/>
-          <w:sz w:val="26"/>
-          <w:szCs w:val="26"/>
-        </w:rPr>
-      </w:pPr>
-    </w:p>
-    <w:p>
-      <w:pPr>
-        <w:rPr>
-          <w:b/>
-          <w:bCs/>
-          <w:sz w:val="26"/>
-          <w:szCs w:val="26"/>
-        </w:rPr>
-      </w:pPr>
-      <w:r>
-        <w:rPr>
-          <w:b/>
-          <w:bCs/>
-          <w:sz w:val="26"/>
-          <w:szCs w:val="26"/>
-        </w:rPr>
-        <w:t>CapableGround – extends Ground</w:t>
-      </w:r>
-    </w:p>
-    <w:p>
-      <w:r>
-        <w:t xml:space="preserve">This is an abstract class that inherits all functionalities of Ground and works as the parent class for Bush and Tree. The main reason that this class is necessary is to reduce redundancies. Tree and Bush class have a lot of methods with the same implementations and only differ in the naming. By making use of this class, we are complying to the rule of </w:t>
-      </w:r>
+        <w:t>Liskov</w:t>
+      </w:r>
+      <w:proofErr w:type="spellEnd"/>
       <w:r>
         <w:rPr>
           <w:i/>
           <w:iCs/>
         </w:rPr>
-        <w:t>Don’t Repeat Yourself</w:t>
+        <w:t xml:space="preserve"> Substitution Principle</w:t>
+      </w:r>
+      <w:r>
+        <w:t xml:space="preserve"> into account as the input parameter values and return values are the same as its parent class’s. Thus, when an instance of a base class is expected, the instance of this class can also be used, and the program does not break when this is done. </w:t>
+      </w:r>
+    </w:p>
+    <w:p>
+      <w:pPr>
+        <w:rPr>
+          <w:b/>
+          <w:bCs/>
+          <w:sz w:val="26"/>
+          <w:szCs w:val="26"/>
+        </w:rPr>
+      </w:pPr>
+    </w:p>
+    <w:p>
+      <w:pPr>
+        <w:rPr>
+          <w:b/>
+          <w:bCs/>
+          <w:sz w:val="26"/>
+          <w:szCs w:val="26"/>
+        </w:rPr>
+      </w:pPr>
+      <w:proofErr w:type="spellStart"/>
+      <w:r>
+        <w:rPr>
+          <w:b/>
+          <w:bCs/>
+          <w:sz w:val="26"/>
+          <w:szCs w:val="26"/>
+        </w:rPr>
+        <w:t>CapableGround</w:t>
+      </w:r>
+      <w:proofErr w:type="spellEnd"/>
+      <w:r>
+        <w:rPr>
+          <w:b/>
+          <w:bCs/>
+          <w:sz w:val="26"/>
+          <w:szCs w:val="26"/>
+        </w:rPr>
+        <w:t xml:space="preserve"> – extends </w:t>
+      </w:r>
+      <w:proofErr w:type="gramStart"/>
+      <w:r>
+        <w:rPr>
+          <w:b/>
+          <w:bCs/>
+          <w:sz w:val="26"/>
+          <w:szCs w:val="26"/>
+        </w:rPr>
+        <w:t>Ground</w:t>
+      </w:r>
+      <w:proofErr w:type="gramEnd"/>
+    </w:p>
+    <w:p>
+      <w:r>
+        <w:t xml:space="preserve">This is an abstract class that inherits all functionalities of Ground and works as the parent class for Bush and Tree. The main reason that this class is necessary is to reduce redundancies. Tree and Bush class have a lot of methods with the same implementations and only differ in the naming. By making use of this class, we are complying to the rule of </w:t>
+      </w:r>
+      <w:proofErr w:type="gramStart"/>
+      <w:r>
+        <w:rPr>
+          <w:i/>
+          <w:iCs/>
+        </w:rPr>
+        <w:t>Don’t</w:t>
+      </w:r>
+      <w:proofErr w:type="gramEnd"/>
+      <w:r>
+        <w:rPr>
+          <w:i/>
+          <w:iCs/>
+        </w:rPr>
+        <w:t xml:space="preserve"> Repeat Yourself</w:t>
       </w:r>
       <w:r>
         <w:t>. In some of the methods, for example:</w:t>
@@ -3789,16 +5550,56 @@
           <w:szCs w:val="26"/>
         </w:rPr>
       </w:pPr>
+      <w:proofErr w:type="spellStart"/>
       <w:r>
         <w:rPr>
           <w:rFonts w:ascii="Arial" w:hAnsi="Arial" w:cs="Arial"/>
         </w:rPr>
-        <w:t>isTree method</w:t>
-      </w:r>
-    </w:p>
-    <w:p>
-      <w:r>
-        <w:t xml:space="preserve">The role of this method is to check whether the Ground type is of Tree type by using the hasCapability method to see if the location is of TerrainType.Tree. From here, it can be seen that we are making sensible use of the provided code which is the hasCapability method that has been provided by the Ground class in the engine. </w:t>
+        <w:t>isTree</w:t>
+      </w:r>
+      <w:proofErr w:type="spellEnd"/>
+      <w:r>
+        <w:rPr>
+          <w:rFonts w:ascii="Arial" w:hAnsi="Arial" w:cs="Arial"/>
+        </w:rPr>
+        <w:t xml:space="preserve"> method</w:t>
+      </w:r>
+    </w:p>
+    <w:p>
+      <w:r>
+        <w:t xml:space="preserve">The role of this method is to check whether the Ground type is of Tree type by using the </w:t>
+      </w:r>
+      <w:proofErr w:type="spellStart"/>
+      <w:r>
+        <w:t>hasCapability</w:t>
+      </w:r>
+      <w:proofErr w:type="spellEnd"/>
+      <w:r>
+        <w:t xml:space="preserve"> method to see if the location is of </w:t>
+      </w:r>
+      <w:proofErr w:type="spellStart"/>
+      <w:r>
+        <w:t>TerrainType.Tree</w:t>
+      </w:r>
+      <w:proofErr w:type="spellEnd"/>
+      <w:r>
+        <w:t xml:space="preserve">. From here, </w:t>
+      </w:r>
+      <w:proofErr w:type="gramStart"/>
+      <w:r>
+        <w:t>it can be seen that we</w:t>
+      </w:r>
+      <w:proofErr w:type="gramEnd"/>
+      <w:r>
+        <w:t xml:space="preserve"> are making sensible use of the provided code which is the </w:t>
+      </w:r>
+      <w:proofErr w:type="spellStart"/>
+      <w:r>
+        <w:t>hasCapability</w:t>
+      </w:r>
+      <w:proofErr w:type="spellEnd"/>
+      <w:r>
+        <w:t xml:space="preserve"> method that has been provided by the Ground class in the engine. </w:t>
       </w:r>
     </w:p>
     <w:p/>
@@ -3816,18 +5617,71 @@
           <w:sz w:val="26"/>
           <w:szCs w:val="26"/>
         </w:rPr>
-        <w:t>Bush and Tree – extend CapableGround</w:t>
-      </w:r>
-    </w:p>
-    <w:p>
-      <w:r>
-        <w:t xml:space="preserve">Display character of the Bush is ‘~’ when it is still young and will change into ‘*’ when it is fully grown. Display character of the Tree is ‘+’ at the start. When it is still young, the character will be ‘t’ and changes into ‘T’ when it is fully grown. Both of the classes have two additional attributes which are the age, that is used to keep track of how old is are they, and an ArrayList that stores Fruit item grown on the Bush/Tree as time ticks. All of these further justifies why we made an abstract parent class for the two classes as they share common attributes and methods. The only difference is their terrain type and their tick method. </w:t>
+        <w:t xml:space="preserve">Bush and Tree – extend </w:t>
+      </w:r>
+      <w:proofErr w:type="spellStart"/>
+      <w:proofErr w:type="gramStart"/>
+      <w:r>
+        <w:rPr>
+          <w:b/>
+          <w:bCs/>
+          <w:sz w:val="26"/>
+          <w:szCs w:val="26"/>
+        </w:rPr>
+        <w:t>CapableGround</w:t>
+      </w:r>
+      <w:proofErr w:type="spellEnd"/>
+      <w:proofErr w:type="gramEnd"/>
+    </w:p>
+    <w:p>
+      <w:r>
+        <w:t xml:space="preserve">Display character of the Bush is ‘~’ when it is still young and will change into ‘*’ when it is fully grown. Display character of the Tree is ‘+’ at the start. When it is still young, the character will be ‘t’ and changes into ‘T’ when it is fully grown. Both of the classes have two additional attributes which are the age, that is used to keep track of how old </w:t>
+      </w:r>
+      <w:proofErr w:type="gramStart"/>
+      <w:r>
+        <w:t>is are</w:t>
+      </w:r>
+      <w:proofErr w:type="gramEnd"/>
+      <w:r>
+        <w:t xml:space="preserve"> they, and an </w:t>
+      </w:r>
+      <w:proofErr w:type="spellStart"/>
+      <w:r>
+        <w:t>ArrayList</w:t>
+      </w:r>
+      <w:proofErr w:type="spellEnd"/>
+      <w:r>
+        <w:t xml:space="preserve"> that stores Fruit item grown on the Bush/Tree as time ticks. </w:t>
+      </w:r>
+      <w:proofErr w:type="gramStart"/>
+      <w:r>
+        <w:t>All of</w:t>
+      </w:r>
+      <w:proofErr w:type="gramEnd"/>
+      <w:r>
+        <w:t xml:space="preserve"> these further justifies why we made an abstract parent class for the two classes as they share common attributes and methods. The only difference is their terrain type and their tick method. </w:t>
       </w:r>
     </w:p>
     <w:p/>
     <w:p>
       <w:r>
-        <w:t xml:space="preserve">Attributes such as the displayChar is inherited from the parent class of CapableGround, which is the Ground that resides in the engine. We are yet again making use of given attributes instead of redefining our own that has the same functionality. The class integrates with the existing system and reduces redundancies at the same time. </w:t>
+        <w:t xml:space="preserve">Attributes such as the </w:t>
+      </w:r>
+      <w:proofErr w:type="spellStart"/>
+      <w:r>
+        <w:t>displayChar</w:t>
+      </w:r>
+      <w:proofErr w:type="spellEnd"/>
+      <w:r>
+        <w:t xml:space="preserve"> is inherited from the parent class of </w:t>
+      </w:r>
+      <w:proofErr w:type="spellStart"/>
+      <w:r>
+        <w:t>CapableGround</w:t>
+      </w:r>
+      <w:proofErr w:type="spellEnd"/>
+      <w:r>
+        <w:t xml:space="preserve">, which is the Ground that resides in the engine. We are yet again making use of given attributes instead of redefining our own that has the same functionality. The class integrates with the existing system and reduces redundancies at the same time. </w:t>
       </w:r>
     </w:p>
     <w:p/>
@@ -3845,22 +5699,84 @@
           <w:sz w:val="26"/>
           <w:szCs w:val="26"/>
         </w:rPr>
-        <w:t xml:space="preserve">Fruit – extends PortableItem </w:t>
-      </w:r>
-    </w:p>
-    <w:p>
-      <w:r>
-        <w:t xml:space="preserve">This class have one additional attribute which is the groundTime that is used to keep track of the how long the Fruit has been on the ground. This class is extended from the PortableItem </w:t>
+        <w:t xml:space="preserve">Fruit – extends </w:t>
+      </w:r>
+      <w:proofErr w:type="spellStart"/>
+      <w:proofErr w:type="gramStart"/>
+      <w:r>
+        <w:rPr>
+          <w:b/>
+          <w:bCs/>
+          <w:sz w:val="26"/>
+          <w:szCs w:val="26"/>
+        </w:rPr>
+        <w:t>PortableItem</w:t>
+      </w:r>
+      <w:proofErr w:type="spellEnd"/>
+      <w:proofErr w:type="gramEnd"/>
+      <w:r>
+        <w:rPr>
+          <w:b/>
+          <w:bCs/>
+          <w:sz w:val="26"/>
+          <w:szCs w:val="26"/>
+        </w:rPr>
+        <w:t xml:space="preserve"> </w:t>
+      </w:r>
+    </w:p>
+    <w:p>
+      <w:r>
+        <w:t xml:space="preserve">This class have one additional attribute which is the </w:t>
+      </w:r>
+      <w:proofErr w:type="spellStart"/>
+      <w:r>
+        <w:t>groundTime</w:t>
+      </w:r>
+      <w:proofErr w:type="spellEnd"/>
+      <w:r>
+        <w:t xml:space="preserve"> that is used to keep track of the how long the Fruit has been on the ground. This class is extended from the </w:t>
+      </w:r>
+      <w:proofErr w:type="spellStart"/>
+      <w:r>
+        <w:t>PortableItem</w:t>
+      </w:r>
+      <w:proofErr w:type="spellEnd"/>
+      <w:r>
+        <w:t xml:space="preserve"> class instead of the Item class. Item can be portable or not portable, directly inheriting from the </w:t>
+      </w:r>
+      <w:proofErr w:type="spellStart"/>
+      <w:r>
+        <w:t>PortableItem</w:t>
+      </w:r>
+      <w:proofErr w:type="spellEnd"/>
+      <w:r>
+        <w:t xml:space="preserve"> class allows the Fruit to be initialized to be portable. This prevents us from </w:t>
       </w:r>
       <w:r>
         <w:lastRenderedPageBreak/>
-        <w:t xml:space="preserve">class instead of the Item class. Item can be portable or not portable, directly inheriting from the PortableItem class allows the Fruit to be initialized to be portable. This prevents us from initializing the Item as not portable, therefore, there won’t be situations where we need change the portability and this prevents the risk of privacy leaks. </w:t>
+        <w:t xml:space="preserve">initializing the Item as not portable, therefore, there </w:t>
+      </w:r>
+      <w:proofErr w:type="gramStart"/>
+      <w:r>
+        <w:t>won’t</w:t>
+      </w:r>
+      <w:proofErr w:type="gramEnd"/>
+      <w:r>
+        <w:t xml:space="preserve"> be situations where we need change the portability and this prevents the risk of privacy leaks. </w:t>
       </w:r>
     </w:p>
     <w:p/>
     <w:p>
       <w:r>
-        <w:t>There are two tick methods given to us from the Item class in engine. This class complies to the Liskov Substitution Principle as the input parameter accepted by the method overridden by the subclass is the same as the one from the superclass. This allows the subclass to behave the same way as the parent class and prevents the application from breaking.</w:t>
+        <w:t xml:space="preserve">There are two tick methods given to us from the Item class in engine. This class complies to the </w:t>
+      </w:r>
+      <w:proofErr w:type="spellStart"/>
+      <w:r>
+        <w:t>Liskov</w:t>
+      </w:r>
+      <w:proofErr w:type="spellEnd"/>
+      <w:r>
+        <w:t xml:space="preserve"> Substitution Principle as the input parameter accepted by the method overridden by the subclass is the same as the one from the superclass. This allows the subclass to behave the same way as the parent class and prevents the application from breaking.</w:t>
       </w:r>
     </w:p>
     <w:p>
@@ -3910,11 +5826,19 @@
           <w:rFonts w:ascii="Arial" w:hAnsi="Arial" w:cs="Arial"/>
         </w:rPr>
       </w:pPr>
+      <w:proofErr w:type="spellStart"/>
       <w:r>
         <w:rPr>
           <w:rFonts w:ascii="Arial" w:hAnsi="Arial" w:cs="Arial"/>
         </w:rPr>
-        <w:t>generateProbability method</w:t>
+        <w:t>generateProbability</w:t>
+      </w:r>
+      <w:proofErr w:type="spellEnd"/>
+      <w:r>
+        <w:rPr>
+          <w:rFonts w:ascii="Arial" w:hAnsi="Arial" w:cs="Arial"/>
+        </w:rPr>
+        <w:t xml:space="preserve"> method</w:t>
       </w:r>
     </w:p>
     <w:p>
@@ -3953,6 +5877,8 @@
       </w:pPr>
     </w:p>
     <w:p>
+      <w:proofErr w:type="spellStart"/>
+      <w:proofErr w:type="gramStart"/>
       <w:r>
         <w:rPr>
           <w:b/>
@@ -3962,13 +5888,23 @@
         </w:rPr>
         <w:t>EcoPoints</w:t>
       </w:r>
-      <w:r>
-        <w:t xml:space="preserve">  (currency used in the game to buy items)</w:t>
-      </w:r>
-    </w:p>
-    <w:p>
-      <w:r>
-        <w:t>All of the methods and attributes are declared as static in this class. Some motivations behind this are:</w:t>
+      <w:proofErr w:type="spellEnd"/>
+      <w:r>
+        <w:t xml:space="preserve">  (</w:t>
+      </w:r>
+      <w:proofErr w:type="gramEnd"/>
+      <w:r>
+        <w:t>currency used in the game to buy items)</w:t>
+      </w:r>
+    </w:p>
+    <w:p>
+      <w:proofErr w:type="gramStart"/>
+      <w:r>
+        <w:t>All of</w:t>
+      </w:r>
+      <w:proofErr w:type="gramEnd"/>
+      <w:r>
+        <w:t xml:space="preserve"> the methods and attributes are declared as static in this class. Some motivations behind this are:</w:t>
       </w:r>
     </w:p>
     <w:p>
@@ -3987,7 +5923,35 @@
         <w:rPr>
           <w:rFonts w:ascii="Arial" w:hAnsi="Arial" w:cs="Arial"/>
         </w:rPr>
-        <w:t>All the instances of the class share the same static variable. This allows the ecoPoints used by the player to be updated consistently as changes to the ecoPoints value happen in several different classes at every turn.</w:t>
+        <w:t xml:space="preserve">All the instances of the class share the same static variable. This allows the </w:t>
+      </w:r>
+      <w:proofErr w:type="spellStart"/>
+      <w:r>
+        <w:rPr>
+          <w:rFonts w:ascii="Arial" w:hAnsi="Arial" w:cs="Arial"/>
+        </w:rPr>
+        <w:t>ecoPoints</w:t>
+      </w:r>
+      <w:proofErr w:type="spellEnd"/>
+      <w:r>
+        <w:rPr>
+          <w:rFonts w:ascii="Arial" w:hAnsi="Arial" w:cs="Arial"/>
+        </w:rPr>
+        <w:t xml:space="preserve"> used by the player to be updated consistently as changes to the </w:t>
+      </w:r>
+      <w:proofErr w:type="spellStart"/>
+      <w:r>
+        <w:rPr>
+          <w:rFonts w:ascii="Arial" w:hAnsi="Arial" w:cs="Arial"/>
+        </w:rPr>
+        <w:t>ecoPoints</w:t>
+      </w:r>
+      <w:proofErr w:type="spellEnd"/>
+      <w:r>
+        <w:rPr>
+          <w:rFonts w:ascii="Arial" w:hAnsi="Arial" w:cs="Arial"/>
+        </w:rPr>
+        <w:t xml:space="preserve"> value happen in several different classes at every turn.</w:t>
       </w:r>
     </w:p>
     <w:p>
@@ -4024,6 +5988,7 @@
           <w:szCs w:val="26"/>
         </w:rPr>
       </w:pPr>
+      <w:proofErr w:type="spellStart"/>
       <w:r>
         <w:rPr>
           <w:b/>
@@ -4031,7 +5996,57 @@
           <w:sz w:val="26"/>
           <w:szCs w:val="26"/>
         </w:rPr>
-        <w:t>FoodType and TerrainType - enum class</w:t>
+        <w:t>FoodType</w:t>
+      </w:r>
+      <w:proofErr w:type="spellEnd"/>
+      <w:r>
+        <w:rPr>
+          <w:b/>
+          <w:bCs/>
+          <w:sz w:val="26"/>
+          <w:szCs w:val="26"/>
+        </w:rPr>
+        <w:t xml:space="preserve"> and </w:t>
+      </w:r>
+      <w:proofErr w:type="spellStart"/>
+      <w:r>
+        <w:rPr>
+          <w:b/>
+          <w:bCs/>
+          <w:sz w:val="26"/>
+          <w:szCs w:val="26"/>
+        </w:rPr>
+        <w:t>TerrainType</w:t>
+      </w:r>
+      <w:proofErr w:type="spellEnd"/>
+      <w:r>
+        <w:rPr>
+          <w:b/>
+          <w:bCs/>
+          <w:sz w:val="26"/>
+          <w:szCs w:val="26"/>
+        </w:rPr>
+        <w:t xml:space="preserve"> - </w:t>
+      </w:r>
+      <w:proofErr w:type="spellStart"/>
+      <w:r>
+        <w:rPr>
+          <w:b/>
+          <w:bCs/>
+          <w:sz w:val="26"/>
+          <w:szCs w:val="26"/>
+        </w:rPr>
+        <w:t>enum</w:t>
+      </w:r>
+      <w:proofErr w:type="spellEnd"/>
+      <w:r>
+        <w:rPr>
+          <w:b/>
+          <w:bCs/>
+          <w:sz w:val="26"/>
+          <w:szCs w:val="26"/>
+        </w:rPr>
+        <w:t xml:space="preserve"> class</w:t>
       </w:r>
       <w:r>
         <w:rPr>
@@ -4050,18 +6065,44 @@
       </w:pPr>
     </w:p>
     <w:p>
-      <w:r>
-        <w:t>FoodType values: CARNIVORE, HERBIVORE</w:t>
-      </w:r>
-    </w:p>
-    <w:p>
-      <w:r>
-        <w:t>TerrainType values: BUSH, TREE, VENDING_MACHINE, HAS_FRUITS</w:t>
-      </w:r>
-    </w:p>
-    <w:p>
-      <w:r>
-        <w:t xml:space="preserve">As mentioned above, Enum classes are used to make the code cleaner and more maintainable as values are also standardized so they are the same and can be used in different classes. The values above are given to the edible items, dinosaurs and ground as a capability. This allows the food and dinosaurs to be easily matched. When comparison is needed, the hasCapability method can be used to check for the category the item or dinosaur is in which reduces the risk of getting type errors. </w:t>
+      <w:proofErr w:type="spellStart"/>
+      <w:r>
+        <w:t>FoodType</w:t>
+      </w:r>
+      <w:proofErr w:type="spellEnd"/>
+      <w:r>
+        <w:t xml:space="preserve"> values: CARNIVORE, HERBIVORE</w:t>
+      </w:r>
+    </w:p>
+    <w:p>
+      <w:proofErr w:type="spellStart"/>
+      <w:r>
+        <w:t>TerrainType</w:t>
+      </w:r>
+      <w:proofErr w:type="spellEnd"/>
+      <w:r>
+        <w:t xml:space="preserve"> values: BUSH, TREE, VENDING_MACHINE, HAS_FRUITS</w:t>
+      </w:r>
+    </w:p>
+    <w:p>
+      <w:r>
+        <w:t xml:space="preserve">As mentioned above, Enum classes are used to make the code cleaner and more maintainable as values are also standardized so they are the same and can be used in different classes. The values above are given to the edible items, </w:t>
+      </w:r>
+      <w:proofErr w:type="gramStart"/>
+      <w:r>
+        <w:t>dinosaurs</w:t>
+      </w:r>
+      <w:proofErr w:type="gramEnd"/>
+      <w:r>
+        <w:t xml:space="preserve"> and ground as a capability. This allows the food and dinosaurs to be easily matched. When comparison is needed, the </w:t>
+      </w:r>
+      <w:proofErr w:type="spellStart"/>
+      <w:r>
+        <w:t>hasCapability</w:t>
+      </w:r>
+      <w:proofErr w:type="spellEnd"/>
+      <w:r>
+        <w:t xml:space="preserve"> method can be used to check for the category the item or dinosaur is in which reduces the risk of getting type errors. </w:t>
       </w:r>
     </w:p>
     <w:p>
@@ -4119,6 +6160,7 @@
           <w:szCs w:val="26"/>
         </w:rPr>
       </w:pPr>
+      <w:proofErr w:type="spellStart"/>
       <w:r>
         <w:rPr>
           <w:b/>
@@ -4128,6 +6170,7 @@
         </w:rPr>
         <w:t>BuyAction</w:t>
       </w:r>
+      <w:proofErr w:type="spellEnd"/>
       <w:r>
         <w:rPr>
           <w:sz w:val="26"/>
@@ -4157,17 +6200,57 @@
         <w:rPr>
           <w:rFonts w:ascii="Arial" w:hAnsi="Arial" w:cs="Arial"/>
         </w:rPr>
-        <w:t>execute method</w:t>
-      </w:r>
-    </w:p>
-    <w:p>
-      <w:r>
-        <w:t xml:space="preserve">In this method, a menu of items will be shown to allow the player to choose from to buy and input a number corresponding to the item on the menu shown. Once the choice is made the VendingMachine is called to process the input, update the player’s EcoPoints (the currency used in the game), and add the item to the player’s inventory. </w:t>
-      </w:r>
-    </w:p>
-    <w:p>
-      <w:r>
-        <w:t>The menu is shown in a table – like form. System.out.format is used because it allows a formatted string to be returned by given locale, format and arguments. It is a convenient way to output strings in the format we need.</w:t>
+        <w:t xml:space="preserve">execute </w:t>
+      </w:r>
+      <w:proofErr w:type="gramStart"/>
+      <w:r>
+        <w:rPr>
+          <w:rFonts w:ascii="Arial" w:hAnsi="Arial" w:cs="Arial"/>
+        </w:rPr>
+        <w:t>method</w:t>
+      </w:r>
+      <w:proofErr w:type="gramEnd"/>
+    </w:p>
+    <w:p>
+      <w:r>
+        <w:t xml:space="preserve">In this method, a menu of items will be shown to allow the player to choose from to buy and input a number corresponding to the item on the menu shown. Once the choice is made the </w:t>
+      </w:r>
+      <w:proofErr w:type="spellStart"/>
+      <w:r>
+        <w:t>VendingMachine</w:t>
+      </w:r>
+      <w:proofErr w:type="spellEnd"/>
+      <w:r>
+        <w:t xml:space="preserve"> is called to process the input, update the player’s </w:t>
+      </w:r>
+      <w:proofErr w:type="spellStart"/>
+      <w:r>
+        <w:t>EcoPoints</w:t>
+      </w:r>
+      <w:proofErr w:type="spellEnd"/>
+      <w:r>
+        <w:t xml:space="preserve"> (the currency used in the game), and add the item to the player’s inventory. </w:t>
+      </w:r>
+    </w:p>
+    <w:p>
+      <w:r>
+        <w:t xml:space="preserve">The menu is shown in a table – like form. </w:t>
+      </w:r>
+      <w:proofErr w:type="spellStart"/>
+      <w:r>
+        <w:t>System.out.format</w:t>
+      </w:r>
+      <w:proofErr w:type="spellEnd"/>
+      <w:r>
+        <w:t xml:space="preserve"> is used because it allows a formatted string to be returned by given locale, </w:t>
+      </w:r>
+      <w:proofErr w:type="gramStart"/>
+      <w:r>
+        <w:t>format</w:t>
+      </w:r>
+      <w:proofErr w:type="gramEnd"/>
+      <w:r>
+        <w:t xml:space="preserve"> and arguments. It is a convenient way to output strings in the format we need.</w:t>
       </w:r>
     </w:p>
     <w:p>
@@ -4185,6 +6268,7 @@
           <w:szCs w:val="26"/>
         </w:rPr>
       </w:pPr>
+      <w:proofErr w:type="spellStart"/>
       <w:r>
         <w:rPr>
           <w:b/>
@@ -4194,6 +6278,7 @@
         </w:rPr>
         <w:t>LaserGun</w:t>
       </w:r>
+      <w:proofErr w:type="spellEnd"/>
       <w:r>
         <w:rPr>
           <w:sz w:val="26"/>
@@ -4204,7 +6289,23 @@
     </w:p>
     <w:p>
       <w:r>
-        <w:t xml:space="preserve">Here, the only method used is the constructor. As the specifications require the player to be able to kill the Stegosaur in one or two hits, the attributes of the LaserGun is initialized to have a damage of 50. The initialization is done through using the keyword super to get a superclass constructor with a matching parameter list and entering the values for each parameter to initialize them.  </w:t>
+        <w:t xml:space="preserve">Here, the only method used is the constructor. As the specifications require the player to be able to kill the Stegosaur in one or two hits, the attributes of the </w:t>
+      </w:r>
+      <w:proofErr w:type="spellStart"/>
+      <w:r>
+        <w:t>LaserGun</w:t>
+      </w:r>
+      <w:proofErr w:type="spellEnd"/>
+      <w:r>
+        <w:t xml:space="preserve"> </w:t>
+      </w:r>
+      <w:proofErr w:type="gramStart"/>
+      <w:r>
+        <w:t>is</w:t>
+      </w:r>
+      <w:proofErr w:type="gramEnd"/>
+      <w:r>
+        <w:t xml:space="preserve"> initialized to have a damage of 50. The initialization is done through using the keyword super to get a superclass constructor with a matching parameter list and entering the values for each parameter to initialize them.  </w:t>
       </w:r>
     </w:p>
     <w:p>
@@ -4224,6 +6325,7 @@
           <w:szCs w:val="26"/>
         </w:rPr>
       </w:pPr>
+      <w:proofErr w:type="spellStart"/>
       <w:r>
         <w:rPr>
           <w:b/>
@@ -4233,6 +6335,7 @@
         </w:rPr>
         <w:t>MealKitsItem</w:t>
       </w:r>
+      <w:proofErr w:type="spellEnd"/>
       <w:r>
         <w:rPr>
           <w:sz w:val="26"/>
@@ -4243,7 +6346,31 @@
     </w:p>
     <w:p>
       <w:r>
-        <w:t xml:space="preserve">Only the constructor is used here and it only used to call the superclass constructor with a parameter list. There will be two different types of meal kits - Carnivore meal and Vegetarian meal kit, which will be differentiated through the usage of the values from the FoodType Enum (see FoodType class above). </w:t>
+        <w:t xml:space="preserve">Only the constructor is used </w:t>
+      </w:r>
+      <w:proofErr w:type="gramStart"/>
+      <w:r>
+        <w:t>here</w:t>
+      </w:r>
+      <w:proofErr w:type="gramEnd"/>
+      <w:r>
+        <w:t xml:space="preserve"> and it only used to call the superclass constructor with a parameter list. There will be two different types of meal kits - Carnivore meal and Vegetarian meal kit, which will be differentiated through the usage of the values from the </w:t>
+      </w:r>
+      <w:proofErr w:type="spellStart"/>
+      <w:r>
+        <w:t>FoodType</w:t>
+      </w:r>
+      <w:proofErr w:type="spellEnd"/>
+      <w:r>
+        <w:t xml:space="preserve"> Enum (see </w:t>
+      </w:r>
+      <w:proofErr w:type="spellStart"/>
+      <w:r>
+        <w:t>FoodType</w:t>
+      </w:r>
+      <w:proofErr w:type="spellEnd"/>
+      <w:r>
+        <w:t xml:space="preserve"> class above). </w:t>
       </w:r>
     </w:p>
     <w:p/>
@@ -4254,6 +6381,7 @@
           <w:szCs w:val="26"/>
         </w:rPr>
       </w:pPr>
+      <w:proofErr w:type="spellStart"/>
       <w:r>
         <w:rPr>
           <w:b/>
@@ -4263,6 +6391,7 @@
         </w:rPr>
         <w:t>VendingMachine</w:t>
       </w:r>
+      <w:proofErr w:type="spellEnd"/>
       <w:r>
         <w:rPr>
           <w:sz w:val="26"/>
@@ -4273,7 +6402,23 @@
     </w:p>
     <w:p>
       <w:r>
-        <w:t xml:space="preserve">This class is to simulate a vending machine that sells a list of items. It is used together with the BuyAction class. Here, we used the fail fast principle when the accepting the input from the player. Once the input is accepted, and the choose method in this class is invoked, it will immediately decide whether the input is expected, if it is an unexpected input, a message will immediately be output to the user and a false is returned. </w:t>
+        <w:t xml:space="preserve">This class is to simulate a vending machine that sells a list of items. It is used together with the </w:t>
+      </w:r>
+      <w:proofErr w:type="spellStart"/>
+      <w:r>
+        <w:t>BuyAction</w:t>
+      </w:r>
+      <w:proofErr w:type="spellEnd"/>
+      <w:r>
+        <w:t xml:space="preserve"> class. Here, we used the </w:t>
+      </w:r>
+      <w:proofErr w:type="gramStart"/>
+      <w:r>
+        <w:t>fail</w:t>
+      </w:r>
+      <w:proofErr w:type="gramEnd"/>
+      <w:r>
+        <w:t xml:space="preserve"> fast principle when the accepting the input from the player. Once the input is accepted, and the choose method in this class is invoked, it will immediately decide whether the input is expected, if it is an unexpected input, a message will immediately be output to the user and a false is returned. </w:t>
       </w:r>
     </w:p>
     <w:p/>
@@ -4281,94 +6426,6 @@
       <w:r>
         <w:t xml:space="preserve">Same as the previous classes, this method is declared as static to increase readability and make the code cleaner. Furthermore, no initializations are required so it would be redundant to create a new instance of the classes.   </w:t>
       </w:r>
-    </w:p>
-    <w:p>
-      <w:pPr>
-        <w:rPr>
-          <w:b/>
-          <w:bCs/>
-        </w:rPr>
-      </w:pPr>
-    </w:p>
-    <w:p>
-      <w:pPr>
-        <w:rPr>
-          <w:b/>
-          <w:bCs/>
-          <w:sz w:val="26"/>
-          <w:szCs w:val="26"/>
-        </w:rPr>
-      </w:pPr>
-    </w:p>
-    <w:p>
-      <w:pPr>
-        <w:rPr>
-          <w:b/>
-          <w:bCs/>
-          <w:sz w:val="26"/>
-          <w:szCs w:val="26"/>
-        </w:rPr>
-      </w:pPr>
-    </w:p>
-    <w:p>
-      <w:pPr>
-        <w:rPr>
-          <w:b/>
-          <w:bCs/>
-          <w:sz w:val="26"/>
-          <w:szCs w:val="26"/>
-        </w:rPr>
-      </w:pPr>
-    </w:p>
-    <w:p>
-      <w:pPr>
-        <w:rPr>
-          <w:b/>
-          <w:bCs/>
-          <w:sz w:val="26"/>
-          <w:szCs w:val="26"/>
-        </w:rPr>
-      </w:pPr>
-    </w:p>
-    <w:p>
-      <w:pPr>
-        <w:rPr>
-          <w:b/>
-          <w:bCs/>
-          <w:sz w:val="26"/>
-          <w:szCs w:val="26"/>
-        </w:rPr>
-      </w:pPr>
-    </w:p>
-    <w:p>
-      <w:pPr>
-        <w:rPr>
-          <w:b/>
-          <w:bCs/>
-          <w:sz w:val="26"/>
-          <w:szCs w:val="26"/>
-        </w:rPr>
-      </w:pPr>
-    </w:p>
-    <w:p>
-      <w:pPr>
-        <w:rPr>
-          <w:b/>
-          <w:bCs/>
-          <w:sz w:val="26"/>
-          <w:szCs w:val="26"/>
-        </w:rPr>
-      </w:pPr>
-    </w:p>
-    <w:p>
-      <w:pPr>
-        <w:rPr>
-          <w:b/>
-          <w:bCs/>
-          <w:sz w:val="26"/>
-          <w:szCs w:val="26"/>
-        </w:rPr>
-      </w:pPr>
     </w:p>
     <w:p>
       <w:pPr>
@@ -4421,16 +6478,116 @@
           <w:rFonts w:ascii="Arial" w:hAnsi="Arial" w:cs="Arial"/>
         </w:rPr>
       </w:pPr>
+      <w:proofErr w:type="spellStart"/>
       <w:r>
         <w:rPr>
           <w:rFonts w:ascii="Arial" w:hAnsi="Arial" w:cs="Arial"/>
         </w:rPr>
-        <w:t>playTurn method</w:t>
-      </w:r>
-    </w:p>
-    <w:p>
-      <w:r>
-        <w:t xml:space="preserve">This method selects and return an action to perform on the current turn. The BuyAction is added into the list of Actions. This way of adding an action is different from the way actions such as AttackAction, PlayerFeedAction and so on is due to the fact that the VendingMachine is not an object that would appear in the GameMap, so there are no such things as allowable actions for the VendingMachine. Thus, it needs to be added directly via the playTurn method in the Player. At the same time, the current EcoPoints is also printed here as we need to know the EcoPoints for every turn and having it placed before the actions menu can allow the Player to decide whether they want to buy an item or continue with other actions.   </w:t>
+        <w:t>playTurn</w:t>
+      </w:r>
+      <w:proofErr w:type="spellEnd"/>
+      <w:r>
+        <w:rPr>
+          <w:rFonts w:ascii="Arial" w:hAnsi="Arial" w:cs="Arial"/>
+        </w:rPr>
+        <w:t xml:space="preserve"> method</w:t>
+      </w:r>
+    </w:p>
+    <w:p>
+      <w:r>
+        <w:t xml:space="preserve">This method selects and return an action to perform on the current turn. The </w:t>
+      </w:r>
+      <w:proofErr w:type="spellStart"/>
+      <w:r>
+        <w:t>BuyAction</w:t>
+      </w:r>
+      <w:proofErr w:type="spellEnd"/>
+      <w:r>
+        <w:t xml:space="preserve"> is added into the list of Actions. This way of adding an action is different from the way actions such as </w:t>
+      </w:r>
+      <w:proofErr w:type="spellStart"/>
+      <w:r>
+        <w:t>AttackAction</w:t>
+      </w:r>
+      <w:proofErr w:type="spellEnd"/>
+      <w:r>
+        <w:t xml:space="preserve">, </w:t>
+      </w:r>
+      <w:proofErr w:type="spellStart"/>
+      <w:r>
+        <w:t>PlayerFeedAction</w:t>
+      </w:r>
+      <w:proofErr w:type="spellEnd"/>
+      <w:r>
+        <w:t xml:space="preserve"> and so on is </w:t>
+      </w:r>
+      <w:proofErr w:type="gramStart"/>
+      <w:r>
+        <w:t>due to the fact that</w:t>
+      </w:r>
+      <w:proofErr w:type="gramEnd"/>
+      <w:r>
+        <w:t xml:space="preserve"> the </w:t>
+      </w:r>
+      <w:proofErr w:type="spellStart"/>
+      <w:r>
+        <w:t>VendingMachine</w:t>
+      </w:r>
+      <w:proofErr w:type="spellEnd"/>
+      <w:r>
+        <w:t xml:space="preserve"> is not an object that would appear in the </w:t>
+      </w:r>
+      <w:proofErr w:type="spellStart"/>
+      <w:r>
+        <w:t>GameMap</w:t>
+      </w:r>
+      <w:proofErr w:type="spellEnd"/>
+      <w:r>
+        <w:t xml:space="preserve">, so there are no such </w:t>
+      </w:r>
+      <w:r>
+        <w:lastRenderedPageBreak/>
+        <w:t xml:space="preserve">things as allowable actions for the </w:t>
+      </w:r>
+      <w:proofErr w:type="spellStart"/>
+      <w:r>
+        <w:t>VendingMachine</w:t>
+      </w:r>
+      <w:proofErr w:type="spellEnd"/>
+      <w:r>
+        <w:t xml:space="preserve">. Thus, it needs to be added directly via the </w:t>
+      </w:r>
+      <w:proofErr w:type="spellStart"/>
+      <w:r>
+        <w:t>playTurn</w:t>
+      </w:r>
+      <w:proofErr w:type="spellEnd"/>
+      <w:r>
+        <w:t xml:space="preserve"> method in the Player. At the same time, the current </w:t>
+      </w:r>
+      <w:proofErr w:type="spellStart"/>
+      <w:r>
+        <w:t>EcoPoints</w:t>
+      </w:r>
+      <w:proofErr w:type="spellEnd"/>
+      <w:r>
+        <w:t xml:space="preserve"> is also printed here as we need to know the </w:t>
+      </w:r>
+      <w:proofErr w:type="spellStart"/>
+      <w:r>
+        <w:t>EcoPoints</w:t>
+      </w:r>
+      <w:proofErr w:type="spellEnd"/>
+      <w:r>
+        <w:t xml:space="preserve"> for every turn and having it placed before the </w:t>
+      </w:r>
+      <w:proofErr w:type="gramStart"/>
+      <w:r>
+        <w:t>actions</w:t>
+      </w:r>
+      <w:proofErr w:type="gramEnd"/>
+      <w:r>
+        <w:t xml:space="preserve"> menu can allow the Player to decide whether they want to buy an item or continue with other actions.   </w:t>
       </w:r>
     </w:p>
     <w:p>
@@ -4450,6 +6607,7 @@
           <w:szCs w:val="26"/>
         </w:rPr>
       </w:pPr>
+      <w:proofErr w:type="spellStart"/>
       <w:r>
         <w:rPr>
           <w:b/>
@@ -4459,6 +6617,7 @@
         </w:rPr>
         <w:t>PlayerFeedAction</w:t>
       </w:r>
+      <w:proofErr w:type="spellEnd"/>
       <w:r>
         <w:rPr>
           <w:sz w:val="26"/>
@@ -4488,17 +6647,121 @@
         <w:rPr>
           <w:rFonts w:ascii="Arial" w:hAnsi="Arial" w:cs="Arial"/>
         </w:rPr>
-        <w:t>execute method</w:t>
-      </w:r>
-    </w:p>
-    <w:p>
-      <w:r>
-        <w:t>In terms of feeding, the dinosaurs are placed in two different categories: Stegosaurs and Brachiosaurs are Herbivores and Allosaurs are Carnivores. Therefore, to feed the dinosaurs, we must first determine the type of dinosaurs they are. Once that is determined, the Player needs to go through their inventory to look for the right food to feed them. This is where the FoodType class will come in handy. Rather than checking for which instance they belong such as MealKitsItem or Fruits which are both herbivore food, the hasCapability method is used to check which food type they belong, i.e. FoodType.HERBIVORE or FoodType.CARNIVORE. This is definitely a more concise and clean way to compare the types and is less error prone. Furthemore, the fail fast principle is being make use of as messages are output every time we go into an if or else condition. If there are logic errors anywhere in the code, these messages, while it is output to inform user of the result of their chosen action, it also helps us programmers to determine where the error might be.</w:t>
-      </w:r>
-    </w:p>
-    <w:p>
-      <w:r>
-        <w:t xml:space="preserve">Once the correct food is matched with the correct dinosaur, that item will be removed from the inventory and the dinosaurs will have their hitPoints healed (if it is not max). If a fruit is fed, the EcoPoints will increase by 10.  </w:t>
+        <w:t xml:space="preserve">execute </w:t>
+      </w:r>
+      <w:proofErr w:type="gramStart"/>
+      <w:r>
+        <w:rPr>
+          <w:rFonts w:ascii="Arial" w:hAnsi="Arial" w:cs="Arial"/>
+        </w:rPr>
+        <w:t>method</w:t>
+      </w:r>
+      <w:proofErr w:type="gramEnd"/>
+    </w:p>
+    <w:p>
+      <w:r>
+        <w:t xml:space="preserve">In terms of feeding, the dinosaurs are placed in two different categories: Stegosaurs and Brachiosaurs are Herbivores and Allosaurs are Carnivores. Therefore, to feed the dinosaurs, we must first determine the type of dinosaurs they are. Once that is determined, the Player needs to go through their inventory to look for the right food to feed them. This is where the </w:t>
+      </w:r>
+      <w:proofErr w:type="spellStart"/>
+      <w:r>
+        <w:t>FoodType</w:t>
+      </w:r>
+      <w:proofErr w:type="spellEnd"/>
+      <w:r>
+        <w:t xml:space="preserve"> class will come in handy. Rather than checking for which instance they belong such as </w:t>
+      </w:r>
+      <w:proofErr w:type="spellStart"/>
+      <w:r>
+        <w:t>MealKitsItem</w:t>
+      </w:r>
+      <w:proofErr w:type="spellEnd"/>
+      <w:r>
+        <w:t xml:space="preserve"> or Fruits which are both herbivore food, the </w:t>
+      </w:r>
+      <w:proofErr w:type="spellStart"/>
+      <w:r>
+        <w:t>hasCapability</w:t>
+      </w:r>
+      <w:proofErr w:type="spellEnd"/>
+      <w:r>
+        <w:t xml:space="preserve"> method is used to check which food type they belong, </w:t>
+      </w:r>
+      <w:proofErr w:type="gramStart"/>
+      <w:r>
+        <w:t>i.e.</w:t>
+      </w:r>
+      <w:proofErr w:type="gramEnd"/>
+      <w:r>
+        <w:t xml:space="preserve"> </w:t>
+      </w:r>
+      <w:proofErr w:type="spellStart"/>
+      <w:r>
+        <w:t>FoodType.HERBIVORE</w:t>
+      </w:r>
+      <w:proofErr w:type="spellEnd"/>
+      <w:r>
+        <w:t xml:space="preserve"> or </w:t>
+      </w:r>
+      <w:proofErr w:type="spellStart"/>
+      <w:r>
+        <w:t>FoodType.CARNIVORE</w:t>
+      </w:r>
+      <w:proofErr w:type="spellEnd"/>
+      <w:r>
+        <w:t xml:space="preserve">. This is </w:t>
+      </w:r>
+      <w:proofErr w:type="gramStart"/>
+      <w:r>
+        <w:t>definitely a</w:t>
+      </w:r>
+      <w:proofErr w:type="gramEnd"/>
+      <w:r>
+        <w:t xml:space="preserve"> more concise and clean way to compare the types and is less error prone. </w:t>
+      </w:r>
+      <w:proofErr w:type="spellStart"/>
+      <w:r>
+        <w:t>Furthemore</w:t>
+      </w:r>
+      <w:proofErr w:type="spellEnd"/>
+      <w:r>
+        <w:t xml:space="preserve">, the </w:t>
+      </w:r>
+      <w:proofErr w:type="gramStart"/>
+      <w:r>
+        <w:t>fail</w:t>
+      </w:r>
+      <w:proofErr w:type="gramEnd"/>
+      <w:r>
+        <w:t xml:space="preserve"> fast principle is being make use of as messages are output every time we go into an if or else condition. If there are logic errors anywhere in the code, these messages, while it is output to inform user of the result of their chosen action, it also helps us programmers to determine where the error might be.</w:t>
+      </w:r>
+    </w:p>
+    <w:p>
+      <w:r>
+        <w:t xml:space="preserve">Once the correct food is matched with the correct dinosaur, that item will be removed from the inventory and the dinosaurs will have their </w:t>
+      </w:r>
+      <w:proofErr w:type="spellStart"/>
+      <w:r>
+        <w:t>hitPoints</w:t>
+      </w:r>
+      <w:proofErr w:type="spellEnd"/>
+      <w:r>
+        <w:t xml:space="preserve"> healed (if it is not max). If </w:t>
+      </w:r>
+      <w:proofErr w:type="gramStart"/>
+      <w:r>
+        <w:t>a</w:t>
+      </w:r>
+      <w:proofErr w:type="gramEnd"/>
+      <w:r>
+        <w:t xml:space="preserve"> fruit is fed, the </w:t>
+      </w:r>
+      <w:proofErr w:type="spellStart"/>
+      <w:r>
+        <w:t>EcoPoints</w:t>
+      </w:r>
+      <w:proofErr w:type="spellEnd"/>
+      <w:r>
+        <w:t xml:space="preserve"> will increase by 10.  </w:t>
       </w:r>
     </w:p>
     <w:p>
@@ -4516,6 +6779,7 @@
           <w:szCs w:val="26"/>
         </w:rPr>
       </w:pPr>
+      <w:proofErr w:type="spellStart"/>
       <w:r>
         <w:rPr>
           <w:b/>
@@ -4525,6 +6789,7 @@
         </w:rPr>
         <w:t>SearchItemAction</w:t>
       </w:r>
+      <w:proofErr w:type="spellEnd"/>
       <w:r>
         <w:rPr>
           <w:sz w:val="26"/>
@@ -4534,17 +6799,42 @@
       </w:r>
     </w:p>
     <w:p>
-      <w:r>
-        <w:t xml:space="preserve">SearchItemAction class extends the Action class. As mentioned above, the main reason for extending from another class is to reuse the attributes and methods that are similar between the classes.  </w:t>
-      </w:r>
-    </w:p>
-    <w:p>
-      <w:r>
-        <w:t xml:space="preserve">In this class, we are making full us of the methods that are introduced in the other classes to check for things such as the terrain type instead of using instanceOf. This makes the code cleaner and more readable as it is more descriptive. The effects of Liskov Substitution </w:t>
-      </w:r>
-      <w:r>
-        <w:lastRenderedPageBreak/>
-        <w:t>Principle are shown here: the ground, although it is of Bush/Tree type, does not get any error although it is declared as Ground type. This is due to the classes complying to the rules of using the same input parameter when overriding the methods in the parent class. Thus, allows the application to not break.</w:t>
+      <w:proofErr w:type="spellStart"/>
+      <w:r>
+        <w:t>SearchItemAction</w:t>
+      </w:r>
+      <w:proofErr w:type="spellEnd"/>
+      <w:r>
+        <w:t xml:space="preserve"> class extends the Action class. As mentioned above, the main reason for extending from another class is to reuse the attributes and methods that are similar between the classes.  </w:t>
+      </w:r>
+    </w:p>
+    <w:p>
+      <w:r>
+        <w:t xml:space="preserve">In this class, we are making full </w:t>
+      </w:r>
+      <w:proofErr w:type="spellStart"/>
+      <w:r>
+        <w:t>us</w:t>
+      </w:r>
+      <w:proofErr w:type="spellEnd"/>
+      <w:r>
+        <w:t xml:space="preserve"> of the methods that are introduced in the other classes to check for things such as the terrain type instead of using </w:t>
+      </w:r>
+      <w:proofErr w:type="spellStart"/>
+      <w:r>
+        <w:t>instanceOf</w:t>
+      </w:r>
+      <w:proofErr w:type="spellEnd"/>
+      <w:r>
+        <w:t xml:space="preserve">. This makes the code cleaner and more readable as it is more descriptive. The effects of </w:t>
+      </w:r>
+      <w:proofErr w:type="spellStart"/>
+      <w:r>
+        <w:t>Liskov</w:t>
+      </w:r>
+      <w:proofErr w:type="spellEnd"/>
+      <w:r>
+        <w:t xml:space="preserve"> Substitution Principle are shown here: the ground, although it is of Bush/Tree type, does not get any error although it is declared as Ground type. This is due to the classes complying to the rules of using the same input parameter when overriding the methods in the parent class. Thus, allows the application to not break.</w:t>
       </w:r>
     </w:p>
     <w:p/>
@@ -5532,6 +7822,95 @@
     </w:lvl>
   </w:abstractNum>
   <w:abstractNum w:abstractNumId="9" w15:restartNumberingAfterBreak="0">
+    <w:nsid w:val="548C49FC"/>
+    <w:multiLevelType w:val="hybridMultilevel"/>
+    <w:tmpl w:val="4E9C27D2"/>
+    <w:lvl w:ilvl="0" w:tplc="4409000F">
+      <w:start w:val="1"/>
+      <w:numFmt w:val="decimal"/>
+      <w:lvlText w:val="%1."/>
+      <w:lvlJc w:val="left"/>
+      <w:pPr>
+        <w:ind w:left="720" w:hanging="360"/>
+      </w:pPr>
+      <w:rPr>
+        <w:rFonts w:hint="default"/>
+      </w:rPr>
+    </w:lvl>
+    <w:lvl w:ilvl="1" w:tplc="44090019" w:tentative="1">
+      <w:start w:val="1"/>
+      <w:numFmt w:val="lowerLetter"/>
+      <w:lvlText w:val="%2."/>
+      <w:lvlJc w:val="left"/>
+      <w:pPr>
+        <w:ind w:left="1440" w:hanging="360"/>
+      </w:pPr>
+    </w:lvl>
+    <w:lvl w:ilvl="2" w:tplc="4409001B" w:tentative="1">
+      <w:start w:val="1"/>
+      <w:numFmt w:val="lowerRoman"/>
+      <w:lvlText w:val="%3."/>
+      <w:lvlJc w:val="right"/>
+      <w:pPr>
+        <w:ind w:left="2160" w:hanging="180"/>
+      </w:pPr>
+    </w:lvl>
+    <w:lvl w:ilvl="3" w:tplc="4409000F" w:tentative="1">
+      <w:start w:val="1"/>
+      <w:numFmt w:val="decimal"/>
+      <w:lvlText w:val="%4."/>
+      <w:lvlJc w:val="left"/>
+      <w:pPr>
+        <w:ind w:left="2880" w:hanging="360"/>
+      </w:pPr>
+    </w:lvl>
+    <w:lvl w:ilvl="4" w:tplc="44090019" w:tentative="1">
+      <w:start w:val="1"/>
+      <w:numFmt w:val="lowerLetter"/>
+      <w:lvlText w:val="%5."/>
+      <w:lvlJc w:val="left"/>
+      <w:pPr>
+        <w:ind w:left="3600" w:hanging="360"/>
+      </w:pPr>
+    </w:lvl>
+    <w:lvl w:ilvl="5" w:tplc="4409001B" w:tentative="1">
+      <w:start w:val="1"/>
+      <w:numFmt w:val="lowerRoman"/>
+      <w:lvlText w:val="%6."/>
+      <w:lvlJc w:val="right"/>
+      <w:pPr>
+        <w:ind w:left="4320" w:hanging="180"/>
+      </w:pPr>
+    </w:lvl>
+    <w:lvl w:ilvl="6" w:tplc="4409000F" w:tentative="1">
+      <w:start w:val="1"/>
+      <w:numFmt w:val="decimal"/>
+      <w:lvlText w:val="%7."/>
+      <w:lvlJc w:val="left"/>
+      <w:pPr>
+        <w:ind w:left="5040" w:hanging="360"/>
+      </w:pPr>
+    </w:lvl>
+    <w:lvl w:ilvl="7" w:tplc="44090019" w:tentative="1">
+      <w:start w:val="1"/>
+      <w:numFmt w:val="lowerLetter"/>
+      <w:lvlText w:val="%8."/>
+      <w:lvlJc w:val="left"/>
+      <w:pPr>
+        <w:ind w:left="5760" w:hanging="360"/>
+      </w:pPr>
+    </w:lvl>
+    <w:lvl w:ilvl="8" w:tplc="4409001B" w:tentative="1">
+      <w:start w:val="1"/>
+      <w:numFmt w:val="lowerRoman"/>
+      <w:lvlText w:val="%9."/>
+      <w:lvlJc w:val="right"/>
+      <w:pPr>
+        <w:ind w:left="6480" w:hanging="180"/>
+      </w:pPr>
+    </w:lvl>
+  </w:abstractNum>
+  <w:abstractNum w:abstractNumId="10" w15:restartNumberingAfterBreak="0">
     <w:nsid w:val="54AA3FD4"/>
     <w:multiLevelType w:val="hybridMultilevel"/>
     <w:tmpl w:val="4E6C1CEA"/>
@@ -5620,7 +7999,7 @@
       </w:pPr>
     </w:lvl>
   </w:abstractNum>
-  <w:abstractNum w:abstractNumId="10" w15:restartNumberingAfterBreak="0">
+  <w:abstractNum w:abstractNumId="11" w15:restartNumberingAfterBreak="0">
     <w:nsid w:val="595842E3"/>
     <w:multiLevelType w:val="multilevel"/>
     <w:tmpl w:val="858E0058"/>
@@ -5733,7 +8112,7 @@
       </w:rPr>
     </w:lvl>
   </w:abstractNum>
-  <w:abstractNum w:abstractNumId="11" w15:restartNumberingAfterBreak="0">
+  <w:abstractNum w:abstractNumId="12" w15:restartNumberingAfterBreak="0">
     <w:nsid w:val="625E022B"/>
     <w:multiLevelType w:val="hybridMultilevel"/>
     <w:tmpl w:val="FAEA7A4E"/>
@@ -5822,7 +8201,7 @@
       </w:pPr>
     </w:lvl>
   </w:abstractNum>
-  <w:abstractNum w:abstractNumId="12" w15:restartNumberingAfterBreak="0">
+  <w:abstractNum w:abstractNumId="13" w15:restartNumberingAfterBreak="0">
     <w:nsid w:val="6B8927ED"/>
     <w:multiLevelType w:val="multilevel"/>
     <w:tmpl w:val="E374789A"/>
@@ -5935,7 +8314,7 @@
       </w:rPr>
     </w:lvl>
   </w:abstractNum>
-  <w:abstractNum w:abstractNumId="13" w15:restartNumberingAfterBreak="0">
+  <w:abstractNum w:abstractNumId="14" w15:restartNumberingAfterBreak="0">
     <w:nsid w:val="6C8465DB"/>
     <w:multiLevelType w:val="hybridMultilevel"/>
     <w:tmpl w:val="D48CB43C"/>
@@ -6026,7 +8405,97 @@
       </w:pPr>
     </w:lvl>
   </w:abstractNum>
-  <w:abstractNum w:abstractNumId="14" w15:restartNumberingAfterBreak="0">
+  <w:abstractNum w:abstractNumId="15" w15:restartNumberingAfterBreak="0">
+    <w:nsid w:val="713A131B"/>
+    <w:multiLevelType w:val="hybridMultilevel"/>
+    <w:tmpl w:val="8062AF16"/>
+    <w:lvl w:ilvl="0" w:tplc="80E660F8">
+      <w:start w:val="1"/>
+      <w:numFmt w:val="decimal"/>
+      <w:lvlText w:val="%1."/>
+      <w:lvlJc w:val="left"/>
+      <w:pPr>
+        <w:ind w:left="720" w:hanging="360"/>
+      </w:pPr>
+      <w:rPr>
+        <w:rFonts w:hint="default"/>
+        <w:sz w:val="22"/>
+      </w:rPr>
+    </w:lvl>
+    <w:lvl w:ilvl="1" w:tplc="44090019" w:tentative="1">
+      <w:start w:val="1"/>
+      <w:numFmt w:val="lowerLetter"/>
+      <w:lvlText w:val="%2."/>
+      <w:lvlJc w:val="left"/>
+      <w:pPr>
+        <w:ind w:left="1440" w:hanging="360"/>
+      </w:pPr>
+    </w:lvl>
+    <w:lvl w:ilvl="2" w:tplc="4409001B" w:tentative="1">
+      <w:start w:val="1"/>
+      <w:numFmt w:val="lowerRoman"/>
+      <w:lvlText w:val="%3."/>
+      <w:lvlJc w:val="right"/>
+      <w:pPr>
+        <w:ind w:left="2160" w:hanging="180"/>
+      </w:pPr>
+    </w:lvl>
+    <w:lvl w:ilvl="3" w:tplc="4409000F" w:tentative="1">
+      <w:start w:val="1"/>
+      <w:numFmt w:val="decimal"/>
+      <w:lvlText w:val="%4."/>
+      <w:lvlJc w:val="left"/>
+      <w:pPr>
+        <w:ind w:left="2880" w:hanging="360"/>
+      </w:pPr>
+    </w:lvl>
+    <w:lvl w:ilvl="4" w:tplc="44090019" w:tentative="1">
+      <w:start w:val="1"/>
+      <w:numFmt w:val="lowerLetter"/>
+      <w:lvlText w:val="%5."/>
+      <w:lvlJc w:val="left"/>
+      <w:pPr>
+        <w:ind w:left="3600" w:hanging="360"/>
+      </w:pPr>
+    </w:lvl>
+    <w:lvl w:ilvl="5" w:tplc="4409001B" w:tentative="1">
+      <w:start w:val="1"/>
+      <w:numFmt w:val="lowerRoman"/>
+      <w:lvlText w:val="%6."/>
+      <w:lvlJc w:val="right"/>
+      <w:pPr>
+        <w:ind w:left="4320" w:hanging="180"/>
+      </w:pPr>
+    </w:lvl>
+    <w:lvl w:ilvl="6" w:tplc="4409000F" w:tentative="1">
+      <w:start w:val="1"/>
+      <w:numFmt w:val="decimal"/>
+      <w:lvlText w:val="%7."/>
+      <w:lvlJc w:val="left"/>
+      <w:pPr>
+        <w:ind w:left="5040" w:hanging="360"/>
+      </w:pPr>
+    </w:lvl>
+    <w:lvl w:ilvl="7" w:tplc="44090019" w:tentative="1">
+      <w:start w:val="1"/>
+      <w:numFmt w:val="lowerLetter"/>
+      <w:lvlText w:val="%8."/>
+      <w:lvlJc w:val="left"/>
+      <w:pPr>
+        <w:ind w:left="5760" w:hanging="360"/>
+      </w:pPr>
+    </w:lvl>
+    <w:lvl w:ilvl="8" w:tplc="4409001B" w:tentative="1">
+      <w:start w:val="1"/>
+      <w:numFmt w:val="lowerRoman"/>
+      <w:lvlText w:val="%9."/>
+      <w:lvlJc w:val="right"/>
+      <w:pPr>
+        <w:ind w:left="6480" w:hanging="180"/>
+      </w:pPr>
+    </w:lvl>
+  </w:abstractNum>
+  <w:abstractNum w:abstractNumId="16" w15:restartNumberingAfterBreak="0">
     <w:nsid w:val="7A3D56E6"/>
     <w:multiLevelType w:val="hybridMultilevel"/>
     <w:tmpl w:val="4872A21E"/>
@@ -6106,6 +8575,96 @@
       </w:pPr>
     </w:lvl>
     <w:lvl w:ilvl="8" w:tplc="0409001B" w:tentative="1">
+      <w:start w:val="1"/>
+      <w:numFmt w:val="lowerRoman"/>
+      <w:lvlText w:val="%9."/>
+      <w:lvlJc w:val="right"/>
+      <w:pPr>
+        <w:ind w:left="6480" w:hanging="180"/>
+      </w:pPr>
+    </w:lvl>
+  </w:abstractNum>
+  <w:abstractNum w:abstractNumId="17" w15:restartNumberingAfterBreak="0">
+    <w:nsid w:val="7E6A0B24"/>
+    <w:multiLevelType w:val="hybridMultilevel"/>
+    <w:tmpl w:val="34B68776"/>
+    <w:lvl w:ilvl="0" w:tplc="DA00CCFA">
+      <w:start w:val="1"/>
+      <w:numFmt w:val="decimal"/>
+      <w:lvlText w:val="%1."/>
+      <w:lvlJc w:val="left"/>
+      <w:pPr>
+        <w:ind w:left="720" w:hanging="360"/>
+      </w:pPr>
+      <w:rPr>
+        <w:rFonts w:hint="default"/>
+        <w:sz w:val="22"/>
+      </w:rPr>
+    </w:lvl>
+    <w:lvl w:ilvl="1" w:tplc="44090019" w:tentative="1">
+      <w:start w:val="1"/>
+      <w:numFmt w:val="lowerLetter"/>
+      <w:lvlText w:val="%2."/>
+      <w:lvlJc w:val="left"/>
+      <w:pPr>
+        <w:ind w:left="1440" w:hanging="360"/>
+      </w:pPr>
+    </w:lvl>
+    <w:lvl w:ilvl="2" w:tplc="4409001B" w:tentative="1">
+      <w:start w:val="1"/>
+      <w:numFmt w:val="lowerRoman"/>
+      <w:lvlText w:val="%3."/>
+      <w:lvlJc w:val="right"/>
+      <w:pPr>
+        <w:ind w:left="2160" w:hanging="180"/>
+      </w:pPr>
+    </w:lvl>
+    <w:lvl w:ilvl="3" w:tplc="4409000F" w:tentative="1">
+      <w:start w:val="1"/>
+      <w:numFmt w:val="decimal"/>
+      <w:lvlText w:val="%4."/>
+      <w:lvlJc w:val="left"/>
+      <w:pPr>
+        <w:ind w:left="2880" w:hanging="360"/>
+      </w:pPr>
+    </w:lvl>
+    <w:lvl w:ilvl="4" w:tplc="44090019" w:tentative="1">
+      <w:start w:val="1"/>
+      <w:numFmt w:val="lowerLetter"/>
+      <w:lvlText w:val="%5."/>
+      <w:lvlJc w:val="left"/>
+      <w:pPr>
+        <w:ind w:left="3600" w:hanging="360"/>
+      </w:pPr>
+    </w:lvl>
+    <w:lvl w:ilvl="5" w:tplc="4409001B" w:tentative="1">
+      <w:start w:val="1"/>
+      <w:numFmt w:val="lowerRoman"/>
+      <w:lvlText w:val="%6."/>
+      <w:lvlJc w:val="right"/>
+      <w:pPr>
+        <w:ind w:left="4320" w:hanging="180"/>
+      </w:pPr>
+    </w:lvl>
+    <w:lvl w:ilvl="6" w:tplc="4409000F" w:tentative="1">
+      <w:start w:val="1"/>
+      <w:numFmt w:val="decimal"/>
+      <w:lvlText w:val="%7."/>
+      <w:lvlJc w:val="left"/>
+      <w:pPr>
+        <w:ind w:left="5040" w:hanging="360"/>
+      </w:pPr>
+    </w:lvl>
+    <w:lvl w:ilvl="7" w:tplc="44090019" w:tentative="1">
+      <w:start w:val="1"/>
+      <w:numFmt w:val="lowerLetter"/>
+      <w:lvlText w:val="%8."/>
+      <w:lvlJc w:val="left"/>
+      <w:pPr>
+        <w:ind w:left="5760" w:hanging="360"/>
+      </w:pPr>
+    </w:lvl>
+    <w:lvl w:ilvl="8" w:tplc="4409001B" w:tentative="1">
       <w:start w:val="1"/>
       <w:numFmt w:val="lowerRoman"/>
       <w:lvlText w:val="%9."/>
@@ -6128,13 +8687,13 @@
     <w:abstractNumId w:val="3"/>
   </w:num>
   <w:num w:numId="5">
-    <w:abstractNumId w:val="12"/>
+    <w:abstractNumId w:val="13"/>
   </w:num>
   <w:num w:numId="6">
     <w:abstractNumId w:val="5"/>
   </w:num>
   <w:num w:numId="7">
-    <w:abstractNumId w:val="10"/>
+    <w:abstractNumId w:val="11"/>
   </w:num>
   <w:num w:numId="8">
     <w:abstractNumId w:val="0"/>
@@ -6143,22 +8702,31 @@
     <w:abstractNumId w:val="7"/>
   </w:num>
   <w:num w:numId="10">
-    <w:abstractNumId w:val="11"/>
+    <w:abstractNumId w:val="12"/>
   </w:num>
   <w:num w:numId="11">
     <w:abstractNumId w:val="1"/>
   </w:num>
   <w:num w:numId="12">
-    <w:abstractNumId w:val="14"/>
+    <w:abstractNumId w:val="16"/>
   </w:num>
   <w:num w:numId="13">
-    <w:abstractNumId w:val="9"/>
+    <w:abstractNumId w:val="10"/>
   </w:num>
   <w:num w:numId="14">
-    <w:abstractNumId w:val="13"/>
+    <w:abstractNumId w:val="14"/>
   </w:num>
   <w:num w:numId="15">
     <w:abstractNumId w:val="4"/>
+  </w:num>
+  <w:num w:numId="16">
+    <w:abstractNumId w:val="15"/>
+  </w:num>
+  <w:num w:numId="17">
+    <w:abstractNumId w:val="17"/>
+  </w:num>
+  <w:num w:numId="18">
+    <w:abstractNumId w:val="9"/>
   </w:num>
 </w:numbering>
 </file>
@@ -6561,7 +9129,7 @@
   <w:style w:type="paragraph" w:default="1" w:styleId="Normal">
     <w:name w:val="Normal"/>
     <w:qFormat/>
-    <w:rsid w:val="009F7277"/>
+    <w:rsid w:val="00F85E89"/>
   </w:style>
   <w:style w:type="paragraph" w:styleId="Heading1">
     <w:name w:val="heading 1"/>

</xml_diff>

<commit_message>
Design Rationale Assignment 2 for AttackAction and AttackBehaviour
</commit_message>
<xml_diff>
--- a/docs/Design rationale - Assignment 2.docx
+++ b/docs/Design rationale - Assignment 2.docx
@@ -4186,6 +4186,232 @@
           <w:sz w:val="26"/>
           <w:szCs w:val="26"/>
         </w:rPr>
+        <w:t>Attack</w:t>
+      </w:r>
+      <w:r>
+        <w:rPr>
+          <w:b/>
+          <w:bCs/>
+          <w:sz w:val="26"/>
+          <w:szCs w:val="26"/>
+        </w:rPr>
+        <w:t>Action</w:t>
+      </w:r>
+      <w:proofErr w:type="spellEnd"/>
+      <w:r>
+        <w:rPr>
+          <w:b/>
+          <w:bCs/>
+          <w:sz w:val="26"/>
+          <w:szCs w:val="26"/>
+        </w:rPr>
+        <w:t xml:space="preserve"> and </w:t>
+      </w:r>
+      <w:proofErr w:type="spellStart"/>
+      <w:r>
+        <w:rPr>
+          <w:b/>
+          <w:bCs/>
+          <w:sz w:val="26"/>
+          <w:szCs w:val="26"/>
+        </w:rPr>
+        <w:t>Attack</w:t>
+      </w:r>
+      <w:r>
+        <w:rPr>
+          <w:b/>
+          <w:bCs/>
+          <w:sz w:val="26"/>
+          <w:szCs w:val="26"/>
+        </w:rPr>
+        <w:t>Behaviour</w:t>
+      </w:r>
+      <w:proofErr w:type="spellEnd"/>
+    </w:p>
+    <w:p>
+      <w:pPr>
+        <w:rPr>
+          <w:b/>
+          <w:bCs/>
+          <w:sz w:val="26"/>
+          <w:szCs w:val="26"/>
+        </w:rPr>
+      </w:pPr>
+    </w:p>
+    <w:p>
+      <w:r>
+        <w:t>If</w:t>
+      </w:r>
+      <w:r>
+        <w:t xml:space="preserve"> </w:t>
+      </w:r>
+      <w:r>
+        <w:t>Allosaur</w:t>
+      </w:r>
+      <w:r>
+        <w:t xml:space="preserve"> </w:t>
+      </w:r>
+      <w:r>
+        <w:t>is hungry or when a Player who has decided to attack a</w:t>
+      </w:r>
+      <w:r>
+        <w:t xml:space="preserve"> </w:t>
+      </w:r>
+      <w:proofErr w:type="spellStart"/>
+      <w:r>
+        <w:t>DinoActor</w:t>
+      </w:r>
+      <w:proofErr w:type="spellEnd"/>
+      <w:r>
+        <w:t xml:space="preserve"> </w:t>
+      </w:r>
+      <w:r>
+        <w:t>finds a</w:t>
+      </w:r>
+      <w:r>
+        <w:t>nother</w:t>
+      </w:r>
+      <w:r>
+        <w:t xml:space="preserve"> on the location adjacent to it, it will check whether they can </w:t>
+      </w:r>
+      <w:r>
+        <w:t xml:space="preserve">attack </w:t>
+      </w:r>
+      <w:r>
+        <w:t xml:space="preserve">it or not. This is done so by calling </w:t>
+      </w:r>
+      <w:proofErr w:type="spellStart"/>
+      <w:r>
+        <w:t>getAction</w:t>
+      </w:r>
+      <w:proofErr w:type="spellEnd"/>
+      <w:r>
+        <w:t xml:space="preserve"> on </w:t>
+      </w:r>
+      <w:proofErr w:type="spellStart"/>
+      <w:r>
+        <w:t>Attack</w:t>
+      </w:r>
+      <w:r>
+        <w:t>Behaviour</w:t>
+      </w:r>
+      <w:proofErr w:type="spellEnd"/>
+      <w:r>
+        <w:t xml:space="preserve"> in the </w:t>
+      </w:r>
+      <w:proofErr w:type="spellStart"/>
+      <w:r>
+        <w:t>getAllowableActions</w:t>
+      </w:r>
+      <w:proofErr w:type="spellEnd"/>
+      <w:r>
+        <w:t xml:space="preserve"> method in </w:t>
+      </w:r>
+      <w:proofErr w:type="spellStart"/>
+      <w:r>
+        <w:t>DinoActor</w:t>
+      </w:r>
+      <w:proofErr w:type="spellEnd"/>
+      <w:r>
+        <w:t xml:space="preserve"> class.</w:t>
+      </w:r>
+      <w:r>
+        <w:t xml:space="preserve"> We use capabilities and getter methods to check whether the target (</w:t>
+      </w:r>
+      <w:proofErr w:type="spellStart"/>
+      <w:r>
+        <w:t>DinoActor</w:t>
+      </w:r>
+      <w:proofErr w:type="spellEnd"/>
+      <w:r>
+        <w:t xml:space="preserve"> </w:t>
+      </w:r>
+      <w:r>
+        <w:t>to be attacked) has the capabilities:</w:t>
+      </w:r>
+    </w:p>
+    <w:p>
+      <w:pPr>
+        <w:pStyle w:val="ListParagraph"/>
+        <w:numPr>
+          <w:ilvl w:val="0"/>
+          <w:numId w:val="19"/>
+        </w:numPr>
+      </w:pPr>
+      <w:proofErr w:type="spellStart"/>
+      <w:r>
+        <w:t>DinoCapabilities.CONSCIOUS</w:t>
+      </w:r>
+      <w:proofErr w:type="spellEnd"/>
+    </w:p>
+    <w:p>
+      <w:pPr>
+        <w:pStyle w:val="ListParagraph"/>
+        <w:numPr>
+          <w:ilvl w:val="0"/>
+          <w:numId w:val="19"/>
+        </w:numPr>
+      </w:pPr>
+      <w:proofErr w:type="spellStart"/>
+      <w:r>
+        <w:t>DinoCapabilities.CAN_BE_ATTACKED</w:t>
+      </w:r>
+      <w:proofErr w:type="spellEnd"/>
+    </w:p>
+    <w:p>
+      <w:pPr>
+        <w:rPr>
+          <w:sz w:val="26"/>
+          <w:szCs w:val="26"/>
+        </w:rPr>
+      </w:pPr>
+      <w:r>
+        <w:t>This helps to reduce dependencies since the classes do not depend</w:t>
+      </w:r>
+      <w:r>
+        <w:t xml:space="preserve"> on</w:t>
+      </w:r>
+      <w:r>
+        <w:t xml:space="preserve"> </w:t>
+      </w:r>
+      <w:r>
+        <w:t>Allosaur, Brachiosaur or Stegosaur classes</w:t>
+      </w:r>
+      <w:r>
+        <w:t xml:space="preserve"> to check these capabilities</w:t>
+      </w:r>
+      <w:r>
+        <w:t>.</w:t>
+      </w:r>
+      <w:r>
+        <w:t xml:space="preserve"> </w:t>
+      </w:r>
+    </w:p>
+    <w:p>
+      <w:pPr>
+        <w:rPr>
+          <w:sz w:val="26"/>
+          <w:szCs w:val="26"/>
+        </w:rPr>
+      </w:pPr>
+    </w:p>
+    <w:p>
+      <w:pPr>
+        <w:rPr>
+          <w:b/>
+          <w:bCs/>
+          <w:sz w:val="26"/>
+          <w:szCs w:val="26"/>
+        </w:rPr>
+      </w:pPr>
+      <w:proofErr w:type="spellStart"/>
+      <w:r>
+        <w:rPr>
+          <w:b/>
+          <w:bCs/>
+          <w:sz w:val="26"/>
+          <w:szCs w:val="26"/>
+        </w:rPr>
         <w:t>Feeding</w:t>
       </w:r>
       <w:r>
@@ -4314,7 +4540,11 @@
       </w:r>
       <w:proofErr w:type="spellEnd"/>
       <w:r>
-        <w:t xml:space="preserve"> by varying amounts depending on food items and type of </w:t>
+        <w:t xml:space="preserve"> </w:t>
+      </w:r>
+      <w:r>
+        <w:lastRenderedPageBreak/>
+        <w:t xml:space="preserve">by varying amounts depending on food items and type of </w:t>
       </w:r>
       <w:proofErr w:type="spellStart"/>
       <w:r>
@@ -4384,10 +4614,7 @@
       </w:pPr>
       <w:proofErr w:type="spellStart"/>
       <w:r>
-        <w:t>DinoCapabilities.</w:t>
-      </w:r>
-      <w:r>
-        <w:t>HERBIVORE</w:t>
+        <w:t>DinoCapabilities.HERBIVORE</w:t>
       </w:r>
       <w:proofErr w:type="spellEnd"/>
     </w:p>
@@ -4405,10 +4632,7 @@
       </w:pPr>
       <w:proofErr w:type="spellStart"/>
       <w:r>
-        <w:t>DinoCapabilities.</w:t>
-      </w:r>
-      <w:r>
-        <w:t>CAN_REACH_TREE</w:t>
+        <w:t>DinoCapabilities.CAN_REACH_TREE</w:t>
       </w:r>
       <w:proofErr w:type="spellEnd"/>
       <w:r>
@@ -4835,7 +5059,11 @@
       </w:r>
       <w:proofErr w:type="spellEnd"/>
       <w:r>
-        <w:t xml:space="preserve"> and distance will work together to determine the next step the Actor should take to move closer to the target. </w:t>
+        <w:t xml:space="preserve"> and </w:t>
+      </w:r>
+      <w:r>
+        <w:lastRenderedPageBreak/>
+        <w:t xml:space="preserve">distance will work together to determine the next step the Actor should take to move closer to the target. </w:t>
       </w:r>
     </w:p>
     <w:p>
@@ -4942,7 +5170,6 @@
         <w:spacing w:before="240"/>
       </w:pPr>
       <w:r>
-        <w:lastRenderedPageBreak/>
         <w:t xml:space="preserve">Check if the actor wants to follow something, by calling </w:t>
       </w:r>
       <w:proofErr w:type="spellStart"/>
@@ -5233,7 +5460,11 @@
       </w:r>
       <w:proofErr w:type="spellEnd"/>
       <w:r>
-        <w:t xml:space="preserve"> (Corpse) that will be removed after a certain number of turns depending on the type of </w:t>
+        <w:t xml:space="preserve"> (Corpse) that will be removed after a certain number of turns </w:t>
+      </w:r>
+      <w:r>
+        <w:lastRenderedPageBreak/>
+        <w:t xml:space="preserve">depending on the type of </w:t>
       </w:r>
       <w:proofErr w:type="spellStart"/>
       <w:r>
@@ -5322,11 +5553,7 @@
       </w:r>
       <w:proofErr w:type="spellEnd"/>
       <w:r>
-        <w:t xml:space="preserve">. This is to prevent hard coding literals and provide a single point of change. This class also integrates well with </w:t>
-      </w:r>
-      <w:r>
-        <w:lastRenderedPageBreak/>
-        <w:t xml:space="preserve">the base code since extending </w:t>
+        <w:t xml:space="preserve">. This is to prevent hard coding literals and provide a single point of change. This class also integrates well with the base code since extending </w:t>
       </w:r>
       <w:proofErr w:type="spellStart"/>
       <w:r>
@@ -5643,7 +5870,11 @@
       </w:r>
       <w:proofErr w:type="gramEnd"/>
       <w:r>
-        <w:t xml:space="preserve"> they, and an </w:t>
+        <w:t xml:space="preserve"> they, and </w:t>
+      </w:r>
+      <w:r>
+        <w:lastRenderedPageBreak/>
+        <w:t xml:space="preserve">an </w:t>
       </w:r>
       <w:proofErr w:type="spellStart"/>
       <w:r>
@@ -5750,11 +5981,7 @@
       </w:r>
       <w:proofErr w:type="spellEnd"/>
       <w:r>
-        <w:t xml:space="preserve"> class allows the Fruit to be initialized to be portable. This prevents us from </w:t>
-      </w:r>
-      <w:r>
-        <w:lastRenderedPageBreak/>
-        <w:t xml:space="preserve">initializing the Item as not portable, therefore, there </w:t>
+        <w:t xml:space="preserve"> class allows the Fruit to be initialized to be portable. This prevents us from initializing the Item as not portable, therefore, there </w:t>
       </w:r>
       <w:proofErr w:type="gramStart"/>
       <w:r>
@@ -6418,7 +6645,11 @@
       </w:r>
       <w:proofErr w:type="gramEnd"/>
       <w:r>
-        <w:t xml:space="preserve"> fast principle when the accepting the input from the player. Once the input is accepted, and the choose method in this class is invoked, it will immediately decide whether the input is expected, if it is an unexpected input, a message will immediately be output to the user and a false is returned. </w:t>
+        <w:t xml:space="preserve"> fast principle when the accepting the input from the player. Once the input is accepted, and the choose method in this class is invoked, it will </w:t>
+      </w:r>
+      <w:r>
+        <w:lastRenderedPageBreak/>
+        <w:t xml:space="preserve">immediately decide whether the input is expected, if it is an unexpected input, a message will immediately be output to the user and a false is returned. </w:t>
       </w:r>
     </w:p>
     <w:p/>
@@ -6543,11 +6774,7 @@
       </w:r>
       <w:proofErr w:type="spellEnd"/>
       <w:r>
-        <w:t xml:space="preserve">, so there are no such </w:t>
-      </w:r>
-      <w:r>
-        <w:lastRenderedPageBreak/>
-        <w:t xml:space="preserve">things as allowable actions for the </w:t>
+        <w:t xml:space="preserve">, so there are no such things as allowable actions for the </w:t>
       </w:r>
       <w:proofErr w:type="spellStart"/>
       <w:r>
@@ -6810,6 +7037,7 @@
     </w:p>
     <w:p>
       <w:r>
+        <w:lastRenderedPageBreak/>
         <w:t xml:space="preserve">In this class, we are making full </w:t>
       </w:r>
       <w:proofErr w:type="spellStart"/>
@@ -7168,6 +7396,95 @@
     </w:lvl>
   </w:abstractNum>
   <w:abstractNum w:abstractNumId="3" w15:restartNumberingAfterBreak="0">
+    <w:nsid w:val="0EAE495E"/>
+    <w:multiLevelType w:val="hybridMultilevel"/>
+    <w:tmpl w:val="97F892AC"/>
+    <w:lvl w:ilvl="0" w:tplc="4409000F">
+      <w:start w:val="1"/>
+      <w:numFmt w:val="decimal"/>
+      <w:lvlText w:val="%1."/>
+      <w:lvlJc w:val="left"/>
+      <w:pPr>
+        <w:ind w:left="720" w:hanging="360"/>
+      </w:pPr>
+      <w:rPr>
+        <w:rFonts w:hint="default"/>
+      </w:rPr>
+    </w:lvl>
+    <w:lvl w:ilvl="1" w:tplc="44090019" w:tentative="1">
+      <w:start w:val="1"/>
+      <w:numFmt w:val="lowerLetter"/>
+      <w:lvlText w:val="%2."/>
+      <w:lvlJc w:val="left"/>
+      <w:pPr>
+        <w:ind w:left="1440" w:hanging="360"/>
+      </w:pPr>
+    </w:lvl>
+    <w:lvl w:ilvl="2" w:tplc="4409001B" w:tentative="1">
+      <w:start w:val="1"/>
+      <w:numFmt w:val="lowerRoman"/>
+      <w:lvlText w:val="%3."/>
+      <w:lvlJc w:val="right"/>
+      <w:pPr>
+        <w:ind w:left="2160" w:hanging="180"/>
+      </w:pPr>
+    </w:lvl>
+    <w:lvl w:ilvl="3" w:tplc="4409000F" w:tentative="1">
+      <w:start w:val="1"/>
+      <w:numFmt w:val="decimal"/>
+      <w:lvlText w:val="%4."/>
+      <w:lvlJc w:val="left"/>
+      <w:pPr>
+        <w:ind w:left="2880" w:hanging="360"/>
+      </w:pPr>
+    </w:lvl>
+    <w:lvl w:ilvl="4" w:tplc="44090019" w:tentative="1">
+      <w:start w:val="1"/>
+      <w:numFmt w:val="lowerLetter"/>
+      <w:lvlText w:val="%5."/>
+      <w:lvlJc w:val="left"/>
+      <w:pPr>
+        <w:ind w:left="3600" w:hanging="360"/>
+      </w:pPr>
+    </w:lvl>
+    <w:lvl w:ilvl="5" w:tplc="4409001B" w:tentative="1">
+      <w:start w:val="1"/>
+      <w:numFmt w:val="lowerRoman"/>
+      <w:lvlText w:val="%6."/>
+      <w:lvlJc w:val="right"/>
+      <w:pPr>
+        <w:ind w:left="4320" w:hanging="180"/>
+      </w:pPr>
+    </w:lvl>
+    <w:lvl w:ilvl="6" w:tplc="4409000F" w:tentative="1">
+      <w:start w:val="1"/>
+      <w:numFmt w:val="decimal"/>
+      <w:lvlText w:val="%7."/>
+      <w:lvlJc w:val="left"/>
+      <w:pPr>
+        <w:ind w:left="5040" w:hanging="360"/>
+      </w:pPr>
+    </w:lvl>
+    <w:lvl w:ilvl="7" w:tplc="44090019" w:tentative="1">
+      <w:start w:val="1"/>
+      <w:numFmt w:val="lowerLetter"/>
+      <w:lvlText w:val="%8."/>
+      <w:lvlJc w:val="left"/>
+      <w:pPr>
+        <w:ind w:left="5760" w:hanging="360"/>
+      </w:pPr>
+    </w:lvl>
+    <w:lvl w:ilvl="8" w:tplc="4409001B" w:tentative="1">
+      <w:start w:val="1"/>
+      <w:numFmt w:val="lowerRoman"/>
+      <w:lvlText w:val="%9."/>
+      <w:lvlJc w:val="right"/>
+      <w:pPr>
+        <w:ind w:left="6480" w:hanging="180"/>
+      </w:pPr>
+    </w:lvl>
+  </w:abstractNum>
+  <w:abstractNum w:abstractNumId="4" w15:restartNumberingAfterBreak="0">
     <w:nsid w:val="0F7F30C7"/>
     <w:multiLevelType w:val="multilevel"/>
     <w:tmpl w:val="FA868C24"/>
@@ -7280,7 +7597,7 @@
       </w:rPr>
     </w:lvl>
   </w:abstractNum>
-  <w:abstractNum w:abstractNumId="4" w15:restartNumberingAfterBreak="0">
+  <w:abstractNum w:abstractNumId="5" w15:restartNumberingAfterBreak="0">
     <w:nsid w:val="10F831EB"/>
     <w:multiLevelType w:val="hybridMultilevel"/>
     <w:tmpl w:val="FDE85616"/>
@@ -7369,7 +7686,7 @@
       </w:pPr>
     </w:lvl>
   </w:abstractNum>
-  <w:abstractNum w:abstractNumId="5" w15:restartNumberingAfterBreak="0">
+  <w:abstractNum w:abstractNumId="6" w15:restartNumberingAfterBreak="0">
     <w:nsid w:val="15C71A4F"/>
     <w:multiLevelType w:val="multilevel"/>
     <w:tmpl w:val="22601706"/>
@@ -7482,7 +7799,7 @@
       </w:rPr>
     </w:lvl>
   </w:abstractNum>
-  <w:abstractNum w:abstractNumId="6" w15:restartNumberingAfterBreak="0">
+  <w:abstractNum w:abstractNumId="7" w15:restartNumberingAfterBreak="0">
     <w:nsid w:val="166554DC"/>
     <w:multiLevelType w:val="multilevel"/>
     <w:tmpl w:val="900A59D2"/>
@@ -7595,7 +7912,7 @@
       </w:rPr>
     </w:lvl>
   </w:abstractNum>
-  <w:abstractNum w:abstractNumId="7" w15:restartNumberingAfterBreak="0">
+  <w:abstractNum w:abstractNumId="8" w15:restartNumberingAfterBreak="0">
     <w:nsid w:val="1B58373B"/>
     <w:multiLevelType w:val="hybridMultilevel"/>
     <w:tmpl w:val="53C2D020"/>
@@ -7708,7 +8025,7 @@
       </w:rPr>
     </w:lvl>
   </w:abstractNum>
-  <w:abstractNum w:abstractNumId="8" w15:restartNumberingAfterBreak="0">
+  <w:abstractNum w:abstractNumId="9" w15:restartNumberingAfterBreak="0">
     <w:nsid w:val="2CD0525A"/>
     <w:multiLevelType w:val="multilevel"/>
     <w:tmpl w:val="194AB06E"/>
@@ -7821,7 +8138,7 @@
       </w:rPr>
     </w:lvl>
   </w:abstractNum>
-  <w:abstractNum w:abstractNumId="9" w15:restartNumberingAfterBreak="0">
+  <w:abstractNum w:abstractNumId="10" w15:restartNumberingAfterBreak="0">
     <w:nsid w:val="548C49FC"/>
     <w:multiLevelType w:val="hybridMultilevel"/>
     <w:tmpl w:val="4E9C27D2"/>
@@ -7910,7 +8227,7 @@
       </w:pPr>
     </w:lvl>
   </w:abstractNum>
-  <w:abstractNum w:abstractNumId="10" w15:restartNumberingAfterBreak="0">
+  <w:abstractNum w:abstractNumId="11" w15:restartNumberingAfterBreak="0">
     <w:nsid w:val="54AA3FD4"/>
     <w:multiLevelType w:val="hybridMultilevel"/>
     <w:tmpl w:val="4E6C1CEA"/>
@@ -7999,7 +8316,7 @@
       </w:pPr>
     </w:lvl>
   </w:abstractNum>
-  <w:abstractNum w:abstractNumId="11" w15:restartNumberingAfterBreak="0">
+  <w:abstractNum w:abstractNumId="12" w15:restartNumberingAfterBreak="0">
     <w:nsid w:val="595842E3"/>
     <w:multiLevelType w:val="multilevel"/>
     <w:tmpl w:val="858E0058"/>
@@ -8112,7 +8429,7 @@
       </w:rPr>
     </w:lvl>
   </w:abstractNum>
-  <w:abstractNum w:abstractNumId="12" w15:restartNumberingAfterBreak="0">
+  <w:abstractNum w:abstractNumId="13" w15:restartNumberingAfterBreak="0">
     <w:nsid w:val="625E022B"/>
     <w:multiLevelType w:val="hybridMultilevel"/>
     <w:tmpl w:val="FAEA7A4E"/>
@@ -8201,7 +8518,7 @@
       </w:pPr>
     </w:lvl>
   </w:abstractNum>
-  <w:abstractNum w:abstractNumId="13" w15:restartNumberingAfterBreak="0">
+  <w:abstractNum w:abstractNumId="14" w15:restartNumberingAfterBreak="0">
     <w:nsid w:val="6B8927ED"/>
     <w:multiLevelType w:val="multilevel"/>
     <w:tmpl w:val="E374789A"/>
@@ -8314,7 +8631,7 @@
       </w:rPr>
     </w:lvl>
   </w:abstractNum>
-  <w:abstractNum w:abstractNumId="14" w15:restartNumberingAfterBreak="0">
+  <w:abstractNum w:abstractNumId="15" w15:restartNumberingAfterBreak="0">
     <w:nsid w:val="6C8465DB"/>
     <w:multiLevelType w:val="hybridMultilevel"/>
     <w:tmpl w:val="D48CB43C"/>
@@ -8405,7 +8722,7 @@
       </w:pPr>
     </w:lvl>
   </w:abstractNum>
-  <w:abstractNum w:abstractNumId="15" w15:restartNumberingAfterBreak="0">
+  <w:abstractNum w:abstractNumId="16" w15:restartNumberingAfterBreak="0">
     <w:nsid w:val="713A131B"/>
     <w:multiLevelType w:val="hybridMultilevel"/>
     <w:tmpl w:val="8062AF16"/>
@@ -8495,7 +8812,7 @@
       </w:pPr>
     </w:lvl>
   </w:abstractNum>
-  <w:abstractNum w:abstractNumId="16" w15:restartNumberingAfterBreak="0">
+  <w:abstractNum w:abstractNumId="17" w15:restartNumberingAfterBreak="0">
     <w:nsid w:val="7A3D56E6"/>
     <w:multiLevelType w:val="hybridMultilevel"/>
     <w:tmpl w:val="4872A21E"/>
@@ -8584,7 +8901,7 @@
       </w:pPr>
     </w:lvl>
   </w:abstractNum>
-  <w:abstractNum w:abstractNumId="17" w15:restartNumberingAfterBreak="0">
+  <w:abstractNum w:abstractNumId="18" w15:restartNumberingAfterBreak="0">
     <w:nsid w:val="7E6A0B24"/>
     <w:multiLevelType w:val="hybridMultilevel"/>
     <w:tmpl w:val="34B68776"/>
@@ -8674,59 +8991,154 @@
       </w:pPr>
     </w:lvl>
   </w:abstractNum>
+  <w:abstractNum w:abstractNumId="19" w15:restartNumberingAfterBreak="0">
+    <w:nsid w:val="7F9D07A4"/>
+    <w:multiLevelType w:val="hybridMultilevel"/>
+    <w:tmpl w:val="51B62632"/>
+    <w:lvl w:ilvl="0" w:tplc="155CC04A">
+      <w:start w:val="1"/>
+      <w:numFmt w:val="decimal"/>
+      <w:lvlText w:val="%1."/>
+      <w:lvlJc w:val="left"/>
+      <w:pPr>
+        <w:ind w:left="1080" w:hanging="360"/>
+      </w:pPr>
+      <w:rPr>
+        <w:rFonts w:hint="default"/>
+      </w:rPr>
+    </w:lvl>
+    <w:lvl w:ilvl="1" w:tplc="44090019">
+      <w:start w:val="1"/>
+      <w:numFmt w:val="lowerLetter"/>
+      <w:lvlText w:val="%2."/>
+      <w:lvlJc w:val="left"/>
+      <w:pPr>
+        <w:ind w:left="1800" w:hanging="360"/>
+      </w:pPr>
+    </w:lvl>
+    <w:lvl w:ilvl="2" w:tplc="4409001B" w:tentative="1">
+      <w:start w:val="1"/>
+      <w:numFmt w:val="lowerRoman"/>
+      <w:lvlText w:val="%3."/>
+      <w:lvlJc w:val="right"/>
+      <w:pPr>
+        <w:ind w:left="2520" w:hanging="180"/>
+      </w:pPr>
+    </w:lvl>
+    <w:lvl w:ilvl="3" w:tplc="4409000F" w:tentative="1">
+      <w:start w:val="1"/>
+      <w:numFmt w:val="decimal"/>
+      <w:lvlText w:val="%4."/>
+      <w:lvlJc w:val="left"/>
+      <w:pPr>
+        <w:ind w:left="3240" w:hanging="360"/>
+      </w:pPr>
+    </w:lvl>
+    <w:lvl w:ilvl="4" w:tplc="44090019" w:tentative="1">
+      <w:start w:val="1"/>
+      <w:numFmt w:val="lowerLetter"/>
+      <w:lvlText w:val="%5."/>
+      <w:lvlJc w:val="left"/>
+      <w:pPr>
+        <w:ind w:left="3960" w:hanging="360"/>
+      </w:pPr>
+    </w:lvl>
+    <w:lvl w:ilvl="5" w:tplc="4409001B" w:tentative="1">
+      <w:start w:val="1"/>
+      <w:numFmt w:val="lowerRoman"/>
+      <w:lvlText w:val="%6."/>
+      <w:lvlJc w:val="right"/>
+      <w:pPr>
+        <w:ind w:left="4680" w:hanging="180"/>
+      </w:pPr>
+    </w:lvl>
+    <w:lvl w:ilvl="6" w:tplc="4409000F" w:tentative="1">
+      <w:start w:val="1"/>
+      <w:numFmt w:val="decimal"/>
+      <w:lvlText w:val="%7."/>
+      <w:lvlJc w:val="left"/>
+      <w:pPr>
+        <w:ind w:left="5400" w:hanging="360"/>
+      </w:pPr>
+    </w:lvl>
+    <w:lvl w:ilvl="7" w:tplc="44090019" w:tentative="1">
+      <w:start w:val="1"/>
+      <w:numFmt w:val="lowerLetter"/>
+      <w:lvlText w:val="%8."/>
+      <w:lvlJc w:val="left"/>
+      <w:pPr>
+        <w:ind w:left="6120" w:hanging="360"/>
+      </w:pPr>
+    </w:lvl>
+    <w:lvl w:ilvl="8" w:tplc="4409001B" w:tentative="1">
+      <w:start w:val="1"/>
+      <w:numFmt w:val="lowerRoman"/>
+      <w:lvlText w:val="%9."/>
+      <w:lvlJc w:val="right"/>
+      <w:pPr>
+        <w:ind w:left="6840" w:hanging="180"/>
+      </w:pPr>
+    </w:lvl>
+  </w:abstractNum>
   <w:num w:numId="1">
-    <w:abstractNumId w:val="6"/>
+    <w:abstractNumId w:val="7"/>
   </w:num>
   <w:num w:numId="2">
-    <w:abstractNumId w:val="8"/>
+    <w:abstractNumId w:val="9"/>
   </w:num>
   <w:num w:numId="3">
     <w:abstractNumId w:val="2"/>
   </w:num>
   <w:num w:numId="4">
-    <w:abstractNumId w:val="3"/>
+    <w:abstractNumId w:val="4"/>
   </w:num>
   <w:num w:numId="5">
-    <w:abstractNumId w:val="13"/>
+    <w:abstractNumId w:val="14"/>
   </w:num>
   <w:num w:numId="6">
-    <w:abstractNumId w:val="5"/>
+    <w:abstractNumId w:val="6"/>
   </w:num>
   <w:num w:numId="7">
-    <w:abstractNumId w:val="11"/>
+    <w:abstractNumId w:val="12"/>
   </w:num>
   <w:num w:numId="8">
     <w:abstractNumId w:val="0"/>
   </w:num>
   <w:num w:numId="9">
-    <w:abstractNumId w:val="7"/>
+    <w:abstractNumId w:val="8"/>
   </w:num>
   <w:num w:numId="10">
-    <w:abstractNumId w:val="12"/>
+    <w:abstractNumId w:val="13"/>
   </w:num>
   <w:num w:numId="11">
     <w:abstractNumId w:val="1"/>
   </w:num>
   <w:num w:numId="12">
+    <w:abstractNumId w:val="17"/>
+  </w:num>
+  <w:num w:numId="13">
+    <w:abstractNumId w:val="11"/>
+  </w:num>
+  <w:num w:numId="14">
+    <w:abstractNumId w:val="15"/>
+  </w:num>
+  <w:num w:numId="15">
+    <w:abstractNumId w:val="5"/>
+  </w:num>
+  <w:num w:numId="16">
     <w:abstractNumId w:val="16"/>
   </w:num>
-  <w:num w:numId="13">
+  <w:num w:numId="17">
+    <w:abstractNumId w:val="18"/>
+  </w:num>
+  <w:num w:numId="18">
     <w:abstractNumId w:val="10"/>
   </w:num>
-  <w:num w:numId="14">
-    <w:abstractNumId w:val="14"/>
+  <w:num w:numId="19">
+    <w:abstractNumId w:val="3"/>
   </w:num>
-  <w:num w:numId="15">
-    <w:abstractNumId w:val="4"/>
-  </w:num>
-  <w:num w:numId="16">
-    <w:abstractNumId w:val="15"/>
-  </w:num>
-  <w:num w:numId="17">
-    <w:abstractNumId w:val="17"/>
-  </w:num>
-  <w:num w:numId="18">
-    <w:abstractNumId w:val="9"/>
+  <w:num w:numId="20">
+    <w:abstractNumId w:val="19"/>
   </w:num>
 </w:numbering>
 </file>
@@ -9129,7 +9541,7 @@
   <w:style w:type="paragraph" w:default="1" w:styleId="Normal">
     <w:name w:val="Normal"/>
     <w:qFormat/>
-    <w:rsid w:val="00F85E89"/>
+    <w:rsid w:val="00007955"/>
   </w:style>
   <w:style w:type="paragraph" w:styleId="Heading1">
     <w:name w:val="heading 1"/>

</xml_diff>